<commit_message>
commit changes excluded the appSettings.json update
</commit_message>
<xml_diff>
--- a/Support Files/Creating an API using CSharp, .NET Core using .NET8.0.docx
+++ b/Support Files/Creating an API using CSharp, .NET Core using .NET8.0.docx
@@ -133,9 +133,13 @@
           <w:numId w:val="1"/>
         </w:numPr>
       </w:pPr>
+      <w:proofErr w:type="spellStart"/>
+      <w:proofErr w:type="gramStart"/>
       <w:r>
         <w:t>Microsoft.EntityFrameworkCore.SqlServer</w:t>
       </w:r>
+      <w:proofErr w:type="spellEnd"/>
+      <w:proofErr w:type="gramEnd"/>
     </w:p>
     <w:p>
       <w:pPr>
@@ -145,9 +149,13 @@
           <w:numId w:val="1"/>
         </w:numPr>
       </w:pPr>
+      <w:proofErr w:type="spellStart"/>
+      <w:proofErr w:type="gramStart"/>
       <w:r>
         <w:t>Microsoft.EntityFrameworkCore.Tools</w:t>
       </w:r>
+      <w:proofErr w:type="spellEnd"/>
+      <w:proofErr w:type="gramEnd"/>
     </w:p>
     <w:p>
       <w:pPr>
@@ -158,7 +166,15 @@
         </w:numPr>
       </w:pPr>
       <w:r>
-        <w:t>Creating the DBContext Class</w:t>
+        <w:t xml:space="preserve">Creating the </w:t>
+      </w:r>
+      <w:proofErr w:type="spellStart"/>
+      <w:r>
+        <w:t>DBContext</w:t>
+      </w:r>
+      <w:proofErr w:type="spellEnd"/>
+      <w:r>
+        <w:t xml:space="preserve"> Class</w:t>
       </w:r>
     </w:p>
     <w:p>
@@ -218,8 +234,13 @@
         </w:numPr>
       </w:pPr>
       <w:r>
-        <w:t>Create a folder for the DBContext</w:t>
-      </w:r>
+        <w:t xml:space="preserve">Create a folder for the </w:t>
+      </w:r>
+      <w:proofErr w:type="spellStart"/>
+      <w:r>
+        <w:t>DBContext</w:t>
+      </w:r>
+      <w:proofErr w:type="spellEnd"/>
     </w:p>
     <w:p>
       <w:pPr>
@@ -245,8 +266,13 @@
         <w:t>Inside the Data folder, create a new Class file</w:t>
       </w:r>
       <w:r>
-        <w:t xml:space="preserve"> for the DBContext</w:t>
-      </w:r>
+        <w:t xml:space="preserve"> for the </w:t>
+      </w:r>
+      <w:proofErr w:type="spellStart"/>
+      <w:r>
+        <w:t>DBContext</w:t>
+      </w:r>
+      <w:proofErr w:type="spellEnd"/>
     </w:p>
     <w:p>
       <w:pPr>
@@ -257,8 +283,13 @@
         </w:numPr>
       </w:pPr>
       <w:r>
-        <w:t>For example, PersonalExpensesDbContext.cs</w:t>
-      </w:r>
+        <w:t xml:space="preserve">For example, </w:t>
+      </w:r>
+      <w:proofErr w:type="spellStart"/>
+      <w:r>
+        <w:t>PersonalExpensesDbContext.cs</w:t>
+      </w:r>
+      <w:proofErr w:type="spellEnd"/>
     </w:p>
     <w:p>
       <w:pPr>
@@ -269,14 +300,35 @@
         </w:numPr>
       </w:pPr>
       <w:r>
-        <w:t xml:space="preserve">Inherit DbContext </w:t>
-      </w:r>
-      <w:r>
-        <w:t xml:space="preserve">to the class file, DbContext </w:t>
-      </w:r>
-      <w:r>
-        <w:t>class from Microsoft.EntityFrameworkCore</w:t>
-      </w:r>
+        <w:t xml:space="preserve">Inherit </w:t>
+      </w:r>
+      <w:proofErr w:type="spellStart"/>
+      <w:r>
+        <w:t>DbContext</w:t>
+      </w:r>
+      <w:proofErr w:type="spellEnd"/>
+      <w:r>
+        <w:t xml:space="preserve"> </w:t>
+      </w:r>
+      <w:r>
+        <w:t xml:space="preserve">to the class file, </w:t>
+      </w:r>
+      <w:proofErr w:type="spellStart"/>
+      <w:r>
+        <w:t>DbContext</w:t>
+      </w:r>
+      <w:proofErr w:type="spellEnd"/>
+      <w:r>
+        <w:t xml:space="preserve"> </w:t>
+      </w:r>
+      <w:r>
+        <w:t xml:space="preserve">class from </w:t>
+      </w:r>
+      <w:proofErr w:type="spellStart"/>
+      <w:r>
+        <w:t>Microsoft.EntityFrameworkCore</w:t>
+      </w:r>
+      <w:proofErr w:type="spellEnd"/>
     </w:p>
     <w:p>
       <w:pPr>
@@ -287,7 +339,15 @@
         </w:numPr>
       </w:pPr>
       <w:r>
-        <w:t>Create a constructor for this class (PersonalExpensesDbContext.cs)</w:t>
+        <w:t>Create a constructor for this class (</w:t>
+      </w:r>
+      <w:proofErr w:type="spellStart"/>
+      <w:r>
+        <w:t>PersonalExpensesDbContext.cs</w:t>
+      </w:r>
+      <w:proofErr w:type="spellEnd"/>
+      <w:r>
+        <w:t>)</w:t>
       </w:r>
     </w:p>
     <w:p>
@@ -299,10 +359,36 @@
         </w:numPr>
       </w:pPr>
       <w:r>
-        <w:t>After the constructor we want to create a dbSets</w:t>
-      </w:r>
-      <w:r>
-        <w:t>. A DbSet is a property of DbContext class</w:t>
+        <w:t xml:space="preserve">After the constructor we want to create </w:t>
+      </w:r>
+      <w:proofErr w:type="gramStart"/>
+      <w:r>
+        <w:t xml:space="preserve">a </w:t>
+      </w:r>
+      <w:proofErr w:type="spellStart"/>
+      <w:r>
+        <w:t>dbSets</w:t>
+      </w:r>
+      <w:proofErr w:type="spellEnd"/>
+      <w:proofErr w:type="gramEnd"/>
+      <w:r>
+        <w:t xml:space="preserve">. A </w:t>
+      </w:r>
+      <w:proofErr w:type="spellStart"/>
+      <w:r>
+        <w:t>DbSet</w:t>
+      </w:r>
+      <w:proofErr w:type="spellEnd"/>
+      <w:r>
+        <w:t xml:space="preserve"> is a property of </w:t>
+      </w:r>
+      <w:proofErr w:type="spellStart"/>
+      <w:r>
+        <w:t>DbContext</w:t>
+      </w:r>
+      <w:proofErr w:type="spellEnd"/>
+      <w:r>
+        <w:t xml:space="preserve"> class</w:t>
       </w:r>
       <w:r>
         <w:t xml:space="preserve"> that represents a set of entities of the database.</w:t>
@@ -317,8 +403,21 @@
         </w:numPr>
       </w:pPr>
       <w:r>
-        <w:t>Adding ConnectionString to the Database in AppSetting.Json</w:t>
-      </w:r>
+        <w:t xml:space="preserve">Adding </w:t>
+      </w:r>
+      <w:proofErr w:type="spellStart"/>
+      <w:r>
+        <w:t>ConnectionString</w:t>
+      </w:r>
+      <w:proofErr w:type="spellEnd"/>
+      <w:r>
+        <w:t xml:space="preserve"> to the Database in </w:t>
+      </w:r>
+      <w:proofErr w:type="spellStart"/>
+      <w:r>
+        <w:t>AppSetting.Json</w:t>
+      </w:r>
+      <w:proofErr w:type="spellEnd"/>
     </w:p>
     <w:p>
       <w:pPr>
@@ -329,7 +428,15 @@
         </w:numPr>
       </w:pPr>
       <w:r>
-        <w:t>Understanding Dependency Injection and Injecting DbContext into our application.</w:t>
+        <w:t xml:space="preserve">Understanding Dependency Injection and Injecting </w:t>
+      </w:r>
+      <w:proofErr w:type="spellStart"/>
+      <w:r>
+        <w:t>DbContext</w:t>
+      </w:r>
+      <w:proofErr w:type="spellEnd"/>
+      <w:r>
+        <w:t xml:space="preserve"> into our application.</w:t>
       </w:r>
     </w:p>
     <w:p>
@@ -341,10 +448,23 @@
         </w:numPr>
       </w:pPr>
       <w:r>
-        <w:t>Inject a service to Program.cs</w:t>
-      </w:r>
-      <w:r>
-        <w:t>, inject the DbContext class</w:t>
+        <w:t xml:space="preserve">Inject a service to </w:t>
+      </w:r>
+      <w:proofErr w:type="spellStart"/>
+      <w:r>
+        <w:t>Program.cs</w:t>
+      </w:r>
+      <w:proofErr w:type="spellEnd"/>
+      <w:r>
+        <w:t xml:space="preserve">, inject the </w:t>
+      </w:r>
+      <w:proofErr w:type="spellStart"/>
+      <w:r>
+        <w:t>DbContext</w:t>
+      </w:r>
+      <w:proofErr w:type="spellEnd"/>
+      <w:r>
+        <w:t xml:space="preserve"> class</w:t>
       </w:r>
     </w:p>
     <w:p>
@@ -440,7 +560,15 @@
         </w:numPr>
       </w:pPr>
       <w:r>
-        <w:t>Right click on the Controllers folder, go to the Add menu and click on Controller. Go to the API from the left hand side and choose API Controller – Empty, then click the Add button to add a controller</w:t>
+        <w:t xml:space="preserve">Right click on the Controllers folder, go to the Add menu and click on Controller. Go to the API from the </w:t>
+      </w:r>
+      <w:proofErr w:type="gramStart"/>
+      <w:r>
+        <w:t>left hand</w:t>
+      </w:r>
+      <w:proofErr w:type="gramEnd"/>
+      <w:r>
+        <w:t xml:space="preserve"> side and choose API Controller – Empty, then click the Add button to add a controller</w:t>
       </w:r>
     </w:p>
     <w:p>
@@ -452,20 +580,1313 @@
         </w:numPr>
       </w:pPr>
       <w:r>
-        <w:t>Now we have to specify the name of the controller and as you know, it has to be suffixed with the keyword</w:t>
-      </w:r>
-      <w:r>
+        <w:t xml:space="preserve">Now we </w:t>
+      </w:r>
+      <w:proofErr w:type="gramStart"/>
+      <w:r>
+        <w:t>have to</w:t>
+      </w:r>
+      <w:proofErr w:type="gramEnd"/>
+      <w:r>
+        <w:t xml:space="preserve"> specify the name of the controller and as you know, it has to be suffixed with the keyword controller so that the application can identify this class as a controller class. Example: </w:t>
+      </w:r>
+      <w:proofErr w:type="spellStart"/>
+      <w:r>
+        <w:t>CategoriesController.cs</w:t>
+      </w:r>
+      <w:proofErr w:type="spellEnd"/>
+    </w:p>
+    <w:p>
+      <w:pPr>
+        <w:pStyle w:val="ListParagraph"/>
+        <w:numPr>
+          <w:ilvl w:val="0"/>
+          <w:numId w:val="1"/>
+        </w:numPr>
+      </w:pPr>
+      <w:r>
+        <w:t xml:space="preserve">Using Dependency Injection (DI), now we can use the </w:t>
+      </w:r>
+      <w:proofErr w:type="spellStart"/>
+      <w:r>
+        <w:t>DbContext</w:t>
+      </w:r>
+      <w:proofErr w:type="spellEnd"/>
+      <w:r>
+        <w:t xml:space="preserve"> inside the controller thru constructor</w:t>
+      </w:r>
+    </w:p>
+    <w:p>
+      <w:pPr>
+        <w:pStyle w:val="ListParagraph"/>
+        <w:numPr>
+          <w:ilvl w:val="0"/>
+          <w:numId w:val="1"/>
+        </w:numPr>
+      </w:pPr>
+      <w:r>
+        <w:t>We start using the private file on the Action method</w:t>
+      </w:r>
+    </w:p>
+    <w:p>
+      <w:pPr>
+        <w:autoSpaceDE w:val="0"/>
+        <w:autoSpaceDN w:val="0"/>
+        <w:adjustRightInd w:val="0"/>
+        <w:spacing w:after="0" w:line="240" w:lineRule="auto"/>
+        <w:ind w:left="1440"/>
+        <w:rPr>
+          <w:rFonts w:ascii="Consolas" w:hAnsi="Consolas" w:cs="Cascadia Mono"/>
+          <w:color w:val="000000"/>
+          <w:kern w:val="0"/>
+          <w:sz w:val="19"/>
+          <w:szCs w:val="19"/>
+        </w:rPr>
+      </w:pPr>
+      <w:r>
+        <w:rPr>
+          <w:rFonts w:ascii="Consolas" w:hAnsi="Consolas" w:cs="Cascadia Mono"/>
+          <w:color w:val="000000"/>
+          <w:kern w:val="0"/>
+          <w:sz w:val="19"/>
+          <w:szCs w:val="19"/>
+        </w:rPr>
+        <w:t xml:space="preserve">using </w:t>
+      </w:r>
+      <w:proofErr w:type="spellStart"/>
+      <w:proofErr w:type="gramStart"/>
+      <w:r>
+        <w:rPr>
+          <w:rFonts w:ascii="Consolas" w:hAnsi="Consolas" w:cs="Cascadia Mono"/>
+          <w:color w:val="000000"/>
+          <w:kern w:val="0"/>
+          <w:sz w:val="19"/>
+          <w:szCs w:val="19"/>
+        </w:rPr>
+        <w:t>Microsoft.AspNetCore.Http</w:t>
+      </w:r>
+      <w:proofErr w:type="spellEnd"/>
+      <w:proofErr w:type="gramEnd"/>
+      <w:r>
+        <w:rPr>
+          <w:rFonts w:ascii="Consolas" w:hAnsi="Consolas" w:cs="Cascadia Mono"/>
+          <w:color w:val="000000"/>
+          <w:kern w:val="0"/>
+          <w:sz w:val="19"/>
+          <w:szCs w:val="19"/>
+        </w:rPr>
+        <w:t>;</w:t>
+      </w:r>
+    </w:p>
+    <w:p>
+      <w:pPr>
+        <w:autoSpaceDE w:val="0"/>
+        <w:autoSpaceDN w:val="0"/>
+        <w:adjustRightInd w:val="0"/>
+        <w:spacing w:after="0" w:line="240" w:lineRule="auto"/>
+        <w:ind w:left="1440"/>
+        <w:rPr>
+          <w:rFonts w:ascii="Consolas" w:hAnsi="Consolas" w:cs="Cascadia Mono"/>
+          <w:color w:val="000000"/>
+          <w:kern w:val="0"/>
+          <w:sz w:val="19"/>
+          <w:szCs w:val="19"/>
+        </w:rPr>
+      </w:pPr>
+      <w:r>
+        <w:rPr>
+          <w:rFonts w:ascii="Consolas" w:hAnsi="Consolas" w:cs="Cascadia Mono"/>
+          <w:color w:val="000000"/>
+          <w:kern w:val="0"/>
+          <w:sz w:val="19"/>
+          <w:szCs w:val="19"/>
+        </w:rPr>
+        <w:t xml:space="preserve">using </w:t>
+      </w:r>
+      <w:proofErr w:type="spellStart"/>
+      <w:proofErr w:type="gramStart"/>
+      <w:r>
+        <w:rPr>
+          <w:rFonts w:ascii="Consolas" w:hAnsi="Consolas" w:cs="Cascadia Mono"/>
+          <w:color w:val="000000"/>
+          <w:kern w:val="0"/>
+          <w:sz w:val="19"/>
+          <w:szCs w:val="19"/>
+        </w:rPr>
+        <w:t>Microsoft.AspNetCore.Mvc</w:t>
+      </w:r>
+      <w:proofErr w:type="spellEnd"/>
+      <w:proofErr w:type="gramEnd"/>
+      <w:r>
+        <w:rPr>
+          <w:rFonts w:ascii="Consolas" w:hAnsi="Consolas" w:cs="Cascadia Mono"/>
+          <w:color w:val="000000"/>
+          <w:kern w:val="0"/>
+          <w:sz w:val="19"/>
+          <w:szCs w:val="19"/>
+        </w:rPr>
+        <w:t>;</w:t>
+      </w:r>
+    </w:p>
+    <w:p>
+      <w:pPr>
+        <w:autoSpaceDE w:val="0"/>
+        <w:autoSpaceDN w:val="0"/>
+        <w:adjustRightInd w:val="0"/>
+        <w:spacing w:after="0" w:line="240" w:lineRule="auto"/>
+        <w:ind w:left="1440"/>
+        <w:rPr>
+          <w:rFonts w:ascii="Consolas" w:hAnsi="Consolas" w:cs="Cascadia Mono"/>
+          <w:color w:val="000000"/>
+          <w:kern w:val="0"/>
+          <w:sz w:val="19"/>
+          <w:szCs w:val="19"/>
+        </w:rPr>
+      </w:pPr>
+      <w:r>
+        <w:rPr>
+          <w:rFonts w:ascii="Consolas" w:hAnsi="Consolas" w:cs="Cascadia Mono"/>
+          <w:color w:val="000000"/>
+          <w:kern w:val="0"/>
+          <w:sz w:val="19"/>
+          <w:szCs w:val="19"/>
+        </w:rPr>
+        <w:t xml:space="preserve">using </w:t>
+      </w:r>
+      <w:proofErr w:type="spellStart"/>
+      <w:r>
+        <w:rPr>
+          <w:rFonts w:ascii="Consolas" w:hAnsi="Consolas" w:cs="Cascadia Mono"/>
+          <w:color w:val="000000"/>
+          <w:kern w:val="0"/>
+          <w:sz w:val="19"/>
+          <w:szCs w:val="19"/>
+        </w:rPr>
+        <w:t>PersonalExpenses.API.</w:t>
+      </w:r>
+      <w:proofErr w:type="gramStart"/>
+      <w:r>
+        <w:rPr>
+          <w:rFonts w:ascii="Consolas" w:hAnsi="Consolas" w:cs="Cascadia Mono"/>
+          <w:color w:val="000000"/>
+          <w:kern w:val="0"/>
+          <w:sz w:val="19"/>
+          <w:szCs w:val="19"/>
+        </w:rPr>
+        <w:t>Data</w:t>
+      </w:r>
+      <w:proofErr w:type="spellEnd"/>
+      <w:r>
+        <w:rPr>
+          <w:rFonts w:ascii="Consolas" w:hAnsi="Consolas" w:cs="Cascadia Mono"/>
+          <w:color w:val="000000"/>
+          <w:kern w:val="0"/>
+          <w:sz w:val="19"/>
+          <w:szCs w:val="19"/>
+        </w:rPr>
+        <w:t>;</w:t>
+      </w:r>
+      <w:proofErr w:type="gramEnd"/>
+    </w:p>
+    <w:p>
+      <w:pPr>
+        <w:autoSpaceDE w:val="0"/>
+        <w:autoSpaceDN w:val="0"/>
+        <w:adjustRightInd w:val="0"/>
+        <w:spacing w:after="0" w:line="240" w:lineRule="auto"/>
+        <w:ind w:left="1440"/>
+        <w:rPr>
+          <w:rFonts w:ascii="Consolas" w:hAnsi="Consolas" w:cs="Cascadia Mono"/>
+          <w:color w:val="000000"/>
+          <w:kern w:val="0"/>
+          <w:sz w:val="19"/>
+          <w:szCs w:val="19"/>
+        </w:rPr>
+      </w:pPr>
+      <w:r>
+        <w:rPr>
+          <w:rFonts w:ascii="Consolas" w:hAnsi="Consolas" w:cs="Cascadia Mono"/>
+          <w:color w:val="000000"/>
+          <w:kern w:val="0"/>
+          <w:sz w:val="19"/>
+          <w:szCs w:val="19"/>
+        </w:rPr>
+        <w:t xml:space="preserve">using </w:t>
+      </w:r>
+      <w:proofErr w:type="spellStart"/>
+      <w:proofErr w:type="gramStart"/>
+      <w:r>
+        <w:rPr>
+          <w:rFonts w:ascii="Consolas" w:hAnsi="Consolas" w:cs="Cascadia Mono"/>
+          <w:color w:val="000000"/>
+          <w:kern w:val="0"/>
+          <w:sz w:val="19"/>
+          <w:szCs w:val="19"/>
+        </w:rPr>
+        <w:t>PersonalExpenses.API.Models.Domain</w:t>
+      </w:r>
+      <w:proofErr w:type="spellEnd"/>
+      <w:proofErr w:type="gramEnd"/>
+      <w:r>
+        <w:rPr>
+          <w:rFonts w:ascii="Consolas" w:hAnsi="Consolas" w:cs="Cascadia Mono"/>
+          <w:color w:val="000000"/>
+          <w:kern w:val="0"/>
+          <w:sz w:val="19"/>
+          <w:szCs w:val="19"/>
+        </w:rPr>
+        <w:t>;</w:t>
+      </w:r>
+    </w:p>
+    <w:p>
+      <w:pPr>
+        <w:autoSpaceDE w:val="0"/>
+        <w:autoSpaceDN w:val="0"/>
+        <w:adjustRightInd w:val="0"/>
+        <w:spacing w:after="0" w:line="240" w:lineRule="auto"/>
+        <w:ind w:left="1440"/>
+        <w:rPr>
+          <w:rFonts w:ascii="Consolas" w:hAnsi="Consolas" w:cs="Cascadia Mono"/>
+          <w:color w:val="000000"/>
+          <w:kern w:val="0"/>
+          <w:sz w:val="19"/>
+          <w:szCs w:val="19"/>
+        </w:rPr>
+      </w:pPr>
+    </w:p>
+    <w:p>
+      <w:pPr>
+        <w:autoSpaceDE w:val="0"/>
+        <w:autoSpaceDN w:val="0"/>
+        <w:adjustRightInd w:val="0"/>
+        <w:spacing w:after="0" w:line="240" w:lineRule="auto"/>
+        <w:ind w:left="1440"/>
+        <w:rPr>
+          <w:rFonts w:ascii="Consolas" w:hAnsi="Consolas" w:cs="Cascadia Mono"/>
+          <w:color w:val="000000"/>
+          <w:kern w:val="0"/>
+          <w:sz w:val="19"/>
+          <w:szCs w:val="19"/>
+        </w:rPr>
+      </w:pPr>
+      <w:r>
+        <w:rPr>
+          <w:rFonts w:ascii="Consolas" w:hAnsi="Consolas" w:cs="Cascadia Mono"/>
+          <w:color w:val="000000"/>
+          <w:kern w:val="0"/>
+          <w:sz w:val="19"/>
+          <w:szCs w:val="19"/>
+        </w:rPr>
+        <w:t xml:space="preserve">namespace </w:t>
+      </w:r>
+      <w:proofErr w:type="spellStart"/>
+      <w:r>
+        <w:rPr>
+          <w:rFonts w:ascii="Consolas" w:hAnsi="Consolas" w:cs="Cascadia Mono"/>
+          <w:color w:val="000000"/>
+          <w:kern w:val="0"/>
+          <w:sz w:val="19"/>
+          <w:szCs w:val="19"/>
+        </w:rPr>
+        <w:t>PersonalExpenses.API.Controllers</w:t>
+      </w:r>
+      <w:proofErr w:type="spellEnd"/>
+    </w:p>
+    <w:p>
+      <w:pPr>
+        <w:autoSpaceDE w:val="0"/>
+        <w:autoSpaceDN w:val="0"/>
+        <w:adjustRightInd w:val="0"/>
+        <w:spacing w:after="0" w:line="240" w:lineRule="auto"/>
+        <w:ind w:left="1440"/>
+        <w:rPr>
+          <w:rFonts w:ascii="Consolas" w:hAnsi="Consolas" w:cs="Cascadia Mono"/>
+          <w:color w:val="000000"/>
+          <w:kern w:val="0"/>
+          <w:sz w:val="19"/>
+          <w:szCs w:val="19"/>
+        </w:rPr>
+      </w:pPr>
+      <w:r>
+        <w:rPr>
+          <w:rFonts w:ascii="Consolas" w:hAnsi="Consolas" w:cs="Cascadia Mono"/>
+          <w:color w:val="000000"/>
+          <w:kern w:val="0"/>
+          <w:sz w:val="19"/>
+          <w:szCs w:val="19"/>
+        </w:rPr>
+        <w:lastRenderedPageBreak/>
+        <w:t>{</w:t>
+      </w:r>
+    </w:p>
+    <w:p>
+      <w:pPr>
+        <w:autoSpaceDE w:val="0"/>
+        <w:autoSpaceDN w:val="0"/>
+        <w:adjustRightInd w:val="0"/>
+        <w:spacing w:after="0" w:line="240" w:lineRule="auto"/>
+        <w:ind w:left="1440"/>
+        <w:rPr>
+          <w:rFonts w:ascii="Consolas" w:hAnsi="Consolas" w:cs="Cascadia Mono"/>
+          <w:color w:val="000000"/>
+          <w:kern w:val="0"/>
+          <w:sz w:val="19"/>
+          <w:szCs w:val="19"/>
+        </w:rPr>
+      </w:pPr>
+      <w:r>
+        <w:rPr>
+          <w:rFonts w:ascii="Consolas" w:hAnsi="Consolas" w:cs="Cascadia Mono"/>
+          <w:color w:val="000000"/>
+          <w:kern w:val="0"/>
+          <w:sz w:val="19"/>
+          <w:szCs w:val="19"/>
+        </w:rPr>
+        <w:t xml:space="preserve">    // https://localhost:portaNumber/api/categories</w:t>
+      </w:r>
+    </w:p>
+    <w:p>
+      <w:pPr>
+        <w:autoSpaceDE w:val="0"/>
+        <w:autoSpaceDN w:val="0"/>
+        <w:adjustRightInd w:val="0"/>
+        <w:spacing w:after="0" w:line="240" w:lineRule="auto"/>
+        <w:ind w:left="1440"/>
+        <w:rPr>
+          <w:rFonts w:ascii="Consolas" w:hAnsi="Consolas" w:cs="Cascadia Mono"/>
+          <w:color w:val="000000"/>
+          <w:kern w:val="0"/>
+          <w:sz w:val="19"/>
+          <w:szCs w:val="19"/>
+        </w:rPr>
+      </w:pPr>
+      <w:r>
+        <w:rPr>
+          <w:rFonts w:ascii="Consolas" w:hAnsi="Consolas" w:cs="Cascadia Mono"/>
+          <w:color w:val="000000"/>
+          <w:kern w:val="0"/>
+          <w:sz w:val="19"/>
+          <w:szCs w:val="19"/>
+        </w:rPr>
+        <w:t xml:space="preserve">    [Route("</w:t>
+      </w:r>
+      <w:proofErr w:type="spellStart"/>
+      <w:r>
+        <w:rPr>
+          <w:rFonts w:ascii="Consolas" w:hAnsi="Consolas" w:cs="Cascadia Mono"/>
+          <w:color w:val="000000"/>
+          <w:kern w:val="0"/>
+          <w:sz w:val="19"/>
+          <w:szCs w:val="19"/>
+        </w:rPr>
+        <w:t>api</w:t>
+      </w:r>
+      <w:proofErr w:type="spellEnd"/>
+      <w:r>
+        <w:rPr>
+          <w:rFonts w:ascii="Consolas" w:hAnsi="Consolas" w:cs="Cascadia Mono"/>
+          <w:color w:val="000000"/>
+          <w:kern w:val="0"/>
+          <w:sz w:val="19"/>
+          <w:szCs w:val="19"/>
+        </w:rPr>
+        <w:t>/[controller]")]</w:t>
+      </w:r>
+    </w:p>
+    <w:p>
+      <w:pPr>
+        <w:autoSpaceDE w:val="0"/>
+        <w:autoSpaceDN w:val="0"/>
+        <w:adjustRightInd w:val="0"/>
+        <w:spacing w:after="0" w:line="240" w:lineRule="auto"/>
+        <w:ind w:left="1440"/>
+        <w:rPr>
+          <w:rFonts w:ascii="Consolas" w:hAnsi="Consolas" w:cs="Cascadia Mono"/>
+          <w:color w:val="000000"/>
+          <w:kern w:val="0"/>
+          <w:sz w:val="19"/>
+          <w:szCs w:val="19"/>
+        </w:rPr>
+      </w:pPr>
+      <w:r>
+        <w:rPr>
+          <w:rFonts w:ascii="Consolas" w:hAnsi="Consolas" w:cs="Cascadia Mono"/>
+          <w:color w:val="000000"/>
+          <w:kern w:val="0"/>
+          <w:sz w:val="19"/>
+          <w:szCs w:val="19"/>
+        </w:rPr>
+        <w:t xml:space="preserve">    [</w:t>
+      </w:r>
+      <w:proofErr w:type="spellStart"/>
+      <w:r>
+        <w:rPr>
+          <w:rFonts w:ascii="Consolas" w:hAnsi="Consolas" w:cs="Cascadia Mono"/>
+          <w:color w:val="000000"/>
+          <w:kern w:val="0"/>
+          <w:sz w:val="19"/>
+          <w:szCs w:val="19"/>
+        </w:rPr>
+        <w:t>ApiController</w:t>
+      </w:r>
+      <w:proofErr w:type="spellEnd"/>
+      <w:r>
+        <w:rPr>
+          <w:rFonts w:ascii="Consolas" w:hAnsi="Consolas" w:cs="Cascadia Mono"/>
+          <w:color w:val="000000"/>
+          <w:kern w:val="0"/>
+          <w:sz w:val="19"/>
+          <w:szCs w:val="19"/>
+        </w:rPr>
+        <w:t>]</w:t>
+      </w:r>
+    </w:p>
+    <w:p>
+      <w:pPr>
+        <w:autoSpaceDE w:val="0"/>
+        <w:autoSpaceDN w:val="0"/>
+        <w:adjustRightInd w:val="0"/>
+        <w:spacing w:after="0" w:line="240" w:lineRule="auto"/>
+        <w:ind w:left="1440"/>
+        <w:rPr>
+          <w:rFonts w:ascii="Consolas" w:hAnsi="Consolas" w:cs="Cascadia Mono"/>
+          <w:color w:val="000000"/>
+          <w:kern w:val="0"/>
+          <w:sz w:val="19"/>
+          <w:szCs w:val="19"/>
+        </w:rPr>
+      </w:pPr>
+      <w:r>
+        <w:rPr>
+          <w:rFonts w:ascii="Consolas" w:hAnsi="Consolas" w:cs="Cascadia Mono"/>
+          <w:color w:val="000000"/>
+          <w:kern w:val="0"/>
+          <w:sz w:val="19"/>
+          <w:szCs w:val="19"/>
+        </w:rPr>
+        <w:t xml:space="preserve">    public class </w:t>
+      </w:r>
+      <w:proofErr w:type="spellStart"/>
+      <w:proofErr w:type="gramStart"/>
+      <w:r>
+        <w:rPr>
+          <w:rFonts w:ascii="Consolas" w:hAnsi="Consolas" w:cs="Cascadia Mono"/>
+          <w:color w:val="000000"/>
+          <w:kern w:val="0"/>
+          <w:sz w:val="19"/>
+          <w:szCs w:val="19"/>
+        </w:rPr>
+        <w:t>CategoriesController</w:t>
+      </w:r>
+      <w:proofErr w:type="spellEnd"/>
+      <w:r>
+        <w:rPr>
+          <w:rFonts w:ascii="Consolas" w:hAnsi="Consolas" w:cs="Cascadia Mono"/>
+          <w:color w:val="000000"/>
+          <w:kern w:val="0"/>
+          <w:sz w:val="19"/>
+          <w:szCs w:val="19"/>
+        </w:rPr>
+        <w:t xml:space="preserve"> :</w:t>
+      </w:r>
+      <w:proofErr w:type="gramEnd"/>
+      <w:r>
+        <w:rPr>
+          <w:rFonts w:ascii="Consolas" w:hAnsi="Consolas" w:cs="Cascadia Mono"/>
+          <w:color w:val="000000"/>
+          <w:kern w:val="0"/>
+          <w:sz w:val="19"/>
+          <w:szCs w:val="19"/>
+        </w:rPr>
         <w:t xml:space="preserve"> </w:t>
       </w:r>
-      <w:r>
-        <w:t>controller so that the application can identify this class as a controller class.</w:t>
-      </w:r>
-      <w:r>
-        <w:t xml:space="preserve"> Example: </w:t>
-      </w:r>
-      <w:r>
-        <w:t>CategoriesController.cs</w:t>
-      </w:r>
+      <w:proofErr w:type="spellStart"/>
+      <w:r>
+        <w:rPr>
+          <w:rFonts w:ascii="Consolas" w:hAnsi="Consolas" w:cs="Cascadia Mono"/>
+          <w:color w:val="000000"/>
+          <w:kern w:val="0"/>
+          <w:sz w:val="19"/>
+          <w:szCs w:val="19"/>
+        </w:rPr>
+        <w:t>ControllerBase</w:t>
+      </w:r>
+      <w:proofErr w:type="spellEnd"/>
+    </w:p>
+    <w:p>
+      <w:pPr>
+        <w:autoSpaceDE w:val="0"/>
+        <w:autoSpaceDN w:val="0"/>
+        <w:adjustRightInd w:val="0"/>
+        <w:spacing w:after="0" w:line="240" w:lineRule="auto"/>
+        <w:ind w:left="1440"/>
+        <w:rPr>
+          <w:rFonts w:ascii="Consolas" w:hAnsi="Consolas" w:cs="Cascadia Mono"/>
+          <w:color w:val="000000"/>
+          <w:kern w:val="0"/>
+          <w:sz w:val="19"/>
+          <w:szCs w:val="19"/>
+        </w:rPr>
+      </w:pPr>
+      <w:r>
+        <w:rPr>
+          <w:rFonts w:ascii="Consolas" w:hAnsi="Consolas" w:cs="Cascadia Mono"/>
+          <w:color w:val="000000"/>
+          <w:kern w:val="0"/>
+          <w:sz w:val="19"/>
+          <w:szCs w:val="19"/>
+        </w:rPr>
+        <w:t xml:space="preserve">    {</w:t>
+      </w:r>
+    </w:p>
+    <w:p>
+      <w:pPr>
+        <w:autoSpaceDE w:val="0"/>
+        <w:autoSpaceDN w:val="0"/>
+        <w:adjustRightInd w:val="0"/>
+        <w:spacing w:after="0" w:line="240" w:lineRule="auto"/>
+        <w:ind w:left="1440"/>
+        <w:rPr>
+          <w:rFonts w:ascii="Consolas" w:hAnsi="Consolas" w:cs="Cascadia Mono"/>
+          <w:color w:val="000000"/>
+          <w:kern w:val="0"/>
+          <w:sz w:val="19"/>
+          <w:szCs w:val="19"/>
+        </w:rPr>
+      </w:pPr>
+      <w:r>
+        <w:rPr>
+          <w:rFonts w:ascii="Consolas" w:hAnsi="Consolas" w:cs="Cascadia Mono"/>
+          <w:color w:val="000000"/>
+          <w:kern w:val="0"/>
+          <w:sz w:val="19"/>
+          <w:szCs w:val="19"/>
+        </w:rPr>
+        <w:t xml:space="preserve">        private </w:t>
+      </w:r>
+      <w:proofErr w:type="spellStart"/>
+      <w:r>
+        <w:rPr>
+          <w:rFonts w:ascii="Consolas" w:hAnsi="Consolas" w:cs="Cascadia Mono"/>
+          <w:color w:val="000000"/>
+          <w:kern w:val="0"/>
+          <w:sz w:val="19"/>
+          <w:szCs w:val="19"/>
+        </w:rPr>
+        <w:t>readonly</w:t>
+      </w:r>
+      <w:proofErr w:type="spellEnd"/>
+      <w:r>
+        <w:rPr>
+          <w:rFonts w:ascii="Consolas" w:hAnsi="Consolas" w:cs="Cascadia Mono"/>
+          <w:color w:val="000000"/>
+          <w:kern w:val="0"/>
+          <w:sz w:val="19"/>
+          <w:szCs w:val="19"/>
+        </w:rPr>
+        <w:t xml:space="preserve"> </w:t>
+      </w:r>
+      <w:proofErr w:type="spellStart"/>
+      <w:r>
+        <w:rPr>
+          <w:rFonts w:ascii="Consolas" w:hAnsi="Consolas" w:cs="Cascadia Mono"/>
+          <w:color w:val="000000"/>
+          <w:kern w:val="0"/>
+          <w:sz w:val="19"/>
+          <w:szCs w:val="19"/>
+        </w:rPr>
+        <w:t>PersonalExpensesDbContext</w:t>
+      </w:r>
+      <w:proofErr w:type="spellEnd"/>
+      <w:r>
+        <w:rPr>
+          <w:rFonts w:ascii="Consolas" w:hAnsi="Consolas" w:cs="Cascadia Mono"/>
+          <w:color w:val="000000"/>
+          <w:kern w:val="0"/>
+          <w:sz w:val="19"/>
+          <w:szCs w:val="19"/>
+        </w:rPr>
+        <w:t xml:space="preserve"> </w:t>
+      </w:r>
+      <w:proofErr w:type="spellStart"/>
+      <w:proofErr w:type="gramStart"/>
+      <w:r>
+        <w:rPr>
+          <w:rFonts w:ascii="Consolas" w:hAnsi="Consolas" w:cs="Cascadia Mono"/>
+          <w:color w:val="000000"/>
+          <w:kern w:val="0"/>
+          <w:sz w:val="19"/>
+          <w:szCs w:val="19"/>
+        </w:rPr>
+        <w:t>dbContext</w:t>
+      </w:r>
+      <w:proofErr w:type="spellEnd"/>
+      <w:r>
+        <w:rPr>
+          <w:rFonts w:ascii="Consolas" w:hAnsi="Consolas" w:cs="Cascadia Mono"/>
+          <w:color w:val="000000"/>
+          <w:kern w:val="0"/>
+          <w:sz w:val="19"/>
+          <w:szCs w:val="19"/>
+        </w:rPr>
+        <w:t>;</w:t>
+      </w:r>
+      <w:proofErr w:type="gramEnd"/>
+    </w:p>
+    <w:p>
+      <w:pPr>
+        <w:autoSpaceDE w:val="0"/>
+        <w:autoSpaceDN w:val="0"/>
+        <w:adjustRightInd w:val="0"/>
+        <w:spacing w:after="0" w:line="240" w:lineRule="auto"/>
+        <w:ind w:left="1440"/>
+        <w:rPr>
+          <w:rFonts w:ascii="Consolas" w:hAnsi="Consolas" w:cs="Cascadia Mono"/>
+          <w:color w:val="000000"/>
+          <w:kern w:val="0"/>
+          <w:sz w:val="19"/>
+          <w:szCs w:val="19"/>
+        </w:rPr>
+      </w:pPr>
+    </w:p>
+    <w:p>
+      <w:pPr>
+        <w:autoSpaceDE w:val="0"/>
+        <w:autoSpaceDN w:val="0"/>
+        <w:adjustRightInd w:val="0"/>
+        <w:spacing w:after="0" w:line="240" w:lineRule="auto"/>
+        <w:ind w:left="1440"/>
+        <w:rPr>
+          <w:rFonts w:ascii="Consolas" w:hAnsi="Consolas" w:cs="Cascadia Mono"/>
+          <w:color w:val="000000"/>
+          <w:kern w:val="0"/>
+          <w:sz w:val="19"/>
+          <w:szCs w:val="19"/>
+        </w:rPr>
+      </w:pPr>
+      <w:r>
+        <w:rPr>
+          <w:rFonts w:ascii="Consolas" w:hAnsi="Consolas" w:cs="Cascadia Mono"/>
+          <w:color w:val="000000"/>
+          <w:kern w:val="0"/>
+          <w:sz w:val="19"/>
+          <w:szCs w:val="19"/>
+        </w:rPr>
+        <w:t xml:space="preserve">        public </w:t>
+      </w:r>
+      <w:proofErr w:type="spellStart"/>
+      <w:proofErr w:type="gramStart"/>
+      <w:r>
+        <w:rPr>
+          <w:rFonts w:ascii="Consolas" w:hAnsi="Consolas" w:cs="Cascadia Mono"/>
+          <w:color w:val="000000"/>
+          <w:kern w:val="0"/>
+          <w:sz w:val="19"/>
+          <w:szCs w:val="19"/>
+        </w:rPr>
+        <w:t>CategoriesController</w:t>
+      </w:r>
+      <w:proofErr w:type="spellEnd"/>
+      <w:r>
+        <w:rPr>
+          <w:rFonts w:ascii="Consolas" w:hAnsi="Consolas" w:cs="Cascadia Mono"/>
+          <w:color w:val="000000"/>
+          <w:kern w:val="0"/>
+          <w:sz w:val="19"/>
+          <w:szCs w:val="19"/>
+        </w:rPr>
+        <w:t>(</w:t>
+      </w:r>
+      <w:proofErr w:type="spellStart"/>
+      <w:proofErr w:type="gramEnd"/>
+      <w:r>
+        <w:rPr>
+          <w:rFonts w:ascii="Consolas" w:hAnsi="Consolas" w:cs="Cascadia Mono"/>
+          <w:color w:val="000000"/>
+          <w:kern w:val="0"/>
+          <w:sz w:val="19"/>
+          <w:szCs w:val="19"/>
+        </w:rPr>
+        <w:t>PersonalExpensesDbContext</w:t>
+      </w:r>
+      <w:proofErr w:type="spellEnd"/>
+      <w:r>
+        <w:rPr>
+          <w:rFonts w:ascii="Consolas" w:hAnsi="Consolas" w:cs="Cascadia Mono"/>
+          <w:color w:val="000000"/>
+          <w:kern w:val="0"/>
+          <w:sz w:val="19"/>
+          <w:szCs w:val="19"/>
+        </w:rPr>
+        <w:t xml:space="preserve"> </w:t>
+      </w:r>
+      <w:proofErr w:type="spellStart"/>
+      <w:r>
+        <w:rPr>
+          <w:rFonts w:ascii="Consolas" w:hAnsi="Consolas" w:cs="Cascadia Mono"/>
+          <w:color w:val="000000"/>
+          <w:kern w:val="0"/>
+          <w:sz w:val="19"/>
+          <w:szCs w:val="19"/>
+        </w:rPr>
+        <w:t>dbContext</w:t>
+      </w:r>
+      <w:proofErr w:type="spellEnd"/>
+      <w:r>
+        <w:rPr>
+          <w:rFonts w:ascii="Consolas" w:hAnsi="Consolas" w:cs="Cascadia Mono"/>
+          <w:color w:val="000000"/>
+          <w:kern w:val="0"/>
+          <w:sz w:val="19"/>
+          <w:szCs w:val="19"/>
+        </w:rPr>
+        <w:t>)</w:t>
+      </w:r>
+    </w:p>
+    <w:p>
+      <w:pPr>
+        <w:autoSpaceDE w:val="0"/>
+        <w:autoSpaceDN w:val="0"/>
+        <w:adjustRightInd w:val="0"/>
+        <w:spacing w:after="0" w:line="240" w:lineRule="auto"/>
+        <w:ind w:left="1440"/>
+        <w:rPr>
+          <w:rFonts w:ascii="Consolas" w:hAnsi="Consolas" w:cs="Cascadia Mono"/>
+          <w:color w:val="000000"/>
+          <w:kern w:val="0"/>
+          <w:sz w:val="19"/>
+          <w:szCs w:val="19"/>
+        </w:rPr>
+      </w:pPr>
+      <w:r>
+        <w:rPr>
+          <w:rFonts w:ascii="Consolas" w:hAnsi="Consolas" w:cs="Cascadia Mono"/>
+          <w:color w:val="000000"/>
+          <w:kern w:val="0"/>
+          <w:sz w:val="19"/>
+          <w:szCs w:val="19"/>
+        </w:rPr>
+        <w:t xml:space="preserve">        {</w:t>
+      </w:r>
+    </w:p>
+    <w:p>
+      <w:pPr>
+        <w:autoSpaceDE w:val="0"/>
+        <w:autoSpaceDN w:val="0"/>
+        <w:adjustRightInd w:val="0"/>
+        <w:spacing w:after="0" w:line="240" w:lineRule="auto"/>
+        <w:ind w:left="1440"/>
+        <w:rPr>
+          <w:rFonts w:ascii="Consolas" w:hAnsi="Consolas" w:cs="Cascadia Mono"/>
+          <w:color w:val="000000"/>
+          <w:kern w:val="0"/>
+          <w:sz w:val="19"/>
+          <w:szCs w:val="19"/>
+        </w:rPr>
+      </w:pPr>
+      <w:r>
+        <w:rPr>
+          <w:rFonts w:ascii="Consolas" w:hAnsi="Consolas" w:cs="Cascadia Mono"/>
+          <w:color w:val="000000"/>
+          <w:kern w:val="0"/>
+          <w:sz w:val="19"/>
+          <w:szCs w:val="19"/>
+        </w:rPr>
+        <w:t xml:space="preserve">            </w:t>
+      </w:r>
+      <w:proofErr w:type="spellStart"/>
+      <w:proofErr w:type="gramStart"/>
+      <w:r>
+        <w:rPr>
+          <w:rFonts w:ascii="Consolas" w:hAnsi="Consolas" w:cs="Cascadia Mono"/>
+          <w:color w:val="000000"/>
+          <w:kern w:val="0"/>
+          <w:sz w:val="19"/>
+          <w:szCs w:val="19"/>
+        </w:rPr>
+        <w:t>this.dbContext</w:t>
+      </w:r>
+      <w:proofErr w:type="spellEnd"/>
+      <w:proofErr w:type="gramEnd"/>
+      <w:r>
+        <w:rPr>
+          <w:rFonts w:ascii="Consolas" w:hAnsi="Consolas" w:cs="Cascadia Mono"/>
+          <w:color w:val="000000"/>
+          <w:kern w:val="0"/>
+          <w:sz w:val="19"/>
+          <w:szCs w:val="19"/>
+        </w:rPr>
+        <w:t xml:space="preserve"> = </w:t>
+      </w:r>
+      <w:proofErr w:type="spellStart"/>
+      <w:r>
+        <w:rPr>
+          <w:rFonts w:ascii="Consolas" w:hAnsi="Consolas" w:cs="Cascadia Mono"/>
+          <w:color w:val="000000"/>
+          <w:kern w:val="0"/>
+          <w:sz w:val="19"/>
+          <w:szCs w:val="19"/>
+        </w:rPr>
+        <w:t>dbContext</w:t>
+      </w:r>
+      <w:proofErr w:type="spellEnd"/>
+      <w:r>
+        <w:rPr>
+          <w:rFonts w:ascii="Consolas" w:hAnsi="Consolas" w:cs="Cascadia Mono"/>
+          <w:color w:val="000000"/>
+          <w:kern w:val="0"/>
+          <w:sz w:val="19"/>
+          <w:szCs w:val="19"/>
+        </w:rPr>
+        <w:t>;</w:t>
+      </w:r>
+    </w:p>
+    <w:p>
+      <w:pPr>
+        <w:autoSpaceDE w:val="0"/>
+        <w:autoSpaceDN w:val="0"/>
+        <w:adjustRightInd w:val="0"/>
+        <w:spacing w:after="0" w:line="240" w:lineRule="auto"/>
+        <w:ind w:left="1440"/>
+        <w:rPr>
+          <w:rFonts w:ascii="Consolas" w:hAnsi="Consolas" w:cs="Cascadia Mono"/>
+          <w:color w:val="000000"/>
+          <w:kern w:val="0"/>
+          <w:sz w:val="19"/>
+          <w:szCs w:val="19"/>
+        </w:rPr>
+      </w:pPr>
+      <w:r>
+        <w:rPr>
+          <w:rFonts w:ascii="Consolas" w:hAnsi="Consolas" w:cs="Cascadia Mono"/>
+          <w:color w:val="000000"/>
+          <w:kern w:val="0"/>
+          <w:sz w:val="19"/>
+          <w:szCs w:val="19"/>
+        </w:rPr>
+        <w:t xml:space="preserve">        }</w:t>
+      </w:r>
+    </w:p>
+    <w:p>
+      <w:pPr>
+        <w:autoSpaceDE w:val="0"/>
+        <w:autoSpaceDN w:val="0"/>
+        <w:adjustRightInd w:val="0"/>
+        <w:spacing w:after="0" w:line="240" w:lineRule="auto"/>
+        <w:ind w:left="1440"/>
+        <w:rPr>
+          <w:rFonts w:ascii="Consolas" w:hAnsi="Consolas" w:cs="Cascadia Mono"/>
+          <w:color w:val="000000"/>
+          <w:kern w:val="0"/>
+          <w:sz w:val="19"/>
+          <w:szCs w:val="19"/>
+        </w:rPr>
+      </w:pPr>
+    </w:p>
+    <w:p>
+      <w:pPr>
+        <w:autoSpaceDE w:val="0"/>
+        <w:autoSpaceDN w:val="0"/>
+        <w:adjustRightInd w:val="0"/>
+        <w:spacing w:after="0" w:line="240" w:lineRule="auto"/>
+        <w:ind w:left="1440"/>
+        <w:rPr>
+          <w:rFonts w:ascii="Consolas" w:hAnsi="Consolas" w:cs="Cascadia Mono"/>
+          <w:color w:val="000000"/>
+          <w:kern w:val="0"/>
+          <w:sz w:val="19"/>
+          <w:szCs w:val="19"/>
+        </w:rPr>
+      </w:pPr>
+      <w:r>
+        <w:rPr>
+          <w:rFonts w:ascii="Consolas" w:hAnsi="Consolas" w:cs="Cascadia Mono"/>
+          <w:color w:val="000000"/>
+          <w:kern w:val="0"/>
+          <w:sz w:val="19"/>
+          <w:szCs w:val="19"/>
+        </w:rPr>
+        <w:t xml:space="preserve">        // GET ALL CATEGORIES</w:t>
+      </w:r>
+    </w:p>
+    <w:p>
+      <w:pPr>
+        <w:autoSpaceDE w:val="0"/>
+        <w:autoSpaceDN w:val="0"/>
+        <w:adjustRightInd w:val="0"/>
+        <w:spacing w:after="0" w:line="240" w:lineRule="auto"/>
+        <w:ind w:left="1440"/>
+        <w:rPr>
+          <w:rFonts w:ascii="Consolas" w:hAnsi="Consolas" w:cs="Cascadia Mono"/>
+          <w:color w:val="000000"/>
+          <w:kern w:val="0"/>
+          <w:sz w:val="19"/>
+          <w:szCs w:val="19"/>
+        </w:rPr>
+      </w:pPr>
+      <w:r>
+        <w:rPr>
+          <w:rFonts w:ascii="Consolas" w:hAnsi="Consolas" w:cs="Cascadia Mono"/>
+          <w:color w:val="000000"/>
+          <w:kern w:val="0"/>
+          <w:sz w:val="19"/>
+          <w:szCs w:val="19"/>
+        </w:rPr>
+        <w:t xml:space="preserve">        // GET: https://locahost:portNumber/api/categories</w:t>
+      </w:r>
+    </w:p>
+    <w:p>
+      <w:pPr>
+        <w:autoSpaceDE w:val="0"/>
+        <w:autoSpaceDN w:val="0"/>
+        <w:adjustRightInd w:val="0"/>
+        <w:spacing w:after="0" w:line="240" w:lineRule="auto"/>
+        <w:ind w:left="1440"/>
+        <w:rPr>
+          <w:rFonts w:ascii="Consolas" w:hAnsi="Consolas" w:cs="Cascadia Mono"/>
+          <w:color w:val="000000"/>
+          <w:kern w:val="0"/>
+          <w:sz w:val="19"/>
+          <w:szCs w:val="19"/>
+        </w:rPr>
+      </w:pPr>
+      <w:r>
+        <w:rPr>
+          <w:rFonts w:ascii="Consolas" w:hAnsi="Consolas" w:cs="Cascadia Mono"/>
+          <w:color w:val="000000"/>
+          <w:kern w:val="0"/>
+          <w:sz w:val="19"/>
+          <w:szCs w:val="19"/>
+        </w:rPr>
+        <w:t xml:space="preserve">        [</w:t>
+      </w:r>
+      <w:proofErr w:type="spellStart"/>
+      <w:r>
+        <w:rPr>
+          <w:rFonts w:ascii="Consolas" w:hAnsi="Consolas" w:cs="Cascadia Mono"/>
+          <w:color w:val="000000"/>
+          <w:kern w:val="0"/>
+          <w:sz w:val="19"/>
+          <w:szCs w:val="19"/>
+        </w:rPr>
+        <w:t>HttpGet</w:t>
+      </w:r>
+      <w:proofErr w:type="spellEnd"/>
+      <w:r>
+        <w:rPr>
+          <w:rFonts w:ascii="Consolas" w:hAnsi="Consolas" w:cs="Cascadia Mono"/>
+          <w:color w:val="000000"/>
+          <w:kern w:val="0"/>
+          <w:sz w:val="19"/>
+          <w:szCs w:val="19"/>
+        </w:rPr>
+        <w:t>]</w:t>
+      </w:r>
+    </w:p>
+    <w:p>
+      <w:pPr>
+        <w:autoSpaceDE w:val="0"/>
+        <w:autoSpaceDN w:val="0"/>
+        <w:adjustRightInd w:val="0"/>
+        <w:spacing w:after="0" w:line="240" w:lineRule="auto"/>
+        <w:ind w:left="1440"/>
+        <w:rPr>
+          <w:rFonts w:ascii="Consolas" w:hAnsi="Consolas" w:cs="Cascadia Mono"/>
+          <w:color w:val="000000"/>
+          <w:kern w:val="0"/>
+          <w:sz w:val="19"/>
+          <w:szCs w:val="19"/>
+        </w:rPr>
+      </w:pPr>
+      <w:r>
+        <w:rPr>
+          <w:rFonts w:ascii="Consolas" w:hAnsi="Consolas" w:cs="Cascadia Mono"/>
+          <w:color w:val="000000"/>
+          <w:kern w:val="0"/>
+          <w:sz w:val="19"/>
+          <w:szCs w:val="19"/>
+        </w:rPr>
+        <w:t xml:space="preserve">        public </w:t>
+      </w:r>
+      <w:proofErr w:type="spellStart"/>
+      <w:r>
+        <w:rPr>
+          <w:rFonts w:ascii="Consolas" w:hAnsi="Consolas" w:cs="Cascadia Mono"/>
+          <w:color w:val="000000"/>
+          <w:kern w:val="0"/>
+          <w:sz w:val="19"/>
+          <w:szCs w:val="19"/>
+        </w:rPr>
+        <w:t>IActionResult</w:t>
+      </w:r>
+      <w:proofErr w:type="spellEnd"/>
+      <w:r>
+        <w:rPr>
+          <w:rFonts w:ascii="Consolas" w:hAnsi="Consolas" w:cs="Cascadia Mono"/>
+          <w:color w:val="000000"/>
+          <w:kern w:val="0"/>
+          <w:sz w:val="19"/>
+          <w:szCs w:val="19"/>
+        </w:rPr>
+        <w:t xml:space="preserve"> </w:t>
+      </w:r>
+      <w:proofErr w:type="spellStart"/>
+      <w:proofErr w:type="gramStart"/>
+      <w:r>
+        <w:rPr>
+          <w:rFonts w:ascii="Consolas" w:hAnsi="Consolas" w:cs="Cascadia Mono"/>
+          <w:color w:val="000000"/>
+          <w:kern w:val="0"/>
+          <w:sz w:val="19"/>
+          <w:szCs w:val="19"/>
+        </w:rPr>
+        <w:t>GetAll</w:t>
+      </w:r>
+      <w:proofErr w:type="spellEnd"/>
+      <w:r>
+        <w:rPr>
+          <w:rFonts w:ascii="Consolas" w:hAnsi="Consolas" w:cs="Cascadia Mono"/>
+          <w:color w:val="000000"/>
+          <w:kern w:val="0"/>
+          <w:sz w:val="19"/>
+          <w:szCs w:val="19"/>
+        </w:rPr>
+        <w:t>(</w:t>
+      </w:r>
+      <w:proofErr w:type="gramEnd"/>
+      <w:r>
+        <w:rPr>
+          <w:rFonts w:ascii="Consolas" w:hAnsi="Consolas" w:cs="Cascadia Mono"/>
+          <w:color w:val="000000"/>
+          <w:kern w:val="0"/>
+          <w:sz w:val="19"/>
+          <w:szCs w:val="19"/>
+        </w:rPr>
+        <w:t>)</w:t>
+      </w:r>
+    </w:p>
+    <w:p>
+      <w:pPr>
+        <w:autoSpaceDE w:val="0"/>
+        <w:autoSpaceDN w:val="0"/>
+        <w:adjustRightInd w:val="0"/>
+        <w:spacing w:after="0" w:line="240" w:lineRule="auto"/>
+        <w:ind w:left="1440"/>
+        <w:rPr>
+          <w:rFonts w:ascii="Consolas" w:hAnsi="Consolas" w:cs="Cascadia Mono"/>
+          <w:color w:val="000000"/>
+          <w:kern w:val="0"/>
+          <w:sz w:val="19"/>
+          <w:szCs w:val="19"/>
+        </w:rPr>
+      </w:pPr>
+      <w:r>
+        <w:rPr>
+          <w:rFonts w:ascii="Consolas" w:hAnsi="Consolas" w:cs="Cascadia Mono"/>
+          <w:color w:val="000000"/>
+          <w:kern w:val="0"/>
+          <w:sz w:val="19"/>
+          <w:szCs w:val="19"/>
+        </w:rPr>
+        <w:t xml:space="preserve">        {</w:t>
+      </w:r>
+    </w:p>
+    <w:p>
+      <w:pPr>
+        <w:autoSpaceDE w:val="0"/>
+        <w:autoSpaceDN w:val="0"/>
+        <w:adjustRightInd w:val="0"/>
+        <w:spacing w:after="0" w:line="240" w:lineRule="auto"/>
+        <w:ind w:left="1440"/>
+        <w:rPr>
+          <w:rFonts w:ascii="Consolas" w:hAnsi="Consolas" w:cs="Cascadia Mono"/>
+          <w:color w:val="000000"/>
+          <w:kern w:val="0"/>
+          <w:sz w:val="19"/>
+          <w:szCs w:val="19"/>
+        </w:rPr>
+      </w:pPr>
+      <w:r>
+        <w:rPr>
+          <w:rFonts w:ascii="Consolas" w:hAnsi="Consolas" w:cs="Cascadia Mono"/>
+          <w:color w:val="000000"/>
+          <w:kern w:val="0"/>
+          <w:sz w:val="19"/>
+          <w:szCs w:val="19"/>
+        </w:rPr>
+        <w:t xml:space="preserve">            var categories = </w:t>
+      </w:r>
+      <w:proofErr w:type="spellStart"/>
+      <w:proofErr w:type="gramStart"/>
+      <w:r>
+        <w:rPr>
+          <w:rFonts w:ascii="Consolas" w:hAnsi="Consolas" w:cs="Cascadia Mono"/>
+          <w:color w:val="000000"/>
+          <w:kern w:val="0"/>
+          <w:sz w:val="19"/>
+          <w:szCs w:val="19"/>
+        </w:rPr>
+        <w:t>dbContext.Categories.ToList</w:t>
+      </w:r>
+      <w:proofErr w:type="spellEnd"/>
+      <w:proofErr w:type="gramEnd"/>
+      <w:r>
+        <w:rPr>
+          <w:rFonts w:ascii="Consolas" w:hAnsi="Consolas" w:cs="Cascadia Mono"/>
+          <w:color w:val="000000"/>
+          <w:kern w:val="0"/>
+          <w:sz w:val="19"/>
+          <w:szCs w:val="19"/>
+        </w:rPr>
+        <w:t>();</w:t>
+      </w:r>
+    </w:p>
+    <w:p>
+      <w:pPr>
+        <w:autoSpaceDE w:val="0"/>
+        <w:autoSpaceDN w:val="0"/>
+        <w:adjustRightInd w:val="0"/>
+        <w:spacing w:after="0" w:line="240" w:lineRule="auto"/>
+        <w:ind w:left="1440"/>
+        <w:rPr>
+          <w:rFonts w:ascii="Consolas" w:hAnsi="Consolas" w:cs="Cascadia Mono"/>
+          <w:color w:val="000000"/>
+          <w:kern w:val="0"/>
+          <w:sz w:val="19"/>
+          <w:szCs w:val="19"/>
+        </w:rPr>
+      </w:pPr>
+    </w:p>
+    <w:p>
+      <w:pPr>
+        <w:autoSpaceDE w:val="0"/>
+        <w:autoSpaceDN w:val="0"/>
+        <w:adjustRightInd w:val="0"/>
+        <w:spacing w:after="0" w:line="240" w:lineRule="auto"/>
+        <w:ind w:left="1440"/>
+        <w:rPr>
+          <w:rFonts w:ascii="Consolas" w:hAnsi="Consolas" w:cs="Cascadia Mono"/>
+          <w:color w:val="000000"/>
+          <w:kern w:val="0"/>
+          <w:sz w:val="19"/>
+          <w:szCs w:val="19"/>
+        </w:rPr>
+      </w:pPr>
+      <w:r>
+        <w:rPr>
+          <w:rFonts w:ascii="Consolas" w:hAnsi="Consolas" w:cs="Cascadia Mono"/>
+          <w:color w:val="000000"/>
+          <w:kern w:val="0"/>
+          <w:sz w:val="19"/>
+          <w:szCs w:val="19"/>
+        </w:rPr>
+        <w:t xml:space="preserve">            return Ok(categories</w:t>
+      </w:r>
+      <w:proofErr w:type="gramStart"/>
+      <w:r>
+        <w:rPr>
+          <w:rFonts w:ascii="Consolas" w:hAnsi="Consolas" w:cs="Cascadia Mono"/>
+          <w:color w:val="000000"/>
+          <w:kern w:val="0"/>
+          <w:sz w:val="19"/>
+          <w:szCs w:val="19"/>
+        </w:rPr>
+        <w:t>);</w:t>
+      </w:r>
+      <w:proofErr w:type="gramEnd"/>
+    </w:p>
+    <w:p>
+      <w:pPr>
+        <w:autoSpaceDE w:val="0"/>
+        <w:autoSpaceDN w:val="0"/>
+        <w:adjustRightInd w:val="0"/>
+        <w:spacing w:after="0" w:line="240" w:lineRule="auto"/>
+        <w:ind w:left="1440"/>
+        <w:rPr>
+          <w:rFonts w:ascii="Consolas" w:hAnsi="Consolas" w:cs="Cascadia Mono"/>
+          <w:color w:val="000000"/>
+          <w:kern w:val="0"/>
+          <w:sz w:val="19"/>
+          <w:szCs w:val="19"/>
+        </w:rPr>
+      </w:pPr>
+      <w:r>
+        <w:rPr>
+          <w:rFonts w:ascii="Consolas" w:hAnsi="Consolas" w:cs="Cascadia Mono"/>
+          <w:color w:val="000000"/>
+          <w:kern w:val="0"/>
+          <w:sz w:val="19"/>
+          <w:szCs w:val="19"/>
+        </w:rPr>
+        <w:t xml:space="preserve">        }</w:t>
+      </w:r>
+    </w:p>
+    <w:p>
+      <w:pPr>
+        <w:autoSpaceDE w:val="0"/>
+        <w:autoSpaceDN w:val="0"/>
+        <w:adjustRightInd w:val="0"/>
+        <w:spacing w:after="0" w:line="240" w:lineRule="auto"/>
+        <w:ind w:left="1440"/>
+        <w:rPr>
+          <w:rFonts w:ascii="Consolas" w:hAnsi="Consolas" w:cs="Cascadia Mono"/>
+          <w:color w:val="000000"/>
+          <w:kern w:val="0"/>
+          <w:sz w:val="19"/>
+          <w:szCs w:val="19"/>
+        </w:rPr>
+      </w:pPr>
+      <w:r>
+        <w:rPr>
+          <w:rFonts w:ascii="Consolas" w:hAnsi="Consolas" w:cs="Cascadia Mono"/>
+          <w:color w:val="000000"/>
+          <w:kern w:val="0"/>
+          <w:sz w:val="19"/>
+          <w:szCs w:val="19"/>
+        </w:rPr>
+        <w:t xml:space="preserve">    }</w:t>
+      </w:r>
+    </w:p>
+    <w:p>
+      <w:pPr>
+        <w:autoSpaceDE w:val="0"/>
+        <w:autoSpaceDN w:val="0"/>
+        <w:adjustRightInd w:val="0"/>
+        <w:spacing w:after="0" w:line="240" w:lineRule="auto"/>
+        <w:ind w:left="1440"/>
+        <w:rPr>
+          <w:rFonts w:ascii="Consolas" w:hAnsi="Consolas" w:cs="Cascadia Mono"/>
+          <w:color w:val="000000"/>
+          <w:kern w:val="0"/>
+          <w:sz w:val="19"/>
+          <w:szCs w:val="19"/>
+        </w:rPr>
+      </w:pPr>
+      <w:r>
+        <w:rPr>
+          <w:rFonts w:ascii="Consolas" w:hAnsi="Consolas" w:cs="Cascadia Mono"/>
+          <w:color w:val="000000"/>
+          <w:kern w:val="0"/>
+          <w:sz w:val="19"/>
+          <w:szCs w:val="19"/>
+        </w:rPr>
+        <w:t>}</w:t>
+      </w:r>
+    </w:p>
+    <w:p>
+      <w:pPr>
+        <w:autoSpaceDE w:val="0"/>
+        <w:autoSpaceDN w:val="0"/>
+        <w:adjustRightInd w:val="0"/>
+        <w:spacing w:after="0" w:line="240" w:lineRule="auto"/>
+        <w:rPr>
+          <w:rFonts w:ascii="Consolas" w:hAnsi="Consolas" w:cs="Cascadia Mono"/>
+          <w:color w:val="000000"/>
+          <w:kern w:val="0"/>
+          <w:sz w:val="19"/>
+          <w:szCs w:val="19"/>
+        </w:rPr>
+      </w:pPr>
     </w:p>
     <w:p>
       <w:pPr>
@@ -474,6 +1895,585 @@
           <w:ilvl w:val="0"/>
           <w:numId w:val="1"/>
         </w:numPr>
+      </w:pPr>
+      <w:r>
+        <w:t xml:space="preserve">Get Region </w:t>
+      </w:r>
+      <w:proofErr w:type="gramStart"/>
+      <w:r>
+        <w:t>By</w:t>
+      </w:r>
+      <w:proofErr w:type="gramEnd"/>
+      <w:r>
+        <w:t xml:space="preserve"> Id Action Method</w:t>
+      </w:r>
+    </w:p>
+    <w:p>
+      <w:pPr>
+        <w:spacing w:after="0"/>
+        <w:ind w:left="1440"/>
+        <w:rPr>
+          <w:rFonts w:ascii="Consolas" w:hAnsi="Consolas"/>
+          <w:sz w:val="18"/>
+          <w:szCs w:val="18"/>
+        </w:rPr>
+      </w:pPr>
+      <w:r>
+        <w:rPr>
+          <w:rFonts w:ascii="Consolas" w:hAnsi="Consolas"/>
+          <w:sz w:val="18"/>
+          <w:szCs w:val="18"/>
+        </w:rPr>
+        <w:t>// GET SINGLE CATEGORY (Get Category By ID)</w:t>
+      </w:r>
+    </w:p>
+    <w:p>
+      <w:pPr>
+        <w:spacing w:after="0"/>
+        <w:ind w:left="1440"/>
+        <w:rPr>
+          <w:rFonts w:ascii="Consolas" w:hAnsi="Consolas"/>
+          <w:sz w:val="18"/>
+          <w:szCs w:val="18"/>
+        </w:rPr>
+      </w:pPr>
+      <w:r>
+        <w:rPr>
+          <w:rFonts w:ascii="Consolas" w:hAnsi="Consolas"/>
+          <w:sz w:val="18"/>
+          <w:szCs w:val="18"/>
+        </w:rPr>
+        <w:t>// GET: https://localhost:portnumber/api/categories/{id}</w:t>
+      </w:r>
+    </w:p>
+    <w:p>
+      <w:pPr>
+        <w:spacing w:after="0"/>
+        <w:ind w:left="1440"/>
+        <w:rPr>
+          <w:rFonts w:ascii="Consolas" w:hAnsi="Consolas"/>
+          <w:sz w:val="18"/>
+          <w:szCs w:val="18"/>
+        </w:rPr>
+      </w:pPr>
+      <w:r>
+        <w:rPr>
+          <w:rFonts w:ascii="Consolas" w:hAnsi="Consolas"/>
+          <w:sz w:val="18"/>
+          <w:szCs w:val="18"/>
+        </w:rPr>
+        <w:t>[</w:t>
+      </w:r>
+      <w:proofErr w:type="spellStart"/>
+      <w:r>
+        <w:rPr>
+          <w:rFonts w:ascii="Consolas" w:hAnsi="Consolas"/>
+          <w:sz w:val="18"/>
+          <w:szCs w:val="18"/>
+        </w:rPr>
+        <w:t>HttpGet</w:t>
+      </w:r>
+      <w:proofErr w:type="spellEnd"/>
+      <w:r>
+        <w:rPr>
+          <w:rFonts w:ascii="Consolas" w:hAnsi="Consolas"/>
+          <w:sz w:val="18"/>
+          <w:szCs w:val="18"/>
+        </w:rPr>
+        <w:t>]</w:t>
+      </w:r>
+    </w:p>
+    <w:p>
+      <w:pPr>
+        <w:spacing w:after="0"/>
+        <w:ind w:left="1440"/>
+        <w:rPr>
+          <w:rFonts w:ascii="Consolas" w:hAnsi="Consolas"/>
+          <w:sz w:val="18"/>
+          <w:szCs w:val="18"/>
+        </w:rPr>
+      </w:pPr>
+      <w:r>
+        <w:rPr>
+          <w:rFonts w:ascii="Consolas" w:hAnsi="Consolas"/>
+          <w:sz w:val="18"/>
+          <w:szCs w:val="18"/>
+        </w:rPr>
+        <w:t>[Route("{</w:t>
+      </w:r>
+      <w:proofErr w:type="spellStart"/>
+      <w:proofErr w:type="gramStart"/>
+      <w:r>
+        <w:rPr>
+          <w:rFonts w:ascii="Consolas" w:hAnsi="Consolas"/>
+          <w:sz w:val="18"/>
+          <w:szCs w:val="18"/>
+        </w:rPr>
+        <w:t>id:Guid</w:t>
+      </w:r>
+      <w:proofErr w:type="spellEnd"/>
+      <w:proofErr w:type="gramEnd"/>
+      <w:r>
+        <w:rPr>
+          <w:rFonts w:ascii="Consolas" w:hAnsi="Consolas"/>
+          <w:sz w:val="18"/>
+          <w:szCs w:val="18"/>
+        </w:rPr>
+        <w:t>}")]</w:t>
+      </w:r>
+    </w:p>
+    <w:p>
+      <w:pPr>
+        <w:spacing w:after="0"/>
+        <w:ind w:left="1440"/>
+        <w:rPr>
+          <w:rFonts w:ascii="Consolas" w:hAnsi="Consolas"/>
+          <w:sz w:val="18"/>
+          <w:szCs w:val="18"/>
+        </w:rPr>
+      </w:pPr>
+      <w:r>
+        <w:rPr>
+          <w:rFonts w:ascii="Consolas" w:hAnsi="Consolas"/>
+          <w:sz w:val="18"/>
+          <w:szCs w:val="18"/>
+        </w:rPr>
+        <w:t xml:space="preserve">public </w:t>
+      </w:r>
+      <w:proofErr w:type="spellStart"/>
+      <w:r>
+        <w:rPr>
+          <w:rFonts w:ascii="Consolas" w:hAnsi="Consolas"/>
+          <w:sz w:val="18"/>
+          <w:szCs w:val="18"/>
+        </w:rPr>
+        <w:t>IActionResult</w:t>
+      </w:r>
+      <w:proofErr w:type="spellEnd"/>
+      <w:r>
+        <w:rPr>
+          <w:rFonts w:ascii="Consolas" w:hAnsi="Consolas"/>
+          <w:sz w:val="18"/>
+          <w:szCs w:val="18"/>
+        </w:rPr>
+        <w:t xml:space="preserve"> GetById([</w:t>
+      </w:r>
+      <w:proofErr w:type="spellStart"/>
+      <w:r>
+        <w:rPr>
+          <w:rFonts w:ascii="Consolas" w:hAnsi="Consolas"/>
+          <w:sz w:val="18"/>
+          <w:szCs w:val="18"/>
+        </w:rPr>
+        <w:t>FromRoute</w:t>
+      </w:r>
+      <w:proofErr w:type="spellEnd"/>
+      <w:r>
+        <w:rPr>
+          <w:rFonts w:ascii="Consolas" w:hAnsi="Consolas"/>
+          <w:sz w:val="18"/>
+          <w:szCs w:val="18"/>
+        </w:rPr>
+        <w:t xml:space="preserve">] </w:t>
+      </w:r>
+      <w:proofErr w:type="spellStart"/>
+      <w:r>
+        <w:rPr>
+          <w:rFonts w:ascii="Consolas" w:hAnsi="Consolas"/>
+          <w:sz w:val="18"/>
+          <w:szCs w:val="18"/>
+        </w:rPr>
+        <w:t>Guid</w:t>
+      </w:r>
+      <w:proofErr w:type="spellEnd"/>
+      <w:r>
+        <w:rPr>
+          <w:rFonts w:ascii="Consolas" w:hAnsi="Consolas"/>
+          <w:sz w:val="18"/>
+          <w:szCs w:val="18"/>
+        </w:rPr>
+        <w:t xml:space="preserve"> id)</w:t>
+      </w:r>
+    </w:p>
+    <w:p>
+      <w:pPr>
+        <w:spacing w:after="0"/>
+        <w:ind w:left="1440"/>
+        <w:rPr>
+          <w:rFonts w:ascii="Consolas" w:hAnsi="Consolas"/>
+          <w:sz w:val="18"/>
+          <w:szCs w:val="18"/>
+        </w:rPr>
+      </w:pPr>
+      <w:r>
+        <w:rPr>
+          <w:rFonts w:ascii="Consolas" w:hAnsi="Consolas"/>
+          <w:sz w:val="18"/>
+          <w:szCs w:val="18"/>
+        </w:rPr>
+        <w:t>{</w:t>
+      </w:r>
+    </w:p>
+    <w:p>
+      <w:pPr>
+        <w:spacing w:after="0"/>
+        <w:ind w:left="1440"/>
+        <w:rPr>
+          <w:rFonts w:ascii="Consolas" w:hAnsi="Consolas"/>
+          <w:sz w:val="18"/>
+          <w:szCs w:val="18"/>
+        </w:rPr>
+      </w:pPr>
+      <w:r>
+        <w:rPr>
+          <w:rFonts w:ascii="Consolas" w:hAnsi="Consolas"/>
+          <w:sz w:val="18"/>
+          <w:szCs w:val="18"/>
+        </w:rPr>
+        <w:t xml:space="preserve">    //var category = </w:t>
+      </w:r>
+      <w:proofErr w:type="spellStart"/>
+      <w:proofErr w:type="gramStart"/>
+      <w:r>
+        <w:rPr>
+          <w:rFonts w:ascii="Consolas" w:hAnsi="Consolas"/>
+          <w:sz w:val="18"/>
+          <w:szCs w:val="18"/>
+        </w:rPr>
+        <w:t>dbContext.Categories.Find</w:t>
+      </w:r>
+      <w:proofErr w:type="spellEnd"/>
+      <w:proofErr w:type="gramEnd"/>
+      <w:r>
+        <w:rPr>
+          <w:rFonts w:ascii="Consolas" w:hAnsi="Consolas"/>
+          <w:sz w:val="18"/>
+          <w:szCs w:val="18"/>
+        </w:rPr>
+        <w:t>(id);</w:t>
+      </w:r>
+    </w:p>
+    <w:p>
+      <w:pPr>
+        <w:spacing w:after="0"/>
+        <w:ind w:left="1440"/>
+        <w:rPr>
+          <w:rFonts w:ascii="Consolas" w:hAnsi="Consolas"/>
+          <w:sz w:val="18"/>
+          <w:szCs w:val="18"/>
+        </w:rPr>
+      </w:pPr>
+      <w:r>
+        <w:rPr>
+          <w:rFonts w:ascii="Consolas" w:hAnsi="Consolas"/>
+          <w:sz w:val="18"/>
+          <w:szCs w:val="18"/>
+        </w:rPr>
+        <w:t xml:space="preserve">    var category = </w:t>
+      </w:r>
+      <w:proofErr w:type="spellStart"/>
+      <w:proofErr w:type="gramStart"/>
+      <w:r>
+        <w:rPr>
+          <w:rFonts w:ascii="Consolas" w:hAnsi="Consolas"/>
+          <w:sz w:val="18"/>
+          <w:szCs w:val="18"/>
+        </w:rPr>
+        <w:t>dbContext.Categories.FirstOrDefault</w:t>
+      </w:r>
+      <w:proofErr w:type="spellEnd"/>
+      <w:proofErr w:type="gramEnd"/>
+      <w:r>
+        <w:rPr>
+          <w:rFonts w:ascii="Consolas" w:hAnsi="Consolas"/>
+          <w:sz w:val="18"/>
+          <w:szCs w:val="18"/>
+        </w:rPr>
+        <w:t xml:space="preserve">(x =&gt; </w:t>
+      </w:r>
+      <w:proofErr w:type="spellStart"/>
+      <w:r>
+        <w:rPr>
+          <w:rFonts w:ascii="Consolas" w:hAnsi="Consolas"/>
+          <w:sz w:val="18"/>
+          <w:szCs w:val="18"/>
+        </w:rPr>
+        <w:t>x.Id</w:t>
+      </w:r>
+      <w:proofErr w:type="spellEnd"/>
+      <w:r>
+        <w:rPr>
+          <w:rFonts w:ascii="Consolas" w:hAnsi="Consolas"/>
+          <w:sz w:val="18"/>
+          <w:szCs w:val="18"/>
+        </w:rPr>
+        <w:t xml:space="preserve"> == id);</w:t>
+      </w:r>
+    </w:p>
+    <w:p>
+      <w:pPr>
+        <w:spacing w:after="0"/>
+        <w:ind w:left="1440"/>
+        <w:rPr>
+          <w:rFonts w:ascii="Consolas" w:hAnsi="Consolas"/>
+          <w:sz w:val="18"/>
+          <w:szCs w:val="18"/>
+        </w:rPr>
+      </w:pPr>
+    </w:p>
+    <w:p>
+      <w:pPr>
+        <w:spacing w:after="0"/>
+        <w:ind w:left="1440"/>
+        <w:rPr>
+          <w:rFonts w:ascii="Consolas" w:hAnsi="Consolas"/>
+          <w:sz w:val="18"/>
+          <w:szCs w:val="18"/>
+        </w:rPr>
+      </w:pPr>
+      <w:r>
+        <w:rPr>
+          <w:rFonts w:ascii="Consolas" w:hAnsi="Consolas"/>
+          <w:sz w:val="18"/>
+          <w:szCs w:val="18"/>
+        </w:rPr>
+        <w:t xml:space="preserve">    if (category == null)</w:t>
+      </w:r>
+    </w:p>
+    <w:p>
+      <w:pPr>
+        <w:spacing w:after="0"/>
+        <w:ind w:left="1440"/>
+        <w:rPr>
+          <w:rFonts w:ascii="Consolas" w:hAnsi="Consolas"/>
+          <w:sz w:val="18"/>
+          <w:szCs w:val="18"/>
+        </w:rPr>
+      </w:pPr>
+      <w:r>
+        <w:rPr>
+          <w:rFonts w:ascii="Consolas" w:hAnsi="Consolas"/>
+          <w:sz w:val="18"/>
+          <w:szCs w:val="18"/>
+        </w:rPr>
+        <w:t xml:space="preserve">    {</w:t>
+      </w:r>
+    </w:p>
+    <w:p>
+      <w:pPr>
+        <w:spacing w:after="0"/>
+        <w:ind w:left="1440"/>
+        <w:rPr>
+          <w:rFonts w:ascii="Consolas" w:hAnsi="Consolas"/>
+          <w:sz w:val="18"/>
+          <w:szCs w:val="18"/>
+        </w:rPr>
+      </w:pPr>
+      <w:r>
+        <w:rPr>
+          <w:rFonts w:ascii="Consolas" w:hAnsi="Consolas"/>
+          <w:sz w:val="18"/>
+          <w:szCs w:val="18"/>
+        </w:rPr>
+        <w:t xml:space="preserve">        return </w:t>
+      </w:r>
+      <w:proofErr w:type="spellStart"/>
+      <w:proofErr w:type="gramStart"/>
+      <w:r>
+        <w:rPr>
+          <w:rFonts w:ascii="Consolas" w:hAnsi="Consolas"/>
+          <w:sz w:val="18"/>
+          <w:szCs w:val="18"/>
+        </w:rPr>
+        <w:t>NotFound</w:t>
+      </w:r>
+      <w:proofErr w:type="spellEnd"/>
+      <w:r>
+        <w:rPr>
+          <w:rFonts w:ascii="Consolas" w:hAnsi="Consolas"/>
+          <w:sz w:val="18"/>
+          <w:szCs w:val="18"/>
+        </w:rPr>
+        <w:t>(</w:t>
+      </w:r>
+      <w:proofErr w:type="gramEnd"/>
+      <w:r>
+        <w:rPr>
+          <w:rFonts w:ascii="Consolas" w:hAnsi="Consolas"/>
+          <w:sz w:val="18"/>
+          <w:szCs w:val="18"/>
+        </w:rPr>
+        <w:t>);</w:t>
+      </w:r>
+    </w:p>
+    <w:p>
+      <w:pPr>
+        <w:spacing w:after="0"/>
+        <w:ind w:left="1440"/>
+        <w:rPr>
+          <w:rFonts w:ascii="Consolas" w:hAnsi="Consolas"/>
+          <w:sz w:val="18"/>
+          <w:szCs w:val="18"/>
+        </w:rPr>
+      </w:pPr>
+      <w:r>
+        <w:rPr>
+          <w:rFonts w:ascii="Consolas" w:hAnsi="Consolas"/>
+          <w:sz w:val="18"/>
+          <w:szCs w:val="18"/>
+        </w:rPr>
+        <w:t xml:space="preserve">    }</w:t>
+      </w:r>
+    </w:p>
+    <w:p>
+      <w:pPr>
+        <w:spacing w:after="0"/>
+        <w:ind w:left="1440"/>
+        <w:rPr>
+          <w:rFonts w:ascii="Consolas" w:hAnsi="Consolas"/>
+          <w:sz w:val="18"/>
+          <w:szCs w:val="18"/>
+        </w:rPr>
+      </w:pPr>
+      <w:r>
+        <w:rPr>
+          <w:rFonts w:ascii="Consolas" w:hAnsi="Consolas"/>
+          <w:sz w:val="18"/>
+          <w:szCs w:val="18"/>
+        </w:rPr>
+        <w:t xml:space="preserve">    return Ok(category</w:t>
+      </w:r>
+      <w:proofErr w:type="gramStart"/>
+      <w:r>
+        <w:rPr>
+          <w:rFonts w:ascii="Consolas" w:hAnsi="Consolas"/>
+          <w:sz w:val="18"/>
+          <w:szCs w:val="18"/>
+        </w:rPr>
+        <w:t>);</w:t>
+      </w:r>
+      <w:proofErr w:type="gramEnd"/>
+    </w:p>
+    <w:p>
+      <w:pPr>
+        <w:spacing w:after="0"/>
+        <w:ind w:left="1440"/>
+        <w:rPr>
+          <w:rFonts w:ascii="Consolas" w:hAnsi="Consolas"/>
+          <w:sz w:val="18"/>
+          <w:szCs w:val="18"/>
+        </w:rPr>
+      </w:pPr>
+      <w:r>
+        <w:rPr>
+          <w:rFonts w:ascii="Consolas" w:hAnsi="Consolas"/>
+          <w:sz w:val="18"/>
+          <w:szCs w:val="18"/>
+        </w:rPr>
+        <w:t>}</w:t>
+      </w:r>
+    </w:p>
+    <w:p>
+      <w:pPr>
+        <w:pStyle w:val="ListParagraph"/>
+        <w:numPr>
+          <w:ilvl w:val="0"/>
+          <w:numId w:val="1"/>
+        </w:numPr>
+      </w:pPr>
+      <w:r>
+        <w:t>Change methods to us DTO – Data Transfer Object</w:t>
+      </w:r>
+    </w:p>
+    <w:p>
+      <w:pPr>
+        <w:pStyle w:val="ListParagraph"/>
+        <w:numPr>
+          <w:ilvl w:val="1"/>
+          <w:numId w:val="1"/>
+        </w:numPr>
+      </w:pPr>
+      <w:r>
+        <w:t>Client &lt;-&gt; DTO |API| Domain &lt;-&gt; Database</w:t>
+      </w:r>
+    </w:p>
+    <w:p>
+      <w:pPr>
+        <w:pStyle w:val="ListParagraph"/>
+        <w:numPr>
+          <w:ilvl w:val="1"/>
+          <w:numId w:val="1"/>
+        </w:numPr>
+      </w:pPr>
+      <w:r>
+        <w:t>Advantages of DTO:</w:t>
+      </w:r>
+    </w:p>
+    <w:p>
+      <w:pPr>
+        <w:pStyle w:val="ListParagraph"/>
+        <w:numPr>
+          <w:ilvl w:val="2"/>
+          <w:numId w:val="1"/>
+        </w:numPr>
+      </w:pPr>
+      <w:r>
+        <w:t>Separation of concerns</w:t>
+      </w:r>
+    </w:p>
+    <w:p>
+      <w:pPr>
+        <w:pStyle w:val="ListParagraph"/>
+        <w:numPr>
+          <w:ilvl w:val="2"/>
+          <w:numId w:val="1"/>
+        </w:numPr>
+      </w:pPr>
+      <w:r>
+        <w:t>Performance</w:t>
+      </w:r>
+    </w:p>
+    <w:p>
+      <w:pPr>
+        <w:pStyle w:val="ListParagraph"/>
+        <w:numPr>
+          <w:ilvl w:val="2"/>
+          <w:numId w:val="1"/>
+        </w:numPr>
+      </w:pPr>
+      <w:r>
+        <w:t>Security</w:t>
+      </w:r>
+    </w:p>
+    <w:p>
+      <w:pPr>
+        <w:pStyle w:val="ListParagraph"/>
+        <w:numPr>
+          <w:ilvl w:val="2"/>
+          <w:numId w:val="1"/>
+        </w:numPr>
+      </w:pPr>
+      <w:r>
+        <w:t>Versioning</w:t>
+      </w:r>
+    </w:p>
+    <w:p>
+      <w:pPr>
+        <w:pStyle w:val="ListParagraph"/>
+        <w:numPr>
+          <w:ilvl w:val="0"/>
+          <w:numId w:val="1"/>
+        </w:numPr>
+      </w:pPr>
+    </w:p>
+    <w:p>
+      <w:pPr>
+        <w:spacing w:after="0"/>
+        <w:rPr>
+          <w:rFonts w:ascii="Consolas" w:hAnsi="Consolas"/>
+          <w:sz w:val="18"/>
+          <w:szCs w:val="18"/>
+        </w:rPr>
       </w:pPr>
     </w:p>
     <w:sectPr>

</xml_diff>

<commit_message>
Committed - Asynchronous Programming and Implement Async Await In our Methods
</commit_message>
<xml_diff>
--- a/Support Files/Creating an API using CSharp, .NET Core using .NET8.0.docx
+++ b/Support Files/Creating an API using CSharp, .NET Core using .NET8.0.docx
@@ -2497,6 +2497,886 @@
       </w:pPr>
       <w:r>
         <w:t>More requests</w:t>
+      </w:r>
+    </w:p>
+    <w:p>
+      <w:pPr>
+        <w:spacing w:after="0"/>
+        <w:rPr>
+          <w:rFonts w:ascii="Consolas" w:hAnsi="Consolas"/>
+          <w:sz w:val="18"/>
+          <w:szCs w:val="18"/>
+        </w:rPr>
+      </w:pPr>
+      <w:r>
+        <w:lastRenderedPageBreak/>
+        <w:t xml:space="preserve">        </w:t>
+      </w:r>
+      <w:r>
+        <w:rPr>
+          <w:rFonts w:ascii="Consolas" w:hAnsi="Consolas"/>
+          <w:sz w:val="18"/>
+          <w:szCs w:val="18"/>
+        </w:rPr>
+        <w:t>// GET ALL CATEGORIES</w:t>
+      </w:r>
+    </w:p>
+    <w:p>
+      <w:pPr>
+        <w:spacing w:after="0"/>
+        <w:rPr>
+          <w:rFonts w:ascii="Consolas" w:hAnsi="Consolas"/>
+          <w:sz w:val="18"/>
+          <w:szCs w:val="18"/>
+        </w:rPr>
+      </w:pPr>
+      <w:r>
+        <w:rPr>
+          <w:rFonts w:ascii="Consolas" w:hAnsi="Consolas"/>
+          <w:sz w:val="18"/>
+          <w:szCs w:val="18"/>
+        </w:rPr>
+        <w:t xml:space="preserve">        // GET: https://locahost:portNumber/api/categories</w:t>
+      </w:r>
+    </w:p>
+    <w:p>
+      <w:pPr>
+        <w:spacing w:after="0"/>
+        <w:rPr>
+          <w:rFonts w:ascii="Consolas" w:hAnsi="Consolas"/>
+          <w:sz w:val="18"/>
+          <w:szCs w:val="18"/>
+        </w:rPr>
+      </w:pPr>
+      <w:r>
+        <w:rPr>
+          <w:rFonts w:ascii="Consolas" w:hAnsi="Consolas"/>
+          <w:sz w:val="18"/>
+          <w:szCs w:val="18"/>
+        </w:rPr>
+        <w:t xml:space="preserve">        [</w:t>
+      </w:r>
+      <w:proofErr w:type="spellStart"/>
+      <w:r>
+        <w:rPr>
+          <w:rFonts w:ascii="Consolas" w:hAnsi="Consolas"/>
+          <w:sz w:val="18"/>
+          <w:szCs w:val="18"/>
+        </w:rPr>
+        <w:t>HttpGet</w:t>
+      </w:r>
+      <w:proofErr w:type="spellEnd"/>
+      <w:r>
+        <w:rPr>
+          <w:rFonts w:ascii="Consolas" w:hAnsi="Consolas"/>
+          <w:sz w:val="18"/>
+          <w:szCs w:val="18"/>
+        </w:rPr>
+        <w:t>]</w:t>
+      </w:r>
+    </w:p>
+    <w:p>
+      <w:pPr>
+        <w:spacing w:after="0"/>
+        <w:rPr>
+          <w:rFonts w:ascii="Consolas" w:hAnsi="Consolas"/>
+          <w:sz w:val="18"/>
+          <w:szCs w:val="18"/>
+        </w:rPr>
+      </w:pPr>
+      <w:r>
+        <w:rPr>
+          <w:rFonts w:ascii="Consolas" w:hAnsi="Consolas"/>
+          <w:sz w:val="18"/>
+          <w:szCs w:val="18"/>
+        </w:rPr>
+        <w:t xml:space="preserve">        public </w:t>
+      </w:r>
+      <w:r>
+        <w:rPr>
+          <w:rFonts w:ascii="Consolas" w:hAnsi="Consolas"/>
+          <w:color w:val="FF0000"/>
+          <w:sz w:val="18"/>
+          <w:szCs w:val="18"/>
+        </w:rPr>
+        <w:t>async Task</w:t>
+      </w:r>
+      <w:r>
+        <w:rPr>
+          <w:rFonts w:ascii="Consolas" w:hAnsi="Consolas"/>
+          <w:sz w:val="18"/>
+          <w:szCs w:val="18"/>
+        </w:rPr>
+        <w:t>&lt;</w:t>
+      </w:r>
+      <w:proofErr w:type="spellStart"/>
+      <w:r>
+        <w:rPr>
+          <w:rFonts w:ascii="Consolas" w:hAnsi="Consolas"/>
+          <w:sz w:val="18"/>
+          <w:szCs w:val="18"/>
+        </w:rPr>
+        <w:t>IActionResult</w:t>
+      </w:r>
+      <w:proofErr w:type="spellEnd"/>
+      <w:r>
+        <w:rPr>
+          <w:rFonts w:ascii="Consolas" w:hAnsi="Consolas"/>
+          <w:sz w:val="18"/>
+          <w:szCs w:val="18"/>
+        </w:rPr>
+        <w:t xml:space="preserve">&gt; </w:t>
+      </w:r>
+      <w:proofErr w:type="spellStart"/>
+      <w:proofErr w:type="gramStart"/>
+      <w:r>
+        <w:rPr>
+          <w:rFonts w:ascii="Consolas" w:hAnsi="Consolas"/>
+          <w:sz w:val="18"/>
+          <w:szCs w:val="18"/>
+        </w:rPr>
+        <w:t>GetAll</w:t>
+      </w:r>
+      <w:proofErr w:type="spellEnd"/>
+      <w:r>
+        <w:rPr>
+          <w:rFonts w:ascii="Consolas" w:hAnsi="Consolas"/>
+          <w:sz w:val="18"/>
+          <w:szCs w:val="18"/>
+        </w:rPr>
+        <w:t>(</w:t>
+      </w:r>
+      <w:proofErr w:type="gramEnd"/>
+      <w:r>
+        <w:rPr>
+          <w:rFonts w:ascii="Consolas" w:hAnsi="Consolas"/>
+          <w:sz w:val="18"/>
+          <w:szCs w:val="18"/>
+        </w:rPr>
+        <w:t>)</w:t>
+      </w:r>
+    </w:p>
+    <w:p>
+      <w:pPr>
+        <w:spacing w:after="0"/>
+        <w:rPr>
+          <w:rFonts w:ascii="Consolas" w:hAnsi="Consolas"/>
+          <w:sz w:val="18"/>
+          <w:szCs w:val="18"/>
+        </w:rPr>
+      </w:pPr>
+      <w:r>
+        <w:rPr>
+          <w:rFonts w:ascii="Consolas" w:hAnsi="Consolas"/>
+          <w:sz w:val="18"/>
+          <w:szCs w:val="18"/>
+        </w:rPr>
+        <w:t xml:space="preserve">        {</w:t>
+      </w:r>
+    </w:p>
+    <w:p>
+      <w:pPr>
+        <w:spacing w:after="0"/>
+        <w:rPr>
+          <w:rFonts w:ascii="Consolas" w:hAnsi="Consolas"/>
+          <w:sz w:val="18"/>
+          <w:szCs w:val="18"/>
+        </w:rPr>
+      </w:pPr>
+      <w:r>
+        <w:rPr>
+          <w:rFonts w:ascii="Consolas" w:hAnsi="Consolas"/>
+          <w:sz w:val="18"/>
+          <w:szCs w:val="18"/>
+        </w:rPr>
+        <w:t xml:space="preserve">            // Get data from database - Domain Models</w:t>
+      </w:r>
+    </w:p>
+    <w:p>
+      <w:pPr>
+        <w:spacing w:after="0"/>
+        <w:rPr>
+          <w:rFonts w:ascii="Consolas" w:hAnsi="Consolas"/>
+          <w:sz w:val="18"/>
+          <w:szCs w:val="18"/>
+        </w:rPr>
+      </w:pPr>
+      <w:r>
+        <w:rPr>
+          <w:rFonts w:ascii="Consolas" w:hAnsi="Consolas"/>
+          <w:sz w:val="18"/>
+          <w:szCs w:val="18"/>
+        </w:rPr>
+        <w:t xml:space="preserve">            var </w:t>
+      </w:r>
+      <w:proofErr w:type="spellStart"/>
+      <w:r>
+        <w:rPr>
+          <w:rFonts w:ascii="Consolas" w:hAnsi="Consolas"/>
+          <w:sz w:val="18"/>
+          <w:szCs w:val="18"/>
+        </w:rPr>
+        <w:t>categoriesDomain</w:t>
+      </w:r>
+      <w:proofErr w:type="spellEnd"/>
+      <w:r>
+        <w:rPr>
+          <w:rFonts w:ascii="Consolas" w:hAnsi="Consolas"/>
+          <w:sz w:val="18"/>
+          <w:szCs w:val="18"/>
+        </w:rPr>
+        <w:t xml:space="preserve"> = </w:t>
+      </w:r>
+      <w:r>
+        <w:rPr>
+          <w:rFonts w:ascii="Consolas" w:hAnsi="Consolas"/>
+          <w:color w:val="FF0000"/>
+          <w:sz w:val="18"/>
+          <w:szCs w:val="18"/>
+        </w:rPr>
+        <w:t xml:space="preserve">await </w:t>
+      </w:r>
+      <w:proofErr w:type="spellStart"/>
+      <w:proofErr w:type="gramStart"/>
+      <w:r>
+        <w:rPr>
+          <w:rFonts w:ascii="Consolas" w:hAnsi="Consolas"/>
+          <w:sz w:val="18"/>
+          <w:szCs w:val="18"/>
+        </w:rPr>
+        <w:t>dbContext.Categories.</w:t>
+      </w:r>
+      <w:r>
+        <w:rPr>
+          <w:rFonts w:ascii="Consolas" w:hAnsi="Consolas"/>
+          <w:color w:val="FF0000"/>
+          <w:sz w:val="18"/>
+          <w:szCs w:val="18"/>
+        </w:rPr>
+        <w:t>ToListAsync</w:t>
+      </w:r>
+      <w:proofErr w:type="spellEnd"/>
+      <w:proofErr w:type="gramEnd"/>
+      <w:r>
+        <w:rPr>
+          <w:rFonts w:ascii="Consolas" w:hAnsi="Consolas"/>
+          <w:sz w:val="18"/>
+          <w:szCs w:val="18"/>
+        </w:rPr>
+        <w:t>();</w:t>
+      </w:r>
+    </w:p>
+    <w:p>
+      <w:pPr>
+        <w:spacing w:after="0"/>
+        <w:rPr>
+          <w:rFonts w:ascii="Consolas" w:hAnsi="Consolas"/>
+          <w:sz w:val="18"/>
+          <w:szCs w:val="18"/>
+        </w:rPr>
+      </w:pPr>
+    </w:p>
+    <w:p>
+      <w:pPr>
+        <w:spacing w:after="0"/>
+        <w:rPr>
+          <w:rFonts w:ascii="Consolas" w:hAnsi="Consolas"/>
+          <w:sz w:val="18"/>
+          <w:szCs w:val="18"/>
+        </w:rPr>
+      </w:pPr>
+      <w:r>
+        <w:rPr>
+          <w:rFonts w:ascii="Consolas" w:hAnsi="Consolas"/>
+          <w:sz w:val="18"/>
+          <w:szCs w:val="18"/>
+        </w:rPr>
+        <w:t xml:space="preserve">            // Map Domain Models to DTO before sending back to the client</w:t>
+      </w:r>
+    </w:p>
+    <w:p>
+      <w:pPr>
+        <w:spacing w:after="0"/>
+        <w:rPr>
+          <w:rFonts w:ascii="Consolas" w:hAnsi="Consolas"/>
+          <w:sz w:val="18"/>
+          <w:szCs w:val="18"/>
+        </w:rPr>
+      </w:pPr>
+      <w:r>
+        <w:rPr>
+          <w:rFonts w:ascii="Consolas" w:hAnsi="Consolas"/>
+          <w:sz w:val="18"/>
+          <w:szCs w:val="18"/>
+        </w:rPr>
+        <w:t xml:space="preserve">            // Map this Domain Models to Data Object Transfer (DTO)</w:t>
+      </w:r>
+    </w:p>
+    <w:p>
+      <w:pPr>
+        <w:spacing w:after="0"/>
+        <w:rPr>
+          <w:rFonts w:ascii="Consolas" w:hAnsi="Consolas"/>
+          <w:sz w:val="18"/>
+          <w:szCs w:val="18"/>
+        </w:rPr>
+      </w:pPr>
+      <w:r>
+        <w:rPr>
+          <w:rFonts w:ascii="Consolas" w:hAnsi="Consolas"/>
+          <w:sz w:val="18"/>
+          <w:szCs w:val="18"/>
+        </w:rPr>
+        <w:t xml:space="preserve">            var </w:t>
+      </w:r>
+      <w:proofErr w:type="spellStart"/>
+      <w:r>
+        <w:rPr>
+          <w:rFonts w:ascii="Consolas" w:hAnsi="Consolas"/>
+          <w:sz w:val="18"/>
+          <w:szCs w:val="18"/>
+        </w:rPr>
+        <w:t>categoriesDto</w:t>
+      </w:r>
+      <w:proofErr w:type="spellEnd"/>
+      <w:r>
+        <w:rPr>
+          <w:rFonts w:ascii="Consolas" w:hAnsi="Consolas"/>
+          <w:sz w:val="18"/>
+          <w:szCs w:val="18"/>
+        </w:rPr>
+        <w:t xml:space="preserve"> = new List&lt;</w:t>
+      </w:r>
+      <w:proofErr w:type="spellStart"/>
+      <w:r>
+        <w:rPr>
+          <w:rFonts w:ascii="Consolas" w:hAnsi="Consolas"/>
+          <w:sz w:val="18"/>
+          <w:szCs w:val="18"/>
+        </w:rPr>
+        <w:t>CategoryDto</w:t>
+      </w:r>
+      <w:proofErr w:type="spellEnd"/>
+      <w:proofErr w:type="gramStart"/>
+      <w:r>
+        <w:rPr>
+          <w:rFonts w:ascii="Consolas" w:hAnsi="Consolas"/>
+          <w:sz w:val="18"/>
+          <w:szCs w:val="18"/>
+        </w:rPr>
+        <w:t>&gt;(</w:t>
+      </w:r>
+      <w:proofErr w:type="gramEnd"/>
+      <w:r>
+        <w:rPr>
+          <w:rFonts w:ascii="Consolas" w:hAnsi="Consolas"/>
+          <w:sz w:val="18"/>
+          <w:szCs w:val="18"/>
+        </w:rPr>
+        <w:t>);</w:t>
+      </w:r>
+    </w:p>
+    <w:p>
+      <w:pPr>
+        <w:spacing w:after="0"/>
+        <w:rPr>
+          <w:rFonts w:ascii="Consolas" w:hAnsi="Consolas"/>
+          <w:sz w:val="18"/>
+          <w:szCs w:val="18"/>
+        </w:rPr>
+      </w:pPr>
+      <w:r>
+        <w:rPr>
+          <w:rFonts w:ascii="Consolas" w:hAnsi="Consolas"/>
+          <w:sz w:val="18"/>
+          <w:szCs w:val="18"/>
+        </w:rPr>
+        <w:t xml:space="preserve">            foreach (var </w:t>
+      </w:r>
+      <w:proofErr w:type="spellStart"/>
+      <w:r>
+        <w:rPr>
+          <w:rFonts w:ascii="Consolas" w:hAnsi="Consolas"/>
+          <w:sz w:val="18"/>
+          <w:szCs w:val="18"/>
+        </w:rPr>
+        <w:t>categoryDomain</w:t>
+      </w:r>
+      <w:proofErr w:type="spellEnd"/>
+      <w:r>
+        <w:rPr>
+          <w:rFonts w:ascii="Consolas" w:hAnsi="Consolas"/>
+          <w:sz w:val="18"/>
+          <w:szCs w:val="18"/>
+        </w:rPr>
+        <w:t xml:space="preserve"> in </w:t>
+      </w:r>
+      <w:proofErr w:type="spellStart"/>
+      <w:r>
+        <w:rPr>
+          <w:rFonts w:ascii="Consolas" w:hAnsi="Consolas"/>
+          <w:sz w:val="18"/>
+          <w:szCs w:val="18"/>
+        </w:rPr>
+        <w:t>categoriesDomain</w:t>
+      </w:r>
+      <w:proofErr w:type="spellEnd"/>
+      <w:r>
+        <w:rPr>
+          <w:rFonts w:ascii="Consolas" w:hAnsi="Consolas"/>
+          <w:sz w:val="18"/>
+          <w:szCs w:val="18"/>
+        </w:rPr>
+        <w:t xml:space="preserve">) </w:t>
+      </w:r>
+    </w:p>
+    <w:p>
+      <w:pPr>
+        <w:spacing w:after="0"/>
+        <w:rPr>
+          <w:rFonts w:ascii="Consolas" w:hAnsi="Consolas"/>
+          <w:sz w:val="18"/>
+          <w:szCs w:val="18"/>
+        </w:rPr>
+      </w:pPr>
+      <w:r>
+        <w:rPr>
+          <w:rFonts w:ascii="Consolas" w:hAnsi="Consolas"/>
+          <w:sz w:val="18"/>
+          <w:szCs w:val="18"/>
+        </w:rPr>
+        <w:t xml:space="preserve">            {</w:t>
+      </w:r>
+    </w:p>
+    <w:p>
+      <w:pPr>
+        <w:spacing w:after="0"/>
+        <w:rPr>
+          <w:rFonts w:ascii="Consolas" w:hAnsi="Consolas"/>
+          <w:sz w:val="18"/>
+          <w:szCs w:val="18"/>
+        </w:rPr>
+      </w:pPr>
+      <w:r>
+        <w:rPr>
+          <w:rFonts w:ascii="Consolas" w:hAnsi="Consolas"/>
+          <w:sz w:val="18"/>
+          <w:szCs w:val="18"/>
+        </w:rPr>
+        <w:t xml:space="preserve">                </w:t>
+      </w:r>
+      <w:proofErr w:type="spellStart"/>
+      <w:r>
+        <w:rPr>
+          <w:rFonts w:ascii="Consolas" w:hAnsi="Consolas"/>
+          <w:sz w:val="18"/>
+          <w:szCs w:val="18"/>
+        </w:rPr>
+        <w:t>categoriesDto.Add</w:t>
+      </w:r>
+      <w:proofErr w:type="spellEnd"/>
+      <w:r>
+        <w:rPr>
+          <w:rFonts w:ascii="Consolas" w:hAnsi="Consolas"/>
+          <w:sz w:val="18"/>
+          <w:szCs w:val="18"/>
+        </w:rPr>
+        <w:t xml:space="preserve">(new </w:t>
+      </w:r>
+      <w:proofErr w:type="spellStart"/>
+      <w:proofErr w:type="gramStart"/>
+      <w:r>
+        <w:rPr>
+          <w:rFonts w:ascii="Consolas" w:hAnsi="Consolas"/>
+          <w:sz w:val="18"/>
+          <w:szCs w:val="18"/>
+        </w:rPr>
+        <w:t>CategoryDto</w:t>
+      </w:r>
+      <w:proofErr w:type="spellEnd"/>
+      <w:r>
+        <w:rPr>
+          <w:rFonts w:ascii="Consolas" w:hAnsi="Consolas"/>
+          <w:sz w:val="18"/>
+          <w:szCs w:val="18"/>
+        </w:rPr>
+        <w:t>(</w:t>
+      </w:r>
+      <w:proofErr w:type="gramEnd"/>
+      <w:r>
+        <w:rPr>
+          <w:rFonts w:ascii="Consolas" w:hAnsi="Consolas"/>
+          <w:sz w:val="18"/>
+          <w:szCs w:val="18"/>
+        </w:rPr>
+        <w:t>)</w:t>
+      </w:r>
+    </w:p>
+    <w:p>
+      <w:pPr>
+        <w:spacing w:after="0"/>
+        <w:rPr>
+          <w:rFonts w:ascii="Consolas" w:hAnsi="Consolas"/>
+          <w:sz w:val="18"/>
+          <w:szCs w:val="18"/>
+        </w:rPr>
+      </w:pPr>
+      <w:r>
+        <w:rPr>
+          <w:rFonts w:ascii="Consolas" w:hAnsi="Consolas"/>
+          <w:sz w:val="18"/>
+          <w:szCs w:val="18"/>
+        </w:rPr>
+        <w:t xml:space="preserve">                {</w:t>
+      </w:r>
+    </w:p>
+    <w:p>
+      <w:pPr>
+        <w:spacing w:after="0"/>
+        <w:rPr>
+          <w:rFonts w:ascii="Consolas" w:hAnsi="Consolas"/>
+          <w:sz w:val="18"/>
+          <w:szCs w:val="18"/>
+        </w:rPr>
+      </w:pPr>
+      <w:r>
+        <w:rPr>
+          <w:rFonts w:ascii="Consolas" w:hAnsi="Consolas"/>
+          <w:sz w:val="18"/>
+          <w:szCs w:val="18"/>
+        </w:rPr>
+        <w:t xml:space="preserve">                    Id = </w:t>
+      </w:r>
+      <w:proofErr w:type="spellStart"/>
+      <w:r>
+        <w:rPr>
+          <w:rFonts w:ascii="Consolas" w:hAnsi="Consolas"/>
+          <w:sz w:val="18"/>
+          <w:szCs w:val="18"/>
+        </w:rPr>
+        <w:t>categoryDomain.Id</w:t>
+      </w:r>
+      <w:proofErr w:type="spellEnd"/>
+      <w:r>
+        <w:rPr>
+          <w:rFonts w:ascii="Consolas" w:hAnsi="Consolas"/>
+          <w:sz w:val="18"/>
+          <w:szCs w:val="18"/>
+        </w:rPr>
+        <w:t>,</w:t>
+      </w:r>
+    </w:p>
+    <w:p>
+      <w:pPr>
+        <w:spacing w:after="0"/>
+        <w:rPr>
+          <w:rFonts w:ascii="Consolas" w:hAnsi="Consolas"/>
+          <w:sz w:val="18"/>
+          <w:szCs w:val="18"/>
+        </w:rPr>
+      </w:pPr>
+      <w:r>
+        <w:rPr>
+          <w:rFonts w:ascii="Consolas" w:hAnsi="Consolas"/>
+          <w:sz w:val="18"/>
+          <w:szCs w:val="18"/>
+        </w:rPr>
+        <w:t xml:space="preserve">                    </w:t>
+      </w:r>
+      <w:proofErr w:type="spellStart"/>
+      <w:r>
+        <w:rPr>
+          <w:rFonts w:ascii="Consolas" w:hAnsi="Consolas"/>
+          <w:sz w:val="18"/>
+          <w:szCs w:val="18"/>
+        </w:rPr>
+        <w:t>Abbr</w:t>
+      </w:r>
+      <w:proofErr w:type="spellEnd"/>
+      <w:r>
+        <w:rPr>
+          <w:rFonts w:ascii="Consolas" w:hAnsi="Consolas"/>
+          <w:sz w:val="18"/>
+          <w:szCs w:val="18"/>
+        </w:rPr>
+        <w:t xml:space="preserve"> = </w:t>
+      </w:r>
+      <w:proofErr w:type="spellStart"/>
+      <w:r>
+        <w:rPr>
+          <w:rFonts w:ascii="Consolas" w:hAnsi="Consolas"/>
+          <w:sz w:val="18"/>
+          <w:szCs w:val="18"/>
+        </w:rPr>
+        <w:t>categoryDomain.Abbr</w:t>
+      </w:r>
+      <w:proofErr w:type="spellEnd"/>
+      <w:r>
+        <w:rPr>
+          <w:rFonts w:ascii="Consolas" w:hAnsi="Consolas"/>
+          <w:sz w:val="18"/>
+          <w:szCs w:val="18"/>
+        </w:rPr>
+        <w:t>,</w:t>
+      </w:r>
+    </w:p>
+    <w:p>
+      <w:pPr>
+        <w:spacing w:after="0"/>
+        <w:rPr>
+          <w:rFonts w:ascii="Consolas" w:hAnsi="Consolas"/>
+          <w:sz w:val="18"/>
+          <w:szCs w:val="18"/>
+        </w:rPr>
+      </w:pPr>
+      <w:r>
+        <w:rPr>
+          <w:rFonts w:ascii="Consolas" w:hAnsi="Consolas"/>
+          <w:sz w:val="18"/>
+          <w:szCs w:val="18"/>
+        </w:rPr>
+        <w:t xml:space="preserve">                    Name = </w:t>
+      </w:r>
+      <w:proofErr w:type="spellStart"/>
+      <w:r>
+        <w:rPr>
+          <w:rFonts w:ascii="Consolas" w:hAnsi="Consolas"/>
+          <w:sz w:val="18"/>
+          <w:szCs w:val="18"/>
+        </w:rPr>
+        <w:t>categoryDomain.Name</w:t>
+      </w:r>
+      <w:proofErr w:type="spellEnd"/>
+      <w:r>
+        <w:rPr>
+          <w:rFonts w:ascii="Consolas" w:hAnsi="Consolas"/>
+          <w:sz w:val="18"/>
+          <w:szCs w:val="18"/>
+        </w:rPr>
+        <w:t>,</w:t>
+      </w:r>
+    </w:p>
+    <w:p>
+      <w:pPr>
+        <w:spacing w:after="0"/>
+        <w:rPr>
+          <w:rFonts w:ascii="Consolas" w:hAnsi="Consolas"/>
+          <w:sz w:val="18"/>
+          <w:szCs w:val="18"/>
+        </w:rPr>
+      </w:pPr>
+      <w:r>
+        <w:rPr>
+          <w:rFonts w:ascii="Consolas" w:hAnsi="Consolas"/>
+          <w:sz w:val="18"/>
+          <w:szCs w:val="18"/>
+        </w:rPr>
+        <w:t xml:space="preserve">                    </w:t>
+      </w:r>
+      <w:proofErr w:type="spellStart"/>
+      <w:r>
+        <w:rPr>
+          <w:rFonts w:ascii="Consolas" w:hAnsi="Consolas"/>
+          <w:sz w:val="18"/>
+          <w:szCs w:val="18"/>
+        </w:rPr>
+        <w:t>CategoyImageUrl</w:t>
+      </w:r>
+      <w:proofErr w:type="spellEnd"/>
+      <w:r>
+        <w:rPr>
+          <w:rFonts w:ascii="Consolas" w:hAnsi="Consolas"/>
+          <w:sz w:val="18"/>
+          <w:szCs w:val="18"/>
+        </w:rPr>
+        <w:t xml:space="preserve"> = </w:t>
+      </w:r>
+      <w:proofErr w:type="spellStart"/>
+      <w:r>
+        <w:rPr>
+          <w:rFonts w:ascii="Consolas" w:hAnsi="Consolas"/>
+          <w:sz w:val="18"/>
+          <w:szCs w:val="18"/>
+        </w:rPr>
+        <w:t>categoryDomain.CategoyImageUrl</w:t>
+      </w:r>
+      <w:proofErr w:type="spellEnd"/>
+    </w:p>
+    <w:p>
+      <w:pPr>
+        <w:spacing w:after="0"/>
+        <w:rPr>
+          <w:rFonts w:ascii="Consolas" w:hAnsi="Consolas"/>
+          <w:sz w:val="18"/>
+          <w:szCs w:val="18"/>
+        </w:rPr>
+      </w:pPr>
+    </w:p>
+    <w:p>
+      <w:pPr>
+        <w:spacing w:after="0"/>
+        <w:rPr>
+          <w:rFonts w:ascii="Consolas" w:hAnsi="Consolas"/>
+          <w:sz w:val="18"/>
+          <w:szCs w:val="18"/>
+        </w:rPr>
+      </w:pPr>
+      <w:r>
+        <w:rPr>
+          <w:rFonts w:ascii="Consolas" w:hAnsi="Consolas"/>
+          <w:sz w:val="18"/>
+          <w:szCs w:val="18"/>
+        </w:rPr>
+        <w:t xml:space="preserve">                });</w:t>
+      </w:r>
+    </w:p>
+    <w:p>
+      <w:pPr>
+        <w:spacing w:after="0"/>
+        <w:rPr>
+          <w:rFonts w:ascii="Consolas" w:hAnsi="Consolas"/>
+          <w:sz w:val="18"/>
+          <w:szCs w:val="18"/>
+        </w:rPr>
+      </w:pPr>
+      <w:r>
+        <w:rPr>
+          <w:rFonts w:ascii="Consolas" w:hAnsi="Consolas"/>
+          <w:sz w:val="18"/>
+          <w:szCs w:val="18"/>
+        </w:rPr>
+        <w:t xml:space="preserve">            }</w:t>
+      </w:r>
+    </w:p>
+    <w:p>
+      <w:pPr>
+        <w:spacing w:after="0"/>
+        <w:rPr>
+          <w:rFonts w:ascii="Consolas" w:hAnsi="Consolas"/>
+          <w:sz w:val="18"/>
+          <w:szCs w:val="18"/>
+        </w:rPr>
+      </w:pPr>
+      <w:r>
+        <w:rPr>
+          <w:rFonts w:ascii="Consolas" w:hAnsi="Consolas"/>
+          <w:sz w:val="18"/>
+          <w:szCs w:val="18"/>
+        </w:rPr>
+        <w:t xml:space="preserve">            </w:t>
+      </w:r>
+    </w:p>
+    <w:p>
+      <w:pPr>
+        <w:spacing w:after="0"/>
+        <w:rPr>
+          <w:rFonts w:ascii="Consolas" w:hAnsi="Consolas"/>
+          <w:sz w:val="18"/>
+          <w:szCs w:val="18"/>
+        </w:rPr>
+      </w:pPr>
+      <w:r>
+        <w:rPr>
+          <w:rFonts w:ascii="Consolas" w:hAnsi="Consolas"/>
+          <w:sz w:val="18"/>
+          <w:szCs w:val="18"/>
+        </w:rPr>
+        <w:t xml:space="preserve">            // Return DTO</w:t>
+      </w:r>
+    </w:p>
+    <w:p>
+      <w:pPr>
+        <w:spacing w:after="0"/>
+        <w:rPr>
+          <w:rFonts w:ascii="Consolas" w:hAnsi="Consolas"/>
+          <w:sz w:val="18"/>
+          <w:szCs w:val="18"/>
+        </w:rPr>
+      </w:pPr>
+    </w:p>
+    <w:p>
+      <w:pPr>
+        <w:spacing w:after="0"/>
+        <w:rPr>
+          <w:rFonts w:ascii="Consolas" w:hAnsi="Consolas"/>
+          <w:sz w:val="18"/>
+          <w:szCs w:val="18"/>
+        </w:rPr>
+      </w:pPr>
+      <w:r>
+        <w:rPr>
+          <w:rFonts w:ascii="Consolas" w:hAnsi="Consolas"/>
+          <w:sz w:val="18"/>
+          <w:szCs w:val="18"/>
+        </w:rPr>
+        <w:t xml:space="preserve">            return Ok(</w:t>
+      </w:r>
+      <w:proofErr w:type="spellStart"/>
+      <w:r>
+        <w:rPr>
+          <w:rFonts w:ascii="Consolas" w:hAnsi="Consolas"/>
+          <w:sz w:val="18"/>
+          <w:szCs w:val="18"/>
+        </w:rPr>
+        <w:t>categoriesDto</w:t>
+      </w:r>
+      <w:proofErr w:type="spellEnd"/>
+      <w:proofErr w:type="gramStart"/>
+      <w:r>
+        <w:rPr>
+          <w:rFonts w:ascii="Consolas" w:hAnsi="Consolas"/>
+          <w:sz w:val="18"/>
+          <w:szCs w:val="18"/>
+        </w:rPr>
+        <w:t>);</w:t>
+      </w:r>
+      <w:proofErr w:type="gramEnd"/>
+    </w:p>
+    <w:p>
+      <w:pPr>
+        <w:spacing w:after="0"/>
+        <w:rPr>
+          <w:rFonts w:ascii="Consolas" w:hAnsi="Consolas"/>
+          <w:sz w:val="18"/>
+          <w:szCs w:val="18"/>
+        </w:rPr>
+      </w:pPr>
+      <w:r>
+        <w:rPr>
+          <w:rFonts w:ascii="Consolas" w:hAnsi="Consolas"/>
+          <w:sz w:val="18"/>
+          <w:szCs w:val="18"/>
+        </w:rPr>
+        <w:t xml:space="preserve">        }</w:t>
+      </w:r>
+    </w:p>
+    <w:p>
+      <w:pPr>
+        <w:pStyle w:val="ListParagraph"/>
+        <w:numPr>
+          <w:ilvl w:val="0"/>
+          <w:numId w:val="2"/>
+        </w:numPr>
+        <w:spacing w:after="0"/>
+      </w:pPr>
+      <w:r>
+        <w:t>Three things that we did above, we made the function asynchronous. We wrapped the result (</w:t>
+      </w:r>
+      <w:proofErr w:type="spellStart"/>
+      <w:r>
+        <w:t>IActionResult</w:t>
+      </w:r>
+      <w:proofErr w:type="spellEnd"/>
+      <w:r>
+        <w:t xml:space="preserve">) inside a </w:t>
+      </w:r>
+      <w:proofErr w:type="gramStart"/>
+      <w:r>
+        <w:t>Task</w:t>
+      </w:r>
+      <w:proofErr w:type="gramEnd"/>
+      <w:r>
+        <w:t xml:space="preserve"> and we awaited on the individual calls that we wanted to be asynchronous.</w:t>
       </w:r>
     </w:p>
     <w:p/>

</xml_diff>

<commit_message>
Implement Repository Pattern In ASP.NET Core Web APIs
</commit_message>
<xml_diff>
--- a/Support Files/Creating an API using CSharp, .NET Core using .NET8.0.docx
+++ b/Support Files/Creating an API using CSharp, .NET Core using .NET8.0.docx
@@ -133,13 +133,9 @@
           <w:numId w:val="1"/>
         </w:numPr>
       </w:pPr>
-      <w:proofErr w:type="spellStart"/>
-      <w:proofErr w:type="gramStart"/>
       <w:r>
         <w:t>Microsoft.EntityFrameworkCore.SqlServer</w:t>
       </w:r>
-      <w:proofErr w:type="spellEnd"/>
-      <w:proofErr w:type="gramEnd"/>
     </w:p>
     <w:p>
       <w:pPr>
@@ -149,13 +145,9 @@
           <w:numId w:val="1"/>
         </w:numPr>
       </w:pPr>
-      <w:proofErr w:type="spellStart"/>
-      <w:proofErr w:type="gramStart"/>
       <w:r>
         <w:t>Microsoft.EntityFrameworkCore.Tools</w:t>
       </w:r>
-      <w:proofErr w:type="spellEnd"/>
-      <w:proofErr w:type="gramEnd"/>
     </w:p>
     <w:p>
       <w:pPr>
@@ -166,15 +158,7 @@
         </w:numPr>
       </w:pPr>
       <w:r>
-        <w:t xml:space="preserve">Creating the </w:t>
-      </w:r>
-      <w:proofErr w:type="spellStart"/>
-      <w:r>
-        <w:t>DBContext</w:t>
-      </w:r>
-      <w:proofErr w:type="spellEnd"/>
-      <w:r>
-        <w:t xml:space="preserve"> Class</w:t>
+        <w:t>Creating the DBContext Class</w:t>
       </w:r>
     </w:p>
     <w:p>
@@ -234,13 +218,8 @@
         </w:numPr>
       </w:pPr>
       <w:r>
-        <w:t xml:space="preserve">Create a folder for the </w:t>
-      </w:r>
-      <w:proofErr w:type="spellStart"/>
-      <w:r>
-        <w:t>DBContext</w:t>
-      </w:r>
-      <w:proofErr w:type="spellEnd"/>
+        <w:t>Create a folder for the DBContext</w:t>
+      </w:r>
     </w:p>
     <w:p>
       <w:pPr>
@@ -266,13 +245,8 @@
         <w:t>Inside the Data folder, create a new Class file</w:t>
       </w:r>
       <w:r>
-        <w:t xml:space="preserve"> for the </w:t>
-      </w:r>
-      <w:proofErr w:type="spellStart"/>
-      <w:r>
-        <w:t>DBContext</w:t>
-      </w:r>
-      <w:proofErr w:type="spellEnd"/>
+        <w:t xml:space="preserve"> for the DBContext</w:t>
+      </w:r>
     </w:p>
     <w:p>
       <w:pPr>
@@ -283,13 +257,8 @@
         </w:numPr>
       </w:pPr>
       <w:r>
-        <w:t xml:space="preserve">For example, </w:t>
-      </w:r>
-      <w:proofErr w:type="spellStart"/>
-      <w:r>
-        <w:t>PersonalExpensesDbContext.cs</w:t>
-      </w:r>
-      <w:proofErr w:type="spellEnd"/>
+        <w:t>For example, PersonalExpensesDbContext.cs</w:t>
+      </w:r>
     </w:p>
     <w:p>
       <w:pPr>
@@ -300,35 +269,14 @@
         </w:numPr>
       </w:pPr>
       <w:r>
-        <w:t xml:space="preserve">Inherit </w:t>
-      </w:r>
-      <w:proofErr w:type="spellStart"/>
-      <w:r>
-        <w:t>DbContext</w:t>
-      </w:r>
-      <w:proofErr w:type="spellEnd"/>
-      <w:r>
-        <w:t xml:space="preserve"> </w:t>
-      </w:r>
-      <w:r>
-        <w:t xml:space="preserve">to the class file, </w:t>
-      </w:r>
-      <w:proofErr w:type="spellStart"/>
-      <w:r>
-        <w:t>DbContext</w:t>
-      </w:r>
-      <w:proofErr w:type="spellEnd"/>
-      <w:r>
-        <w:t xml:space="preserve"> </w:t>
-      </w:r>
-      <w:r>
-        <w:t xml:space="preserve">class from </w:t>
-      </w:r>
-      <w:proofErr w:type="spellStart"/>
-      <w:r>
-        <w:t>Microsoft.EntityFrameworkCore</w:t>
-      </w:r>
-      <w:proofErr w:type="spellEnd"/>
+        <w:t xml:space="preserve">Inherit DbContext </w:t>
+      </w:r>
+      <w:r>
+        <w:t xml:space="preserve">to the class file, DbContext </w:t>
+      </w:r>
+      <w:r>
+        <w:t>class from Microsoft.EntityFrameworkCore</w:t>
+      </w:r>
     </w:p>
     <w:p>
       <w:pPr>
@@ -339,15 +287,7 @@
         </w:numPr>
       </w:pPr>
       <w:r>
-        <w:t>Create a constructor for this class (</w:t>
-      </w:r>
-      <w:proofErr w:type="spellStart"/>
-      <w:r>
-        <w:t>PersonalExpensesDbContext.cs</w:t>
-      </w:r>
-      <w:proofErr w:type="spellEnd"/>
-      <w:r>
-        <w:t>)</w:t>
+        <w:t>Create a constructor for this class (PersonalExpensesDbContext.cs)</w:t>
       </w:r>
     </w:p>
     <w:p>
@@ -359,36 +299,10 @@
         </w:numPr>
       </w:pPr>
       <w:r>
-        <w:t xml:space="preserve">After the constructor we want to create </w:t>
-      </w:r>
-      <w:proofErr w:type="gramStart"/>
-      <w:r>
-        <w:t xml:space="preserve">a </w:t>
-      </w:r>
-      <w:proofErr w:type="spellStart"/>
-      <w:r>
-        <w:t>dbSets</w:t>
-      </w:r>
-      <w:proofErr w:type="spellEnd"/>
-      <w:proofErr w:type="gramEnd"/>
-      <w:r>
-        <w:t xml:space="preserve">. A </w:t>
-      </w:r>
-      <w:proofErr w:type="spellStart"/>
-      <w:r>
-        <w:t>DbSet</w:t>
-      </w:r>
-      <w:proofErr w:type="spellEnd"/>
-      <w:r>
-        <w:t xml:space="preserve"> is a property of </w:t>
-      </w:r>
-      <w:proofErr w:type="spellStart"/>
-      <w:r>
-        <w:t>DbContext</w:t>
-      </w:r>
-      <w:proofErr w:type="spellEnd"/>
-      <w:r>
-        <w:t xml:space="preserve"> class</w:t>
+        <w:t>After the constructor we want to create a dbSets</w:t>
+      </w:r>
+      <w:r>
+        <w:t>. A DbSet is a property of DbContext class</w:t>
       </w:r>
       <w:r>
         <w:t xml:space="preserve"> that represents a set of entities of the database.</w:t>
@@ -403,21 +317,8 @@
         </w:numPr>
       </w:pPr>
       <w:r>
-        <w:t xml:space="preserve">Adding </w:t>
-      </w:r>
-      <w:proofErr w:type="spellStart"/>
-      <w:r>
-        <w:t>ConnectionString</w:t>
-      </w:r>
-      <w:proofErr w:type="spellEnd"/>
-      <w:r>
-        <w:t xml:space="preserve"> to the Database in </w:t>
-      </w:r>
-      <w:proofErr w:type="spellStart"/>
-      <w:r>
-        <w:t>AppSetting.Json</w:t>
-      </w:r>
-      <w:proofErr w:type="spellEnd"/>
+        <w:t>Adding ConnectionString to the Database in AppSetting.Json</w:t>
+      </w:r>
     </w:p>
     <w:p>
       <w:pPr>
@@ -428,15 +329,7 @@
         </w:numPr>
       </w:pPr>
       <w:r>
-        <w:t xml:space="preserve">Understanding Dependency Injection and Injecting </w:t>
-      </w:r>
-      <w:proofErr w:type="spellStart"/>
-      <w:r>
-        <w:t>DbContext</w:t>
-      </w:r>
-      <w:proofErr w:type="spellEnd"/>
-      <w:r>
-        <w:t xml:space="preserve"> into our application.</w:t>
+        <w:t>Understanding Dependency Injection and Injecting DbContext into our application.</w:t>
       </w:r>
     </w:p>
     <w:p>
@@ -448,23 +341,10 @@
         </w:numPr>
       </w:pPr>
       <w:r>
-        <w:t xml:space="preserve">Inject a service to </w:t>
-      </w:r>
-      <w:proofErr w:type="spellStart"/>
-      <w:r>
-        <w:t>Program.cs</w:t>
-      </w:r>
-      <w:proofErr w:type="spellEnd"/>
-      <w:r>
-        <w:t xml:space="preserve">, inject the </w:t>
-      </w:r>
-      <w:proofErr w:type="spellStart"/>
-      <w:r>
-        <w:t>DbContext</w:t>
-      </w:r>
-      <w:proofErr w:type="spellEnd"/>
-      <w:r>
-        <w:t xml:space="preserve"> class</w:t>
+        <w:t>Inject a service to Program.cs</w:t>
+      </w:r>
+      <w:r>
+        <w:t>, inject the DbContext class</w:t>
       </w:r>
     </w:p>
     <w:p>
@@ -560,15 +440,7 @@
         </w:numPr>
       </w:pPr>
       <w:r>
-        <w:t xml:space="preserve">Right click on the Controllers folder, go to the Add menu and click on Controller. Go to the API from the </w:t>
-      </w:r>
-      <w:proofErr w:type="gramStart"/>
-      <w:r>
-        <w:t>left hand</w:t>
-      </w:r>
-      <w:proofErr w:type="gramEnd"/>
-      <w:r>
-        <w:t xml:space="preserve"> side and choose API Controller – Empty, then click the Add button to add a controller</w:t>
+        <w:t>Right click on the Controllers folder, go to the Add menu and click on Controller. Go to the API from the left hand side and choose API Controller – Empty, then click the Add button to add a controller</w:t>
       </w:r>
     </w:p>
     <w:p>
@@ -580,21 +452,11 @@
         </w:numPr>
       </w:pPr>
       <w:r>
-        <w:t xml:space="preserve">Now we </w:t>
-      </w:r>
-      <w:proofErr w:type="gramStart"/>
-      <w:r>
-        <w:t>have to</w:t>
-      </w:r>
-      <w:proofErr w:type="gramEnd"/>
-      <w:r>
-        <w:t xml:space="preserve"> specify the name of the controller and as you know, it has to be suffixed with the keyword controller so that the application can identify this class as a controller class. Example: </w:t>
-      </w:r>
-      <w:proofErr w:type="spellStart"/>
+        <w:t xml:space="preserve">Now we have to specify the name of the controller and as you know, it has to be suffixed with the keyword controller so that the application can identify this class as a controller class. Example: </w:t>
+      </w:r>
       <w:r>
         <w:t>CategoriesController.cs</w:t>
       </w:r>
-      <w:proofErr w:type="spellEnd"/>
     </w:p>
     <w:p>
       <w:pPr>
@@ -605,15 +467,7 @@
         </w:numPr>
       </w:pPr>
       <w:r>
-        <w:t xml:space="preserve">Using Dependency Injection (DI), now we can use the </w:t>
-      </w:r>
-      <w:proofErr w:type="spellStart"/>
-      <w:r>
-        <w:t>DbContext</w:t>
-      </w:r>
-      <w:proofErr w:type="spellEnd"/>
-      <w:r>
-        <w:t xml:space="preserve"> inside the controller thru constructor</w:t>
+        <w:t>Using Dependency Injection (DI), now we can use the DbContext inside the controller thru constructor</w:t>
       </w:r>
     </w:p>
     <w:p>
@@ -651,31 +505,7 @@
           <w:sz w:val="19"/>
           <w:szCs w:val="19"/>
         </w:rPr>
-        <w:t xml:space="preserve">using </w:t>
-      </w:r>
-      <w:proofErr w:type="spellStart"/>
-      <w:proofErr w:type="gramStart"/>
-      <w:r>
-        <w:rPr>
-          <w:rFonts w:ascii="Consolas" w:hAnsi="Consolas" w:cs="Cascadia Mono"/>
-          <w:color w:val="000000"/>
-          <w:kern w:val="0"/>
-          <w:sz w:val="19"/>
-          <w:szCs w:val="19"/>
-        </w:rPr>
-        <w:t>Microsoft.AspNetCore.Http</w:t>
-      </w:r>
-      <w:proofErr w:type="spellEnd"/>
-      <w:proofErr w:type="gramEnd"/>
-      <w:r>
-        <w:rPr>
-          <w:rFonts w:ascii="Consolas" w:hAnsi="Consolas" w:cs="Cascadia Mono"/>
-          <w:color w:val="000000"/>
-          <w:kern w:val="0"/>
-          <w:sz w:val="19"/>
-          <w:szCs w:val="19"/>
-        </w:rPr>
-        <w:t>;</w:t>
+        <w:t>using Microsoft.AspNetCore.Http;</w:t>
       </w:r>
     </w:p>
     <w:p>
@@ -701,31 +531,7 @@
           <w:sz w:val="19"/>
           <w:szCs w:val="19"/>
         </w:rPr>
-        <w:t xml:space="preserve">using </w:t>
-      </w:r>
-      <w:proofErr w:type="spellStart"/>
-      <w:proofErr w:type="gramStart"/>
-      <w:r>
-        <w:rPr>
-          <w:rFonts w:ascii="Consolas" w:hAnsi="Consolas" w:cs="Cascadia Mono"/>
-          <w:color w:val="000000"/>
-          <w:kern w:val="0"/>
-          <w:sz w:val="19"/>
-          <w:szCs w:val="19"/>
-        </w:rPr>
-        <w:t>Microsoft.AspNetCore.Mvc</w:t>
-      </w:r>
-      <w:proofErr w:type="spellEnd"/>
-      <w:proofErr w:type="gramEnd"/>
-      <w:r>
-        <w:rPr>
-          <w:rFonts w:ascii="Consolas" w:hAnsi="Consolas" w:cs="Cascadia Mono"/>
-          <w:color w:val="000000"/>
-          <w:kern w:val="0"/>
-          <w:sz w:val="19"/>
-          <w:szCs w:val="19"/>
-        </w:rPr>
-        <w:t>;</w:t>
+        <w:t>using Microsoft.AspNetCore.Mvc;</w:t>
       </w:r>
     </w:p>
     <w:p>
@@ -751,42 +557,8 @@
           <w:sz w:val="19"/>
           <w:szCs w:val="19"/>
         </w:rPr>
-        <w:t xml:space="preserve">using </w:t>
-      </w:r>
-      <w:proofErr w:type="spellStart"/>
-      <w:r>
-        <w:rPr>
-          <w:rFonts w:ascii="Consolas" w:hAnsi="Consolas" w:cs="Cascadia Mono"/>
-          <w:color w:val="000000"/>
-          <w:kern w:val="0"/>
-          <w:sz w:val="19"/>
-          <w:szCs w:val="19"/>
-        </w:rPr>
-        <w:t>PersonalExpenses.API.</w:t>
-      </w:r>
-      <w:proofErr w:type="gramStart"/>
-      <w:r>
-        <w:rPr>
-          <w:rFonts w:ascii="Consolas" w:hAnsi="Consolas" w:cs="Cascadia Mono"/>
-          <w:color w:val="000000"/>
-          <w:kern w:val="0"/>
-          <w:sz w:val="19"/>
-          <w:szCs w:val="19"/>
-        </w:rPr>
-        <w:t>Data</w:t>
-      </w:r>
-      <w:proofErr w:type="spellEnd"/>
-      <w:r>
-        <w:rPr>
-          <w:rFonts w:ascii="Consolas" w:hAnsi="Consolas" w:cs="Cascadia Mono"/>
-          <w:color w:val="000000"/>
-          <w:kern w:val="0"/>
-          <w:sz w:val="19"/>
-          <w:szCs w:val="19"/>
-        </w:rPr>
-        <w:t>;</w:t>
-      </w:r>
-      <w:proofErr w:type="gramEnd"/>
+        <w:t>using PersonalExpenses.API.Data;</w:t>
+      </w:r>
     </w:p>
     <w:p>
       <w:pPr>
@@ -811,31 +583,7 @@
           <w:sz w:val="19"/>
           <w:szCs w:val="19"/>
         </w:rPr>
-        <w:t xml:space="preserve">using </w:t>
-      </w:r>
-      <w:proofErr w:type="spellStart"/>
-      <w:proofErr w:type="gramStart"/>
-      <w:r>
-        <w:rPr>
-          <w:rFonts w:ascii="Consolas" w:hAnsi="Consolas" w:cs="Cascadia Mono"/>
-          <w:color w:val="000000"/>
-          <w:kern w:val="0"/>
-          <w:sz w:val="19"/>
-          <w:szCs w:val="19"/>
-        </w:rPr>
-        <w:t>PersonalExpenses.API.Models.Domain</w:t>
-      </w:r>
-      <w:proofErr w:type="spellEnd"/>
-      <w:proofErr w:type="gramEnd"/>
-      <w:r>
-        <w:rPr>
-          <w:rFonts w:ascii="Consolas" w:hAnsi="Consolas" w:cs="Cascadia Mono"/>
-          <w:color w:val="000000"/>
-          <w:kern w:val="0"/>
-          <w:sz w:val="19"/>
-          <w:szCs w:val="19"/>
-        </w:rPr>
-        <w:t>;</w:t>
+        <w:t>using PersonalExpenses.API.Models.Domain;</w:t>
       </w:r>
     </w:p>
     <w:p>
@@ -877,20 +625,8 @@
           <w:sz w:val="19"/>
           <w:szCs w:val="19"/>
         </w:rPr>
-        <w:t xml:space="preserve">namespace </w:t>
-      </w:r>
-      <w:proofErr w:type="spellStart"/>
-      <w:r>
-        <w:rPr>
-          <w:rFonts w:ascii="Consolas" w:hAnsi="Consolas" w:cs="Cascadia Mono"/>
-          <w:color w:val="000000"/>
-          <w:kern w:val="0"/>
-          <w:sz w:val="19"/>
-          <w:szCs w:val="19"/>
-        </w:rPr>
-        <w:t>PersonalExpenses.API.Controllers</w:t>
-      </w:r>
-      <w:proofErr w:type="spellEnd"/>
+        <w:t>namespace PersonalExpenses.API.Controllers</w:t>
+      </w:r>
     </w:p>
     <w:p>
       <w:pPr>
@@ -968,29 +704,7 @@
           <w:sz w:val="19"/>
           <w:szCs w:val="19"/>
         </w:rPr>
-        <w:t xml:space="preserve">    [Route("</w:t>
-      </w:r>
-      <w:proofErr w:type="spellStart"/>
-      <w:r>
-        <w:rPr>
-          <w:rFonts w:ascii="Consolas" w:hAnsi="Consolas" w:cs="Cascadia Mono"/>
-          <w:color w:val="000000"/>
-          <w:kern w:val="0"/>
-          <w:sz w:val="19"/>
-          <w:szCs w:val="19"/>
-        </w:rPr>
-        <w:t>api</w:t>
-      </w:r>
-      <w:proofErr w:type="spellEnd"/>
-      <w:r>
-        <w:rPr>
-          <w:rFonts w:ascii="Consolas" w:hAnsi="Consolas" w:cs="Cascadia Mono"/>
-          <w:color w:val="000000"/>
-          <w:kern w:val="0"/>
-          <w:sz w:val="19"/>
-          <w:szCs w:val="19"/>
-        </w:rPr>
-        <w:t>/[controller]")]</w:t>
+        <w:t xml:space="preserve">    [Route("api/[controller]")]</w:t>
       </w:r>
     </w:p>
     <w:p>
@@ -1016,29 +730,7 @@
           <w:sz w:val="19"/>
           <w:szCs w:val="19"/>
         </w:rPr>
-        <w:t xml:space="preserve">    [</w:t>
-      </w:r>
-      <w:proofErr w:type="spellStart"/>
-      <w:r>
-        <w:rPr>
-          <w:rFonts w:ascii="Consolas" w:hAnsi="Consolas" w:cs="Cascadia Mono"/>
-          <w:color w:val="000000"/>
-          <w:kern w:val="0"/>
-          <w:sz w:val="19"/>
-          <w:szCs w:val="19"/>
-        </w:rPr>
-        <w:t>ApiController</w:t>
-      </w:r>
-      <w:proofErr w:type="spellEnd"/>
-      <w:r>
-        <w:rPr>
-          <w:rFonts w:ascii="Consolas" w:hAnsi="Consolas" w:cs="Cascadia Mono"/>
-          <w:color w:val="000000"/>
-          <w:kern w:val="0"/>
-          <w:sz w:val="19"/>
-          <w:szCs w:val="19"/>
-        </w:rPr>
-        <w:t>]</w:t>
+        <w:t xml:space="preserve">    [ApiController]</w:t>
       </w:r>
     </w:p>
     <w:p>
@@ -1064,54 +756,8 @@
           <w:sz w:val="19"/>
           <w:szCs w:val="19"/>
         </w:rPr>
-        <w:t xml:space="preserve">    public class </w:t>
-      </w:r>
-      <w:proofErr w:type="spellStart"/>
-      <w:proofErr w:type="gramStart"/>
-      <w:r>
-        <w:rPr>
-          <w:rFonts w:ascii="Consolas" w:hAnsi="Consolas" w:cs="Cascadia Mono"/>
-          <w:color w:val="000000"/>
-          <w:kern w:val="0"/>
-          <w:sz w:val="19"/>
-          <w:szCs w:val="19"/>
-        </w:rPr>
-        <w:t>CategoriesController</w:t>
-      </w:r>
-      <w:proofErr w:type="spellEnd"/>
-      <w:r>
-        <w:rPr>
-          <w:rFonts w:ascii="Consolas" w:hAnsi="Consolas" w:cs="Cascadia Mono"/>
-          <w:color w:val="000000"/>
-          <w:kern w:val="0"/>
-          <w:sz w:val="19"/>
-          <w:szCs w:val="19"/>
-        </w:rPr>
-        <w:t xml:space="preserve"> :</w:t>
-      </w:r>
-      <w:proofErr w:type="gramEnd"/>
-      <w:r>
-        <w:rPr>
-          <w:rFonts w:ascii="Consolas" w:hAnsi="Consolas" w:cs="Cascadia Mono"/>
-          <w:color w:val="000000"/>
-          <w:kern w:val="0"/>
-          <w:sz w:val="19"/>
-          <w:szCs w:val="19"/>
-        </w:rPr>
-        <w:t xml:space="preserve"> </w:t>
-      </w:r>
-      <w:proofErr w:type="spellStart"/>
-      <w:r>
-        <w:rPr>
-          <w:rFonts w:ascii="Consolas" w:hAnsi="Consolas" w:cs="Cascadia Mono"/>
-          <w:color w:val="000000"/>
-          <w:kern w:val="0"/>
-          <w:sz w:val="19"/>
-          <w:szCs w:val="19"/>
-        </w:rPr>
-        <w:t>ControllerBase</w:t>
-      </w:r>
-      <w:proofErr w:type="spellEnd"/>
+        <w:t xml:space="preserve">    public class CategoriesController : ControllerBase</w:t>
+      </w:r>
     </w:p>
     <w:p>
       <w:pPr>
@@ -1162,76 +808,8 @@
           <w:sz w:val="19"/>
           <w:szCs w:val="19"/>
         </w:rPr>
-        <w:t xml:space="preserve">        private </w:t>
-      </w:r>
-      <w:proofErr w:type="spellStart"/>
-      <w:r>
-        <w:rPr>
-          <w:rFonts w:ascii="Consolas" w:hAnsi="Consolas" w:cs="Cascadia Mono"/>
-          <w:color w:val="000000"/>
-          <w:kern w:val="0"/>
-          <w:sz w:val="19"/>
-          <w:szCs w:val="19"/>
-        </w:rPr>
-        <w:t>readonly</w:t>
-      </w:r>
-      <w:proofErr w:type="spellEnd"/>
-      <w:r>
-        <w:rPr>
-          <w:rFonts w:ascii="Consolas" w:hAnsi="Consolas" w:cs="Cascadia Mono"/>
-          <w:color w:val="000000"/>
-          <w:kern w:val="0"/>
-          <w:sz w:val="19"/>
-          <w:szCs w:val="19"/>
-        </w:rPr>
-        <w:t xml:space="preserve"> </w:t>
-      </w:r>
-      <w:proofErr w:type="spellStart"/>
-      <w:r>
-        <w:rPr>
-          <w:rFonts w:ascii="Consolas" w:hAnsi="Consolas" w:cs="Cascadia Mono"/>
-          <w:color w:val="000000"/>
-          <w:kern w:val="0"/>
-          <w:sz w:val="19"/>
-          <w:szCs w:val="19"/>
-        </w:rPr>
-        <w:t>PersonalExpensesDbContext</w:t>
-      </w:r>
-      <w:proofErr w:type="spellEnd"/>
-      <w:r>
-        <w:rPr>
-          <w:rFonts w:ascii="Consolas" w:hAnsi="Consolas" w:cs="Cascadia Mono"/>
-          <w:color w:val="000000"/>
-          <w:kern w:val="0"/>
-          <w:sz w:val="19"/>
-          <w:szCs w:val="19"/>
-        </w:rPr>
-        <w:t xml:space="preserve"> </w:t>
-      </w:r>
-      <w:proofErr w:type="spellStart"/>
-      <w:proofErr w:type="gramStart"/>
-      <w:r>
-        <w:rPr>
-          <w:rFonts w:ascii="Consolas" w:hAnsi="Consolas" w:cs="Cascadia Mono"/>
-          <w:color w:val="000000"/>
-          <w:kern w:val="0"/>
-          <w:sz w:val="19"/>
-          <w:szCs w:val="19"/>
-        </w:rPr>
-        <w:t>dbContext</w:t>
-      </w:r>
-      <w:proofErr w:type="spellEnd"/>
-      <w:r>
-        <w:rPr>
-          <w:rFonts w:ascii="Consolas" w:hAnsi="Consolas" w:cs="Cascadia Mono"/>
-          <w:color w:val="000000"/>
-          <w:kern w:val="0"/>
-          <w:sz w:val="19"/>
-          <w:szCs w:val="19"/>
-        </w:rPr>
-        <w:t>;</w:t>
-      </w:r>
-      <w:proofErr w:type="gramEnd"/>
+        <w:t xml:space="preserve">        private readonly PersonalExpensesDbContext dbContext;</w:t>
+      </w:r>
     </w:p>
     <w:p>
       <w:pPr>
@@ -1272,75 +850,7 @@
           <w:sz w:val="19"/>
           <w:szCs w:val="19"/>
         </w:rPr>
-        <w:t xml:space="preserve">        public </w:t>
-      </w:r>
-      <w:proofErr w:type="spellStart"/>
-      <w:proofErr w:type="gramStart"/>
-      <w:r>
-        <w:rPr>
-          <w:rFonts w:ascii="Consolas" w:hAnsi="Consolas" w:cs="Cascadia Mono"/>
-          <w:color w:val="000000"/>
-          <w:kern w:val="0"/>
-          <w:sz w:val="19"/>
-          <w:szCs w:val="19"/>
-        </w:rPr>
-        <w:t>CategoriesController</w:t>
-      </w:r>
-      <w:proofErr w:type="spellEnd"/>
-      <w:r>
-        <w:rPr>
-          <w:rFonts w:ascii="Consolas" w:hAnsi="Consolas" w:cs="Cascadia Mono"/>
-          <w:color w:val="000000"/>
-          <w:kern w:val="0"/>
-          <w:sz w:val="19"/>
-          <w:szCs w:val="19"/>
-        </w:rPr>
-        <w:t>(</w:t>
-      </w:r>
-      <w:proofErr w:type="spellStart"/>
-      <w:proofErr w:type="gramEnd"/>
-      <w:r>
-        <w:rPr>
-          <w:rFonts w:ascii="Consolas" w:hAnsi="Consolas" w:cs="Cascadia Mono"/>
-          <w:color w:val="000000"/>
-          <w:kern w:val="0"/>
-          <w:sz w:val="19"/>
-          <w:szCs w:val="19"/>
-        </w:rPr>
-        <w:t>PersonalExpensesDbContext</w:t>
-      </w:r>
-      <w:proofErr w:type="spellEnd"/>
-      <w:r>
-        <w:rPr>
-          <w:rFonts w:ascii="Consolas" w:hAnsi="Consolas" w:cs="Cascadia Mono"/>
-          <w:color w:val="000000"/>
-          <w:kern w:val="0"/>
-          <w:sz w:val="19"/>
-          <w:szCs w:val="19"/>
-        </w:rPr>
-        <w:t xml:space="preserve"> </w:t>
-      </w:r>
-      <w:proofErr w:type="spellStart"/>
-      <w:r>
-        <w:rPr>
-          <w:rFonts w:ascii="Consolas" w:hAnsi="Consolas" w:cs="Cascadia Mono"/>
-          <w:color w:val="000000"/>
-          <w:kern w:val="0"/>
-          <w:sz w:val="19"/>
-          <w:szCs w:val="19"/>
-        </w:rPr>
-        <w:t>dbContext</w:t>
-      </w:r>
-      <w:proofErr w:type="spellEnd"/>
-      <w:r>
-        <w:rPr>
-          <w:rFonts w:ascii="Consolas" w:hAnsi="Consolas" w:cs="Cascadia Mono"/>
-          <w:color w:val="000000"/>
-          <w:kern w:val="0"/>
-          <w:sz w:val="19"/>
-          <w:szCs w:val="19"/>
-        </w:rPr>
-        <w:t>)</w:t>
+        <w:t xml:space="preserve">        public CategoriesController(PersonalExpensesDbContext dbContext)</w:t>
       </w:r>
     </w:p>
     <w:p>
@@ -1392,53 +902,7 @@
           <w:sz w:val="19"/>
           <w:szCs w:val="19"/>
         </w:rPr>
-        <w:t xml:space="preserve">            </w:t>
-      </w:r>
-      <w:proofErr w:type="spellStart"/>
-      <w:proofErr w:type="gramStart"/>
-      <w:r>
-        <w:rPr>
-          <w:rFonts w:ascii="Consolas" w:hAnsi="Consolas" w:cs="Cascadia Mono"/>
-          <w:color w:val="000000"/>
-          <w:kern w:val="0"/>
-          <w:sz w:val="19"/>
-          <w:szCs w:val="19"/>
-        </w:rPr>
-        <w:t>this.dbContext</w:t>
-      </w:r>
-      <w:proofErr w:type="spellEnd"/>
-      <w:proofErr w:type="gramEnd"/>
-      <w:r>
-        <w:rPr>
-          <w:rFonts w:ascii="Consolas" w:hAnsi="Consolas" w:cs="Cascadia Mono"/>
-          <w:color w:val="000000"/>
-          <w:kern w:val="0"/>
-          <w:sz w:val="19"/>
-          <w:szCs w:val="19"/>
-        </w:rPr>
-        <w:t xml:space="preserve"> = </w:t>
-      </w:r>
-      <w:proofErr w:type="spellStart"/>
-      <w:r>
-        <w:rPr>
-          <w:rFonts w:ascii="Consolas" w:hAnsi="Consolas" w:cs="Cascadia Mono"/>
-          <w:color w:val="000000"/>
-          <w:kern w:val="0"/>
-          <w:sz w:val="19"/>
-          <w:szCs w:val="19"/>
-        </w:rPr>
-        <w:t>dbContext</w:t>
-      </w:r>
-      <w:proofErr w:type="spellEnd"/>
-      <w:r>
-        <w:rPr>
-          <w:rFonts w:ascii="Consolas" w:hAnsi="Consolas" w:cs="Cascadia Mono"/>
-          <w:color w:val="000000"/>
-          <w:kern w:val="0"/>
-          <w:sz w:val="19"/>
-          <w:szCs w:val="19"/>
-        </w:rPr>
-        <w:t>;</w:t>
+        <w:t xml:space="preserve">            this.dbContext = dbContext;</w:t>
       </w:r>
     </w:p>
     <w:p>
@@ -1558,29 +1022,7 @@
           <w:sz w:val="19"/>
           <w:szCs w:val="19"/>
         </w:rPr>
-        <w:t xml:space="preserve">        [</w:t>
-      </w:r>
-      <w:proofErr w:type="spellStart"/>
-      <w:r>
-        <w:rPr>
-          <w:rFonts w:ascii="Consolas" w:hAnsi="Consolas" w:cs="Cascadia Mono"/>
-          <w:color w:val="000000"/>
-          <w:kern w:val="0"/>
-          <w:sz w:val="19"/>
-          <w:szCs w:val="19"/>
-        </w:rPr>
-        <w:t>HttpGet</w:t>
-      </w:r>
-      <w:proofErr w:type="spellEnd"/>
-      <w:r>
-        <w:rPr>
-          <w:rFonts w:ascii="Consolas" w:hAnsi="Consolas" w:cs="Cascadia Mono"/>
-          <w:color w:val="000000"/>
-          <w:kern w:val="0"/>
-          <w:sz w:val="19"/>
-          <w:szCs w:val="19"/>
-        </w:rPr>
-        <w:t>]</w:t>
+        <w:t xml:space="preserve">        [HttpGet]</w:t>
       </w:r>
     </w:p>
     <w:p>
@@ -1606,51 +1048,7 @@
           <w:sz w:val="19"/>
           <w:szCs w:val="19"/>
         </w:rPr>
-        <w:t xml:space="preserve">        public </w:t>
-      </w:r>
-      <w:proofErr w:type="spellStart"/>
-      <w:r>
-        <w:rPr>
-          <w:rFonts w:ascii="Consolas" w:hAnsi="Consolas" w:cs="Cascadia Mono"/>
-          <w:color w:val="000000"/>
-          <w:kern w:val="0"/>
-          <w:sz w:val="19"/>
-          <w:szCs w:val="19"/>
-        </w:rPr>
-        <w:t>IActionResult</w:t>
-      </w:r>
-      <w:proofErr w:type="spellEnd"/>
-      <w:r>
-        <w:rPr>
-          <w:rFonts w:ascii="Consolas" w:hAnsi="Consolas" w:cs="Cascadia Mono"/>
-          <w:color w:val="000000"/>
-          <w:kern w:val="0"/>
-          <w:sz w:val="19"/>
-          <w:szCs w:val="19"/>
-        </w:rPr>
-        <w:t xml:space="preserve"> </w:t>
-      </w:r>
-      <w:proofErr w:type="gramStart"/>
-      <w:r>
-        <w:rPr>
-          <w:rFonts w:ascii="Consolas" w:hAnsi="Consolas" w:cs="Cascadia Mono"/>
-          <w:color w:val="000000"/>
-          <w:kern w:val="0"/>
-          <w:sz w:val="19"/>
-          <w:szCs w:val="19"/>
-        </w:rPr>
-        <w:t>GetAll(</w:t>
-      </w:r>
-      <w:proofErr w:type="gramEnd"/>
-      <w:r>
-        <w:rPr>
-          <w:rFonts w:ascii="Consolas" w:hAnsi="Consolas" w:cs="Cascadia Mono"/>
-          <w:color w:val="000000"/>
-          <w:kern w:val="0"/>
-          <w:sz w:val="19"/>
-          <w:szCs w:val="19"/>
-        </w:rPr>
-        <w:t>)</w:t>
+        <w:t xml:space="preserve">        public IActionResult GetAll()</w:t>
       </w:r>
     </w:p>
     <w:p>
@@ -1702,31 +1100,7 @@
           <w:sz w:val="19"/>
           <w:szCs w:val="19"/>
         </w:rPr>
-        <w:t xml:space="preserve">            var categories = </w:t>
-      </w:r>
-      <w:proofErr w:type="spellStart"/>
-      <w:proofErr w:type="gramStart"/>
-      <w:r>
-        <w:rPr>
-          <w:rFonts w:ascii="Consolas" w:hAnsi="Consolas" w:cs="Cascadia Mono"/>
-          <w:color w:val="000000"/>
-          <w:kern w:val="0"/>
-          <w:sz w:val="19"/>
-          <w:szCs w:val="19"/>
-        </w:rPr>
-        <w:t>dbContext.Categories.ToList</w:t>
-      </w:r>
-      <w:proofErr w:type="spellEnd"/>
-      <w:proofErr w:type="gramEnd"/>
-      <w:r>
-        <w:rPr>
-          <w:rFonts w:ascii="Consolas" w:hAnsi="Consolas" w:cs="Cascadia Mono"/>
-          <w:color w:val="000000"/>
-          <w:kern w:val="0"/>
-          <w:sz w:val="19"/>
-          <w:szCs w:val="19"/>
-        </w:rPr>
-        <w:t>();</w:t>
+        <w:t xml:space="preserve">            var categories = dbContext.Categories.ToList();</w:t>
       </w:r>
     </w:p>
     <w:p>
@@ -1768,20 +1142,8 @@
           <w:sz w:val="19"/>
           <w:szCs w:val="19"/>
         </w:rPr>
-        <w:t xml:space="preserve">            return Ok(categories</w:t>
-      </w:r>
-      <w:proofErr w:type="gramStart"/>
-      <w:r>
-        <w:rPr>
-          <w:rFonts w:ascii="Consolas" w:hAnsi="Consolas" w:cs="Cascadia Mono"/>
-          <w:color w:val="000000"/>
-          <w:kern w:val="0"/>
-          <w:sz w:val="19"/>
-          <w:szCs w:val="19"/>
-        </w:rPr>
-        <w:t>);</w:t>
-      </w:r>
-      <w:proofErr w:type="gramEnd"/>
+        <w:t xml:space="preserve">            return Ok(categories);</w:t>
+      </w:r>
     </w:p>
     <w:p>
       <w:pPr>
@@ -1885,15 +1247,7 @@
         </w:numPr>
       </w:pPr>
       <w:r>
-        <w:t xml:space="preserve">Get Region </w:t>
-      </w:r>
-      <w:proofErr w:type="gramStart"/>
-      <w:r>
-        <w:t>By</w:t>
-      </w:r>
-      <w:proofErr w:type="gramEnd"/>
-      <w:r>
-        <w:t xml:space="preserve"> Id Action Method</w:t>
+        <w:t>Get Region By Id Action Method</w:t>
       </w:r>
     </w:p>
     <w:p>
@@ -1950,25 +1304,7 @@
           <w:sz w:val="18"/>
           <w:szCs w:val="18"/>
         </w:rPr>
-        <w:t>[</w:t>
-      </w:r>
-      <w:proofErr w:type="spellStart"/>
-      <w:r>
-        <w:rPr>
-          <w:rFonts w:ascii="Consolas" w:hAnsi="Consolas"/>
-          <w:sz w:val="18"/>
-          <w:szCs w:val="18"/>
-        </w:rPr>
-        <w:t>HttpGet</w:t>
-      </w:r>
-      <w:proofErr w:type="spellEnd"/>
-      <w:r>
-        <w:rPr>
-          <w:rFonts w:ascii="Consolas" w:hAnsi="Consolas"/>
-          <w:sz w:val="18"/>
-          <w:szCs w:val="18"/>
-        </w:rPr>
-        <w:t>]</w:t>
+        <w:t>[HttpGet]</w:t>
       </w:r>
     </w:p>
     <w:p>
@@ -1987,27 +1323,7 @@
           <w:sz w:val="18"/>
           <w:szCs w:val="18"/>
         </w:rPr>
-        <w:t>[Route("{</w:t>
-      </w:r>
-      <w:proofErr w:type="spellStart"/>
-      <w:proofErr w:type="gramStart"/>
-      <w:r>
-        <w:rPr>
-          <w:rFonts w:ascii="Consolas" w:hAnsi="Consolas"/>
-          <w:sz w:val="18"/>
-          <w:szCs w:val="18"/>
-        </w:rPr>
-        <w:t>id:Guid</w:t>
-      </w:r>
-      <w:proofErr w:type="spellEnd"/>
-      <w:proofErr w:type="gramEnd"/>
-      <w:r>
-        <w:rPr>
-          <w:rFonts w:ascii="Consolas" w:hAnsi="Consolas"/>
-          <w:sz w:val="18"/>
-          <w:szCs w:val="18"/>
-        </w:rPr>
-        <w:t>}")]</w:t>
+        <w:t>[Route("{id:Guid}")]</w:t>
       </w:r>
     </w:p>
     <w:p>
@@ -2026,61 +1342,7 @@
           <w:sz w:val="18"/>
           <w:szCs w:val="18"/>
         </w:rPr>
-        <w:t xml:space="preserve">public </w:t>
-      </w:r>
-      <w:proofErr w:type="spellStart"/>
-      <w:r>
-        <w:rPr>
-          <w:rFonts w:ascii="Consolas" w:hAnsi="Consolas"/>
-          <w:sz w:val="18"/>
-          <w:szCs w:val="18"/>
-        </w:rPr>
-        <w:t>IActionResult</w:t>
-      </w:r>
-      <w:proofErr w:type="spellEnd"/>
-      <w:r>
-        <w:rPr>
-          <w:rFonts w:ascii="Consolas" w:hAnsi="Consolas"/>
-          <w:sz w:val="18"/>
-          <w:szCs w:val="18"/>
-        </w:rPr>
-        <w:t xml:space="preserve"> GetById([</w:t>
-      </w:r>
-      <w:proofErr w:type="spellStart"/>
-      <w:r>
-        <w:rPr>
-          <w:rFonts w:ascii="Consolas" w:hAnsi="Consolas"/>
-          <w:sz w:val="18"/>
-          <w:szCs w:val="18"/>
-        </w:rPr>
-        <w:t>FromRoute</w:t>
-      </w:r>
-      <w:proofErr w:type="spellEnd"/>
-      <w:r>
-        <w:rPr>
-          <w:rFonts w:ascii="Consolas" w:hAnsi="Consolas"/>
-          <w:sz w:val="18"/>
-          <w:szCs w:val="18"/>
-        </w:rPr>
-        <w:t xml:space="preserve">] </w:t>
-      </w:r>
-      <w:proofErr w:type="spellStart"/>
-      <w:r>
-        <w:rPr>
-          <w:rFonts w:ascii="Consolas" w:hAnsi="Consolas"/>
-          <w:sz w:val="18"/>
-          <w:szCs w:val="18"/>
-        </w:rPr>
-        <w:t>Guid</w:t>
-      </w:r>
-      <w:proofErr w:type="spellEnd"/>
-      <w:r>
-        <w:rPr>
-          <w:rFonts w:ascii="Consolas" w:hAnsi="Consolas"/>
-          <w:sz w:val="18"/>
-          <w:szCs w:val="18"/>
-        </w:rPr>
-        <w:t xml:space="preserve"> id)</w:t>
+        <w:t>public IActionResult GetById([FromRoute] Guid id)</w:t>
       </w:r>
     </w:p>
     <w:p>
@@ -2118,27 +1380,7 @@
           <w:sz w:val="18"/>
           <w:szCs w:val="18"/>
         </w:rPr>
-        <w:t xml:space="preserve">    //var category = </w:t>
-      </w:r>
-      <w:proofErr w:type="spellStart"/>
-      <w:proofErr w:type="gramStart"/>
-      <w:r>
-        <w:rPr>
-          <w:rFonts w:ascii="Consolas" w:hAnsi="Consolas"/>
-          <w:sz w:val="18"/>
-          <w:szCs w:val="18"/>
-        </w:rPr>
-        <w:t>dbContext.Categories.Find</w:t>
-      </w:r>
-      <w:proofErr w:type="spellEnd"/>
-      <w:proofErr w:type="gramEnd"/>
-      <w:r>
-        <w:rPr>
-          <w:rFonts w:ascii="Consolas" w:hAnsi="Consolas"/>
-          <w:sz w:val="18"/>
-          <w:szCs w:val="18"/>
-        </w:rPr>
-        <w:t>(id);</w:t>
+        <w:t xml:space="preserve">    //var category = dbContext.Categories.Find(id);</w:t>
       </w:r>
     </w:p>
     <w:p>
@@ -2157,45 +1399,7 @@
           <w:sz w:val="18"/>
           <w:szCs w:val="18"/>
         </w:rPr>
-        <w:t xml:space="preserve">    var category = </w:t>
-      </w:r>
-      <w:proofErr w:type="spellStart"/>
-      <w:proofErr w:type="gramStart"/>
-      <w:r>
-        <w:rPr>
-          <w:rFonts w:ascii="Consolas" w:hAnsi="Consolas"/>
-          <w:sz w:val="18"/>
-          <w:szCs w:val="18"/>
-        </w:rPr>
-        <w:t>dbContext.Categories.FirstOrDefault</w:t>
-      </w:r>
-      <w:proofErr w:type="spellEnd"/>
-      <w:proofErr w:type="gramEnd"/>
-      <w:r>
-        <w:rPr>
-          <w:rFonts w:ascii="Consolas" w:hAnsi="Consolas"/>
-          <w:sz w:val="18"/>
-          <w:szCs w:val="18"/>
-        </w:rPr>
-        <w:t xml:space="preserve">(x =&gt; </w:t>
-      </w:r>
-      <w:proofErr w:type="spellStart"/>
-      <w:r>
-        <w:rPr>
-          <w:rFonts w:ascii="Consolas" w:hAnsi="Consolas"/>
-          <w:sz w:val="18"/>
-          <w:szCs w:val="18"/>
-        </w:rPr>
-        <w:t>x.Id</w:t>
-      </w:r>
-      <w:proofErr w:type="spellEnd"/>
-      <w:r>
-        <w:rPr>
-          <w:rFonts w:ascii="Consolas" w:hAnsi="Consolas"/>
-          <w:sz w:val="18"/>
-          <w:szCs w:val="18"/>
-        </w:rPr>
-        <w:t xml:space="preserve"> == id);</w:t>
+        <w:t xml:space="preserve">    var category = dbContext.Categories.FirstOrDefault(x =&gt; x.Id == id);</w:t>
       </w:r>
     </w:p>
     <w:p>
@@ -2263,35 +1467,7 @@
           <w:sz w:val="18"/>
           <w:szCs w:val="18"/>
         </w:rPr>
-        <w:t xml:space="preserve">        return </w:t>
-      </w:r>
-      <w:proofErr w:type="spellStart"/>
-      <w:proofErr w:type="gramStart"/>
-      <w:r>
-        <w:rPr>
-          <w:rFonts w:ascii="Consolas" w:hAnsi="Consolas"/>
-          <w:sz w:val="18"/>
-          <w:szCs w:val="18"/>
-        </w:rPr>
-        <w:t>NotFound</w:t>
-      </w:r>
-      <w:proofErr w:type="spellEnd"/>
-      <w:r>
-        <w:rPr>
-          <w:rFonts w:ascii="Consolas" w:hAnsi="Consolas"/>
-          <w:sz w:val="18"/>
-          <w:szCs w:val="18"/>
-        </w:rPr>
-        <w:t>(</w:t>
-      </w:r>
-      <w:proofErr w:type="gramEnd"/>
-      <w:r>
-        <w:rPr>
-          <w:rFonts w:ascii="Consolas" w:hAnsi="Consolas"/>
-          <w:sz w:val="18"/>
-          <w:szCs w:val="18"/>
-        </w:rPr>
-        <w:t>);</w:t>
+        <w:t xml:space="preserve">        return NotFound();</w:t>
       </w:r>
     </w:p>
     <w:p>
@@ -2329,18 +1505,8 @@
           <w:sz w:val="18"/>
           <w:szCs w:val="18"/>
         </w:rPr>
-        <w:t xml:space="preserve">    return Ok(category</w:t>
-      </w:r>
-      <w:proofErr w:type="gramStart"/>
-      <w:r>
-        <w:rPr>
-          <w:rFonts w:ascii="Consolas" w:hAnsi="Consolas"/>
-          <w:sz w:val="18"/>
-          <w:szCs w:val="18"/>
-        </w:rPr>
-        <w:t>);</w:t>
-      </w:r>
-      <w:proofErr w:type="gramEnd"/>
+        <w:t xml:space="preserve">    return Ok(category);</w:t>
+      </w:r>
     </w:p>
     <w:p>
       <w:pPr>
@@ -2554,25 +1720,7 @@
           <w:sz w:val="18"/>
           <w:szCs w:val="18"/>
         </w:rPr>
-        <w:t xml:space="preserve">        [</w:t>
-      </w:r>
-      <w:proofErr w:type="spellStart"/>
-      <w:r>
-        <w:rPr>
-          <w:rFonts w:ascii="Consolas" w:hAnsi="Consolas"/>
-          <w:sz w:val="18"/>
-          <w:szCs w:val="18"/>
-        </w:rPr>
-        <w:t>HttpGet</w:t>
-      </w:r>
-      <w:proofErr w:type="spellEnd"/>
-      <w:r>
-        <w:rPr>
-          <w:rFonts w:ascii="Consolas" w:hAnsi="Consolas"/>
-          <w:sz w:val="18"/>
-          <w:szCs w:val="18"/>
-        </w:rPr>
-        <w:t>]</w:t>
+        <w:t xml:space="preserve">        [HttpGet]</w:t>
       </w:r>
     </w:p>
     <w:p>
@@ -2607,53 +1755,7 @@
           <w:sz w:val="18"/>
           <w:szCs w:val="18"/>
         </w:rPr>
-        <w:t>&lt;</w:t>
-      </w:r>
-      <w:proofErr w:type="spellStart"/>
-      <w:r>
-        <w:rPr>
-          <w:rFonts w:ascii="Consolas" w:hAnsi="Consolas"/>
-          <w:sz w:val="18"/>
-          <w:szCs w:val="18"/>
-        </w:rPr>
-        <w:t>IActionResult</w:t>
-      </w:r>
-      <w:proofErr w:type="spellEnd"/>
-      <w:r>
-        <w:rPr>
-          <w:rFonts w:ascii="Consolas" w:hAnsi="Consolas"/>
-          <w:sz w:val="18"/>
-          <w:szCs w:val="18"/>
-        </w:rPr>
-        <w:t xml:space="preserve">&gt; </w:t>
-      </w:r>
-      <w:proofErr w:type="spellStart"/>
-      <w:proofErr w:type="gramStart"/>
-      <w:r>
-        <w:rPr>
-          <w:rFonts w:ascii="Consolas" w:hAnsi="Consolas"/>
-          <w:sz w:val="18"/>
-          <w:szCs w:val="18"/>
-        </w:rPr>
-        <w:t>GetAll</w:t>
-      </w:r>
-      <w:proofErr w:type="spellEnd"/>
-      <w:r>
-        <w:rPr>
-          <w:rFonts w:ascii="Consolas" w:hAnsi="Consolas"/>
-          <w:sz w:val="18"/>
-          <w:szCs w:val="18"/>
-        </w:rPr>
-        <w:t>(</w:t>
-      </w:r>
-      <w:proofErr w:type="gramEnd"/>
-      <w:r>
-        <w:rPr>
-          <w:rFonts w:ascii="Consolas" w:hAnsi="Consolas"/>
-          <w:sz w:val="18"/>
-          <w:szCs w:val="18"/>
-        </w:rPr>
-        <w:t>)</w:t>
+        <w:t>&lt;IActionResult&gt; GetAll()</w:t>
       </w:r>
     </w:p>
     <w:p>
@@ -2707,25 +1809,7 @@
           <w:sz w:val="18"/>
           <w:szCs w:val="18"/>
         </w:rPr>
-        <w:t xml:space="preserve">            var </w:t>
-      </w:r>
-      <w:proofErr w:type="spellStart"/>
-      <w:r>
-        <w:rPr>
-          <w:rFonts w:ascii="Consolas" w:hAnsi="Consolas"/>
-          <w:sz w:val="18"/>
-          <w:szCs w:val="18"/>
-        </w:rPr>
-        <w:t>categoriesDomain</w:t>
-      </w:r>
-      <w:proofErr w:type="spellEnd"/>
-      <w:r>
-        <w:rPr>
-          <w:rFonts w:ascii="Consolas" w:hAnsi="Consolas"/>
-          <w:sz w:val="18"/>
-          <w:szCs w:val="18"/>
-        </w:rPr>
-        <w:t xml:space="preserve"> = </w:t>
+        <w:t xml:space="preserve">            var categoriesDomain = </w:t>
       </w:r>
       <w:r>
         <w:rPr>
@@ -2736,8 +1820,6 @@
         </w:rPr>
         <w:t xml:space="preserve">await </w:t>
       </w:r>
-      <w:proofErr w:type="spellStart"/>
-      <w:proofErr w:type="gramStart"/>
       <w:r>
         <w:rPr>
           <w:rFonts w:ascii="Consolas" w:hAnsi="Consolas"/>
@@ -2755,8 +1837,6 @@
         </w:rPr>
         <w:t>ToListAsync</w:t>
       </w:r>
-      <w:proofErr w:type="spellEnd"/>
-      <w:proofErr w:type="gramEnd"/>
       <w:r>
         <w:rPr>
           <w:rFonts w:ascii="Consolas" w:hAnsi="Consolas"/>
@@ -2827,107 +1907,25 @@
           <w:sz w:val="18"/>
           <w:szCs w:val="18"/>
         </w:rPr>
-        <w:t xml:space="preserve">            var </w:t>
-      </w:r>
-      <w:proofErr w:type="spellStart"/>
-      <w:r>
-        <w:rPr>
-          <w:rFonts w:ascii="Consolas" w:hAnsi="Consolas"/>
-          <w:sz w:val="18"/>
-          <w:szCs w:val="18"/>
-        </w:rPr>
-        <w:t>categoriesDto</w:t>
-      </w:r>
-      <w:proofErr w:type="spellEnd"/>
-      <w:r>
-        <w:rPr>
-          <w:rFonts w:ascii="Consolas" w:hAnsi="Consolas"/>
-          <w:sz w:val="18"/>
-          <w:szCs w:val="18"/>
-        </w:rPr>
-        <w:t xml:space="preserve"> = new List&lt;</w:t>
-      </w:r>
-      <w:proofErr w:type="spellStart"/>
-      <w:r>
-        <w:rPr>
-          <w:rFonts w:ascii="Consolas" w:hAnsi="Consolas"/>
-          <w:sz w:val="18"/>
-          <w:szCs w:val="18"/>
-        </w:rPr>
-        <w:t>CategoryDto</w:t>
-      </w:r>
-      <w:proofErr w:type="spellEnd"/>
-      <w:proofErr w:type="gramStart"/>
-      <w:r>
-        <w:rPr>
-          <w:rFonts w:ascii="Consolas" w:hAnsi="Consolas"/>
-          <w:sz w:val="18"/>
-          <w:szCs w:val="18"/>
-        </w:rPr>
-        <w:t>&gt;(</w:t>
-      </w:r>
-      <w:proofErr w:type="gramEnd"/>
-      <w:r>
-        <w:rPr>
-          <w:rFonts w:ascii="Consolas" w:hAnsi="Consolas"/>
-          <w:sz w:val="18"/>
-          <w:szCs w:val="18"/>
-        </w:rPr>
-        <w:t>);</w:t>
-      </w:r>
-    </w:p>
-    <w:p>
-      <w:pPr>
-        <w:spacing w:after="0"/>
-        <w:rPr>
-          <w:rFonts w:ascii="Consolas" w:hAnsi="Consolas"/>
-          <w:sz w:val="18"/>
-          <w:szCs w:val="18"/>
-        </w:rPr>
-      </w:pPr>
-      <w:r>
-        <w:rPr>
-          <w:rFonts w:ascii="Consolas" w:hAnsi="Consolas"/>
-          <w:sz w:val="18"/>
-          <w:szCs w:val="18"/>
-        </w:rPr>
-        <w:t xml:space="preserve">            foreach (var </w:t>
-      </w:r>
-      <w:proofErr w:type="spellStart"/>
-      <w:r>
-        <w:rPr>
-          <w:rFonts w:ascii="Consolas" w:hAnsi="Consolas"/>
-          <w:sz w:val="18"/>
-          <w:szCs w:val="18"/>
-        </w:rPr>
-        <w:t>categoryDomain</w:t>
-      </w:r>
-      <w:proofErr w:type="spellEnd"/>
-      <w:r>
-        <w:rPr>
-          <w:rFonts w:ascii="Consolas" w:hAnsi="Consolas"/>
-          <w:sz w:val="18"/>
-          <w:szCs w:val="18"/>
-        </w:rPr>
-        <w:t xml:space="preserve"> in </w:t>
-      </w:r>
-      <w:proofErr w:type="spellStart"/>
-      <w:r>
-        <w:rPr>
-          <w:rFonts w:ascii="Consolas" w:hAnsi="Consolas"/>
-          <w:sz w:val="18"/>
-          <w:szCs w:val="18"/>
-        </w:rPr>
-        <w:t>categoriesDomain</w:t>
-      </w:r>
-      <w:proofErr w:type="spellEnd"/>
-      <w:r>
-        <w:rPr>
-          <w:rFonts w:ascii="Consolas" w:hAnsi="Consolas"/>
-          <w:sz w:val="18"/>
-          <w:szCs w:val="18"/>
-        </w:rPr>
-        <w:t xml:space="preserve">) </w:t>
+        <w:t xml:space="preserve">            var categoriesDto = new List&lt;CategoryDto&gt;();</w:t>
+      </w:r>
+    </w:p>
+    <w:p>
+      <w:pPr>
+        <w:spacing w:after="0"/>
+        <w:rPr>
+          <w:rFonts w:ascii="Consolas" w:hAnsi="Consolas"/>
+          <w:sz w:val="18"/>
+          <w:szCs w:val="18"/>
+        </w:rPr>
+      </w:pPr>
+      <w:r>
+        <w:rPr>
+          <w:rFonts w:ascii="Consolas" w:hAnsi="Consolas"/>
+          <w:sz w:val="18"/>
+          <w:szCs w:val="18"/>
+        </w:rPr>
+        <w:t xml:space="preserve">            foreach (var categoryDomain in categoriesDomain) </w:t>
       </w:r>
     </w:p>
     <w:p>
@@ -2963,53 +1961,7 @@
           <w:sz w:val="18"/>
           <w:szCs w:val="18"/>
         </w:rPr>
-        <w:t xml:space="preserve">                </w:t>
-      </w:r>
-      <w:proofErr w:type="spellStart"/>
-      <w:r>
-        <w:rPr>
-          <w:rFonts w:ascii="Consolas" w:hAnsi="Consolas"/>
-          <w:sz w:val="18"/>
-          <w:szCs w:val="18"/>
-        </w:rPr>
-        <w:t>categoriesDto.Add</w:t>
-      </w:r>
-      <w:proofErr w:type="spellEnd"/>
-      <w:r>
-        <w:rPr>
-          <w:rFonts w:ascii="Consolas" w:hAnsi="Consolas"/>
-          <w:sz w:val="18"/>
-          <w:szCs w:val="18"/>
-        </w:rPr>
-        <w:t xml:space="preserve">(new </w:t>
-      </w:r>
-      <w:proofErr w:type="spellStart"/>
-      <w:proofErr w:type="gramStart"/>
-      <w:r>
-        <w:rPr>
-          <w:rFonts w:ascii="Consolas" w:hAnsi="Consolas"/>
-          <w:sz w:val="18"/>
-          <w:szCs w:val="18"/>
-        </w:rPr>
-        <w:t>CategoryDto</w:t>
-      </w:r>
-      <w:proofErr w:type="spellEnd"/>
-      <w:r>
-        <w:rPr>
-          <w:rFonts w:ascii="Consolas" w:hAnsi="Consolas"/>
-          <w:sz w:val="18"/>
-          <w:szCs w:val="18"/>
-        </w:rPr>
-        <w:t>(</w:t>
-      </w:r>
-      <w:proofErr w:type="gramEnd"/>
-      <w:r>
-        <w:rPr>
-          <w:rFonts w:ascii="Consolas" w:hAnsi="Consolas"/>
-          <w:sz w:val="18"/>
-          <w:szCs w:val="18"/>
-        </w:rPr>
-        <w:t>)</w:t>
+        <w:t xml:space="preserve">                categoriesDto.Add(new CategoryDto()</w:t>
       </w:r>
     </w:p>
     <w:p>
@@ -3045,162 +1997,62 @@
           <w:sz w:val="18"/>
           <w:szCs w:val="18"/>
         </w:rPr>
-        <w:t xml:space="preserve">                    Id = </w:t>
-      </w:r>
-      <w:proofErr w:type="spellStart"/>
-      <w:r>
-        <w:rPr>
-          <w:rFonts w:ascii="Consolas" w:hAnsi="Consolas"/>
-          <w:sz w:val="18"/>
-          <w:szCs w:val="18"/>
-        </w:rPr>
-        <w:t>categoryDomain.Id</w:t>
-      </w:r>
-      <w:proofErr w:type="spellEnd"/>
-      <w:r>
-        <w:rPr>
-          <w:rFonts w:ascii="Consolas" w:hAnsi="Consolas"/>
-          <w:sz w:val="18"/>
-          <w:szCs w:val="18"/>
-        </w:rPr>
-        <w:t>,</w:t>
-      </w:r>
-    </w:p>
-    <w:p>
-      <w:pPr>
-        <w:spacing w:after="0"/>
-        <w:rPr>
-          <w:rFonts w:ascii="Consolas" w:hAnsi="Consolas"/>
-          <w:sz w:val="18"/>
-          <w:szCs w:val="18"/>
-        </w:rPr>
-      </w:pPr>
-      <w:r>
-        <w:rPr>
-          <w:rFonts w:ascii="Consolas" w:hAnsi="Consolas"/>
-          <w:sz w:val="18"/>
-          <w:szCs w:val="18"/>
-        </w:rPr>
-        <w:t xml:space="preserve">                    </w:t>
-      </w:r>
-      <w:proofErr w:type="spellStart"/>
-      <w:r>
-        <w:rPr>
-          <w:rFonts w:ascii="Consolas" w:hAnsi="Consolas"/>
-          <w:sz w:val="18"/>
-          <w:szCs w:val="18"/>
-        </w:rPr>
-        <w:t>Abbr</w:t>
-      </w:r>
-      <w:proofErr w:type="spellEnd"/>
-      <w:r>
-        <w:rPr>
-          <w:rFonts w:ascii="Consolas" w:hAnsi="Consolas"/>
-          <w:sz w:val="18"/>
-          <w:szCs w:val="18"/>
-        </w:rPr>
-        <w:t xml:space="preserve"> = </w:t>
-      </w:r>
-      <w:proofErr w:type="spellStart"/>
-      <w:r>
-        <w:rPr>
-          <w:rFonts w:ascii="Consolas" w:hAnsi="Consolas"/>
-          <w:sz w:val="18"/>
-          <w:szCs w:val="18"/>
-        </w:rPr>
-        <w:t>categoryDomain.Abbr</w:t>
-      </w:r>
-      <w:proofErr w:type="spellEnd"/>
-      <w:r>
-        <w:rPr>
-          <w:rFonts w:ascii="Consolas" w:hAnsi="Consolas"/>
-          <w:sz w:val="18"/>
-          <w:szCs w:val="18"/>
-        </w:rPr>
-        <w:t>,</w:t>
-      </w:r>
-    </w:p>
-    <w:p>
-      <w:pPr>
-        <w:spacing w:after="0"/>
-        <w:rPr>
-          <w:rFonts w:ascii="Consolas" w:hAnsi="Consolas"/>
-          <w:sz w:val="18"/>
-          <w:szCs w:val="18"/>
-        </w:rPr>
-      </w:pPr>
-      <w:r>
-        <w:rPr>
-          <w:rFonts w:ascii="Consolas" w:hAnsi="Consolas"/>
-          <w:sz w:val="18"/>
-          <w:szCs w:val="18"/>
-        </w:rPr>
-        <w:t xml:space="preserve">                    Name = </w:t>
-      </w:r>
-      <w:proofErr w:type="spellStart"/>
-      <w:r>
-        <w:rPr>
-          <w:rFonts w:ascii="Consolas" w:hAnsi="Consolas"/>
-          <w:sz w:val="18"/>
-          <w:szCs w:val="18"/>
-        </w:rPr>
-        <w:t>categoryDomain.Name</w:t>
-      </w:r>
-      <w:proofErr w:type="spellEnd"/>
-      <w:r>
-        <w:rPr>
-          <w:rFonts w:ascii="Consolas" w:hAnsi="Consolas"/>
-          <w:sz w:val="18"/>
-          <w:szCs w:val="18"/>
-        </w:rPr>
-        <w:t>,</w:t>
-      </w:r>
-    </w:p>
-    <w:p>
-      <w:pPr>
-        <w:spacing w:after="0"/>
-        <w:rPr>
-          <w:rFonts w:ascii="Consolas" w:hAnsi="Consolas"/>
-          <w:sz w:val="18"/>
-          <w:szCs w:val="18"/>
-        </w:rPr>
-      </w:pPr>
-      <w:r>
-        <w:rPr>
-          <w:rFonts w:ascii="Consolas" w:hAnsi="Consolas"/>
-          <w:sz w:val="18"/>
-          <w:szCs w:val="18"/>
-        </w:rPr>
-        <w:t xml:space="preserve">                    </w:t>
-      </w:r>
-      <w:proofErr w:type="spellStart"/>
-      <w:r>
-        <w:rPr>
-          <w:rFonts w:ascii="Consolas" w:hAnsi="Consolas"/>
-          <w:sz w:val="18"/>
-          <w:szCs w:val="18"/>
-        </w:rPr>
-        <w:t>CategoyImageUrl</w:t>
-      </w:r>
-      <w:proofErr w:type="spellEnd"/>
-      <w:r>
-        <w:rPr>
-          <w:rFonts w:ascii="Consolas" w:hAnsi="Consolas"/>
-          <w:sz w:val="18"/>
-          <w:szCs w:val="18"/>
-        </w:rPr>
-        <w:t xml:space="preserve"> = </w:t>
-      </w:r>
-      <w:proofErr w:type="spellStart"/>
-      <w:r>
-        <w:rPr>
-          <w:rFonts w:ascii="Consolas" w:hAnsi="Consolas"/>
-          <w:sz w:val="18"/>
-          <w:szCs w:val="18"/>
-        </w:rPr>
-        <w:t>categoryDomain.CategoyImageUrl</w:t>
-      </w:r>
-      <w:proofErr w:type="spellEnd"/>
+        <w:t xml:space="preserve">                    Id = categoryDomain.Id,</w:t>
+      </w:r>
+    </w:p>
+    <w:p>
+      <w:pPr>
+        <w:spacing w:after="0"/>
+        <w:rPr>
+          <w:rFonts w:ascii="Consolas" w:hAnsi="Consolas"/>
+          <w:sz w:val="18"/>
+          <w:szCs w:val="18"/>
+        </w:rPr>
+      </w:pPr>
+      <w:r>
+        <w:rPr>
+          <w:rFonts w:ascii="Consolas" w:hAnsi="Consolas"/>
+          <w:sz w:val="18"/>
+          <w:szCs w:val="18"/>
+        </w:rPr>
+        <w:t xml:space="preserve">                    Abbr = categoryDomain.Abbr,</w:t>
+      </w:r>
+    </w:p>
+    <w:p>
+      <w:pPr>
+        <w:spacing w:after="0"/>
+        <w:rPr>
+          <w:rFonts w:ascii="Consolas" w:hAnsi="Consolas"/>
+          <w:sz w:val="18"/>
+          <w:szCs w:val="18"/>
+        </w:rPr>
+      </w:pPr>
+      <w:r>
+        <w:rPr>
+          <w:rFonts w:ascii="Consolas" w:hAnsi="Consolas"/>
+          <w:sz w:val="18"/>
+          <w:szCs w:val="18"/>
+        </w:rPr>
+        <w:t xml:space="preserve">                    Name = categoryDomain.Name,</w:t>
+      </w:r>
+    </w:p>
+    <w:p>
+      <w:pPr>
+        <w:spacing w:after="0"/>
+        <w:rPr>
+          <w:rFonts w:ascii="Consolas" w:hAnsi="Consolas"/>
+          <w:sz w:val="18"/>
+          <w:szCs w:val="18"/>
+        </w:rPr>
+      </w:pPr>
+      <w:r>
+        <w:rPr>
+          <w:rFonts w:ascii="Consolas" w:hAnsi="Consolas"/>
+          <w:sz w:val="18"/>
+          <w:szCs w:val="18"/>
+        </w:rPr>
+        <w:t xml:space="preserve">                    CategoyImageUrl = categoryDomain.CategoyImageUrl</w:t>
+      </w:r>
     </w:p>
     <w:p>
       <w:pPr>
@@ -3309,28 +2161,8 @@
           <w:sz w:val="18"/>
           <w:szCs w:val="18"/>
         </w:rPr>
-        <w:t xml:space="preserve">            return Ok(</w:t>
-      </w:r>
-      <w:proofErr w:type="spellStart"/>
-      <w:r>
-        <w:rPr>
-          <w:rFonts w:ascii="Consolas" w:hAnsi="Consolas"/>
-          <w:sz w:val="18"/>
-          <w:szCs w:val="18"/>
-        </w:rPr>
-        <w:t>categoriesDto</w:t>
-      </w:r>
-      <w:proofErr w:type="spellEnd"/>
-      <w:proofErr w:type="gramStart"/>
-      <w:r>
-        <w:rPr>
-          <w:rFonts w:ascii="Consolas" w:hAnsi="Consolas"/>
-          <w:sz w:val="18"/>
-          <w:szCs w:val="18"/>
-        </w:rPr>
-        <w:t>);</w:t>
-      </w:r>
-      <w:proofErr w:type="gramEnd"/>
+        <w:t xml:space="preserve">            return Ok(categoriesDto);</w:t>
+      </w:r>
     </w:p>
     <w:p>
       <w:pPr>
@@ -3360,23 +2192,1208 @@
         <w:spacing w:after="0"/>
       </w:pPr>
       <w:r>
-        <w:t>Three things that we did above, we made the function asynchronous. We wrapped the result (</w:t>
-      </w:r>
-      <w:proofErr w:type="spellStart"/>
-      <w:r>
-        <w:t>IActionResult</w:t>
-      </w:r>
-      <w:proofErr w:type="spellEnd"/>
-      <w:r>
-        <w:t xml:space="preserve">) inside a </w:t>
-      </w:r>
-      <w:proofErr w:type="gramStart"/>
-      <w:r>
-        <w:t>Task</w:t>
-      </w:r>
-      <w:proofErr w:type="gramEnd"/>
-      <w:r>
-        <w:t xml:space="preserve"> and we awaited on the individual calls that we wanted to be asynchronous.</w:t>
+        <w:t>Three things that we did above, we made the function asynchronous. We wrapped the result (IActionResult) inside a Task and we awaited on the individual calls that we wanted to be asynchronous.</w:t>
+      </w:r>
+    </w:p>
+    <w:p>
+      <w:pPr>
+        <w:spacing w:after="0"/>
+      </w:pPr>
+    </w:p>
+    <w:p>
+      <w:pPr>
+        <w:spacing w:after="0"/>
+      </w:pPr>
+      <w:r>
+        <w:t>Repository Pattern and Benefits</w:t>
+      </w:r>
+    </w:p>
+    <w:p>
+      <w:pPr>
+        <w:spacing w:after="0"/>
+      </w:pPr>
+    </w:p>
+    <w:p>
+      <w:pPr>
+        <w:spacing w:after="0"/>
+      </w:pPr>
+      <w:r>
+        <w:t>Repository pattern in ASP.NET Core is a design pattern that helps to separate the data access layer</w:t>
+      </w:r>
+      <w:r>
+        <w:t xml:space="preserve"> </w:t>
+      </w:r>
+      <w:r>
+        <w:t>from the rest of the application.</w:t>
+      </w:r>
+      <w:r>
+        <w:t xml:space="preserve"> </w:t>
+      </w:r>
+      <w:r>
+        <w:t>It provides a standard interface, which is an interface class for accessing and managing data in a</w:t>
+      </w:r>
+      <w:r>
+        <w:t xml:space="preserve"> </w:t>
+      </w:r>
+      <w:r>
+        <w:t>data store such as a database without exposing the underlying implementation detail to the rest of the</w:t>
+      </w:r>
+      <w:r>
+        <w:t xml:space="preserve"> </w:t>
+      </w:r>
+      <w:r>
+        <w:t>application.</w:t>
+      </w:r>
+    </w:p>
+    <w:p>
+      <w:pPr>
+        <w:spacing w:after="0"/>
+      </w:pPr>
+      <w:r>
+        <w:rPr>
+          <w:noProof/>
+        </w:rPr>
+        <w:drawing>
+          <wp:anchor distT="0" distB="0" distL="114300" distR="114300" simplePos="0" relativeHeight="251658240" behindDoc="1" locked="0" layoutInCell="1" allowOverlap="1" wp14:anchorId="03EE8F6D" wp14:editId="3AF94D67">
+            <wp:simplePos x="0" y="0"/>
+            <wp:positionH relativeFrom="column">
+              <wp:posOffset>2285834</wp:posOffset>
+            </wp:positionH>
+            <wp:positionV relativeFrom="paragraph">
+              <wp:posOffset>11430</wp:posOffset>
+            </wp:positionV>
+            <wp:extent cx="540688" cy="540688"/>
+            <wp:effectExtent l="0" t="0" r="0" b="0"/>
+            <wp:wrapNone/>
+            <wp:docPr id="1059455066" name="Graphic 2" descr="Single gear with solid fill"/>
+            <wp:cNvGraphicFramePr>
+              <a:graphicFrameLocks xmlns:a="http://schemas.openxmlformats.org/drawingml/2006/main" noChangeAspect="1"/>
+            </wp:cNvGraphicFramePr>
+            <a:graphic xmlns:a="http://schemas.openxmlformats.org/drawingml/2006/main">
+              <a:graphicData uri="http://schemas.openxmlformats.org/drawingml/2006/picture">
+                <pic:pic xmlns:pic="http://schemas.openxmlformats.org/drawingml/2006/picture">
+                  <pic:nvPicPr>
+                    <pic:cNvPr id="1059455066" name="Graphic 1059455066" descr="Single gear with solid fill"/>
+                    <pic:cNvPicPr/>
+                  </pic:nvPicPr>
+                  <pic:blipFill>
+                    <a:blip r:embed="rId5">
+                      <a:extLst>
+                        <a:ext uri="{96DAC541-7B7A-43D3-8B79-37D633B846F1}">
+                          <asvg:svgBlip xmlns:asvg="http://schemas.microsoft.com/office/drawing/2016/SVG/main" r:embed="rId6"/>
+                        </a:ext>
+                      </a:extLst>
+                    </a:blip>
+                    <a:stretch>
+                      <a:fillRect/>
+                    </a:stretch>
+                  </pic:blipFill>
+                  <pic:spPr>
+                    <a:xfrm>
+                      <a:off x="0" y="0"/>
+                      <a:ext cx="540688" cy="540688"/>
+                    </a:xfrm>
+                    <a:prstGeom prst="rect">
+                      <a:avLst/>
+                    </a:prstGeom>
+                  </pic:spPr>
+                </pic:pic>
+              </a:graphicData>
+            </a:graphic>
+            <wp14:sizeRelH relativeFrom="page">
+              <wp14:pctWidth>0</wp14:pctWidth>
+            </wp14:sizeRelH>
+            <wp14:sizeRelV relativeFrom="page">
+              <wp14:pctHeight>0</wp14:pctHeight>
+            </wp14:sizeRelV>
+          </wp:anchor>
+        </w:drawing>
+      </w:r>
+    </w:p>
+    <w:p>
+      <w:pPr>
+        <w:spacing w:after="0"/>
+      </w:pPr>
+      <w:r>
+        <w:rPr>
+          <w:noProof/>
+        </w:rPr>
+        <mc:AlternateContent>
+          <mc:Choice Requires="wps">
+            <w:drawing>
+              <wp:anchor distT="45720" distB="45720" distL="114300" distR="114300" simplePos="0" relativeHeight="251667456" behindDoc="1" locked="0" layoutInCell="1" allowOverlap="1" wp14:anchorId="69E541FA" wp14:editId="017B9884">
+                <wp:simplePos x="0" y="0"/>
+                <wp:positionH relativeFrom="margin">
+                  <wp:posOffset>2635250</wp:posOffset>
+                </wp:positionH>
+                <wp:positionV relativeFrom="paragraph">
+                  <wp:posOffset>194945</wp:posOffset>
+                </wp:positionV>
+                <wp:extent cx="1062355" cy="262255"/>
+                <wp:effectExtent l="0" t="0" r="4445" b="4445"/>
+                <wp:wrapNone/>
+                <wp:docPr id="217" name="Text Box 2"/>
+                <wp:cNvGraphicFramePr>
+                  <a:graphicFrameLocks xmlns:a="http://schemas.openxmlformats.org/drawingml/2006/main"/>
+                </wp:cNvGraphicFramePr>
+                <a:graphic xmlns:a="http://schemas.openxmlformats.org/drawingml/2006/main">
+                  <a:graphicData uri="http://schemas.microsoft.com/office/word/2010/wordprocessingShape">
+                    <wps:wsp>
+                      <wps:cNvSpPr txBox="1">
+                        <a:spLocks noChangeArrowheads="1"/>
+                      </wps:cNvSpPr>
+                      <wps:spPr bwMode="auto">
+                        <a:xfrm>
+                          <a:off x="0" y="0"/>
+                          <a:ext cx="1062355" cy="262255"/>
+                        </a:xfrm>
+                        <a:prstGeom prst="rect">
+                          <a:avLst/>
+                        </a:prstGeom>
+                        <a:solidFill>
+                          <a:srgbClr val="FFFFFF"/>
+                        </a:solidFill>
+                        <a:ln w="9525">
+                          <a:noFill/>
+                          <a:miter lim="800000"/>
+                          <a:headEnd/>
+                          <a:tailEnd/>
+                        </a:ln>
+                      </wps:spPr>
+                      <wps:txbx>
+                        <w:txbxContent>
+                          <w:p>
+                            <w:r>
+                              <w:t>DbContext</w:t>
+                            </w:r>
+                          </w:p>
+                        </w:txbxContent>
+                      </wps:txbx>
+                      <wps:bodyPr rot="0" vert="horz" wrap="square" lIns="91440" tIns="45720" rIns="91440" bIns="45720" anchor="t" anchorCtr="0">
+                        <a:noAutofit/>
+                      </wps:bodyPr>
+                    </wps:wsp>
+                  </a:graphicData>
+                </a:graphic>
+                <wp14:sizeRelH relativeFrom="margin">
+                  <wp14:pctWidth>0</wp14:pctWidth>
+                </wp14:sizeRelH>
+                <wp14:sizeRelV relativeFrom="margin">
+                  <wp14:pctHeight>0</wp14:pctHeight>
+                </wp14:sizeRelV>
+              </wp:anchor>
+            </w:drawing>
+          </mc:Choice>
+          <mc:Fallback>
+            <w:pict>
+              <v:shapetype w14:anchorId="69E541FA" id="_x0000_t202" coordsize="21600,21600" o:spt="202" path="m,l,21600r21600,l21600,xe">
+                <v:stroke joinstyle="miter"/>
+                <v:path gradientshapeok="t" o:connecttype="rect"/>
+              </v:shapetype>
+              <v:shape id="Text Box 2" o:spid="_x0000_s1026" type="#_x0000_t202" style="position:absolute;margin-left:207.5pt;margin-top:15.35pt;width:83.65pt;height:20.65pt;z-index:-251649024;visibility:visible;mso-wrap-style:square;mso-width-percent:0;mso-height-percent:0;mso-wrap-distance-left:9pt;mso-wrap-distance-top:3.6pt;mso-wrap-distance-right:9pt;mso-wrap-distance-bottom:3.6pt;mso-position-horizontal:absolute;mso-position-horizontal-relative:margin;mso-position-vertical:absolute;mso-position-vertical-relative:text;mso-width-percent:0;mso-height-percent:0;mso-width-relative:margin;mso-height-relative:margin;v-text-anchor:top" o:gfxdata="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" stroked="f">
+                <v:textbox>
+                  <w:txbxContent>
+                    <w:p>
+                      <w:r>
+                        <w:t>DbContext</w:t>
+                      </w:r>
+                    </w:p>
+                  </w:txbxContent>
+                </v:textbox>
+                <w10:wrap anchorx="margin"/>
+              </v:shape>
+            </w:pict>
+          </mc:Fallback>
+        </mc:AlternateContent>
+      </w:r>
+    </w:p>
+    <w:p>
+      <w:pPr>
+        <w:spacing w:after="0"/>
+      </w:pPr>
+      <w:r>
+        <w:rPr>
+          <w:noProof/>
+        </w:rPr>
+        <mc:AlternateContent>
+          <mc:Choice Requires="wps">
+            <w:drawing>
+              <wp:anchor distT="0" distB="0" distL="114300" distR="114300" simplePos="0" relativeHeight="251665408" behindDoc="0" locked="0" layoutInCell="1" allowOverlap="1" wp14:anchorId="536A704F" wp14:editId="684B2BC4">
+                <wp:simplePos x="0" y="0"/>
+                <wp:positionH relativeFrom="column">
+                  <wp:posOffset>2580198</wp:posOffset>
+                </wp:positionH>
+                <wp:positionV relativeFrom="paragraph">
+                  <wp:posOffset>125067</wp:posOffset>
+                </wp:positionV>
+                <wp:extent cx="0" cy="151075"/>
+                <wp:effectExtent l="76200" t="0" r="57150" b="59055"/>
+                <wp:wrapNone/>
+                <wp:docPr id="2073530108" name="Straight Arrow Connector 6"/>
+                <wp:cNvGraphicFramePr/>
+                <a:graphic xmlns:a="http://schemas.openxmlformats.org/drawingml/2006/main">
+                  <a:graphicData uri="http://schemas.microsoft.com/office/word/2010/wordprocessingShape">
+                    <wps:wsp>
+                      <wps:cNvCnPr/>
+                      <wps:spPr>
+                        <a:xfrm>
+                          <a:off x="0" y="0"/>
+                          <a:ext cx="0" cy="151075"/>
+                        </a:xfrm>
+                        <a:prstGeom prst="straightConnector1">
+                          <a:avLst/>
+                        </a:prstGeom>
+                        <a:ln>
+                          <a:tailEnd type="triangle"/>
+                        </a:ln>
+                      </wps:spPr>
+                      <wps:style>
+                        <a:lnRef idx="1">
+                          <a:schemeClr val="accent1"/>
+                        </a:lnRef>
+                        <a:fillRef idx="0">
+                          <a:schemeClr val="accent1"/>
+                        </a:fillRef>
+                        <a:effectRef idx="0">
+                          <a:schemeClr val="accent1"/>
+                        </a:effectRef>
+                        <a:fontRef idx="minor">
+                          <a:schemeClr val="tx1"/>
+                        </a:fontRef>
+                      </wps:style>
+                      <wps:bodyPr/>
+                    </wps:wsp>
+                  </a:graphicData>
+                </a:graphic>
+              </wp:anchor>
+            </w:drawing>
+          </mc:Choice>
+          <mc:Fallback>
+            <w:pict>
+              <v:shapetype w14:anchorId="22B779F3" id="_x0000_t32" coordsize="21600,21600" o:spt="32" o:oned="t" path="m,l21600,21600e" filled="f">
+                <v:path arrowok="t" fillok="f" o:connecttype="none"/>
+                <o:lock v:ext="edit" shapetype="t"/>
+              </v:shapetype>
+              <v:shape id="Straight Arrow Connector 6" o:spid="_x0000_s1026" type="#_x0000_t32" style="position:absolute;margin-left:203.15pt;margin-top:9.85pt;width:0;height:11.9pt;z-index:251665408;visibility:visible;mso-wrap-style:square;mso-wrap-distance-left:9pt;mso-wrap-distance-top:0;mso-wrap-distance-right:9pt;mso-wrap-distance-bottom:0;mso-position-horizontal:absolute;mso-position-horizontal-relative:text;mso-position-vertical:absolute;mso-position-vertical-relative:text" o:gfxdata="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" strokecolor="#156082 [3204]" strokeweight=".5pt">
+                <v:stroke endarrow="block" joinstyle="miter"/>
+              </v:shape>
+            </w:pict>
+          </mc:Fallback>
+        </mc:AlternateContent>
+      </w:r>
+      <w:r>
+        <w:rPr>
+          <w:noProof/>
+        </w:rPr>
+        <w:drawing>
+          <wp:anchor distT="0" distB="0" distL="114300" distR="114300" simplePos="0" relativeHeight="251661312" behindDoc="1" locked="0" layoutInCell="1" allowOverlap="1" wp14:anchorId="07B83155" wp14:editId="62B9C98E">
+            <wp:simplePos x="0" y="0"/>
+            <wp:positionH relativeFrom="column">
+              <wp:posOffset>1005205</wp:posOffset>
+            </wp:positionH>
+            <wp:positionV relativeFrom="paragraph">
+              <wp:posOffset>187021</wp:posOffset>
+            </wp:positionV>
+            <wp:extent cx="532130" cy="532130"/>
+            <wp:effectExtent l="0" t="0" r="0" b="0"/>
+            <wp:wrapNone/>
+            <wp:docPr id="1601169279" name="Graphic 1" descr="Open folder outline"/>
+            <wp:cNvGraphicFramePr>
+              <a:graphicFrameLocks xmlns:a="http://schemas.openxmlformats.org/drawingml/2006/main" noChangeAspect="1"/>
+            </wp:cNvGraphicFramePr>
+            <a:graphic xmlns:a="http://schemas.openxmlformats.org/drawingml/2006/main">
+              <a:graphicData uri="http://schemas.openxmlformats.org/drawingml/2006/picture">
+                <pic:pic xmlns:pic="http://schemas.openxmlformats.org/drawingml/2006/picture">
+                  <pic:nvPicPr>
+                    <pic:cNvPr id="1601169279" name="Graphic 1601169279" descr="Open folder outline"/>
+                    <pic:cNvPicPr/>
+                  </pic:nvPicPr>
+                  <pic:blipFill>
+                    <a:blip r:embed="rId7">
+                      <a:extLst>
+                        <a:ext uri="{96DAC541-7B7A-43D3-8B79-37D633B846F1}">
+                          <asvg:svgBlip xmlns:asvg="http://schemas.microsoft.com/office/drawing/2016/SVG/main" r:embed="rId8"/>
+                        </a:ext>
+                      </a:extLst>
+                    </a:blip>
+                    <a:stretch>
+                      <a:fillRect/>
+                    </a:stretch>
+                  </pic:blipFill>
+                  <pic:spPr>
+                    <a:xfrm>
+                      <a:off x="0" y="0"/>
+                      <a:ext cx="532130" cy="532130"/>
+                    </a:xfrm>
+                    <a:prstGeom prst="rect">
+                      <a:avLst/>
+                    </a:prstGeom>
+                  </pic:spPr>
+                </pic:pic>
+              </a:graphicData>
+            </a:graphic>
+          </wp:anchor>
+        </w:drawing>
+      </w:r>
+      <w:r>
+        <w:rPr>
+          <w:noProof/>
+        </w:rPr>
+        <w:drawing>
+          <wp:anchor distT="0" distB="0" distL="114300" distR="114300" simplePos="0" relativeHeight="251659264" behindDoc="1" locked="0" layoutInCell="1" allowOverlap="1" wp14:anchorId="3AE1CC5A" wp14:editId="4CB16F7A">
+            <wp:simplePos x="0" y="0"/>
+            <wp:positionH relativeFrom="column">
+              <wp:posOffset>3645507</wp:posOffset>
+            </wp:positionH>
+            <wp:positionV relativeFrom="paragraph">
+              <wp:posOffset>124350</wp:posOffset>
+            </wp:positionV>
+            <wp:extent cx="548640" cy="548640"/>
+            <wp:effectExtent l="0" t="0" r="0" b="0"/>
+            <wp:wrapNone/>
+            <wp:docPr id="1443606118" name="Graphic 4" descr="Database with solid fill"/>
+            <wp:cNvGraphicFramePr>
+              <a:graphicFrameLocks xmlns:a="http://schemas.openxmlformats.org/drawingml/2006/main" noChangeAspect="1"/>
+            </wp:cNvGraphicFramePr>
+            <a:graphic xmlns:a="http://schemas.openxmlformats.org/drawingml/2006/main">
+              <a:graphicData uri="http://schemas.openxmlformats.org/drawingml/2006/picture">
+                <pic:pic xmlns:pic="http://schemas.openxmlformats.org/drawingml/2006/picture">
+                  <pic:nvPicPr>
+                    <pic:cNvPr id="1443606118" name="Graphic 1443606118" descr="Database with solid fill"/>
+                    <pic:cNvPicPr/>
+                  </pic:nvPicPr>
+                  <pic:blipFill>
+                    <a:blip r:embed="rId9">
+                      <a:extLst>
+                        <a:ext uri="{96DAC541-7B7A-43D3-8B79-37D633B846F1}">
+                          <asvg:svgBlip xmlns:asvg="http://schemas.microsoft.com/office/drawing/2016/SVG/main" r:embed="rId10"/>
+                        </a:ext>
+                      </a:extLst>
+                    </a:blip>
+                    <a:stretch>
+                      <a:fillRect/>
+                    </a:stretch>
+                  </pic:blipFill>
+                  <pic:spPr>
+                    <a:xfrm>
+                      <a:off x="0" y="0"/>
+                      <a:ext cx="548640" cy="548640"/>
+                    </a:xfrm>
+                    <a:prstGeom prst="rect">
+                      <a:avLst/>
+                    </a:prstGeom>
+                  </pic:spPr>
+                </pic:pic>
+              </a:graphicData>
+            </a:graphic>
+          </wp:anchor>
+        </w:drawing>
+      </w:r>
+      <w:r>
+        <w:rPr>
+          <w:noProof/>
+        </w:rPr>
+        <w:drawing>
+          <wp:anchor distT="0" distB="0" distL="114300" distR="114300" simplePos="0" relativeHeight="251660288" behindDoc="1" locked="0" layoutInCell="1" allowOverlap="1" wp14:anchorId="6697EB61" wp14:editId="5345D223">
+            <wp:simplePos x="0" y="0"/>
+            <wp:positionH relativeFrom="column">
+              <wp:posOffset>2325315</wp:posOffset>
+            </wp:positionH>
+            <wp:positionV relativeFrom="paragraph">
+              <wp:posOffset>172389</wp:posOffset>
+            </wp:positionV>
+            <wp:extent cx="532130" cy="532130"/>
+            <wp:effectExtent l="0" t="0" r="1270" b="0"/>
+            <wp:wrapNone/>
+            <wp:docPr id="1211926266" name="Graphic 3" descr="Filing Box Archive outline"/>
+            <wp:cNvGraphicFramePr>
+              <a:graphicFrameLocks xmlns:a="http://schemas.openxmlformats.org/drawingml/2006/main" noChangeAspect="1"/>
+            </wp:cNvGraphicFramePr>
+            <a:graphic xmlns:a="http://schemas.openxmlformats.org/drawingml/2006/main">
+              <a:graphicData uri="http://schemas.openxmlformats.org/drawingml/2006/picture">
+                <pic:pic xmlns:pic="http://schemas.openxmlformats.org/drawingml/2006/picture">
+                  <pic:nvPicPr>
+                    <pic:cNvPr id="1211926266" name="Graphic 1211926266" descr="Filing Box Archive outline"/>
+                    <pic:cNvPicPr/>
+                  </pic:nvPicPr>
+                  <pic:blipFill>
+                    <a:blip r:embed="rId11">
+                      <a:extLst>
+                        <a:ext uri="{96DAC541-7B7A-43D3-8B79-37D633B846F1}">
+                          <asvg:svgBlip xmlns:asvg="http://schemas.microsoft.com/office/drawing/2016/SVG/main" r:embed="rId12"/>
+                        </a:ext>
+                      </a:extLst>
+                    </a:blip>
+                    <a:stretch>
+                      <a:fillRect/>
+                    </a:stretch>
+                  </pic:blipFill>
+                  <pic:spPr>
+                    <a:xfrm>
+                      <a:off x="0" y="0"/>
+                      <a:ext cx="532130" cy="532130"/>
+                    </a:xfrm>
+                    <a:prstGeom prst="rect">
+                      <a:avLst/>
+                    </a:prstGeom>
+                  </pic:spPr>
+                </pic:pic>
+              </a:graphicData>
+            </a:graphic>
+          </wp:anchor>
+        </w:drawing>
+      </w:r>
+    </w:p>
+    <w:p>
+      <w:pPr>
+        <w:spacing w:after="0"/>
+      </w:pPr>
+    </w:p>
+    <w:p>
+      <w:pPr>
+        <w:spacing w:after="0"/>
+      </w:pPr>
+      <w:r>
+        <w:rPr>
+          <w:noProof/>
+        </w:rPr>
+        <mc:AlternateContent>
+          <mc:Choice Requires="wps">
+            <w:drawing>
+              <wp:anchor distT="0" distB="0" distL="114300" distR="114300" simplePos="0" relativeHeight="251664384" behindDoc="0" locked="0" layoutInCell="1" allowOverlap="1" wp14:anchorId="3E053070" wp14:editId="34CA55B8">
+                <wp:simplePos x="0" y="0"/>
+                <wp:positionH relativeFrom="column">
+                  <wp:posOffset>2915091</wp:posOffset>
+                </wp:positionH>
+                <wp:positionV relativeFrom="paragraph">
+                  <wp:posOffset>38128</wp:posOffset>
+                </wp:positionV>
+                <wp:extent cx="723568" cy="0"/>
+                <wp:effectExtent l="0" t="76200" r="19685" b="95250"/>
+                <wp:wrapNone/>
+                <wp:docPr id="2003189586" name="Straight Arrow Connector 5"/>
+                <wp:cNvGraphicFramePr/>
+                <a:graphic xmlns:a="http://schemas.openxmlformats.org/drawingml/2006/main">
+                  <a:graphicData uri="http://schemas.microsoft.com/office/word/2010/wordprocessingShape">
+                    <wps:wsp>
+                      <wps:cNvCnPr/>
+                      <wps:spPr>
+                        <a:xfrm>
+                          <a:off x="0" y="0"/>
+                          <a:ext cx="723568" cy="0"/>
+                        </a:xfrm>
+                        <a:prstGeom prst="straightConnector1">
+                          <a:avLst/>
+                        </a:prstGeom>
+                        <a:ln>
+                          <a:tailEnd type="triangle"/>
+                        </a:ln>
+                      </wps:spPr>
+                      <wps:style>
+                        <a:lnRef idx="1">
+                          <a:schemeClr val="accent1"/>
+                        </a:lnRef>
+                        <a:fillRef idx="0">
+                          <a:schemeClr val="accent1"/>
+                        </a:fillRef>
+                        <a:effectRef idx="0">
+                          <a:schemeClr val="accent1"/>
+                        </a:effectRef>
+                        <a:fontRef idx="minor">
+                          <a:schemeClr val="tx1"/>
+                        </a:fontRef>
+                      </wps:style>
+                      <wps:bodyPr/>
+                    </wps:wsp>
+                  </a:graphicData>
+                </a:graphic>
+              </wp:anchor>
+            </w:drawing>
+          </mc:Choice>
+          <mc:Fallback>
+            <w:pict>
+              <v:shape w14:anchorId="000A59DA" id="Straight Arrow Connector 5" o:spid="_x0000_s1026" type="#_x0000_t32" style="position:absolute;margin-left:229.55pt;margin-top:3pt;width:56.95pt;height:0;z-index:251664384;visibility:visible;mso-wrap-style:square;mso-wrap-distance-left:9pt;mso-wrap-distance-top:0;mso-wrap-distance-right:9pt;mso-wrap-distance-bottom:0;mso-position-horizontal:absolute;mso-position-horizontal-relative:text;mso-position-vertical:absolute;mso-position-vertical-relative:text" o:gfxdata="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" strokecolor="#156082 [3204]" strokeweight=".5pt">
+                <v:stroke endarrow="block" joinstyle="miter"/>
+              </v:shape>
+            </w:pict>
+          </mc:Fallback>
+        </mc:AlternateContent>
+      </w:r>
+      <w:r>
+        <w:rPr>
+          <w:noProof/>
+        </w:rPr>
+        <mc:AlternateContent>
+          <mc:Choice Requires="wps">
+            <w:drawing>
+              <wp:anchor distT="0" distB="0" distL="114300" distR="114300" simplePos="0" relativeHeight="251662336" behindDoc="0" locked="0" layoutInCell="1" allowOverlap="1" wp14:anchorId="5851D581" wp14:editId="7596A705">
+                <wp:simplePos x="0" y="0"/>
+                <wp:positionH relativeFrom="column">
+                  <wp:posOffset>1594237</wp:posOffset>
+                </wp:positionH>
+                <wp:positionV relativeFrom="paragraph">
+                  <wp:posOffset>56101</wp:posOffset>
+                </wp:positionV>
+                <wp:extent cx="723568" cy="0"/>
+                <wp:effectExtent l="0" t="76200" r="19685" b="95250"/>
+                <wp:wrapNone/>
+                <wp:docPr id="998231174" name="Straight Arrow Connector 5"/>
+                <wp:cNvGraphicFramePr/>
+                <a:graphic xmlns:a="http://schemas.openxmlformats.org/drawingml/2006/main">
+                  <a:graphicData uri="http://schemas.microsoft.com/office/word/2010/wordprocessingShape">
+                    <wps:wsp>
+                      <wps:cNvCnPr/>
+                      <wps:spPr>
+                        <a:xfrm>
+                          <a:off x="0" y="0"/>
+                          <a:ext cx="723568" cy="0"/>
+                        </a:xfrm>
+                        <a:prstGeom prst="straightConnector1">
+                          <a:avLst/>
+                        </a:prstGeom>
+                        <a:ln>
+                          <a:tailEnd type="triangle"/>
+                        </a:ln>
+                      </wps:spPr>
+                      <wps:style>
+                        <a:lnRef idx="1">
+                          <a:schemeClr val="accent1"/>
+                        </a:lnRef>
+                        <a:fillRef idx="0">
+                          <a:schemeClr val="accent1"/>
+                        </a:fillRef>
+                        <a:effectRef idx="0">
+                          <a:schemeClr val="accent1"/>
+                        </a:effectRef>
+                        <a:fontRef idx="minor">
+                          <a:schemeClr val="tx1"/>
+                        </a:fontRef>
+                      </wps:style>
+                      <wps:bodyPr/>
+                    </wps:wsp>
+                  </a:graphicData>
+                </a:graphic>
+              </wp:anchor>
+            </w:drawing>
+          </mc:Choice>
+          <mc:Fallback>
+            <w:pict>
+              <v:shape w14:anchorId="3DF3FF1B" id="Straight Arrow Connector 5" o:spid="_x0000_s1026" type="#_x0000_t32" style="position:absolute;margin-left:125.55pt;margin-top:4.4pt;width:56.95pt;height:0;z-index:251662336;visibility:visible;mso-wrap-style:square;mso-wrap-distance-left:9pt;mso-wrap-distance-top:0;mso-wrap-distance-right:9pt;mso-wrap-distance-bottom:0;mso-position-horizontal:absolute;mso-position-horizontal-relative:text;mso-position-vertical:absolute;mso-position-vertical-relative:text" o:gfxdata="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" strokecolor="#156082 [3204]" strokeweight=".5pt">
+                <v:stroke endarrow="block" joinstyle="miter"/>
+              </v:shape>
+            </w:pict>
+          </mc:Fallback>
+        </mc:AlternateContent>
+      </w:r>
+    </w:p>
+    <w:p>
+      <w:pPr>
+        <w:tabs>
+          <w:tab w:val="left" w:pos="3944"/>
+          <w:tab w:val="left" w:pos="6273"/>
+        </w:tabs>
+        <w:spacing w:after="0"/>
+      </w:pPr>
+      <w:r>
+        <w:rPr>
+          <w:noProof/>
+        </w:rPr>
+        <mc:AlternateContent>
+          <mc:Choice Requires="wps">
+            <w:drawing>
+              <wp:anchor distT="45720" distB="45720" distL="114300" distR="114300" simplePos="0" relativeHeight="251673600" behindDoc="1" locked="0" layoutInCell="1" allowOverlap="1" wp14:anchorId="01B77A85" wp14:editId="0264C919">
+                <wp:simplePos x="0" y="0"/>
+                <wp:positionH relativeFrom="margin">
+                  <wp:posOffset>3530379</wp:posOffset>
+                </wp:positionH>
+                <wp:positionV relativeFrom="paragraph">
+                  <wp:posOffset>11320</wp:posOffset>
+                </wp:positionV>
+                <wp:extent cx="1062355" cy="262255"/>
+                <wp:effectExtent l="0" t="0" r="4445" b="4445"/>
+                <wp:wrapNone/>
+                <wp:docPr id="2089926123" name="Text Box 2"/>
+                <wp:cNvGraphicFramePr>
+                  <a:graphicFrameLocks xmlns:a="http://schemas.openxmlformats.org/drawingml/2006/main"/>
+                </wp:cNvGraphicFramePr>
+                <a:graphic xmlns:a="http://schemas.openxmlformats.org/drawingml/2006/main">
+                  <a:graphicData uri="http://schemas.microsoft.com/office/word/2010/wordprocessingShape">
+                    <wps:wsp>
+                      <wps:cNvSpPr txBox="1">
+                        <a:spLocks noChangeArrowheads="1"/>
+                      </wps:cNvSpPr>
+                      <wps:spPr bwMode="auto">
+                        <a:xfrm>
+                          <a:off x="0" y="0"/>
+                          <a:ext cx="1062355" cy="262255"/>
+                        </a:xfrm>
+                        <a:prstGeom prst="rect">
+                          <a:avLst/>
+                        </a:prstGeom>
+                        <a:solidFill>
+                          <a:srgbClr val="FFFFFF"/>
+                        </a:solidFill>
+                        <a:ln w="9525">
+                          <a:noFill/>
+                          <a:miter lim="800000"/>
+                          <a:headEnd/>
+                          <a:tailEnd/>
+                        </a:ln>
+                      </wps:spPr>
+                      <wps:txbx>
+                        <w:txbxContent>
+                          <w:p>
+                            <w:r>
+                              <w:t>Database</w:t>
+                            </w:r>
+                          </w:p>
+                        </w:txbxContent>
+                      </wps:txbx>
+                      <wps:bodyPr rot="0" vert="horz" wrap="square" lIns="91440" tIns="45720" rIns="91440" bIns="45720" anchor="t" anchorCtr="0">
+                        <a:noAutofit/>
+                      </wps:bodyPr>
+                    </wps:wsp>
+                  </a:graphicData>
+                </a:graphic>
+                <wp14:sizeRelH relativeFrom="margin">
+                  <wp14:pctWidth>0</wp14:pctWidth>
+                </wp14:sizeRelH>
+                <wp14:sizeRelV relativeFrom="margin">
+                  <wp14:pctHeight>0</wp14:pctHeight>
+                </wp14:sizeRelV>
+              </wp:anchor>
+            </w:drawing>
+          </mc:Choice>
+          <mc:Fallback>
+            <w:pict>
+              <v:shape w14:anchorId="01B77A85" id="_x0000_s1027" type="#_x0000_t202" style="position:absolute;margin-left:278pt;margin-top:.9pt;width:83.65pt;height:20.65pt;z-index:-251642880;visibility:visible;mso-wrap-style:square;mso-width-percent:0;mso-height-percent:0;mso-wrap-distance-left:9pt;mso-wrap-distance-top:3.6pt;mso-wrap-distance-right:9pt;mso-wrap-distance-bottom:3.6pt;mso-position-horizontal:absolute;mso-position-horizontal-relative:margin;mso-position-vertical:absolute;mso-position-vertical-relative:text;mso-width-percent:0;mso-height-percent:0;mso-width-relative:margin;mso-height-relative:margin;v-text-anchor:top" o:gfxdata="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" stroked="f">
+                <v:textbox>
+                  <w:txbxContent>
+                    <w:p>
+                      <w:r>
+                        <w:t>Database</w:t>
+                      </w:r>
+                    </w:p>
+                  </w:txbxContent>
+                </v:textbox>
+                <w10:wrap anchorx="margin"/>
+              </v:shape>
+            </w:pict>
+          </mc:Fallback>
+        </mc:AlternateContent>
+      </w:r>
+      <w:r>
+        <w:rPr>
+          <w:noProof/>
+        </w:rPr>
+        <mc:AlternateContent>
+          <mc:Choice Requires="wps">
+            <w:drawing>
+              <wp:anchor distT="45720" distB="45720" distL="114300" distR="114300" simplePos="0" relativeHeight="251671552" behindDoc="1" locked="0" layoutInCell="1" allowOverlap="1" wp14:anchorId="24B2794F" wp14:editId="65FCB343">
+                <wp:simplePos x="0" y="0"/>
+                <wp:positionH relativeFrom="margin">
+                  <wp:posOffset>2202512</wp:posOffset>
+                </wp:positionH>
+                <wp:positionV relativeFrom="paragraph">
+                  <wp:posOffset>20568</wp:posOffset>
+                </wp:positionV>
+                <wp:extent cx="1062355" cy="262255"/>
+                <wp:effectExtent l="0" t="0" r="4445" b="4445"/>
+                <wp:wrapNone/>
+                <wp:docPr id="1481680083" name="Text Box 2"/>
+                <wp:cNvGraphicFramePr>
+                  <a:graphicFrameLocks xmlns:a="http://schemas.openxmlformats.org/drawingml/2006/main"/>
+                </wp:cNvGraphicFramePr>
+                <a:graphic xmlns:a="http://schemas.openxmlformats.org/drawingml/2006/main">
+                  <a:graphicData uri="http://schemas.microsoft.com/office/word/2010/wordprocessingShape">
+                    <wps:wsp>
+                      <wps:cNvSpPr txBox="1">
+                        <a:spLocks noChangeArrowheads="1"/>
+                      </wps:cNvSpPr>
+                      <wps:spPr bwMode="auto">
+                        <a:xfrm>
+                          <a:off x="0" y="0"/>
+                          <a:ext cx="1062355" cy="262255"/>
+                        </a:xfrm>
+                        <a:prstGeom prst="rect">
+                          <a:avLst/>
+                        </a:prstGeom>
+                        <a:solidFill>
+                          <a:srgbClr val="FFFFFF"/>
+                        </a:solidFill>
+                        <a:ln w="9525">
+                          <a:noFill/>
+                          <a:miter lim="800000"/>
+                          <a:headEnd/>
+                          <a:tailEnd/>
+                        </a:ln>
+                      </wps:spPr>
+                      <wps:txbx>
+                        <w:txbxContent>
+                          <w:p>
+                            <w:r>
+                              <w:t>Repository</w:t>
+                            </w:r>
+                          </w:p>
+                        </w:txbxContent>
+                      </wps:txbx>
+                      <wps:bodyPr rot="0" vert="horz" wrap="square" lIns="91440" tIns="45720" rIns="91440" bIns="45720" anchor="t" anchorCtr="0">
+                        <a:noAutofit/>
+                      </wps:bodyPr>
+                    </wps:wsp>
+                  </a:graphicData>
+                </a:graphic>
+                <wp14:sizeRelH relativeFrom="margin">
+                  <wp14:pctWidth>0</wp14:pctWidth>
+                </wp14:sizeRelH>
+                <wp14:sizeRelV relativeFrom="margin">
+                  <wp14:pctHeight>0</wp14:pctHeight>
+                </wp14:sizeRelV>
+              </wp:anchor>
+            </w:drawing>
+          </mc:Choice>
+          <mc:Fallback>
+            <w:pict>
+              <v:shape w14:anchorId="24B2794F" id="_x0000_s1028" type="#_x0000_t202" style="position:absolute;margin-left:173.45pt;margin-top:1.6pt;width:83.65pt;height:20.65pt;z-index:-251644928;visibility:visible;mso-wrap-style:square;mso-width-percent:0;mso-height-percent:0;mso-wrap-distance-left:9pt;mso-wrap-distance-top:3.6pt;mso-wrap-distance-right:9pt;mso-wrap-distance-bottom:3.6pt;mso-position-horizontal:absolute;mso-position-horizontal-relative:margin;mso-position-vertical:absolute;mso-position-vertical-relative:text;mso-width-percent:0;mso-height-percent:0;mso-width-relative:margin;mso-height-relative:margin;v-text-anchor:top" o:gfxdata="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" stroked="f">
+                <v:textbox>
+                  <w:txbxContent>
+                    <w:p>
+                      <w:r>
+                        <w:t>Repository</w:t>
+                      </w:r>
+                    </w:p>
+                  </w:txbxContent>
+                </v:textbox>
+                <w10:wrap anchorx="margin"/>
+              </v:shape>
+            </w:pict>
+          </mc:Fallback>
+        </mc:AlternateContent>
+      </w:r>
+      <w:r>
+        <w:rPr>
+          <w:noProof/>
+        </w:rPr>
+        <mc:AlternateContent>
+          <mc:Choice Requires="wps">
+            <w:drawing>
+              <wp:anchor distT="45720" distB="45720" distL="114300" distR="114300" simplePos="0" relativeHeight="251669504" behindDoc="1" locked="0" layoutInCell="1" allowOverlap="1" wp14:anchorId="0E6A7524" wp14:editId="2C5FE683">
+                <wp:simplePos x="0" y="0"/>
+                <wp:positionH relativeFrom="margin">
+                  <wp:posOffset>839581</wp:posOffset>
+                </wp:positionH>
+                <wp:positionV relativeFrom="paragraph">
+                  <wp:posOffset>50386</wp:posOffset>
+                </wp:positionV>
+                <wp:extent cx="1062355" cy="262255"/>
+                <wp:effectExtent l="0" t="0" r="4445" b="4445"/>
+                <wp:wrapNone/>
+                <wp:docPr id="1680663040" name="Text Box 2"/>
+                <wp:cNvGraphicFramePr>
+                  <a:graphicFrameLocks xmlns:a="http://schemas.openxmlformats.org/drawingml/2006/main"/>
+                </wp:cNvGraphicFramePr>
+                <a:graphic xmlns:a="http://schemas.openxmlformats.org/drawingml/2006/main">
+                  <a:graphicData uri="http://schemas.microsoft.com/office/word/2010/wordprocessingShape">
+                    <wps:wsp>
+                      <wps:cNvSpPr txBox="1">
+                        <a:spLocks noChangeArrowheads="1"/>
+                      </wps:cNvSpPr>
+                      <wps:spPr bwMode="auto">
+                        <a:xfrm>
+                          <a:off x="0" y="0"/>
+                          <a:ext cx="1062355" cy="262255"/>
+                        </a:xfrm>
+                        <a:prstGeom prst="rect">
+                          <a:avLst/>
+                        </a:prstGeom>
+                        <a:solidFill>
+                          <a:srgbClr val="FFFFFF"/>
+                        </a:solidFill>
+                        <a:ln w="9525">
+                          <a:noFill/>
+                          <a:miter lim="800000"/>
+                          <a:headEnd/>
+                          <a:tailEnd/>
+                        </a:ln>
+                      </wps:spPr>
+                      <wps:txbx>
+                        <w:txbxContent>
+                          <w:p>
+                            <w:r>
+                              <w:t>Controller</w:t>
+                            </w:r>
+                          </w:p>
+                        </w:txbxContent>
+                      </wps:txbx>
+                      <wps:bodyPr rot="0" vert="horz" wrap="square" lIns="91440" tIns="45720" rIns="91440" bIns="45720" anchor="t" anchorCtr="0">
+                        <a:noAutofit/>
+                      </wps:bodyPr>
+                    </wps:wsp>
+                  </a:graphicData>
+                </a:graphic>
+                <wp14:sizeRelH relativeFrom="margin">
+                  <wp14:pctWidth>0</wp14:pctWidth>
+                </wp14:sizeRelH>
+                <wp14:sizeRelV relativeFrom="margin">
+                  <wp14:pctHeight>0</wp14:pctHeight>
+                </wp14:sizeRelV>
+              </wp:anchor>
+            </w:drawing>
+          </mc:Choice>
+          <mc:Fallback>
+            <w:pict>
+              <v:shape w14:anchorId="0E6A7524" id="_x0000_s1029" type="#_x0000_t202" style="position:absolute;margin-left:66.1pt;margin-top:3.95pt;width:83.65pt;height:20.65pt;z-index:-251646976;visibility:visible;mso-wrap-style:square;mso-width-percent:0;mso-height-percent:0;mso-wrap-distance-left:9pt;mso-wrap-distance-top:3.6pt;mso-wrap-distance-right:9pt;mso-wrap-distance-bottom:3.6pt;mso-position-horizontal:absolute;mso-position-horizontal-relative:margin;mso-position-vertical:absolute;mso-position-vertical-relative:text;mso-width-percent:0;mso-height-percent:0;mso-width-relative:margin;mso-height-relative:margin;v-text-anchor:top" o:gfxdata="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" stroked="f">
+                <v:textbox>
+                  <w:txbxContent>
+                    <w:p>
+                      <w:r>
+                        <w:t>Controller</w:t>
+                      </w:r>
+                    </w:p>
+                  </w:txbxContent>
+                </v:textbox>
+                <w10:wrap anchorx="margin"/>
+              </v:shape>
+            </w:pict>
+          </mc:Fallback>
+        </mc:AlternateContent>
+      </w:r>
+      <w:r>
+        <w:tab/>
+      </w:r>
+      <w:r>
+        <w:tab/>
+      </w:r>
+    </w:p>
+    <w:p>
+      <w:pPr>
+        <w:spacing w:after="0"/>
+      </w:pPr>
+    </w:p>
+    <w:p>
+      <w:pPr>
+        <w:spacing w:after="0"/>
+      </w:pPr>
+      <w:r>
+        <w:t>Repository pattern typically involves creating an abstraction layer between the application and the</w:t>
+      </w:r>
+      <w:r>
+        <w:t xml:space="preserve"> </w:t>
+      </w:r>
+      <w:r>
+        <w:t>data store, which is implemented by a concrete repository class.</w:t>
+      </w:r>
+      <w:r>
+        <w:t xml:space="preserve"> </w:t>
+      </w:r>
+      <w:r>
+        <w:t>The Repository class is responsible for performing CRUD operations.</w:t>
+      </w:r>
+      <w:r>
+        <w:t xml:space="preserve"> </w:t>
+      </w:r>
+      <w:r>
+        <w:t>That is, create, read, update and delete on the data store and it exposes a set of methods that the</w:t>
+      </w:r>
+      <w:r>
+        <w:t xml:space="preserve"> </w:t>
+      </w:r>
+      <w:r>
+        <w:t>application can use to interact with the data.</w:t>
+      </w:r>
+    </w:p>
+    <w:p>
+      <w:pPr>
+        <w:spacing w:after="0"/>
+      </w:pPr>
+    </w:p>
+    <w:p>
+      <w:pPr>
+        <w:spacing w:after="0"/>
+      </w:pPr>
+      <w:r>
+        <w:t>If you remember your application now we have the Dbcontext class injected inside the controller and</w:t>
+      </w:r>
+      <w:r>
+        <w:t xml:space="preserve"> </w:t>
+      </w:r>
+      <w:r>
+        <w:t>it is the controller who is directly talking to the database using that dbcontext.</w:t>
+      </w:r>
+      <w:r>
+        <w:t xml:space="preserve"> </w:t>
+      </w:r>
+      <w:r>
+        <w:t>That is also a wrong practice and using the repository design pattern, we can eliminate that by adding</w:t>
+      </w:r>
+      <w:r>
+        <w:t xml:space="preserve"> </w:t>
+      </w:r>
+      <w:r>
+        <w:t>an abstraction layer in between.</w:t>
+      </w:r>
+    </w:p>
+    <w:p>
+      <w:pPr>
+        <w:spacing w:after="0"/>
+      </w:pPr>
+    </w:p>
+    <w:p>
+      <w:pPr>
+        <w:spacing w:after="0"/>
+      </w:pPr>
+      <w:r>
+        <w:lastRenderedPageBreak/>
+        <w:t>Repositories can be added in between the controller and the database so that all the operations on the</w:t>
+      </w:r>
+      <w:r>
+        <w:t xml:space="preserve"> </w:t>
+      </w:r>
+      <w:r>
+        <w:t>database is then handled by the repository.</w:t>
+      </w:r>
+      <w:r>
+        <w:t xml:space="preserve"> </w:t>
+      </w:r>
+      <w:r>
+        <w:t>The Dbcontext class is injected inside the repository rather than inside the controller, and it is</w:t>
+      </w:r>
+      <w:r>
+        <w:t xml:space="preserve"> </w:t>
+      </w:r>
+    </w:p>
+    <w:p>
+      <w:pPr>
+        <w:spacing w:after="0"/>
+      </w:pPr>
+      <w:r>
+        <w:t>the repository that then injects in the controller.</w:t>
+      </w:r>
+      <w:r>
+        <w:t xml:space="preserve"> </w:t>
+      </w:r>
+      <w:r>
+        <w:t>So the controller will use the repository instead of using the dbcontext.</w:t>
+      </w:r>
+      <w:r>
+        <w:t xml:space="preserve"> </w:t>
+      </w:r>
+      <w:r>
+        <w:t>By doing that, the controller now has no awareness of what's being called through the DBCONTEXT, whether</w:t>
+      </w:r>
+      <w:r>
+        <w:t xml:space="preserve"> </w:t>
+      </w:r>
+      <w:r>
+        <w:t>it's a SQL Server database or a MongoDB database, it has no idea about it.</w:t>
+      </w:r>
+    </w:p>
+    <w:p>
+      <w:pPr>
+        <w:spacing w:after="0"/>
+      </w:pPr>
+    </w:p>
+    <w:p>
+      <w:pPr>
+        <w:spacing w:after="0"/>
+      </w:pPr>
+      <w:r>
+        <w:t>Controller is just using the interface method exposed by the interface repository and the implementation</w:t>
+      </w:r>
+      <w:r>
+        <w:t xml:space="preserve"> </w:t>
+      </w:r>
+      <w:r>
+        <w:t>is hidden behind the implementation repository.</w:t>
+      </w:r>
+      <w:r>
+        <w:t xml:space="preserve"> </w:t>
+      </w:r>
+      <w:r>
+        <w:t>Using that, you can switch the logic and the data stores behind the implementation repository.</w:t>
+      </w:r>
+      <w:r>
+        <w:t xml:space="preserve"> </w:t>
+      </w:r>
+      <w:r>
+        <w:t>For example, you can use entity framework core to store your changes in a database, or you can just</w:t>
+      </w:r>
+      <w:r>
+        <w:t xml:space="preserve"> </w:t>
+      </w:r>
+      <w:r>
+        <w:t>use an in-memory database by creating another implementation repository.</w:t>
+      </w:r>
+      <w:r>
+        <w:t xml:space="preserve"> </w:t>
+      </w:r>
+      <w:r>
+        <w:t>All of those changes are happening behind the repository and the controller has no knowledge about the</w:t>
+      </w:r>
+      <w:r>
+        <w:t xml:space="preserve"> </w:t>
+      </w:r>
+      <w:r>
+        <w:t>data stores at all.</w:t>
+      </w:r>
+    </w:p>
+    <w:p>
+      <w:pPr>
+        <w:spacing w:after="0"/>
+      </w:pPr>
+    </w:p>
+    <w:p>
+      <w:pPr>
+        <w:spacing w:after="0"/>
+      </w:pPr>
+      <w:r>
+        <w:t>By using repository pattern in ASP.NET Core, we developers can achieve several benefits</w:t>
+      </w:r>
+      <w:r>
+        <w:t>:</w:t>
+      </w:r>
+    </w:p>
+    <w:p>
+      <w:pPr>
+        <w:spacing w:after="0"/>
+      </w:pPr>
+    </w:p>
+    <w:p>
+      <w:pPr>
+        <w:pStyle w:val="ListParagraph"/>
+        <w:numPr>
+          <w:ilvl w:val="0"/>
+          <w:numId w:val="2"/>
+        </w:numPr>
+        <w:spacing w:after="0"/>
+      </w:pPr>
+      <w:r>
+        <w:t>Decoupling</w:t>
+      </w:r>
+    </w:p>
+    <w:p>
+      <w:pPr>
+        <w:pStyle w:val="ListParagraph"/>
+        <w:numPr>
+          <w:ilvl w:val="0"/>
+          <w:numId w:val="2"/>
+        </w:numPr>
+        <w:spacing w:after="0"/>
+      </w:pPr>
+      <w:r>
+        <w:t>Consistency</w:t>
+      </w:r>
+    </w:p>
+    <w:p>
+      <w:pPr>
+        <w:pStyle w:val="ListParagraph"/>
+        <w:numPr>
+          <w:ilvl w:val="0"/>
+          <w:numId w:val="2"/>
+        </w:numPr>
+        <w:spacing w:after="0"/>
+      </w:pPr>
+      <w:r>
+        <w:t>Performance</w:t>
+      </w:r>
+    </w:p>
+    <w:p>
+      <w:pPr>
+        <w:pStyle w:val="ListParagraph"/>
+        <w:numPr>
+          <w:ilvl w:val="0"/>
+          <w:numId w:val="2"/>
+        </w:numPr>
+        <w:spacing w:after="0"/>
+      </w:pPr>
+      <w:r>
+        <w:t>Multiple data sources (switching)</w:t>
+      </w:r>
+    </w:p>
+    <w:p>
+      <w:pPr>
+        <w:spacing w:after="0"/>
+      </w:pPr>
+    </w:p>
+    <w:p>
+      <w:pPr>
+        <w:spacing w:after="0"/>
+      </w:pPr>
+      <w:r>
+        <w:t>That is decoupling the data access layer from the rest of the application, which makes it easier to</w:t>
+      </w:r>
+      <w:r>
+        <w:t xml:space="preserve"> </w:t>
+      </w:r>
+      <w:r>
+        <w:t>maintain and test the application.</w:t>
+      </w:r>
+      <w:r>
+        <w:t xml:space="preserve"> </w:t>
+      </w:r>
+      <w:r>
+        <w:t>Providing a standard interface for accessing data which improves the consistency and readability of</w:t>
+      </w:r>
+      <w:r>
+        <w:t xml:space="preserve"> </w:t>
+      </w:r>
+      <w:r>
+        <w:t>the code.</w:t>
+      </w:r>
+    </w:p>
+    <w:p>
+      <w:pPr>
+        <w:spacing w:after="0"/>
+      </w:pPr>
+    </w:p>
+    <w:p>
+      <w:pPr>
+        <w:spacing w:after="0"/>
+      </w:pPr>
+    </w:p>
+    <w:p>
+      <w:pPr>
+        <w:spacing w:after="0"/>
+      </w:pPr>
+      <w:r>
+        <w:t>Now every connection to the database goes through the repository.</w:t>
+      </w:r>
+      <w:r>
+        <w:t xml:space="preserve"> </w:t>
+      </w:r>
+      <w:r>
+        <w:t>We can also improve the performance of the application by using caching, batching or other optimization</w:t>
+      </w:r>
+      <w:r>
+        <w:t xml:space="preserve"> </w:t>
+      </w:r>
+      <w:r>
+        <w:t>techniques supporting multiple data sources, which allows the application to switch between different</w:t>
+      </w:r>
+      <w:r>
+        <w:t xml:space="preserve"> </w:t>
+      </w:r>
+      <w:r>
+        <w:t>data sources without affecting the application logic.</w:t>
+      </w:r>
+    </w:p>
+    <w:p>
+      <w:pPr>
+        <w:spacing w:after="0"/>
+      </w:pPr>
+    </w:p>
+    <w:p>
+      <w:pPr>
+        <w:spacing w:after="0"/>
+      </w:pPr>
+      <w:r>
+        <w:t>Overall, the repository pattern is a powerful tool for managing data in ASP.NET Core applications,</w:t>
+      </w:r>
+      <w:r>
+        <w:t xml:space="preserve"> </w:t>
+      </w:r>
+      <w:r>
+        <w:t>and we will introduce repositories in our application as well.</w:t>
       </w:r>
     </w:p>
     <w:p/>
@@ -3494,7 +3511,7 @@
   <w:abstractNum w:abstractNumId="1" w15:restartNumberingAfterBreak="0">
     <w:nsid w:val="7DAF6E8F"/>
     <w:multiLevelType w:val="hybridMultilevel"/>
-    <w:tmpl w:val="39586DAE"/>
+    <w:tmpl w:val="729E7BA0"/>
     <w:lvl w:ilvl="0" w:tplc="04090001">
       <w:start w:val="1"/>
       <w:numFmt w:val="bullet"/>
@@ -4195,7 +4212,6 @@
   <w:style w:type="character" w:default="1" w:styleId="DefaultParagraphFont">
     <w:name w:val="Default Paragraph Font"/>
     <w:uiPriority w:val="1"/>
-    <w:semiHidden/>
     <w:unhideWhenUsed/>
   </w:style>
   <w:style w:type="table" w:default="1" w:styleId="TableNormal">

</xml_diff>

<commit_message>
Completed functionality for Expenses - CRUD, EF Core data seed, and navigation properties in EF Core.
</commit_message>
<xml_diff>
--- a/Support Files/Creating an API using CSharp, .NET Core using .NET8.0.docx
+++ b/Support Files/Creating an API using CSharp, .NET Core using .NET8.0.docx
@@ -133,9 +133,13 @@
           <w:numId w:val="1"/>
         </w:numPr>
       </w:pPr>
+      <w:proofErr w:type="spellStart"/>
+      <w:proofErr w:type="gramStart"/>
       <w:r>
         <w:t>Microsoft.EntityFrameworkCore.SqlServer</w:t>
       </w:r>
+      <w:proofErr w:type="spellEnd"/>
+      <w:proofErr w:type="gramEnd"/>
     </w:p>
     <w:p>
       <w:pPr>
@@ -145,9 +149,13 @@
           <w:numId w:val="1"/>
         </w:numPr>
       </w:pPr>
+      <w:proofErr w:type="spellStart"/>
+      <w:proofErr w:type="gramStart"/>
       <w:r>
         <w:t>Microsoft.EntityFrameworkCore.Tools</w:t>
       </w:r>
+      <w:proofErr w:type="spellEnd"/>
+      <w:proofErr w:type="gramEnd"/>
     </w:p>
     <w:p>
       <w:pPr>
@@ -158,7 +166,15 @@
         </w:numPr>
       </w:pPr>
       <w:r>
-        <w:t>Creating the DBContext Class</w:t>
+        <w:t xml:space="preserve">Creating the </w:t>
+      </w:r>
+      <w:proofErr w:type="spellStart"/>
+      <w:r>
+        <w:t>DBContext</w:t>
+      </w:r>
+      <w:proofErr w:type="spellEnd"/>
+      <w:r>
+        <w:t xml:space="preserve"> Class</w:t>
       </w:r>
     </w:p>
     <w:p>
@@ -218,8 +234,13 @@
         </w:numPr>
       </w:pPr>
       <w:r>
-        <w:t>Create a folder for the DBContext</w:t>
-      </w:r>
+        <w:t xml:space="preserve">Create a folder for the </w:t>
+      </w:r>
+      <w:proofErr w:type="spellStart"/>
+      <w:r>
+        <w:t>DBContext</w:t>
+      </w:r>
+      <w:proofErr w:type="spellEnd"/>
     </w:p>
     <w:p>
       <w:pPr>
@@ -245,8 +266,13 @@
         <w:t>Inside the Data folder, create a new Class file</w:t>
       </w:r>
       <w:r>
-        <w:t xml:space="preserve"> for the DBContext</w:t>
-      </w:r>
+        <w:t xml:space="preserve"> for the </w:t>
+      </w:r>
+      <w:proofErr w:type="spellStart"/>
+      <w:r>
+        <w:t>DBContext</w:t>
+      </w:r>
+      <w:proofErr w:type="spellEnd"/>
     </w:p>
     <w:p>
       <w:pPr>
@@ -257,8 +283,13 @@
         </w:numPr>
       </w:pPr>
       <w:r>
-        <w:t>For example, PersonalExpensesDbContext.cs</w:t>
-      </w:r>
+        <w:t xml:space="preserve">For example, </w:t>
+      </w:r>
+      <w:proofErr w:type="spellStart"/>
+      <w:r>
+        <w:t>PersonalExpensesDbContext.cs</w:t>
+      </w:r>
+      <w:proofErr w:type="spellEnd"/>
     </w:p>
     <w:p>
       <w:pPr>
@@ -269,14 +300,35 @@
         </w:numPr>
       </w:pPr>
       <w:r>
-        <w:t xml:space="preserve">Inherit DbContext </w:t>
-      </w:r>
-      <w:r>
-        <w:t xml:space="preserve">to the class file, DbContext </w:t>
-      </w:r>
-      <w:r>
-        <w:t>class from Microsoft.EntityFrameworkCore</w:t>
-      </w:r>
+        <w:t xml:space="preserve">Inherit </w:t>
+      </w:r>
+      <w:proofErr w:type="spellStart"/>
+      <w:r>
+        <w:t>DbContext</w:t>
+      </w:r>
+      <w:proofErr w:type="spellEnd"/>
+      <w:r>
+        <w:t xml:space="preserve"> </w:t>
+      </w:r>
+      <w:r>
+        <w:t xml:space="preserve">to the class file, </w:t>
+      </w:r>
+      <w:proofErr w:type="spellStart"/>
+      <w:r>
+        <w:t>DbContext</w:t>
+      </w:r>
+      <w:proofErr w:type="spellEnd"/>
+      <w:r>
+        <w:t xml:space="preserve"> </w:t>
+      </w:r>
+      <w:r>
+        <w:t xml:space="preserve">class from </w:t>
+      </w:r>
+      <w:proofErr w:type="spellStart"/>
+      <w:r>
+        <w:t>Microsoft.EntityFrameworkCore</w:t>
+      </w:r>
+      <w:proofErr w:type="spellEnd"/>
     </w:p>
     <w:p>
       <w:pPr>
@@ -287,7 +339,15 @@
         </w:numPr>
       </w:pPr>
       <w:r>
-        <w:t>Create a constructor for this class (PersonalExpensesDbContext.cs)</w:t>
+        <w:t>Create a constructor for this class (</w:t>
+      </w:r>
+      <w:proofErr w:type="spellStart"/>
+      <w:r>
+        <w:t>PersonalExpensesDbContext.cs</w:t>
+      </w:r>
+      <w:proofErr w:type="spellEnd"/>
+      <w:r>
+        <w:t>)</w:t>
       </w:r>
     </w:p>
     <w:p>
@@ -299,10 +359,36 @@
         </w:numPr>
       </w:pPr>
       <w:r>
-        <w:t>After the constructor we want to create a dbSets</w:t>
-      </w:r>
-      <w:r>
-        <w:t>. A DbSet is a property of DbContext class</w:t>
+        <w:t xml:space="preserve">After the constructor we want to create </w:t>
+      </w:r>
+      <w:proofErr w:type="gramStart"/>
+      <w:r>
+        <w:t xml:space="preserve">a </w:t>
+      </w:r>
+      <w:proofErr w:type="spellStart"/>
+      <w:r>
+        <w:t>dbSets</w:t>
+      </w:r>
+      <w:proofErr w:type="spellEnd"/>
+      <w:proofErr w:type="gramEnd"/>
+      <w:r>
+        <w:t xml:space="preserve">. A </w:t>
+      </w:r>
+      <w:proofErr w:type="spellStart"/>
+      <w:r>
+        <w:t>DbSet</w:t>
+      </w:r>
+      <w:proofErr w:type="spellEnd"/>
+      <w:r>
+        <w:t xml:space="preserve"> is a property of </w:t>
+      </w:r>
+      <w:proofErr w:type="spellStart"/>
+      <w:r>
+        <w:t>DbContext</w:t>
+      </w:r>
+      <w:proofErr w:type="spellEnd"/>
+      <w:r>
+        <w:t xml:space="preserve"> class</w:t>
       </w:r>
       <w:r>
         <w:t xml:space="preserve"> that represents a set of entities of the database.</w:t>
@@ -317,8 +403,21 @@
         </w:numPr>
       </w:pPr>
       <w:r>
-        <w:t>Adding ConnectionString to the Database in AppSetting.Json</w:t>
-      </w:r>
+        <w:t xml:space="preserve">Adding </w:t>
+      </w:r>
+      <w:proofErr w:type="spellStart"/>
+      <w:r>
+        <w:t>ConnectionString</w:t>
+      </w:r>
+      <w:proofErr w:type="spellEnd"/>
+      <w:r>
+        <w:t xml:space="preserve"> to the Database in </w:t>
+      </w:r>
+      <w:proofErr w:type="spellStart"/>
+      <w:r>
+        <w:t>AppSetting.Json</w:t>
+      </w:r>
+      <w:proofErr w:type="spellEnd"/>
     </w:p>
     <w:p>
       <w:pPr>
@@ -329,7 +428,15 @@
         </w:numPr>
       </w:pPr>
       <w:r>
-        <w:t>Understanding Dependency Injection and Injecting DbContext into our application.</w:t>
+        <w:t xml:space="preserve">Understanding Dependency Injection and Injecting </w:t>
+      </w:r>
+      <w:proofErr w:type="spellStart"/>
+      <w:r>
+        <w:t>DbContext</w:t>
+      </w:r>
+      <w:proofErr w:type="spellEnd"/>
+      <w:r>
+        <w:t xml:space="preserve"> into our application.</w:t>
       </w:r>
     </w:p>
     <w:p>
@@ -341,10 +448,23 @@
         </w:numPr>
       </w:pPr>
       <w:r>
-        <w:t>Inject a service to Program.cs</w:t>
-      </w:r>
-      <w:r>
-        <w:t>, inject the DbContext class</w:t>
+        <w:t xml:space="preserve">Inject a service to </w:t>
+      </w:r>
+      <w:proofErr w:type="spellStart"/>
+      <w:r>
+        <w:t>Program.cs</w:t>
+      </w:r>
+      <w:proofErr w:type="spellEnd"/>
+      <w:r>
+        <w:t xml:space="preserve">, inject the </w:t>
+      </w:r>
+      <w:proofErr w:type="spellStart"/>
+      <w:r>
+        <w:t>DbContext</w:t>
+      </w:r>
+      <w:proofErr w:type="spellEnd"/>
+      <w:r>
+        <w:t xml:space="preserve"> class</w:t>
       </w:r>
     </w:p>
     <w:p>
@@ -440,7 +560,15 @@
         </w:numPr>
       </w:pPr>
       <w:r>
-        <w:t>Right click on the Controllers folder, go to the Add menu and click on Controller. Go to the API from the left hand side and choose API Controller – Empty, then click the Add button to add a controller</w:t>
+        <w:t xml:space="preserve">Right click on the Controllers folder, go to the Add menu and click on Controller. Go to the API from the </w:t>
+      </w:r>
+      <w:proofErr w:type="gramStart"/>
+      <w:r>
+        <w:t>left hand</w:t>
+      </w:r>
+      <w:proofErr w:type="gramEnd"/>
+      <w:r>
+        <w:t xml:space="preserve"> side and choose API Controller – Empty, then click the Add button to add a controller</w:t>
       </w:r>
     </w:p>
     <w:p>
@@ -452,11 +580,21 @@
         </w:numPr>
       </w:pPr>
       <w:r>
-        <w:t xml:space="preserve">Now we have to specify the name of the controller and as you know, it has to be suffixed with the keyword controller so that the application can identify this class as a controller class. Example: </w:t>
-      </w:r>
+        <w:t xml:space="preserve">Now we </w:t>
+      </w:r>
+      <w:proofErr w:type="gramStart"/>
+      <w:r>
+        <w:t>have to</w:t>
+      </w:r>
+      <w:proofErr w:type="gramEnd"/>
+      <w:r>
+        <w:t xml:space="preserve"> specify the name of the controller and as you know, it has to be suffixed with the keyword controller so that the application can identify this class as a controller class. Example: </w:t>
+      </w:r>
+      <w:proofErr w:type="spellStart"/>
       <w:r>
         <w:t>CategoriesController.cs</w:t>
       </w:r>
+      <w:proofErr w:type="spellEnd"/>
     </w:p>
     <w:p>
       <w:pPr>
@@ -467,7 +605,15 @@
         </w:numPr>
       </w:pPr>
       <w:r>
-        <w:t>Using Dependency Injection (DI), now we can use the DbContext inside the controller thru constructor</w:t>
+        <w:t xml:space="preserve">Using Dependency Injection (DI), now we can use the </w:t>
+      </w:r>
+      <w:proofErr w:type="spellStart"/>
+      <w:r>
+        <w:t>DbContext</w:t>
+      </w:r>
+      <w:proofErr w:type="spellEnd"/>
+      <w:r>
+        <w:t xml:space="preserve"> inside the controller thru constructor</w:t>
       </w:r>
     </w:p>
     <w:p>
@@ -505,7 +651,31 @@
           <w:sz w:val="19"/>
           <w:szCs w:val="19"/>
         </w:rPr>
-        <w:t>using Microsoft.AspNetCore.Http;</w:t>
+        <w:t xml:space="preserve">using </w:t>
+      </w:r>
+      <w:proofErr w:type="spellStart"/>
+      <w:proofErr w:type="gramStart"/>
+      <w:r>
+        <w:rPr>
+          <w:rFonts w:ascii="Consolas" w:hAnsi="Consolas" w:cs="Cascadia Mono"/>
+          <w:color w:val="000000"/>
+          <w:kern w:val="0"/>
+          <w:sz w:val="19"/>
+          <w:szCs w:val="19"/>
+        </w:rPr>
+        <w:t>Microsoft.AspNetCore.Http</w:t>
+      </w:r>
+      <w:proofErr w:type="spellEnd"/>
+      <w:proofErr w:type="gramEnd"/>
+      <w:r>
+        <w:rPr>
+          <w:rFonts w:ascii="Consolas" w:hAnsi="Consolas" w:cs="Cascadia Mono"/>
+          <w:color w:val="000000"/>
+          <w:kern w:val="0"/>
+          <w:sz w:val="19"/>
+          <w:szCs w:val="19"/>
+        </w:rPr>
+        <w:t>;</w:t>
       </w:r>
     </w:p>
     <w:p>
@@ -531,7 +701,31 @@
           <w:sz w:val="19"/>
           <w:szCs w:val="19"/>
         </w:rPr>
-        <w:t>using Microsoft.AspNetCore.Mvc;</w:t>
+        <w:t xml:space="preserve">using </w:t>
+      </w:r>
+      <w:proofErr w:type="spellStart"/>
+      <w:proofErr w:type="gramStart"/>
+      <w:r>
+        <w:rPr>
+          <w:rFonts w:ascii="Consolas" w:hAnsi="Consolas" w:cs="Cascadia Mono"/>
+          <w:color w:val="000000"/>
+          <w:kern w:val="0"/>
+          <w:sz w:val="19"/>
+          <w:szCs w:val="19"/>
+        </w:rPr>
+        <w:t>Microsoft.AspNetCore.Mvc</w:t>
+      </w:r>
+      <w:proofErr w:type="spellEnd"/>
+      <w:proofErr w:type="gramEnd"/>
+      <w:r>
+        <w:rPr>
+          <w:rFonts w:ascii="Consolas" w:hAnsi="Consolas" w:cs="Cascadia Mono"/>
+          <w:color w:val="000000"/>
+          <w:kern w:val="0"/>
+          <w:sz w:val="19"/>
+          <w:szCs w:val="19"/>
+        </w:rPr>
+        <w:t>;</w:t>
       </w:r>
     </w:p>
     <w:p>
@@ -557,8 +751,42 @@
           <w:sz w:val="19"/>
           <w:szCs w:val="19"/>
         </w:rPr>
-        <w:t>using PersonalExpenses.API.Data;</w:t>
-      </w:r>
+        <w:t xml:space="preserve">using </w:t>
+      </w:r>
+      <w:proofErr w:type="spellStart"/>
+      <w:r>
+        <w:rPr>
+          <w:rFonts w:ascii="Consolas" w:hAnsi="Consolas" w:cs="Cascadia Mono"/>
+          <w:color w:val="000000"/>
+          <w:kern w:val="0"/>
+          <w:sz w:val="19"/>
+          <w:szCs w:val="19"/>
+        </w:rPr>
+        <w:t>PersonalExpenses.API.</w:t>
+      </w:r>
+      <w:proofErr w:type="gramStart"/>
+      <w:r>
+        <w:rPr>
+          <w:rFonts w:ascii="Consolas" w:hAnsi="Consolas" w:cs="Cascadia Mono"/>
+          <w:color w:val="000000"/>
+          <w:kern w:val="0"/>
+          <w:sz w:val="19"/>
+          <w:szCs w:val="19"/>
+        </w:rPr>
+        <w:t>Data</w:t>
+      </w:r>
+      <w:proofErr w:type="spellEnd"/>
+      <w:r>
+        <w:rPr>
+          <w:rFonts w:ascii="Consolas" w:hAnsi="Consolas" w:cs="Cascadia Mono"/>
+          <w:color w:val="000000"/>
+          <w:kern w:val="0"/>
+          <w:sz w:val="19"/>
+          <w:szCs w:val="19"/>
+        </w:rPr>
+        <w:t>;</w:t>
+      </w:r>
+      <w:proofErr w:type="gramEnd"/>
     </w:p>
     <w:p>
       <w:pPr>
@@ -583,7 +811,31 @@
           <w:sz w:val="19"/>
           <w:szCs w:val="19"/>
         </w:rPr>
-        <w:t>using PersonalExpenses.API.Models.Domain;</w:t>
+        <w:t xml:space="preserve">using </w:t>
+      </w:r>
+      <w:proofErr w:type="spellStart"/>
+      <w:proofErr w:type="gramStart"/>
+      <w:r>
+        <w:rPr>
+          <w:rFonts w:ascii="Consolas" w:hAnsi="Consolas" w:cs="Cascadia Mono"/>
+          <w:color w:val="000000"/>
+          <w:kern w:val="0"/>
+          <w:sz w:val="19"/>
+          <w:szCs w:val="19"/>
+        </w:rPr>
+        <w:t>PersonalExpenses.API.Models.Domain</w:t>
+      </w:r>
+      <w:proofErr w:type="spellEnd"/>
+      <w:proofErr w:type="gramEnd"/>
+      <w:r>
+        <w:rPr>
+          <w:rFonts w:ascii="Consolas" w:hAnsi="Consolas" w:cs="Cascadia Mono"/>
+          <w:color w:val="000000"/>
+          <w:kern w:val="0"/>
+          <w:sz w:val="19"/>
+          <w:szCs w:val="19"/>
+        </w:rPr>
+        <w:t>;</w:t>
       </w:r>
     </w:p>
     <w:p>
@@ -625,8 +877,20 @@
           <w:sz w:val="19"/>
           <w:szCs w:val="19"/>
         </w:rPr>
-        <w:t>namespace PersonalExpenses.API.Controllers</w:t>
-      </w:r>
+        <w:t xml:space="preserve">namespace </w:t>
+      </w:r>
+      <w:proofErr w:type="spellStart"/>
+      <w:r>
+        <w:rPr>
+          <w:rFonts w:ascii="Consolas" w:hAnsi="Consolas" w:cs="Cascadia Mono"/>
+          <w:color w:val="000000"/>
+          <w:kern w:val="0"/>
+          <w:sz w:val="19"/>
+          <w:szCs w:val="19"/>
+        </w:rPr>
+        <w:t>PersonalExpenses.API.Controllers</w:t>
+      </w:r>
+      <w:proofErr w:type="spellEnd"/>
     </w:p>
     <w:p>
       <w:pPr>
@@ -704,7 +968,29 @@
           <w:sz w:val="19"/>
           <w:szCs w:val="19"/>
         </w:rPr>
-        <w:t xml:space="preserve">    [Route("api/[controller]")]</w:t>
+        <w:t xml:space="preserve">    [Route("</w:t>
+      </w:r>
+      <w:proofErr w:type="spellStart"/>
+      <w:r>
+        <w:rPr>
+          <w:rFonts w:ascii="Consolas" w:hAnsi="Consolas" w:cs="Cascadia Mono"/>
+          <w:color w:val="000000"/>
+          <w:kern w:val="0"/>
+          <w:sz w:val="19"/>
+          <w:szCs w:val="19"/>
+        </w:rPr>
+        <w:t>api</w:t>
+      </w:r>
+      <w:proofErr w:type="spellEnd"/>
+      <w:r>
+        <w:rPr>
+          <w:rFonts w:ascii="Consolas" w:hAnsi="Consolas" w:cs="Cascadia Mono"/>
+          <w:color w:val="000000"/>
+          <w:kern w:val="0"/>
+          <w:sz w:val="19"/>
+          <w:szCs w:val="19"/>
+        </w:rPr>
+        <w:t>/[controller]")]</w:t>
       </w:r>
     </w:p>
     <w:p>
@@ -730,7 +1016,29 @@
           <w:sz w:val="19"/>
           <w:szCs w:val="19"/>
         </w:rPr>
-        <w:t xml:space="preserve">    [ApiController]</w:t>
+        <w:t xml:space="preserve">    [</w:t>
+      </w:r>
+      <w:proofErr w:type="spellStart"/>
+      <w:r>
+        <w:rPr>
+          <w:rFonts w:ascii="Consolas" w:hAnsi="Consolas" w:cs="Cascadia Mono"/>
+          <w:color w:val="000000"/>
+          <w:kern w:val="0"/>
+          <w:sz w:val="19"/>
+          <w:szCs w:val="19"/>
+        </w:rPr>
+        <w:t>ApiController</w:t>
+      </w:r>
+      <w:proofErr w:type="spellEnd"/>
+      <w:r>
+        <w:rPr>
+          <w:rFonts w:ascii="Consolas" w:hAnsi="Consolas" w:cs="Cascadia Mono"/>
+          <w:color w:val="000000"/>
+          <w:kern w:val="0"/>
+          <w:sz w:val="19"/>
+          <w:szCs w:val="19"/>
+        </w:rPr>
+        <w:t>]</w:t>
       </w:r>
     </w:p>
     <w:p>
@@ -756,8 +1064,54 @@
           <w:sz w:val="19"/>
           <w:szCs w:val="19"/>
         </w:rPr>
-        <w:t xml:space="preserve">    public class CategoriesController : ControllerBase</w:t>
-      </w:r>
+        <w:t xml:space="preserve">    public class </w:t>
+      </w:r>
+      <w:proofErr w:type="spellStart"/>
+      <w:proofErr w:type="gramStart"/>
+      <w:r>
+        <w:rPr>
+          <w:rFonts w:ascii="Consolas" w:hAnsi="Consolas" w:cs="Cascadia Mono"/>
+          <w:color w:val="000000"/>
+          <w:kern w:val="0"/>
+          <w:sz w:val="19"/>
+          <w:szCs w:val="19"/>
+        </w:rPr>
+        <w:t>CategoriesController</w:t>
+      </w:r>
+      <w:proofErr w:type="spellEnd"/>
+      <w:r>
+        <w:rPr>
+          <w:rFonts w:ascii="Consolas" w:hAnsi="Consolas" w:cs="Cascadia Mono"/>
+          <w:color w:val="000000"/>
+          <w:kern w:val="0"/>
+          <w:sz w:val="19"/>
+          <w:szCs w:val="19"/>
+        </w:rPr>
+        <w:t xml:space="preserve"> :</w:t>
+      </w:r>
+      <w:proofErr w:type="gramEnd"/>
+      <w:r>
+        <w:rPr>
+          <w:rFonts w:ascii="Consolas" w:hAnsi="Consolas" w:cs="Cascadia Mono"/>
+          <w:color w:val="000000"/>
+          <w:kern w:val="0"/>
+          <w:sz w:val="19"/>
+          <w:szCs w:val="19"/>
+        </w:rPr>
+        <w:t xml:space="preserve"> </w:t>
+      </w:r>
+      <w:proofErr w:type="spellStart"/>
+      <w:r>
+        <w:rPr>
+          <w:rFonts w:ascii="Consolas" w:hAnsi="Consolas" w:cs="Cascadia Mono"/>
+          <w:color w:val="000000"/>
+          <w:kern w:val="0"/>
+          <w:sz w:val="19"/>
+          <w:szCs w:val="19"/>
+        </w:rPr>
+        <w:t>ControllerBase</w:t>
+      </w:r>
+      <w:proofErr w:type="spellEnd"/>
     </w:p>
     <w:p>
       <w:pPr>
@@ -808,8 +1162,76 @@
           <w:sz w:val="19"/>
           <w:szCs w:val="19"/>
         </w:rPr>
-        <w:t xml:space="preserve">        private readonly PersonalExpensesDbContext dbContext;</w:t>
-      </w:r>
+        <w:t xml:space="preserve">        private </w:t>
+      </w:r>
+      <w:proofErr w:type="spellStart"/>
+      <w:r>
+        <w:rPr>
+          <w:rFonts w:ascii="Consolas" w:hAnsi="Consolas" w:cs="Cascadia Mono"/>
+          <w:color w:val="000000"/>
+          <w:kern w:val="0"/>
+          <w:sz w:val="19"/>
+          <w:szCs w:val="19"/>
+        </w:rPr>
+        <w:t>readonly</w:t>
+      </w:r>
+      <w:proofErr w:type="spellEnd"/>
+      <w:r>
+        <w:rPr>
+          <w:rFonts w:ascii="Consolas" w:hAnsi="Consolas" w:cs="Cascadia Mono"/>
+          <w:color w:val="000000"/>
+          <w:kern w:val="0"/>
+          <w:sz w:val="19"/>
+          <w:szCs w:val="19"/>
+        </w:rPr>
+        <w:t xml:space="preserve"> </w:t>
+      </w:r>
+      <w:proofErr w:type="spellStart"/>
+      <w:r>
+        <w:rPr>
+          <w:rFonts w:ascii="Consolas" w:hAnsi="Consolas" w:cs="Cascadia Mono"/>
+          <w:color w:val="000000"/>
+          <w:kern w:val="0"/>
+          <w:sz w:val="19"/>
+          <w:szCs w:val="19"/>
+        </w:rPr>
+        <w:t>PersonalExpensesDbContext</w:t>
+      </w:r>
+      <w:proofErr w:type="spellEnd"/>
+      <w:r>
+        <w:rPr>
+          <w:rFonts w:ascii="Consolas" w:hAnsi="Consolas" w:cs="Cascadia Mono"/>
+          <w:color w:val="000000"/>
+          <w:kern w:val="0"/>
+          <w:sz w:val="19"/>
+          <w:szCs w:val="19"/>
+        </w:rPr>
+        <w:t xml:space="preserve"> </w:t>
+      </w:r>
+      <w:proofErr w:type="spellStart"/>
+      <w:proofErr w:type="gramStart"/>
+      <w:r>
+        <w:rPr>
+          <w:rFonts w:ascii="Consolas" w:hAnsi="Consolas" w:cs="Cascadia Mono"/>
+          <w:color w:val="000000"/>
+          <w:kern w:val="0"/>
+          <w:sz w:val="19"/>
+          <w:szCs w:val="19"/>
+        </w:rPr>
+        <w:t>dbContext</w:t>
+      </w:r>
+      <w:proofErr w:type="spellEnd"/>
+      <w:r>
+        <w:rPr>
+          <w:rFonts w:ascii="Consolas" w:hAnsi="Consolas" w:cs="Cascadia Mono"/>
+          <w:color w:val="000000"/>
+          <w:kern w:val="0"/>
+          <w:sz w:val="19"/>
+          <w:szCs w:val="19"/>
+        </w:rPr>
+        <w:t>;</w:t>
+      </w:r>
+      <w:proofErr w:type="gramEnd"/>
     </w:p>
     <w:p>
       <w:pPr>
@@ -850,7 +1272,75 @@
           <w:sz w:val="19"/>
           <w:szCs w:val="19"/>
         </w:rPr>
-        <w:t xml:space="preserve">        public CategoriesController(PersonalExpensesDbContext dbContext)</w:t>
+        <w:t xml:space="preserve">        public </w:t>
+      </w:r>
+      <w:proofErr w:type="spellStart"/>
+      <w:proofErr w:type="gramStart"/>
+      <w:r>
+        <w:rPr>
+          <w:rFonts w:ascii="Consolas" w:hAnsi="Consolas" w:cs="Cascadia Mono"/>
+          <w:color w:val="000000"/>
+          <w:kern w:val="0"/>
+          <w:sz w:val="19"/>
+          <w:szCs w:val="19"/>
+        </w:rPr>
+        <w:t>CategoriesController</w:t>
+      </w:r>
+      <w:proofErr w:type="spellEnd"/>
+      <w:r>
+        <w:rPr>
+          <w:rFonts w:ascii="Consolas" w:hAnsi="Consolas" w:cs="Cascadia Mono"/>
+          <w:color w:val="000000"/>
+          <w:kern w:val="0"/>
+          <w:sz w:val="19"/>
+          <w:szCs w:val="19"/>
+        </w:rPr>
+        <w:t>(</w:t>
+      </w:r>
+      <w:proofErr w:type="spellStart"/>
+      <w:proofErr w:type="gramEnd"/>
+      <w:r>
+        <w:rPr>
+          <w:rFonts w:ascii="Consolas" w:hAnsi="Consolas" w:cs="Cascadia Mono"/>
+          <w:color w:val="000000"/>
+          <w:kern w:val="0"/>
+          <w:sz w:val="19"/>
+          <w:szCs w:val="19"/>
+        </w:rPr>
+        <w:t>PersonalExpensesDbContext</w:t>
+      </w:r>
+      <w:proofErr w:type="spellEnd"/>
+      <w:r>
+        <w:rPr>
+          <w:rFonts w:ascii="Consolas" w:hAnsi="Consolas" w:cs="Cascadia Mono"/>
+          <w:color w:val="000000"/>
+          <w:kern w:val="0"/>
+          <w:sz w:val="19"/>
+          <w:szCs w:val="19"/>
+        </w:rPr>
+        <w:t xml:space="preserve"> </w:t>
+      </w:r>
+      <w:proofErr w:type="spellStart"/>
+      <w:r>
+        <w:rPr>
+          <w:rFonts w:ascii="Consolas" w:hAnsi="Consolas" w:cs="Cascadia Mono"/>
+          <w:color w:val="000000"/>
+          <w:kern w:val="0"/>
+          <w:sz w:val="19"/>
+          <w:szCs w:val="19"/>
+        </w:rPr>
+        <w:t>dbContext</w:t>
+      </w:r>
+      <w:proofErr w:type="spellEnd"/>
+      <w:r>
+        <w:rPr>
+          <w:rFonts w:ascii="Consolas" w:hAnsi="Consolas" w:cs="Cascadia Mono"/>
+          <w:color w:val="000000"/>
+          <w:kern w:val="0"/>
+          <w:sz w:val="19"/>
+          <w:szCs w:val="19"/>
+        </w:rPr>
+        <w:t>)</w:t>
       </w:r>
     </w:p>
     <w:p>
@@ -902,7 +1392,53 @@
           <w:sz w:val="19"/>
           <w:szCs w:val="19"/>
         </w:rPr>
-        <w:t xml:space="preserve">            this.dbContext = dbContext;</w:t>
+        <w:t xml:space="preserve">            </w:t>
+      </w:r>
+      <w:proofErr w:type="spellStart"/>
+      <w:proofErr w:type="gramStart"/>
+      <w:r>
+        <w:rPr>
+          <w:rFonts w:ascii="Consolas" w:hAnsi="Consolas" w:cs="Cascadia Mono"/>
+          <w:color w:val="000000"/>
+          <w:kern w:val="0"/>
+          <w:sz w:val="19"/>
+          <w:szCs w:val="19"/>
+        </w:rPr>
+        <w:t>this.dbContext</w:t>
+      </w:r>
+      <w:proofErr w:type="spellEnd"/>
+      <w:proofErr w:type="gramEnd"/>
+      <w:r>
+        <w:rPr>
+          <w:rFonts w:ascii="Consolas" w:hAnsi="Consolas" w:cs="Cascadia Mono"/>
+          <w:color w:val="000000"/>
+          <w:kern w:val="0"/>
+          <w:sz w:val="19"/>
+          <w:szCs w:val="19"/>
+        </w:rPr>
+        <w:t xml:space="preserve"> = </w:t>
+      </w:r>
+      <w:proofErr w:type="spellStart"/>
+      <w:r>
+        <w:rPr>
+          <w:rFonts w:ascii="Consolas" w:hAnsi="Consolas" w:cs="Cascadia Mono"/>
+          <w:color w:val="000000"/>
+          <w:kern w:val="0"/>
+          <w:sz w:val="19"/>
+          <w:szCs w:val="19"/>
+        </w:rPr>
+        <w:t>dbContext</w:t>
+      </w:r>
+      <w:proofErr w:type="spellEnd"/>
+      <w:r>
+        <w:rPr>
+          <w:rFonts w:ascii="Consolas" w:hAnsi="Consolas" w:cs="Cascadia Mono"/>
+          <w:color w:val="000000"/>
+          <w:kern w:val="0"/>
+          <w:sz w:val="19"/>
+          <w:szCs w:val="19"/>
+        </w:rPr>
+        <w:t>;</w:t>
       </w:r>
     </w:p>
     <w:p>
@@ -1022,7 +1558,29 @@
           <w:sz w:val="19"/>
           <w:szCs w:val="19"/>
         </w:rPr>
-        <w:t xml:space="preserve">        [HttpGet]</w:t>
+        <w:t xml:space="preserve">        [</w:t>
+      </w:r>
+      <w:proofErr w:type="spellStart"/>
+      <w:r>
+        <w:rPr>
+          <w:rFonts w:ascii="Consolas" w:hAnsi="Consolas" w:cs="Cascadia Mono"/>
+          <w:color w:val="000000"/>
+          <w:kern w:val="0"/>
+          <w:sz w:val="19"/>
+          <w:szCs w:val="19"/>
+        </w:rPr>
+        <w:t>HttpGet</w:t>
+      </w:r>
+      <w:proofErr w:type="spellEnd"/>
+      <w:r>
+        <w:rPr>
+          <w:rFonts w:ascii="Consolas" w:hAnsi="Consolas" w:cs="Cascadia Mono"/>
+          <w:color w:val="000000"/>
+          <w:kern w:val="0"/>
+          <w:sz w:val="19"/>
+          <w:szCs w:val="19"/>
+        </w:rPr>
+        <w:t>]</w:t>
       </w:r>
     </w:p>
     <w:p>
@@ -1048,7 +1606,63 @@
           <w:sz w:val="19"/>
           <w:szCs w:val="19"/>
         </w:rPr>
-        <w:t xml:space="preserve">        public IActionResult GetAll()</w:t>
+        <w:t xml:space="preserve">        public </w:t>
+      </w:r>
+      <w:proofErr w:type="spellStart"/>
+      <w:r>
+        <w:rPr>
+          <w:rFonts w:ascii="Consolas" w:hAnsi="Consolas" w:cs="Cascadia Mono"/>
+          <w:color w:val="000000"/>
+          <w:kern w:val="0"/>
+          <w:sz w:val="19"/>
+          <w:szCs w:val="19"/>
+        </w:rPr>
+        <w:t>IActionResult</w:t>
+      </w:r>
+      <w:proofErr w:type="spellEnd"/>
+      <w:r>
+        <w:rPr>
+          <w:rFonts w:ascii="Consolas" w:hAnsi="Consolas" w:cs="Cascadia Mono"/>
+          <w:color w:val="000000"/>
+          <w:kern w:val="0"/>
+          <w:sz w:val="19"/>
+          <w:szCs w:val="19"/>
+        </w:rPr>
+        <w:t xml:space="preserve"> </w:t>
+      </w:r>
+      <w:proofErr w:type="spellStart"/>
+      <w:proofErr w:type="gramStart"/>
+      <w:r>
+        <w:rPr>
+          <w:rFonts w:ascii="Consolas" w:hAnsi="Consolas" w:cs="Cascadia Mono"/>
+          <w:color w:val="000000"/>
+          <w:kern w:val="0"/>
+          <w:sz w:val="19"/>
+          <w:szCs w:val="19"/>
+        </w:rPr>
+        <w:t>GetAll</w:t>
+      </w:r>
+      <w:proofErr w:type="spellEnd"/>
+      <w:r>
+        <w:rPr>
+          <w:rFonts w:ascii="Consolas" w:hAnsi="Consolas" w:cs="Cascadia Mono"/>
+          <w:color w:val="000000"/>
+          <w:kern w:val="0"/>
+          <w:sz w:val="19"/>
+          <w:szCs w:val="19"/>
+        </w:rPr>
+        <w:t>(</w:t>
+      </w:r>
+      <w:proofErr w:type="gramEnd"/>
+      <w:r>
+        <w:rPr>
+          <w:rFonts w:ascii="Consolas" w:hAnsi="Consolas" w:cs="Cascadia Mono"/>
+          <w:color w:val="000000"/>
+          <w:kern w:val="0"/>
+          <w:sz w:val="19"/>
+          <w:szCs w:val="19"/>
+        </w:rPr>
+        <w:t>)</w:t>
       </w:r>
     </w:p>
     <w:p>
@@ -1100,7 +1714,31 @@
           <w:sz w:val="19"/>
           <w:szCs w:val="19"/>
         </w:rPr>
-        <w:t xml:space="preserve">            var categories = dbContext.Categories.ToList();</w:t>
+        <w:t xml:space="preserve">            var categories = </w:t>
+      </w:r>
+      <w:proofErr w:type="spellStart"/>
+      <w:proofErr w:type="gramStart"/>
+      <w:r>
+        <w:rPr>
+          <w:rFonts w:ascii="Consolas" w:hAnsi="Consolas" w:cs="Cascadia Mono"/>
+          <w:color w:val="000000"/>
+          <w:kern w:val="0"/>
+          <w:sz w:val="19"/>
+          <w:szCs w:val="19"/>
+        </w:rPr>
+        <w:t>dbContext.Categories.ToList</w:t>
+      </w:r>
+      <w:proofErr w:type="spellEnd"/>
+      <w:proofErr w:type="gramEnd"/>
+      <w:r>
+        <w:rPr>
+          <w:rFonts w:ascii="Consolas" w:hAnsi="Consolas" w:cs="Cascadia Mono"/>
+          <w:color w:val="000000"/>
+          <w:kern w:val="0"/>
+          <w:sz w:val="19"/>
+          <w:szCs w:val="19"/>
+        </w:rPr>
+        <w:t>();</w:t>
       </w:r>
     </w:p>
     <w:p>
@@ -1142,8 +1780,20 @@
           <w:sz w:val="19"/>
           <w:szCs w:val="19"/>
         </w:rPr>
-        <w:t xml:space="preserve">            return Ok(categories);</w:t>
-      </w:r>
+        <w:t xml:space="preserve">            return Ok(categories</w:t>
+      </w:r>
+      <w:proofErr w:type="gramStart"/>
+      <w:r>
+        <w:rPr>
+          <w:rFonts w:ascii="Consolas" w:hAnsi="Consolas" w:cs="Cascadia Mono"/>
+          <w:color w:val="000000"/>
+          <w:kern w:val="0"/>
+          <w:sz w:val="19"/>
+          <w:szCs w:val="19"/>
+        </w:rPr>
+        <w:t>);</w:t>
+      </w:r>
+      <w:proofErr w:type="gramEnd"/>
     </w:p>
     <w:p>
       <w:pPr>
@@ -1247,7 +1897,15 @@
         </w:numPr>
       </w:pPr>
       <w:r>
-        <w:t>Get Region By Id Action Method</w:t>
+        <w:t xml:space="preserve">Get Region </w:t>
+      </w:r>
+      <w:proofErr w:type="gramStart"/>
+      <w:r>
+        <w:t>By</w:t>
+      </w:r>
+      <w:proofErr w:type="gramEnd"/>
+      <w:r>
+        <w:t xml:space="preserve"> Id Action Method</w:t>
       </w:r>
     </w:p>
     <w:p>
@@ -1304,7 +1962,25 @@
           <w:sz w:val="18"/>
           <w:szCs w:val="18"/>
         </w:rPr>
-        <w:t>[HttpGet]</w:t>
+        <w:t>[</w:t>
+      </w:r>
+      <w:proofErr w:type="spellStart"/>
+      <w:r>
+        <w:rPr>
+          <w:rFonts w:ascii="Consolas" w:hAnsi="Consolas"/>
+          <w:sz w:val="18"/>
+          <w:szCs w:val="18"/>
+        </w:rPr>
+        <w:t>HttpGet</w:t>
+      </w:r>
+      <w:proofErr w:type="spellEnd"/>
+      <w:r>
+        <w:rPr>
+          <w:rFonts w:ascii="Consolas" w:hAnsi="Consolas"/>
+          <w:sz w:val="18"/>
+          <w:szCs w:val="18"/>
+        </w:rPr>
+        <w:t>]</w:t>
       </w:r>
     </w:p>
     <w:p>
@@ -1323,7 +1999,27 @@
           <w:sz w:val="18"/>
           <w:szCs w:val="18"/>
         </w:rPr>
-        <w:t>[Route("{id:Guid}")]</w:t>
+        <w:t>[Route("{</w:t>
+      </w:r>
+      <w:proofErr w:type="spellStart"/>
+      <w:proofErr w:type="gramStart"/>
+      <w:r>
+        <w:rPr>
+          <w:rFonts w:ascii="Consolas" w:hAnsi="Consolas"/>
+          <w:sz w:val="18"/>
+          <w:szCs w:val="18"/>
+        </w:rPr>
+        <w:t>id:Guid</w:t>
+      </w:r>
+      <w:proofErr w:type="spellEnd"/>
+      <w:proofErr w:type="gramEnd"/>
+      <w:r>
+        <w:rPr>
+          <w:rFonts w:ascii="Consolas" w:hAnsi="Consolas"/>
+          <w:sz w:val="18"/>
+          <w:szCs w:val="18"/>
+        </w:rPr>
+        <w:t>}")]</w:t>
       </w:r>
     </w:p>
     <w:p>
@@ -1342,7 +2038,61 @@
           <w:sz w:val="18"/>
           <w:szCs w:val="18"/>
         </w:rPr>
-        <w:t>public IActionResult GetById([FromRoute] Guid id)</w:t>
+        <w:t xml:space="preserve">public </w:t>
+      </w:r>
+      <w:proofErr w:type="spellStart"/>
+      <w:r>
+        <w:rPr>
+          <w:rFonts w:ascii="Consolas" w:hAnsi="Consolas"/>
+          <w:sz w:val="18"/>
+          <w:szCs w:val="18"/>
+        </w:rPr>
+        <w:t>IActionResult</w:t>
+      </w:r>
+      <w:proofErr w:type="spellEnd"/>
+      <w:r>
+        <w:rPr>
+          <w:rFonts w:ascii="Consolas" w:hAnsi="Consolas"/>
+          <w:sz w:val="18"/>
+          <w:szCs w:val="18"/>
+        </w:rPr>
+        <w:t xml:space="preserve"> GetById([</w:t>
+      </w:r>
+      <w:proofErr w:type="spellStart"/>
+      <w:r>
+        <w:rPr>
+          <w:rFonts w:ascii="Consolas" w:hAnsi="Consolas"/>
+          <w:sz w:val="18"/>
+          <w:szCs w:val="18"/>
+        </w:rPr>
+        <w:t>FromRoute</w:t>
+      </w:r>
+      <w:proofErr w:type="spellEnd"/>
+      <w:r>
+        <w:rPr>
+          <w:rFonts w:ascii="Consolas" w:hAnsi="Consolas"/>
+          <w:sz w:val="18"/>
+          <w:szCs w:val="18"/>
+        </w:rPr>
+        <w:t xml:space="preserve">] </w:t>
+      </w:r>
+      <w:proofErr w:type="spellStart"/>
+      <w:r>
+        <w:rPr>
+          <w:rFonts w:ascii="Consolas" w:hAnsi="Consolas"/>
+          <w:sz w:val="18"/>
+          <w:szCs w:val="18"/>
+        </w:rPr>
+        <w:t>Guid</w:t>
+      </w:r>
+      <w:proofErr w:type="spellEnd"/>
+      <w:r>
+        <w:rPr>
+          <w:rFonts w:ascii="Consolas" w:hAnsi="Consolas"/>
+          <w:sz w:val="18"/>
+          <w:szCs w:val="18"/>
+        </w:rPr>
+        <w:t xml:space="preserve"> id)</w:t>
       </w:r>
     </w:p>
     <w:p>
@@ -1380,7 +2130,27 @@
           <w:sz w:val="18"/>
           <w:szCs w:val="18"/>
         </w:rPr>
-        <w:t xml:space="preserve">    //var category = dbContext.Categories.Find(id);</w:t>
+        <w:t xml:space="preserve">    //var category = </w:t>
+      </w:r>
+      <w:proofErr w:type="spellStart"/>
+      <w:proofErr w:type="gramStart"/>
+      <w:r>
+        <w:rPr>
+          <w:rFonts w:ascii="Consolas" w:hAnsi="Consolas"/>
+          <w:sz w:val="18"/>
+          <w:szCs w:val="18"/>
+        </w:rPr>
+        <w:t>dbContext.Categories.Find</w:t>
+      </w:r>
+      <w:proofErr w:type="spellEnd"/>
+      <w:proofErr w:type="gramEnd"/>
+      <w:r>
+        <w:rPr>
+          <w:rFonts w:ascii="Consolas" w:hAnsi="Consolas"/>
+          <w:sz w:val="18"/>
+          <w:szCs w:val="18"/>
+        </w:rPr>
+        <w:t>(id);</w:t>
       </w:r>
     </w:p>
     <w:p>
@@ -1399,7 +2169,45 @@
           <w:sz w:val="18"/>
           <w:szCs w:val="18"/>
         </w:rPr>
-        <w:t xml:space="preserve">    var category = dbContext.Categories.FirstOrDefault(x =&gt; x.Id == id);</w:t>
+        <w:t xml:space="preserve">    var category = </w:t>
+      </w:r>
+      <w:proofErr w:type="spellStart"/>
+      <w:proofErr w:type="gramStart"/>
+      <w:r>
+        <w:rPr>
+          <w:rFonts w:ascii="Consolas" w:hAnsi="Consolas"/>
+          <w:sz w:val="18"/>
+          <w:szCs w:val="18"/>
+        </w:rPr>
+        <w:t>dbContext.Categories.FirstOrDefault</w:t>
+      </w:r>
+      <w:proofErr w:type="spellEnd"/>
+      <w:proofErr w:type="gramEnd"/>
+      <w:r>
+        <w:rPr>
+          <w:rFonts w:ascii="Consolas" w:hAnsi="Consolas"/>
+          <w:sz w:val="18"/>
+          <w:szCs w:val="18"/>
+        </w:rPr>
+        <w:t xml:space="preserve">(x =&gt; </w:t>
+      </w:r>
+      <w:proofErr w:type="spellStart"/>
+      <w:r>
+        <w:rPr>
+          <w:rFonts w:ascii="Consolas" w:hAnsi="Consolas"/>
+          <w:sz w:val="18"/>
+          <w:szCs w:val="18"/>
+        </w:rPr>
+        <w:t>x.Id</w:t>
+      </w:r>
+      <w:proofErr w:type="spellEnd"/>
+      <w:r>
+        <w:rPr>
+          <w:rFonts w:ascii="Consolas" w:hAnsi="Consolas"/>
+          <w:sz w:val="18"/>
+          <w:szCs w:val="18"/>
+        </w:rPr>
+        <w:t xml:space="preserve"> == id);</w:t>
       </w:r>
     </w:p>
     <w:p>
@@ -1467,7 +2275,35 @@
           <w:sz w:val="18"/>
           <w:szCs w:val="18"/>
         </w:rPr>
-        <w:t xml:space="preserve">        return NotFound();</w:t>
+        <w:t xml:space="preserve">        return </w:t>
+      </w:r>
+      <w:proofErr w:type="spellStart"/>
+      <w:proofErr w:type="gramStart"/>
+      <w:r>
+        <w:rPr>
+          <w:rFonts w:ascii="Consolas" w:hAnsi="Consolas"/>
+          <w:sz w:val="18"/>
+          <w:szCs w:val="18"/>
+        </w:rPr>
+        <w:t>NotFound</w:t>
+      </w:r>
+      <w:proofErr w:type="spellEnd"/>
+      <w:r>
+        <w:rPr>
+          <w:rFonts w:ascii="Consolas" w:hAnsi="Consolas"/>
+          <w:sz w:val="18"/>
+          <w:szCs w:val="18"/>
+        </w:rPr>
+        <w:t>(</w:t>
+      </w:r>
+      <w:proofErr w:type="gramEnd"/>
+      <w:r>
+        <w:rPr>
+          <w:rFonts w:ascii="Consolas" w:hAnsi="Consolas"/>
+          <w:sz w:val="18"/>
+          <w:szCs w:val="18"/>
+        </w:rPr>
+        <w:t>);</w:t>
       </w:r>
     </w:p>
     <w:p>
@@ -1505,8 +2341,18 @@
           <w:sz w:val="18"/>
           <w:szCs w:val="18"/>
         </w:rPr>
-        <w:t xml:space="preserve">    return Ok(category);</w:t>
-      </w:r>
+        <w:t xml:space="preserve">    return Ok(category</w:t>
+      </w:r>
+      <w:proofErr w:type="gramStart"/>
+      <w:r>
+        <w:rPr>
+          <w:rFonts w:ascii="Consolas" w:hAnsi="Consolas"/>
+          <w:sz w:val="18"/>
+          <w:szCs w:val="18"/>
+        </w:rPr>
+        <w:t>);</w:t>
+      </w:r>
+      <w:proofErr w:type="gramEnd"/>
     </w:p>
     <w:p>
       <w:pPr>
@@ -1720,7 +2566,25 @@
           <w:sz w:val="18"/>
           <w:szCs w:val="18"/>
         </w:rPr>
-        <w:t xml:space="preserve">        [HttpGet]</w:t>
+        <w:t xml:space="preserve">        [</w:t>
+      </w:r>
+      <w:proofErr w:type="spellStart"/>
+      <w:r>
+        <w:rPr>
+          <w:rFonts w:ascii="Consolas" w:hAnsi="Consolas"/>
+          <w:sz w:val="18"/>
+          <w:szCs w:val="18"/>
+        </w:rPr>
+        <w:t>HttpGet</w:t>
+      </w:r>
+      <w:proofErr w:type="spellEnd"/>
+      <w:r>
+        <w:rPr>
+          <w:rFonts w:ascii="Consolas" w:hAnsi="Consolas"/>
+          <w:sz w:val="18"/>
+          <w:szCs w:val="18"/>
+        </w:rPr>
+        <w:t>]</w:t>
       </w:r>
     </w:p>
     <w:p>
@@ -1755,7 +2619,53 @@
           <w:sz w:val="18"/>
           <w:szCs w:val="18"/>
         </w:rPr>
-        <w:t>&lt;IActionResult&gt; GetAll()</w:t>
+        <w:t>&lt;</w:t>
+      </w:r>
+      <w:proofErr w:type="spellStart"/>
+      <w:r>
+        <w:rPr>
+          <w:rFonts w:ascii="Consolas" w:hAnsi="Consolas"/>
+          <w:sz w:val="18"/>
+          <w:szCs w:val="18"/>
+        </w:rPr>
+        <w:t>IActionResult</w:t>
+      </w:r>
+      <w:proofErr w:type="spellEnd"/>
+      <w:r>
+        <w:rPr>
+          <w:rFonts w:ascii="Consolas" w:hAnsi="Consolas"/>
+          <w:sz w:val="18"/>
+          <w:szCs w:val="18"/>
+        </w:rPr>
+        <w:t xml:space="preserve">&gt; </w:t>
+      </w:r>
+      <w:proofErr w:type="spellStart"/>
+      <w:proofErr w:type="gramStart"/>
+      <w:r>
+        <w:rPr>
+          <w:rFonts w:ascii="Consolas" w:hAnsi="Consolas"/>
+          <w:sz w:val="18"/>
+          <w:szCs w:val="18"/>
+        </w:rPr>
+        <w:t>GetAll</w:t>
+      </w:r>
+      <w:proofErr w:type="spellEnd"/>
+      <w:r>
+        <w:rPr>
+          <w:rFonts w:ascii="Consolas" w:hAnsi="Consolas"/>
+          <w:sz w:val="18"/>
+          <w:szCs w:val="18"/>
+        </w:rPr>
+        <w:t>(</w:t>
+      </w:r>
+      <w:proofErr w:type="gramEnd"/>
+      <w:r>
+        <w:rPr>
+          <w:rFonts w:ascii="Consolas" w:hAnsi="Consolas"/>
+          <w:sz w:val="18"/>
+          <w:szCs w:val="18"/>
+        </w:rPr>
+        <w:t>)</w:t>
       </w:r>
     </w:p>
     <w:p>
@@ -1809,7 +2719,25 @@
           <w:sz w:val="18"/>
           <w:szCs w:val="18"/>
         </w:rPr>
-        <w:t xml:space="preserve">            var categoriesDomain = </w:t>
+        <w:t xml:space="preserve">            var </w:t>
+      </w:r>
+      <w:proofErr w:type="spellStart"/>
+      <w:r>
+        <w:rPr>
+          <w:rFonts w:ascii="Consolas" w:hAnsi="Consolas"/>
+          <w:sz w:val="18"/>
+          <w:szCs w:val="18"/>
+        </w:rPr>
+        <w:t>categoriesDomain</w:t>
+      </w:r>
+      <w:proofErr w:type="spellEnd"/>
+      <w:r>
+        <w:rPr>
+          <w:rFonts w:ascii="Consolas" w:hAnsi="Consolas"/>
+          <w:sz w:val="18"/>
+          <w:szCs w:val="18"/>
+        </w:rPr>
+        <w:t xml:space="preserve"> = </w:t>
       </w:r>
       <w:r>
         <w:rPr>
@@ -1820,6 +2748,8 @@
         </w:rPr>
         <w:t xml:space="preserve">await </w:t>
       </w:r>
+      <w:proofErr w:type="spellStart"/>
+      <w:proofErr w:type="gramStart"/>
       <w:r>
         <w:rPr>
           <w:rFonts w:ascii="Consolas" w:hAnsi="Consolas"/>
@@ -1837,6 +2767,8 @@
         </w:rPr>
         <w:t>ToListAsync</w:t>
       </w:r>
+      <w:proofErr w:type="spellEnd"/>
+      <w:proofErr w:type="gramEnd"/>
       <w:r>
         <w:rPr>
           <w:rFonts w:ascii="Consolas" w:hAnsi="Consolas"/>
@@ -1907,25 +2839,107 @@
           <w:sz w:val="18"/>
           <w:szCs w:val="18"/>
         </w:rPr>
-        <w:t xml:space="preserve">            var categoriesDto = new List&lt;CategoryDto&gt;();</w:t>
-      </w:r>
-    </w:p>
-    <w:p>
-      <w:pPr>
-        <w:spacing w:after="0"/>
-        <w:rPr>
-          <w:rFonts w:ascii="Consolas" w:hAnsi="Consolas"/>
-          <w:sz w:val="18"/>
-          <w:szCs w:val="18"/>
-        </w:rPr>
-      </w:pPr>
-      <w:r>
-        <w:rPr>
-          <w:rFonts w:ascii="Consolas" w:hAnsi="Consolas"/>
-          <w:sz w:val="18"/>
-          <w:szCs w:val="18"/>
-        </w:rPr>
-        <w:t xml:space="preserve">            foreach (var categoryDomain in categoriesDomain) </w:t>
+        <w:t xml:space="preserve">            var </w:t>
+      </w:r>
+      <w:proofErr w:type="spellStart"/>
+      <w:r>
+        <w:rPr>
+          <w:rFonts w:ascii="Consolas" w:hAnsi="Consolas"/>
+          <w:sz w:val="18"/>
+          <w:szCs w:val="18"/>
+        </w:rPr>
+        <w:t>categoriesDto</w:t>
+      </w:r>
+      <w:proofErr w:type="spellEnd"/>
+      <w:r>
+        <w:rPr>
+          <w:rFonts w:ascii="Consolas" w:hAnsi="Consolas"/>
+          <w:sz w:val="18"/>
+          <w:szCs w:val="18"/>
+        </w:rPr>
+        <w:t xml:space="preserve"> = new List&lt;</w:t>
+      </w:r>
+      <w:proofErr w:type="spellStart"/>
+      <w:r>
+        <w:rPr>
+          <w:rFonts w:ascii="Consolas" w:hAnsi="Consolas"/>
+          <w:sz w:val="18"/>
+          <w:szCs w:val="18"/>
+        </w:rPr>
+        <w:t>CategoryDto</w:t>
+      </w:r>
+      <w:proofErr w:type="spellEnd"/>
+      <w:proofErr w:type="gramStart"/>
+      <w:r>
+        <w:rPr>
+          <w:rFonts w:ascii="Consolas" w:hAnsi="Consolas"/>
+          <w:sz w:val="18"/>
+          <w:szCs w:val="18"/>
+        </w:rPr>
+        <w:t>&gt;(</w:t>
+      </w:r>
+      <w:proofErr w:type="gramEnd"/>
+      <w:r>
+        <w:rPr>
+          <w:rFonts w:ascii="Consolas" w:hAnsi="Consolas"/>
+          <w:sz w:val="18"/>
+          <w:szCs w:val="18"/>
+        </w:rPr>
+        <w:t>);</w:t>
+      </w:r>
+    </w:p>
+    <w:p>
+      <w:pPr>
+        <w:spacing w:after="0"/>
+        <w:rPr>
+          <w:rFonts w:ascii="Consolas" w:hAnsi="Consolas"/>
+          <w:sz w:val="18"/>
+          <w:szCs w:val="18"/>
+        </w:rPr>
+      </w:pPr>
+      <w:r>
+        <w:rPr>
+          <w:rFonts w:ascii="Consolas" w:hAnsi="Consolas"/>
+          <w:sz w:val="18"/>
+          <w:szCs w:val="18"/>
+        </w:rPr>
+        <w:t xml:space="preserve">            foreach (var </w:t>
+      </w:r>
+      <w:proofErr w:type="spellStart"/>
+      <w:r>
+        <w:rPr>
+          <w:rFonts w:ascii="Consolas" w:hAnsi="Consolas"/>
+          <w:sz w:val="18"/>
+          <w:szCs w:val="18"/>
+        </w:rPr>
+        <w:t>categoryDomain</w:t>
+      </w:r>
+      <w:proofErr w:type="spellEnd"/>
+      <w:r>
+        <w:rPr>
+          <w:rFonts w:ascii="Consolas" w:hAnsi="Consolas"/>
+          <w:sz w:val="18"/>
+          <w:szCs w:val="18"/>
+        </w:rPr>
+        <w:t xml:space="preserve"> in </w:t>
+      </w:r>
+      <w:proofErr w:type="spellStart"/>
+      <w:r>
+        <w:rPr>
+          <w:rFonts w:ascii="Consolas" w:hAnsi="Consolas"/>
+          <w:sz w:val="18"/>
+          <w:szCs w:val="18"/>
+        </w:rPr>
+        <w:t>categoriesDomain</w:t>
+      </w:r>
+      <w:proofErr w:type="spellEnd"/>
+      <w:r>
+        <w:rPr>
+          <w:rFonts w:ascii="Consolas" w:hAnsi="Consolas"/>
+          <w:sz w:val="18"/>
+          <w:szCs w:val="18"/>
+        </w:rPr>
+        <w:t xml:space="preserve">) </w:t>
       </w:r>
     </w:p>
     <w:p>
@@ -1961,7 +2975,53 @@
           <w:sz w:val="18"/>
           <w:szCs w:val="18"/>
         </w:rPr>
-        <w:t xml:space="preserve">                categoriesDto.Add(new CategoryDto()</w:t>
+        <w:t xml:space="preserve">                </w:t>
+      </w:r>
+      <w:proofErr w:type="spellStart"/>
+      <w:r>
+        <w:rPr>
+          <w:rFonts w:ascii="Consolas" w:hAnsi="Consolas"/>
+          <w:sz w:val="18"/>
+          <w:szCs w:val="18"/>
+        </w:rPr>
+        <w:t>categoriesDto.Add</w:t>
+      </w:r>
+      <w:proofErr w:type="spellEnd"/>
+      <w:r>
+        <w:rPr>
+          <w:rFonts w:ascii="Consolas" w:hAnsi="Consolas"/>
+          <w:sz w:val="18"/>
+          <w:szCs w:val="18"/>
+        </w:rPr>
+        <w:t xml:space="preserve">(new </w:t>
+      </w:r>
+      <w:proofErr w:type="spellStart"/>
+      <w:proofErr w:type="gramStart"/>
+      <w:r>
+        <w:rPr>
+          <w:rFonts w:ascii="Consolas" w:hAnsi="Consolas"/>
+          <w:sz w:val="18"/>
+          <w:szCs w:val="18"/>
+        </w:rPr>
+        <w:t>CategoryDto</w:t>
+      </w:r>
+      <w:proofErr w:type="spellEnd"/>
+      <w:r>
+        <w:rPr>
+          <w:rFonts w:ascii="Consolas" w:hAnsi="Consolas"/>
+          <w:sz w:val="18"/>
+          <w:szCs w:val="18"/>
+        </w:rPr>
+        <w:t>(</w:t>
+      </w:r>
+      <w:proofErr w:type="gramEnd"/>
+      <w:r>
+        <w:rPr>
+          <w:rFonts w:ascii="Consolas" w:hAnsi="Consolas"/>
+          <w:sz w:val="18"/>
+          <w:szCs w:val="18"/>
+        </w:rPr>
+        <w:t>)</w:t>
       </w:r>
     </w:p>
     <w:p>
@@ -1997,62 +3057,162 @@
           <w:sz w:val="18"/>
           <w:szCs w:val="18"/>
         </w:rPr>
-        <w:t xml:space="preserve">                    Id = categoryDomain.Id,</w:t>
-      </w:r>
-    </w:p>
-    <w:p>
-      <w:pPr>
-        <w:spacing w:after="0"/>
-        <w:rPr>
-          <w:rFonts w:ascii="Consolas" w:hAnsi="Consolas"/>
-          <w:sz w:val="18"/>
-          <w:szCs w:val="18"/>
-        </w:rPr>
-      </w:pPr>
-      <w:r>
-        <w:rPr>
-          <w:rFonts w:ascii="Consolas" w:hAnsi="Consolas"/>
-          <w:sz w:val="18"/>
-          <w:szCs w:val="18"/>
-        </w:rPr>
-        <w:t xml:space="preserve">                    Abbr = categoryDomain.Abbr,</w:t>
-      </w:r>
-    </w:p>
-    <w:p>
-      <w:pPr>
-        <w:spacing w:after="0"/>
-        <w:rPr>
-          <w:rFonts w:ascii="Consolas" w:hAnsi="Consolas"/>
-          <w:sz w:val="18"/>
-          <w:szCs w:val="18"/>
-        </w:rPr>
-      </w:pPr>
-      <w:r>
-        <w:rPr>
-          <w:rFonts w:ascii="Consolas" w:hAnsi="Consolas"/>
-          <w:sz w:val="18"/>
-          <w:szCs w:val="18"/>
-        </w:rPr>
-        <w:t xml:space="preserve">                    Name = categoryDomain.Name,</w:t>
-      </w:r>
-    </w:p>
-    <w:p>
-      <w:pPr>
-        <w:spacing w:after="0"/>
-        <w:rPr>
-          <w:rFonts w:ascii="Consolas" w:hAnsi="Consolas"/>
-          <w:sz w:val="18"/>
-          <w:szCs w:val="18"/>
-        </w:rPr>
-      </w:pPr>
-      <w:r>
-        <w:rPr>
-          <w:rFonts w:ascii="Consolas" w:hAnsi="Consolas"/>
-          <w:sz w:val="18"/>
-          <w:szCs w:val="18"/>
-        </w:rPr>
-        <w:t xml:space="preserve">                    CategoyImageUrl = categoryDomain.CategoyImageUrl</w:t>
-      </w:r>
+        <w:t xml:space="preserve">                    Id = </w:t>
+      </w:r>
+      <w:proofErr w:type="spellStart"/>
+      <w:r>
+        <w:rPr>
+          <w:rFonts w:ascii="Consolas" w:hAnsi="Consolas"/>
+          <w:sz w:val="18"/>
+          <w:szCs w:val="18"/>
+        </w:rPr>
+        <w:t>categoryDomain.Id</w:t>
+      </w:r>
+      <w:proofErr w:type="spellEnd"/>
+      <w:r>
+        <w:rPr>
+          <w:rFonts w:ascii="Consolas" w:hAnsi="Consolas"/>
+          <w:sz w:val="18"/>
+          <w:szCs w:val="18"/>
+        </w:rPr>
+        <w:t>,</w:t>
+      </w:r>
+    </w:p>
+    <w:p>
+      <w:pPr>
+        <w:spacing w:after="0"/>
+        <w:rPr>
+          <w:rFonts w:ascii="Consolas" w:hAnsi="Consolas"/>
+          <w:sz w:val="18"/>
+          <w:szCs w:val="18"/>
+        </w:rPr>
+      </w:pPr>
+      <w:r>
+        <w:rPr>
+          <w:rFonts w:ascii="Consolas" w:hAnsi="Consolas"/>
+          <w:sz w:val="18"/>
+          <w:szCs w:val="18"/>
+        </w:rPr>
+        <w:t xml:space="preserve">                    </w:t>
+      </w:r>
+      <w:proofErr w:type="spellStart"/>
+      <w:r>
+        <w:rPr>
+          <w:rFonts w:ascii="Consolas" w:hAnsi="Consolas"/>
+          <w:sz w:val="18"/>
+          <w:szCs w:val="18"/>
+        </w:rPr>
+        <w:t>Abbr</w:t>
+      </w:r>
+      <w:proofErr w:type="spellEnd"/>
+      <w:r>
+        <w:rPr>
+          <w:rFonts w:ascii="Consolas" w:hAnsi="Consolas"/>
+          <w:sz w:val="18"/>
+          <w:szCs w:val="18"/>
+        </w:rPr>
+        <w:t xml:space="preserve"> = </w:t>
+      </w:r>
+      <w:proofErr w:type="spellStart"/>
+      <w:r>
+        <w:rPr>
+          <w:rFonts w:ascii="Consolas" w:hAnsi="Consolas"/>
+          <w:sz w:val="18"/>
+          <w:szCs w:val="18"/>
+        </w:rPr>
+        <w:t>categoryDomain.Abbr</w:t>
+      </w:r>
+      <w:proofErr w:type="spellEnd"/>
+      <w:r>
+        <w:rPr>
+          <w:rFonts w:ascii="Consolas" w:hAnsi="Consolas"/>
+          <w:sz w:val="18"/>
+          <w:szCs w:val="18"/>
+        </w:rPr>
+        <w:t>,</w:t>
+      </w:r>
+    </w:p>
+    <w:p>
+      <w:pPr>
+        <w:spacing w:after="0"/>
+        <w:rPr>
+          <w:rFonts w:ascii="Consolas" w:hAnsi="Consolas"/>
+          <w:sz w:val="18"/>
+          <w:szCs w:val="18"/>
+        </w:rPr>
+      </w:pPr>
+      <w:r>
+        <w:rPr>
+          <w:rFonts w:ascii="Consolas" w:hAnsi="Consolas"/>
+          <w:sz w:val="18"/>
+          <w:szCs w:val="18"/>
+        </w:rPr>
+        <w:t xml:space="preserve">                    Name = </w:t>
+      </w:r>
+      <w:proofErr w:type="spellStart"/>
+      <w:r>
+        <w:rPr>
+          <w:rFonts w:ascii="Consolas" w:hAnsi="Consolas"/>
+          <w:sz w:val="18"/>
+          <w:szCs w:val="18"/>
+        </w:rPr>
+        <w:t>categoryDomain.Name</w:t>
+      </w:r>
+      <w:proofErr w:type="spellEnd"/>
+      <w:r>
+        <w:rPr>
+          <w:rFonts w:ascii="Consolas" w:hAnsi="Consolas"/>
+          <w:sz w:val="18"/>
+          <w:szCs w:val="18"/>
+        </w:rPr>
+        <w:t>,</w:t>
+      </w:r>
+    </w:p>
+    <w:p>
+      <w:pPr>
+        <w:spacing w:after="0"/>
+        <w:rPr>
+          <w:rFonts w:ascii="Consolas" w:hAnsi="Consolas"/>
+          <w:sz w:val="18"/>
+          <w:szCs w:val="18"/>
+        </w:rPr>
+      </w:pPr>
+      <w:r>
+        <w:rPr>
+          <w:rFonts w:ascii="Consolas" w:hAnsi="Consolas"/>
+          <w:sz w:val="18"/>
+          <w:szCs w:val="18"/>
+        </w:rPr>
+        <w:t xml:space="preserve">                    </w:t>
+      </w:r>
+      <w:proofErr w:type="spellStart"/>
+      <w:r>
+        <w:rPr>
+          <w:rFonts w:ascii="Consolas" w:hAnsi="Consolas"/>
+          <w:sz w:val="18"/>
+          <w:szCs w:val="18"/>
+        </w:rPr>
+        <w:t>CategoyImageUrl</w:t>
+      </w:r>
+      <w:proofErr w:type="spellEnd"/>
+      <w:r>
+        <w:rPr>
+          <w:rFonts w:ascii="Consolas" w:hAnsi="Consolas"/>
+          <w:sz w:val="18"/>
+          <w:szCs w:val="18"/>
+        </w:rPr>
+        <w:t xml:space="preserve"> = </w:t>
+      </w:r>
+      <w:proofErr w:type="spellStart"/>
+      <w:r>
+        <w:rPr>
+          <w:rFonts w:ascii="Consolas" w:hAnsi="Consolas"/>
+          <w:sz w:val="18"/>
+          <w:szCs w:val="18"/>
+        </w:rPr>
+        <w:t>categoryDomain.CategoyImageUrl</w:t>
+      </w:r>
+      <w:proofErr w:type="spellEnd"/>
     </w:p>
     <w:p>
       <w:pPr>
@@ -2161,8 +3321,28 @@
           <w:sz w:val="18"/>
           <w:szCs w:val="18"/>
         </w:rPr>
-        <w:t xml:space="preserve">            return Ok(categoriesDto);</w:t>
-      </w:r>
+        <w:t xml:space="preserve">            return Ok(</w:t>
+      </w:r>
+      <w:proofErr w:type="spellStart"/>
+      <w:r>
+        <w:rPr>
+          <w:rFonts w:ascii="Consolas" w:hAnsi="Consolas"/>
+          <w:sz w:val="18"/>
+          <w:szCs w:val="18"/>
+        </w:rPr>
+        <w:t>categoriesDto</w:t>
+      </w:r>
+      <w:proofErr w:type="spellEnd"/>
+      <w:proofErr w:type="gramStart"/>
+      <w:r>
+        <w:rPr>
+          <w:rFonts w:ascii="Consolas" w:hAnsi="Consolas"/>
+          <w:sz w:val="18"/>
+          <w:szCs w:val="18"/>
+        </w:rPr>
+        <w:t>);</w:t>
+      </w:r>
+      <w:proofErr w:type="gramEnd"/>
     </w:p>
     <w:p>
       <w:pPr>
@@ -2192,19 +3372,43 @@
         <w:spacing w:after="0"/>
       </w:pPr>
       <w:r>
-        <w:t>Three things that we did above, we made the function asynchronous. We wrapped the result (IActionResult) inside a Task and we awaited on the individual calls that we wanted to be asynchronous.</w:t>
-      </w:r>
-    </w:p>
-    <w:p>
-      <w:pPr>
-        <w:spacing w:after="0"/>
-      </w:pPr>
-    </w:p>
-    <w:p>
-      <w:pPr>
-        <w:spacing w:after="0"/>
-      </w:pPr>
-      <w:r>
+        <w:t>Three things that we did above, we made the function asynchronous. We wrapped the result (</w:t>
+      </w:r>
+      <w:proofErr w:type="spellStart"/>
+      <w:r>
+        <w:t>IActionResult</w:t>
+      </w:r>
+      <w:proofErr w:type="spellEnd"/>
+      <w:r>
+        <w:t xml:space="preserve">) inside a </w:t>
+      </w:r>
+      <w:proofErr w:type="gramStart"/>
+      <w:r>
+        <w:t>Task</w:t>
+      </w:r>
+      <w:proofErr w:type="gramEnd"/>
+      <w:r>
+        <w:t xml:space="preserve"> and we awaited on the individual calls that we wanted to be asynchronous.</w:t>
+      </w:r>
+    </w:p>
+    <w:p>
+      <w:pPr>
+        <w:spacing w:after="0"/>
+      </w:pPr>
+    </w:p>
+    <w:p>
+      <w:pPr>
+        <w:spacing w:after="0"/>
+        <w:rPr>
+          <w:b/>
+          <w:bCs/>
+        </w:rPr>
+      </w:pPr>
+      <w:r>
+        <w:rPr>
+          <w:b/>
+          <w:bCs/>
+        </w:rPr>
         <w:t>Repository Pattern and Benefits</w:t>
       </w:r>
     </w:p>
@@ -2218,31 +3422,7 @@
         <w:spacing w:after="0"/>
       </w:pPr>
       <w:r>
-        <w:t>Repository pattern in ASP.NET Core is a design pattern that helps to separate the data access layer</w:t>
-      </w:r>
-      <w:r>
-        <w:t xml:space="preserve"> </w:t>
-      </w:r>
-      <w:r>
-        <w:t>from the rest of the application.</w:t>
-      </w:r>
-      <w:r>
-        <w:t xml:space="preserve"> </w:t>
-      </w:r>
-      <w:r>
-        <w:t>It provides a standard interface, which is an interface class for accessing and managing data in a</w:t>
-      </w:r>
-      <w:r>
-        <w:t xml:space="preserve"> </w:t>
-      </w:r>
-      <w:r>
-        <w:t>data store such as a database without exposing the underlying implementation detail to the rest of the</w:t>
-      </w:r>
-      <w:r>
-        <w:t xml:space="preserve"> </w:t>
-      </w:r>
-      <w:r>
-        <w:t>application.</w:t>
+        <w:t>Repository pattern in ASP.NET Core is a design pattern that helps to separate the data access layer from the rest of the application. It provides a standard interface, which is an interface class for accessing and managing data in a data store such as a database without exposing the underlying implementation detail to the rest of the application.</w:t>
       </w:r>
     </w:p>
     <w:p>
@@ -2363,9 +3543,11 @@
                       <wps:txbx>
                         <w:txbxContent>
                           <w:p>
+                            <w:proofErr w:type="spellStart"/>
                             <w:r>
                               <w:t>DbContext</w:t>
                             </w:r>
+                            <w:proofErr w:type="spellEnd"/>
                           </w:p>
                         </w:txbxContent>
                       </wps:txbx>
@@ -2394,9 +3576,11 @@
                 <v:textbox>
                   <w:txbxContent>
                     <w:p>
+                      <w:proofErr w:type="spellStart"/>
                       <w:r>
                         <w:t>DbContext</w:t>
                       </w:r>
+                      <w:proofErr w:type="spellEnd"/>
                     </w:p>
                   </w:txbxContent>
                 </v:textbox>
@@ -3075,62 +4259,44 @@
         <w:spacing w:after="0"/>
       </w:pPr>
       <w:r>
-        <w:t>Repository pattern typically involves creating an abstraction layer between the application and the</w:t>
-      </w:r>
-      <w:r>
-        <w:t xml:space="preserve"> </w:t>
-      </w:r>
-      <w:r>
-        <w:t>data store, which is implemented by a concrete repository class.</w:t>
-      </w:r>
-      <w:r>
-        <w:t xml:space="preserve"> </w:t>
-      </w:r>
-      <w:r>
-        <w:t>The Repository class is responsible for performing CRUD operations.</w:t>
-      </w:r>
-      <w:r>
-        <w:t xml:space="preserve"> </w:t>
-      </w:r>
-      <w:r>
-        <w:t>That is, create, read, update and delete on the data store and it exposes a set of methods that the</w:t>
-      </w:r>
-      <w:r>
-        <w:t xml:space="preserve"> </w:t>
-      </w:r>
-      <w:r>
-        <w:t>application can use to interact with the data.</w:t>
-      </w:r>
-    </w:p>
-    <w:p>
-      <w:pPr>
-        <w:spacing w:after="0"/>
-      </w:pPr>
-    </w:p>
-    <w:p>
-      <w:pPr>
-        <w:spacing w:after="0"/>
-      </w:pPr>
-      <w:r>
-        <w:t>If you remember your application now we have the Dbcontext class injected inside the controller and</w:t>
-      </w:r>
-      <w:r>
-        <w:t xml:space="preserve"> </w:t>
-      </w:r>
-      <w:r>
-        <w:t>it is the controller who is directly talking to the database using that dbcontext.</w:t>
-      </w:r>
-      <w:r>
-        <w:t xml:space="preserve"> </w:t>
-      </w:r>
-      <w:r>
-        <w:t>That is also a wrong practice and using the repository design pattern, we can eliminate that by adding</w:t>
-      </w:r>
-      <w:r>
-        <w:t xml:space="preserve"> </w:t>
-      </w:r>
-      <w:r>
-        <w:t>an abstraction layer in between.</w:t>
+        <w:t>Repository pattern typically involves creating an abstraction layer between the application and the data store, which is implemented by a concrete repository class. The Repository class is responsible for performing CRUD operations. That is, create, read, update and delete on the data store and it exposes a set of methods that the application can use to interact with the data.</w:t>
+      </w:r>
+    </w:p>
+    <w:p>
+      <w:pPr>
+        <w:spacing w:after="0"/>
+      </w:pPr>
+    </w:p>
+    <w:p>
+      <w:pPr>
+        <w:spacing w:after="0"/>
+      </w:pPr>
+      <w:r>
+        <w:t xml:space="preserve">If you remember your application </w:t>
+      </w:r>
+      <w:proofErr w:type="gramStart"/>
+      <w:r>
+        <w:t>now</w:t>
+      </w:r>
+      <w:proofErr w:type="gramEnd"/>
+      <w:r>
+        <w:t xml:space="preserve"> we have the </w:t>
+      </w:r>
+      <w:proofErr w:type="spellStart"/>
+      <w:r>
+        <w:t>Dbcontext</w:t>
+      </w:r>
+      <w:proofErr w:type="spellEnd"/>
+      <w:r>
+        <w:t xml:space="preserve"> class injected inside the controller and it is the controller who is directly talking to the database using that </w:t>
+      </w:r>
+      <w:proofErr w:type="spellStart"/>
+      <w:r>
+        <w:t>dbcontext</w:t>
+      </w:r>
+      <w:proofErr w:type="spellEnd"/>
+      <w:r>
+        <w:t>. That is also a wrong practice and using the repository design pattern, we can eliminate that by adding an abstraction layer in between.</w:t>
       </w:r>
     </w:p>
     <w:p>
@@ -3144,97 +4310,73 @@
       </w:pPr>
       <w:r>
         <w:lastRenderedPageBreak/>
-        <w:t>Repositories can be added in between the controller and the database so that all the operations on the</w:t>
-      </w:r>
-      <w:r>
-        <w:t xml:space="preserve"> </w:t>
-      </w:r>
-      <w:r>
-        <w:t>database is then handled by the repository.</w:t>
-      </w:r>
-      <w:r>
-        <w:t xml:space="preserve"> </w:t>
-      </w:r>
-      <w:r>
-        <w:t>The Dbcontext class is injected inside the repository rather than inside the controller, and it is</w:t>
-      </w:r>
-      <w:r>
-        <w:t xml:space="preserve"> </w:t>
-      </w:r>
-    </w:p>
-    <w:p>
-      <w:pPr>
-        <w:spacing w:after="0"/>
-      </w:pPr>
-      <w:r>
-        <w:t>the repository that then injects in the controller.</w:t>
-      </w:r>
-      <w:r>
-        <w:t xml:space="preserve"> </w:t>
-      </w:r>
-      <w:r>
-        <w:t>So the controller will use the repository instead of using the dbcontext.</w:t>
-      </w:r>
-      <w:r>
-        <w:t xml:space="preserve"> </w:t>
-      </w:r>
-      <w:r>
-        <w:t>By doing that, the controller now has no awareness of what's being called through the DBCONTEXT, whether</w:t>
-      </w:r>
-      <w:r>
-        <w:t xml:space="preserve"> </w:t>
-      </w:r>
-      <w:r>
-        <w:t>it's a SQL Server database or a MongoDB database, it has no idea about it.</w:t>
-      </w:r>
-    </w:p>
-    <w:p>
-      <w:pPr>
-        <w:spacing w:after="0"/>
-      </w:pPr>
-    </w:p>
-    <w:p>
-      <w:pPr>
-        <w:spacing w:after="0"/>
-      </w:pPr>
-      <w:r>
-        <w:t>Controller is just using the interface method exposed by the interface repository and the implementation</w:t>
-      </w:r>
-      <w:r>
-        <w:t xml:space="preserve"> </w:t>
-      </w:r>
-      <w:r>
-        <w:t>is hidden behind the implementation repository.</w:t>
-      </w:r>
-      <w:r>
-        <w:t xml:space="preserve"> </w:t>
-      </w:r>
-      <w:r>
-        <w:t>Using that, you can switch the logic and the data stores behind the implementation repository.</w:t>
-      </w:r>
-      <w:r>
-        <w:t xml:space="preserve"> </w:t>
-      </w:r>
-      <w:r>
-        <w:t>For example, you can use entity framework core to store your changes in a database, or you can just</w:t>
-      </w:r>
-      <w:r>
-        <w:t xml:space="preserve"> </w:t>
-      </w:r>
-      <w:r>
-        <w:t>use an in-memory database by creating another implementation repository.</w:t>
-      </w:r>
-      <w:r>
-        <w:t xml:space="preserve"> </w:t>
-      </w:r>
-      <w:r>
-        <w:t>All of those changes are happening behind the repository and the controller has no knowledge about the</w:t>
-      </w:r>
-      <w:r>
-        <w:t xml:space="preserve"> </w:t>
-      </w:r>
-      <w:r>
-        <w:t>data stores at all.</w:t>
+        <w:t xml:space="preserve">Repositories can be added in between the controller and the database so that all the operations on the database </w:t>
+      </w:r>
+      <w:proofErr w:type="gramStart"/>
+      <w:r>
+        <w:t>is</w:t>
+      </w:r>
+      <w:proofErr w:type="gramEnd"/>
+      <w:r>
+        <w:t xml:space="preserve"> then handled by the repository. The </w:t>
+      </w:r>
+      <w:proofErr w:type="spellStart"/>
+      <w:r>
+        <w:t>Dbcontext</w:t>
+      </w:r>
+      <w:proofErr w:type="spellEnd"/>
+      <w:r>
+        <w:t xml:space="preserve"> class is injected inside the repository rather than inside the controller, and it is </w:t>
+      </w:r>
+    </w:p>
+    <w:p>
+      <w:pPr>
+        <w:spacing w:after="0"/>
+      </w:pPr>
+      <w:r>
+        <w:t xml:space="preserve">the repository that then injects in the controller. </w:t>
+      </w:r>
+      <w:proofErr w:type="gramStart"/>
+      <w:r>
+        <w:t>So</w:t>
+      </w:r>
+      <w:proofErr w:type="gramEnd"/>
+      <w:r>
+        <w:t xml:space="preserve"> the controller will use the repository instead of using the </w:t>
+      </w:r>
+      <w:proofErr w:type="spellStart"/>
+      <w:r>
+        <w:t>dbcontext</w:t>
+      </w:r>
+      <w:proofErr w:type="spellEnd"/>
+      <w:r>
+        <w:t>. By doing that, the controller now has no awareness of what's being called through the DBCONTEXT, whether it's a SQL Server database or a MongoDB database, it has no idea about it.</w:t>
+      </w:r>
+    </w:p>
+    <w:p>
+      <w:pPr>
+        <w:spacing w:after="0"/>
+      </w:pPr>
+    </w:p>
+    <w:p>
+      <w:pPr>
+        <w:spacing w:after="0"/>
+      </w:pPr>
+      <w:proofErr w:type="gramStart"/>
+      <w:r>
+        <w:t>Controller</w:t>
+      </w:r>
+      <w:proofErr w:type="gramEnd"/>
+      <w:r>
+        <w:t xml:space="preserve"> is just using the interface method exposed by the interface repository and the implementation is hidden behind the implementation repository. Using that, you can switch the logic and the data stores behind the implementation repository. For example, you can use entity framework core to store your changes in a database, or you can just use an in-memory database by creating another implementation repository. </w:t>
+      </w:r>
+      <w:proofErr w:type="gramStart"/>
+      <w:r>
+        <w:t>All of</w:t>
+      </w:r>
+      <w:proofErr w:type="gramEnd"/>
+      <w:r>
+        <w:t xml:space="preserve"> those changes are happening behind the repository and the controller has no knowledge about the data stores at all.</w:t>
       </w:r>
     </w:p>
     <w:p>
@@ -3320,82 +4462,384 @@
         <w:spacing w:after="0"/>
       </w:pPr>
       <w:r>
-        <w:t>That is decoupling the data access layer from the rest of the application, which makes it easier to</w:t>
-      </w:r>
-      <w:r>
-        <w:t xml:space="preserve"> </w:t>
-      </w:r>
-      <w:r>
-        <w:t>maintain and test the application.</w:t>
-      </w:r>
-      <w:r>
-        <w:t xml:space="preserve"> </w:t>
-      </w:r>
-      <w:r>
-        <w:t>Providing a standard interface for accessing data which improves the consistency and readability of</w:t>
-      </w:r>
-      <w:r>
-        <w:t xml:space="preserve"> </w:t>
-      </w:r>
-      <w:r>
-        <w:t>the code.</w:t>
-      </w:r>
-    </w:p>
-    <w:p>
-      <w:pPr>
-        <w:spacing w:after="0"/>
-      </w:pPr>
-    </w:p>
-    <w:p>
-      <w:pPr>
-        <w:spacing w:after="0"/>
-      </w:pPr>
-    </w:p>
-    <w:p>
-      <w:pPr>
-        <w:spacing w:after="0"/>
-      </w:pPr>
-      <w:r>
-        <w:t>Now every connection to the database goes through the repository.</w:t>
-      </w:r>
-      <w:r>
-        <w:t xml:space="preserve"> </w:t>
-      </w:r>
-      <w:r>
-        <w:t>We can also improve the performance of the application by using caching, batching or other optimization</w:t>
-      </w:r>
-      <w:r>
-        <w:t xml:space="preserve"> </w:t>
-      </w:r>
-      <w:r>
-        <w:t>techniques supporting multiple data sources, which allows the application to switch between different</w:t>
-      </w:r>
-      <w:r>
-        <w:t xml:space="preserve"> </w:t>
-      </w:r>
-      <w:r>
-        <w:t>data sources without affecting the application logic.</w:t>
-      </w:r>
-    </w:p>
-    <w:p>
-      <w:pPr>
-        <w:spacing w:after="0"/>
-      </w:pPr>
-    </w:p>
-    <w:p>
-      <w:pPr>
-        <w:spacing w:after="0"/>
-      </w:pPr>
-      <w:r>
-        <w:t>Overall, the repository pattern is a powerful tool for managing data in ASP.NET Core applications,</w:t>
-      </w:r>
-      <w:r>
-        <w:t xml:space="preserve"> </w:t>
-      </w:r>
-      <w:r>
-        <w:t>and we will introduce repositories in our application as well.</w:t>
-      </w:r>
-    </w:p>
+        <w:t>That is decoupling the data access layer from the rest of the application, which makes it easier to maintain and test the application. Providing a standard interface for accessing data which improves the consistency and readability of the code.</w:t>
+      </w:r>
+    </w:p>
+    <w:p>
+      <w:pPr>
+        <w:spacing w:after="0"/>
+      </w:pPr>
+    </w:p>
+    <w:p>
+      <w:pPr>
+        <w:spacing w:after="0"/>
+      </w:pPr>
+    </w:p>
+    <w:p>
+      <w:pPr>
+        <w:spacing w:after="0"/>
+      </w:pPr>
+      <w:r>
+        <w:t>Now every connection to the database goes through the repository. We can also improve the performance of the application by using caching, batching or other optimization techniques supporting multiple data sources, which allows the application to switch between different data sources without affecting the application logic.</w:t>
+      </w:r>
+    </w:p>
+    <w:p>
+      <w:pPr>
+        <w:spacing w:after="0"/>
+      </w:pPr>
+    </w:p>
+    <w:p>
+      <w:pPr>
+        <w:spacing w:after="0"/>
+      </w:pPr>
+      <w:r>
+        <w:t>Overall, the repository pattern is a powerful tool for managing data in ASP.NET Core applications, and we will introduce repositories in our application as well.</w:t>
+      </w:r>
+    </w:p>
+    <w:p>
+      <w:pPr>
+        <w:spacing w:after="0"/>
+      </w:pPr>
+    </w:p>
+    <w:p>
+      <w:pPr>
+        <w:spacing w:after="0"/>
+        <w:rPr>
+          <w:b/>
+          <w:bCs/>
+        </w:rPr>
+      </w:pPr>
+      <w:r>
+        <w:rPr>
+          <w:b/>
+          <w:bCs/>
+        </w:rPr>
+        <w:t>Automapper</w:t>
+      </w:r>
+    </w:p>
+    <w:p>
+      <w:pPr>
+        <w:spacing w:after="0"/>
+      </w:pPr>
+    </w:p>
+    <w:p>
+      <w:pPr>
+        <w:pStyle w:val="ListParagraph"/>
+        <w:numPr>
+          <w:ilvl w:val="0"/>
+          <w:numId w:val="2"/>
+        </w:numPr>
+      </w:pPr>
+      <w:r>
+        <w:t>Object-to-object mapping</w:t>
+      </w:r>
+    </w:p>
+    <w:p>
+      <w:pPr>
+        <w:pStyle w:val="ListParagraph"/>
+        <w:numPr>
+          <w:ilvl w:val="0"/>
+          <w:numId w:val="2"/>
+        </w:numPr>
+      </w:pPr>
+      <w:r>
+        <w:t>Simplification</w:t>
+      </w:r>
+    </w:p>
+    <w:p>
+      <w:pPr>
+        <w:pStyle w:val="ListParagraph"/>
+        <w:numPr>
+          <w:ilvl w:val="0"/>
+          <w:numId w:val="2"/>
+        </w:numPr>
+      </w:pPr>
+      <w:r>
+        <w:t>Map between DTOs and Domain Models and vice-versa</w:t>
+      </w:r>
+    </w:p>
+    <w:p>
+      <w:pPr>
+        <w:pStyle w:val="ListParagraph"/>
+        <w:numPr>
+          <w:ilvl w:val="0"/>
+          <w:numId w:val="2"/>
+        </w:numPr>
+      </w:pPr>
+      <w:r>
+        <w:t>Quite powerful apart from just simple object-to-object mapping</w:t>
+      </w:r>
+    </w:p>
+    <w:p>
+      <w:r>
+        <w:t>In this lecture, we will learn more about Auto Mapper and will later implement automapper in our project.</w:t>
+      </w:r>
+    </w:p>
+    <w:p>
+      <w:r>
+        <w:t>Auto Mapper is a popular object to object mapping library for Dotnet applications, including ASP.NET Core.</w:t>
+      </w:r>
+    </w:p>
+    <w:p>
+      <w:r>
+        <w:t>It allows us to simplify the mapping process between two objects with different structures by defining mappings between their properties.</w:t>
+      </w:r>
+    </w:p>
+    <w:p>
+      <w:r>
+        <w:t>With the help of auto mapper, you can create mappings between the source and destination objects in a centralized location which can be used throughout your application.</w:t>
+      </w:r>
+    </w:p>
+    <w:p>
+      <w:r>
+        <w:lastRenderedPageBreak/>
+        <w:t>This reduces the need for manually copying values between objects, and you can help to make your code more maintainable and less error prone.</w:t>
+      </w:r>
+    </w:p>
+    <w:p>
+      <w:r>
+        <w:t xml:space="preserve">In ASP.NET Core, Automapper is commonly used to map between domain models and view models or DTOs. </w:t>
+      </w:r>
+    </w:p>
+    <w:p>
+      <w:r>
+        <w:t xml:space="preserve">It </w:t>
+      </w:r>
+      <w:proofErr w:type="gramStart"/>
+      <w:r>
+        <w:t>can also be easily be</w:t>
+      </w:r>
+      <w:proofErr w:type="gramEnd"/>
+      <w:r>
+        <w:t xml:space="preserve"> integrated into your application using NuGet packages and configured using its fluent API.</w:t>
+      </w:r>
+    </w:p>
+    <w:p>
+      <w:r>
+        <w:t>Auto Mapper provides a lot of functional flexibility and functionality in how mappings can be defined, including support for custom resolvers, value formatters and mapping conventions.</w:t>
+      </w:r>
+    </w:p>
+    <w:p>
+      <w:r>
+        <w:t>This makes it a powerful tool for managing object to object mapping in your ASP.NET Core application. In the next lecture, let's go on and see how we can implement automapper in our application.</w:t>
+      </w:r>
+    </w:p>
+    <w:p>
+      <w:r>
+        <w:t>Install packages for Automapper</w:t>
+      </w:r>
+      <w:r>
+        <w:t>:</w:t>
+      </w:r>
+    </w:p>
+    <w:p>
+      <w:pPr>
+        <w:pStyle w:val="ListParagraph"/>
+        <w:numPr>
+          <w:ilvl w:val="0"/>
+          <w:numId w:val="3"/>
+        </w:numPr>
+      </w:pPr>
+      <w:r>
+        <w:t>Right-click on Dependencies</w:t>
+      </w:r>
+    </w:p>
+    <w:p>
+      <w:pPr>
+        <w:pStyle w:val="ListParagraph"/>
+        <w:numPr>
+          <w:ilvl w:val="0"/>
+          <w:numId w:val="3"/>
+        </w:numPr>
+      </w:pPr>
+      <w:r>
+        <w:t>Go to Manage NuGet Packages</w:t>
+      </w:r>
+    </w:p>
+    <w:p>
+      <w:pPr>
+        <w:pStyle w:val="ListParagraph"/>
+        <w:numPr>
+          <w:ilvl w:val="0"/>
+          <w:numId w:val="3"/>
+        </w:numPr>
+      </w:pPr>
+      <w:r>
+        <w:t xml:space="preserve">Browse for a package called Automapper by Jimmy </w:t>
+      </w:r>
+      <w:proofErr w:type="spellStart"/>
+      <w:r>
+        <w:t>Boggard</w:t>
+      </w:r>
+      <w:proofErr w:type="spellEnd"/>
+      <w:r>
+        <w:t xml:space="preserve"> – A convention-based object-object mapper.</w:t>
+      </w:r>
+    </w:p>
+    <w:p>
+      <w:pPr>
+        <w:pStyle w:val="ListParagraph"/>
+        <w:numPr>
+          <w:ilvl w:val="0"/>
+          <w:numId w:val="3"/>
+        </w:numPr>
+      </w:pPr>
+      <w:r>
+        <w:t>Click on Install</w:t>
+      </w:r>
+    </w:p>
+    <w:p>
+      <w:pPr>
+        <w:pStyle w:val="ListParagraph"/>
+        <w:numPr>
+          <w:ilvl w:val="0"/>
+          <w:numId w:val="3"/>
+        </w:numPr>
+      </w:pPr>
+      <w:r>
+        <w:t>Once the package is installed, close the package window</w:t>
+      </w:r>
+    </w:p>
+    <w:p>
+      <w:pPr>
+        <w:pStyle w:val="ListParagraph"/>
+        <w:numPr>
+          <w:ilvl w:val="0"/>
+          <w:numId w:val="3"/>
+        </w:numPr>
+      </w:pPr>
+      <w:r>
+        <w:t>Start creating the mapping profiles</w:t>
+      </w:r>
+    </w:p>
+    <w:p>
+      <w:pPr>
+        <w:rPr>
+          <w:b/>
+          <w:bCs/>
+        </w:rPr>
+      </w:pPr>
+      <w:r>
+        <w:rPr>
+          <w:b/>
+          <w:bCs/>
+        </w:rPr>
+        <w:t>Functionality for Expenses – Create, Read, Update, and Delete for Expenses</w:t>
+      </w:r>
+    </w:p>
+    <w:p>
+      <w:pPr>
+        <w:pStyle w:val="ListParagraph"/>
+        <w:numPr>
+          <w:ilvl w:val="0"/>
+          <w:numId w:val="4"/>
+        </w:numPr>
+        <w:ind w:left="720"/>
+      </w:pPr>
+      <w:r>
+        <w:t>Seed Data Using Entity Framework Core (EF Core)</w:t>
+      </w:r>
+    </w:p>
+    <w:p>
+      <w:pPr>
+        <w:pStyle w:val="ListParagraph"/>
+        <w:numPr>
+          <w:ilvl w:val="0"/>
+          <w:numId w:val="4"/>
+        </w:numPr>
+        <w:ind w:left="720"/>
+      </w:pPr>
+      <w:r>
+        <w:t>Frequencies Controller and Action Methods</w:t>
+      </w:r>
+    </w:p>
+    <w:p>
+      <w:pPr>
+        <w:pStyle w:val="ListParagraph"/>
+        <w:numPr>
+          <w:ilvl w:val="0"/>
+          <w:numId w:val="4"/>
+        </w:numPr>
+        <w:ind w:left="720"/>
+      </w:pPr>
+      <w:r>
+        <w:t>Making Repositories Generic</w:t>
+      </w:r>
+    </w:p>
+    <w:p>
+      <w:pPr>
+        <w:rPr>
+          <w:b/>
+          <w:bCs/>
+        </w:rPr>
+      </w:pPr>
+      <w:r>
+        <w:rPr>
+          <w:b/>
+          <w:bCs/>
+        </w:rPr>
+        <w:t>Navigation Properties</w:t>
+      </w:r>
+    </w:p>
+    <w:p>
+      <w:pPr>
+        <w:pStyle w:val="ListParagraph"/>
+        <w:numPr>
+          <w:ilvl w:val="0"/>
+          <w:numId w:val="4"/>
+        </w:numPr>
+        <w:ind w:left="720"/>
+        <w:rPr>
+          <w:b/>
+          <w:bCs/>
+        </w:rPr>
+      </w:pPr>
+      <w:r>
+        <w:t>Allow to navigate from one Entity to another</w:t>
+      </w:r>
+    </w:p>
+    <w:p>
+      <w:pPr>
+        <w:pStyle w:val="ListParagraph"/>
+        <w:numPr>
+          <w:ilvl w:val="0"/>
+          <w:numId w:val="4"/>
+        </w:numPr>
+        <w:ind w:left="720"/>
+        <w:rPr>
+          <w:b/>
+          <w:bCs/>
+        </w:rPr>
+      </w:pPr>
+      <w:r>
+        <w:t>Expenses Domain Model will have Frequency and Category Property</w:t>
+      </w:r>
+    </w:p>
+    <w:p>
+      <w:pPr>
+        <w:rPr>
+          <w:b/>
+          <w:bCs/>
+        </w:rPr>
+      </w:pPr>
+    </w:p>
+    <w:p>
+      <w:pPr>
+        <w:rPr>
+          <w:b/>
+          <w:bCs/>
+        </w:rPr>
+      </w:pPr>
+    </w:p>
+    <w:p>
+      <w:pPr>
+        <w:rPr>
+          <w:b/>
+          <w:bCs/>
+        </w:rPr>
+      </w:pPr>
+    </w:p>
+    <w:p/>
     <w:p/>
     <w:p>
       <w:pPr>
@@ -3420,6 +4864,119 @@
 <file path=word/numbering.xml><?xml version="1.0" encoding="utf-8"?>
 <w:numbering xmlns:wpc="http://schemas.microsoft.com/office/word/2010/wordprocessingCanvas" xmlns:cx="http://schemas.microsoft.com/office/drawing/2014/chartex" xmlns:cx1="http://schemas.microsoft.com/office/drawing/2015/9/8/chartex" xmlns:cx2="http://schemas.microsoft.com/office/drawing/2015/10/21/chartex" xmlns:cx3="http://schemas.microsoft.com/office/drawing/2016/5/9/chartex" xmlns:cx4="http://schemas.microsoft.com/office/drawing/2016/5/10/chartex" xmlns:cx5="http://schemas.microsoft.com/office/drawing/2016/5/11/chartex" xmlns:cx6="http://schemas.microsoft.com/office/drawing/2016/5/12/chartex" xmlns:cx7="http://schemas.microsoft.com/office/drawing/2016/5/13/chartex" xmlns:cx8="http://schemas.microsoft.com/office/drawing/2016/5/14/chartex" xmlns:mc="http://schemas.openxmlformats.org/markup-compatibility/2006" xmlns:aink="http://schemas.microsoft.com/office/drawing/2016/ink" xmlns:am3d="http://schemas.microsoft.com/office/drawing/2017/model3d" xmlns:o="urn:schemas-microsoft-com:office:office" xmlns:oel="http://schemas.microsoft.com/office/2019/extlst" xmlns:r="http://schemas.openxmlformats.org/officeDocument/2006/relationships" xmlns:m="http://schemas.openxmlformats.org/officeDocument/2006/math" xmlns:v="urn:schemas-microsoft-com:vml" xmlns:wp14="http://schemas.microsoft.com/office/word/2010/wordprocessingDrawing" xmlns:wp="http://schemas.openxmlformats.org/drawingml/2006/wordprocessingDrawing" xmlns:w10="urn:schemas-microsoft-com:office:word" xmlns:w="http://schemas.openxmlformats.org/wordprocessingml/2006/main" xmlns:w14="http://schemas.microsoft.com/office/word/2010/wordml" xmlns:w15="http://schemas.microsoft.com/office/word/2012/wordml" xmlns:w16cex="http://schemas.microsoft.com/office/word/2018/wordml/cex" xmlns:w16cid="http://schemas.microsoft.com/office/word/2016/wordml/cid" xmlns:w16="http://schemas.microsoft.com/office/word/2018/wordml" xmlns:w16du="http://schemas.microsoft.com/office/word/2023/wordml/word16du" xmlns:w16sdtdh="http://schemas.microsoft.com/office/word/2020/wordml/sdtdatahash" xmlns:w16se="http://schemas.microsoft.com/office/word/2015/wordml/symex" xmlns:wpg="http://schemas.microsoft.com/office/word/2010/wordprocessingGroup" xmlns:wpi="http://schemas.microsoft.com/office/word/2010/wordprocessingInk" xmlns:wne="http://schemas.microsoft.com/office/word/2006/wordml" xmlns:wps="http://schemas.microsoft.com/office/word/2010/wordprocessingShape" mc:Ignorable="w14 w15 w16se w16cid w16 w16cex w16sdtdh w16du wp14">
   <w:abstractNum w:abstractNumId="0" w15:restartNumberingAfterBreak="0">
+    <w:nsid w:val="057048E6"/>
+    <w:multiLevelType w:val="hybridMultilevel"/>
+    <w:tmpl w:val="CCDC8F64"/>
+    <w:lvl w:ilvl="0" w:tplc="04090001">
+      <w:start w:val="1"/>
+      <w:numFmt w:val="bullet"/>
+      <w:lvlText w:val=""/>
+      <w:lvlJc w:val="left"/>
+      <w:pPr>
+        <w:ind w:left="1440" w:hanging="360"/>
+      </w:pPr>
+      <w:rPr>
+        <w:rFonts w:ascii="Symbol" w:hAnsi="Symbol" w:hint="default"/>
+      </w:rPr>
+    </w:lvl>
+    <w:lvl w:ilvl="1" w:tplc="04090003" w:tentative="1">
+      <w:start w:val="1"/>
+      <w:numFmt w:val="bullet"/>
+      <w:lvlText w:val="o"/>
+      <w:lvlJc w:val="left"/>
+      <w:pPr>
+        <w:ind w:left="2160" w:hanging="360"/>
+      </w:pPr>
+      <w:rPr>
+        <w:rFonts w:ascii="Courier New" w:hAnsi="Courier New" w:cs="Courier New" w:hint="default"/>
+      </w:rPr>
+    </w:lvl>
+    <w:lvl w:ilvl="2" w:tplc="04090005" w:tentative="1">
+      <w:start w:val="1"/>
+      <w:numFmt w:val="bullet"/>
+      <w:lvlText w:val=""/>
+      <w:lvlJc w:val="left"/>
+      <w:pPr>
+        <w:ind w:left="2880" w:hanging="360"/>
+      </w:pPr>
+      <w:rPr>
+        <w:rFonts w:ascii="Wingdings" w:hAnsi="Wingdings" w:hint="default"/>
+      </w:rPr>
+    </w:lvl>
+    <w:lvl w:ilvl="3" w:tplc="04090001" w:tentative="1">
+      <w:start w:val="1"/>
+      <w:numFmt w:val="bullet"/>
+      <w:lvlText w:val=""/>
+      <w:lvlJc w:val="left"/>
+      <w:pPr>
+        <w:ind w:left="3600" w:hanging="360"/>
+      </w:pPr>
+      <w:rPr>
+        <w:rFonts w:ascii="Symbol" w:hAnsi="Symbol" w:hint="default"/>
+      </w:rPr>
+    </w:lvl>
+    <w:lvl w:ilvl="4" w:tplc="04090003" w:tentative="1">
+      <w:start w:val="1"/>
+      <w:numFmt w:val="bullet"/>
+      <w:lvlText w:val="o"/>
+      <w:lvlJc w:val="left"/>
+      <w:pPr>
+        <w:ind w:left="4320" w:hanging="360"/>
+      </w:pPr>
+      <w:rPr>
+        <w:rFonts w:ascii="Courier New" w:hAnsi="Courier New" w:cs="Courier New" w:hint="default"/>
+      </w:rPr>
+    </w:lvl>
+    <w:lvl w:ilvl="5" w:tplc="04090005" w:tentative="1">
+      <w:start w:val="1"/>
+      <w:numFmt w:val="bullet"/>
+      <w:lvlText w:val=""/>
+      <w:lvlJc w:val="left"/>
+      <w:pPr>
+        <w:ind w:left="5040" w:hanging="360"/>
+      </w:pPr>
+      <w:rPr>
+        <w:rFonts w:ascii="Wingdings" w:hAnsi="Wingdings" w:hint="default"/>
+      </w:rPr>
+    </w:lvl>
+    <w:lvl w:ilvl="6" w:tplc="04090001" w:tentative="1">
+      <w:start w:val="1"/>
+      <w:numFmt w:val="bullet"/>
+      <w:lvlText w:val=""/>
+      <w:lvlJc w:val="left"/>
+      <w:pPr>
+        <w:ind w:left="5760" w:hanging="360"/>
+      </w:pPr>
+      <w:rPr>
+        <w:rFonts w:ascii="Symbol" w:hAnsi="Symbol" w:hint="default"/>
+      </w:rPr>
+    </w:lvl>
+    <w:lvl w:ilvl="7" w:tplc="04090003" w:tentative="1">
+      <w:start w:val="1"/>
+      <w:numFmt w:val="bullet"/>
+      <w:lvlText w:val="o"/>
+      <w:lvlJc w:val="left"/>
+      <w:pPr>
+        <w:ind w:left="6480" w:hanging="360"/>
+      </w:pPr>
+      <w:rPr>
+        <w:rFonts w:ascii="Courier New" w:hAnsi="Courier New" w:cs="Courier New" w:hint="default"/>
+      </w:rPr>
+    </w:lvl>
+    <w:lvl w:ilvl="8" w:tplc="04090005" w:tentative="1">
+      <w:start w:val="1"/>
+      <w:numFmt w:val="bullet"/>
+      <w:lvlText w:val=""/>
+      <w:lvlJc w:val="left"/>
+      <w:pPr>
+        <w:ind w:left="7200" w:hanging="360"/>
+      </w:pPr>
+      <w:rPr>
+        <w:rFonts w:ascii="Wingdings" w:hAnsi="Wingdings" w:hint="default"/>
+      </w:rPr>
+    </w:lvl>
+  </w:abstractNum>
+  <w:abstractNum w:abstractNumId="1" w15:restartNumberingAfterBreak="0">
     <w:nsid w:val="352F787B"/>
     <w:multiLevelType w:val="hybridMultilevel"/>
     <w:tmpl w:val="F96C4A6E"/>
@@ -3508,7 +5065,96 @@
       </w:pPr>
     </w:lvl>
   </w:abstractNum>
-  <w:abstractNum w:abstractNumId="1" w15:restartNumberingAfterBreak="0">
+  <w:abstractNum w:abstractNumId="2" w15:restartNumberingAfterBreak="0">
+    <w:nsid w:val="52D6191A"/>
+    <w:multiLevelType w:val="hybridMultilevel"/>
+    <w:tmpl w:val="6AC2F2FE"/>
+    <w:lvl w:ilvl="0" w:tplc="0409000F">
+      <w:start w:val="1"/>
+      <w:numFmt w:val="decimal"/>
+      <w:lvlText w:val="%1."/>
+      <w:lvlJc w:val="left"/>
+      <w:pPr>
+        <w:ind w:left="720" w:hanging="360"/>
+      </w:pPr>
+      <w:rPr>
+        <w:rFonts w:hint="default"/>
+      </w:rPr>
+    </w:lvl>
+    <w:lvl w:ilvl="1" w:tplc="04090019" w:tentative="1">
+      <w:start w:val="1"/>
+      <w:numFmt w:val="lowerLetter"/>
+      <w:lvlText w:val="%2."/>
+      <w:lvlJc w:val="left"/>
+      <w:pPr>
+        <w:ind w:left="1440" w:hanging="360"/>
+      </w:pPr>
+    </w:lvl>
+    <w:lvl w:ilvl="2" w:tplc="0409001B" w:tentative="1">
+      <w:start w:val="1"/>
+      <w:numFmt w:val="lowerRoman"/>
+      <w:lvlText w:val="%3."/>
+      <w:lvlJc w:val="right"/>
+      <w:pPr>
+        <w:ind w:left="2160" w:hanging="180"/>
+      </w:pPr>
+    </w:lvl>
+    <w:lvl w:ilvl="3" w:tplc="0409000F" w:tentative="1">
+      <w:start w:val="1"/>
+      <w:numFmt w:val="decimal"/>
+      <w:lvlText w:val="%4."/>
+      <w:lvlJc w:val="left"/>
+      <w:pPr>
+        <w:ind w:left="2880" w:hanging="360"/>
+      </w:pPr>
+    </w:lvl>
+    <w:lvl w:ilvl="4" w:tplc="04090019" w:tentative="1">
+      <w:start w:val="1"/>
+      <w:numFmt w:val="lowerLetter"/>
+      <w:lvlText w:val="%5."/>
+      <w:lvlJc w:val="left"/>
+      <w:pPr>
+        <w:ind w:left="3600" w:hanging="360"/>
+      </w:pPr>
+    </w:lvl>
+    <w:lvl w:ilvl="5" w:tplc="0409001B" w:tentative="1">
+      <w:start w:val="1"/>
+      <w:numFmt w:val="lowerRoman"/>
+      <w:lvlText w:val="%6."/>
+      <w:lvlJc w:val="right"/>
+      <w:pPr>
+        <w:ind w:left="4320" w:hanging="180"/>
+      </w:pPr>
+    </w:lvl>
+    <w:lvl w:ilvl="6" w:tplc="0409000F" w:tentative="1">
+      <w:start w:val="1"/>
+      <w:numFmt w:val="decimal"/>
+      <w:lvlText w:val="%7."/>
+      <w:lvlJc w:val="left"/>
+      <w:pPr>
+        <w:ind w:left="5040" w:hanging="360"/>
+      </w:pPr>
+    </w:lvl>
+    <w:lvl w:ilvl="7" w:tplc="04090019" w:tentative="1">
+      <w:start w:val="1"/>
+      <w:numFmt w:val="lowerLetter"/>
+      <w:lvlText w:val="%8."/>
+      <w:lvlJc w:val="left"/>
+      <w:pPr>
+        <w:ind w:left="5760" w:hanging="360"/>
+      </w:pPr>
+    </w:lvl>
+    <w:lvl w:ilvl="8" w:tplc="0409001B" w:tentative="1">
+      <w:start w:val="1"/>
+      <w:numFmt w:val="lowerRoman"/>
+      <w:lvlText w:val="%9."/>
+      <w:lvlJc w:val="right"/>
+      <w:pPr>
+        <w:ind w:left="6480" w:hanging="180"/>
+      </w:pPr>
+    </w:lvl>
+  </w:abstractNum>
+  <w:abstractNum w:abstractNumId="3" w15:restartNumberingAfterBreak="0">
     <w:nsid w:val="7DAF6E8F"/>
     <w:multiLevelType w:val="hybridMultilevel"/>
     <w:tmpl w:val="729E7BA0"/>
@@ -3601,10 +5247,16 @@
     </w:lvl>
   </w:abstractNum>
   <w:num w:numId="1" w16cid:durableId="201942728">
-    <w:abstractNumId w:val="0"/>
+    <w:abstractNumId w:val="1"/>
   </w:num>
   <w:num w:numId="2" w16cid:durableId="935864134">
-    <w:abstractNumId w:val="1"/>
+    <w:abstractNumId w:val="3"/>
+  </w:num>
+  <w:num w:numId="3" w16cid:durableId="1991403698">
+    <w:abstractNumId w:val="2"/>
+  </w:num>
+  <w:num w:numId="4" w16cid:durableId="1312251683">
+    <w:abstractNumId w:val="0"/>
   </w:num>
 </w:numbering>
 </file>
@@ -4212,6 +5864,7 @@
   <w:style w:type="character" w:default="1" w:styleId="DefaultParagraphFont">
     <w:name w:val="Default Paragraph Font"/>
     <w:uiPriority w:val="1"/>
+    <w:semiHidden/>
     <w:unhideWhenUsed/>
   </w:style>
   <w:style w:type="table" w:default="1" w:styleId="TableNormal">

</xml_diff>

<commit_message>
Implemented security for the ASP.NET Core API - Authentication and Authorization using JWT Tokens
</commit_message>
<xml_diff>
--- a/Support Files/Creating an API using CSharp, .NET Core using .NET8.0.docx
+++ b/Support Files/Creating an API using CSharp, .NET Core using .NET8.0.docx
@@ -133,13 +133,9 @@
           <w:numId w:val="1"/>
         </w:numPr>
       </w:pPr>
-      <w:proofErr w:type="spellStart"/>
-      <w:proofErr w:type="gramStart"/>
       <w:r>
         <w:t>Microsoft.EntityFrameworkCore.SqlServer</w:t>
       </w:r>
-      <w:proofErr w:type="spellEnd"/>
-      <w:proofErr w:type="gramEnd"/>
     </w:p>
     <w:p>
       <w:pPr>
@@ -149,13 +145,9 @@
           <w:numId w:val="1"/>
         </w:numPr>
       </w:pPr>
-      <w:proofErr w:type="spellStart"/>
-      <w:proofErr w:type="gramStart"/>
       <w:r>
         <w:t>Microsoft.EntityFrameworkCore.Tools</w:t>
       </w:r>
-      <w:proofErr w:type="spellEnd"/>
-      <w:proofErr w:type="gramEnd"/>
     </w:p>
     <w:p>
       <w:pPr>
@@ -166,15 +158,7 @@
         </w:numPr>
       </w:pPr>
       <w:r>
-        <w:t xml:space="preserve">Creating the </w:t>
-      </w:r>
-      <w:proofErr w:type="spellStart"/>
-      <w:r>
-        <w:t>DBContext</w:t>
-      </w:r>
-      <w:proofErr w:type="spellEnd"/>
-      <w:r>
-        <w:t xml:space="preserve"> Class</w:t>
+        <w:t>Creating the DBContext Class</w:t>
       </w:r>
     </w:p>
     <w:p>
@@ -234,13 +218,8 @@
         </w:numPr>
       </w:pPr>
       <w:r>
-        <w:t xml:space="preserve">Create a folder for the </w:t>
-      </w:r>
-      <w:proofErr w:type="spellStart"/>
-      <w:r>
-        <w:t>DBContext</w:t>
-      </w:r>
-      <w:proofErr w:type="spellEnd"/>
+        <w:t>Create a folder for the DBContext</w:t>
+      </w:r>
     </w:p>
     <w:p>
       <w:pPr>
@@ -266,13 +245,8 @@
         <w:t>Inside the Data folder, create a new Class file</w:t>
       </w:r>
       <w:r>
-        <w:t xml:space="preserve"> for the </w:t>
-      </w:r>
-      <w:proofErr w:type="spellStart"/>
-      <w:r>
-        <w:t>DBContext</w:t>
-      </w:r>
-      <w:proofErr w:type="spellEnd"/>
+        <w:t xml:space="preserve"> for the DBContext</w:t>
+      </w:r>
     </w:p>
     <w:p>
       <w:pPr>
@@ -283,13 +257,8 @@
         </w:numPr>
       </w:pPr>
       <w:r>
-        <w:t xml:space="preserve">For example, </w:t>
-      </w:r>
-      <w:proofErr w:type="spellStart"/>
-      <w:r>
-        <w:t>PersonalExpensesDbContext.cs</w:t>
-      </w:r>
-      <w:proofErr w:type="spellEnd"/>
+        <w:t>For example, PersonalExpensesDbContext.cs</w:t>
+      </w:r>
     </w:p>
     <w:p>
       <w:pPr>
@@ -300,35 +269,14 @@
         </w:numPr>
       </w:pPr>
       <w:r>
-        <w:t xml:space="preserve">Inherit </w:t>
-      </w:r>
-      <w:proofErr w:type="spellStart"/>
-      <w:r>
-        <w:t>DbContext</w:t>
-      </w:r>
-      <w:proofErr w:type="spellEnd"/>
-      <w:r>
-        <w:t xml:space="preserve"> </w:t>
-      </w:r>
-      <w:r>
-        <w:t xml:space="preserve">to the class file, </w:t>
-      </w:r>
-      <w:proofErr w:type="spellStart"/>
-      <w:r>
-        <w:t>DbContext</w:t>
-      </w:r>
-      <w:proofErr w:type="spellEnd"/>
-      <w:r>
-        <w:t xml:space="preserve"> </w:t>
-      </w:r>
-      <w:r>
-        <w:t xml:space="preserve">class from </w:t>
-      </w:r>
-      <w:proofErr w:type="spellStart"/>
-      <w:r>
-        <w:t>Microsoft.EntityFrameworkCore</w:t>
-      </w:r>
-      <w:proofErr w:type="spellEnd"/>
+        <w:t xml:space="preserve">Inherit DbContext </w:t>
+      </w:r>
+      <w:r>
+        <w:t xml:space="preserve">to the class file, DbContext </w:t>
+      </w:r>
+      <w:r>
+        <w:t>class from Microsoft.EntityFrameworkCore</w:t>
+      </w:r>
     </w:p>
     <w:p>
       <w:pPr>
@@ -339,15 +287,7 @@
         </w:numPr>
       </w:pPr>
       <w:r>
-        <w:t>Create a constructor for this class (</w:t>
-      </w:r>
-      <w:proofErr w:type="spellStart"/>
-      <w:r>
-        <w:t>PersonalExpensesDbContext.cs</w:t>
-      </w:r>
-      <w:proofErr w:type="spellEnd"/>
-      <w:r>
-        <w:t>)</w:t>
+        <w:t>Create a constructor for this class (PersonalExpensesDbContext.cs)</w:t>
       </w:r>
     </w:p>
     <w:p>
@@ -359,36 +299,10 @@
         </w:numPr>
       </w:pPr>
       <w:r>
-        <w:t xml:space="preserve">After the constructor we want to create </w:t>
-      </w:r>
-      <w:proofErr w:type="gramStart"/>
-      <w:r>
-        <w:t xml:space="preserve">a </w:t>
-      </w:r>
-      <w:proofErr w:type="spellStart"/>
-      <w:r>
-        <w:t>dbSets</w:t>
-      </w:r>
-      <w:proofErr w:type="spellEnd"/>
-      <w:proofErr w:type="gramEnd"/>
-      <w:r>
-        <w:t xml:space="preserve">. A </w:t>
-      </w:r>
-      <w:proofErr w:type="spellStart"/>
-      <w:r>
-        <w:t>DbSet</w:t>
-      </w:r>
-      <w:proofErr w:type="spellEnd"/>
-      <w:r>
-        <w:t xml:space="preserve"> is a property of </w:t>
-      </w:r>
-      <w:proofErr w:type="spellStart"/>
-      <w:r>
-        <w:t>DbContext</w:t>
-      </w:r>
-      <w:proofErr w:type="spellEnd"/>
-      <w:r>
-        <w:t xml:space="preserve"> class</w:t>
+        <w:t>After the constructor we want to create a dbSets</w:t>
+      </w:r>
+      <w:r>
+        <w:t>. A DbSet is a property of DbContext class</w:t>
       </w:r>
       <w:r>
         <w:t xml:space="preserve"> that represents a set of entities of the database.</w:t>
@@ -403,21 +317,8 @@
         </w:numPr>
       </w:pPr>
       <w:r>
-        <w:t xml:space="preserve">Adding </w:t>
-      </w:r>
-      <w:proofErr w:type="spellStart"/>
-      <w:r>
-        <w:t>ConnectionString</w:t>
-      </w:r>
-      <w:proofErr w:type="spellEnd"/>
-      <w:r>
-        <w:t xml:space="preserve"> to the Database in </w:t>
-      </w:r>
-      <w:proofErr w:type="spellStart"/>
-      <w:r>
-        <w:t>AppSetting.Json</w:t>
-      </w:r>
-      <w:proofErr w:type="spellEnd"/>
+        <w:t>Adding ConnectionString to the Database in AppSetting.Json</w:t>
+      </w:r>
     </w:p>
     <w:p>
       <w:pPr>
@@ -428,15 +329,7 @@
         </w:numPr>
       </w:pPr>
       <w:r>
-        <w:t xml:space="preserve">Understanding Dependency Injection and Injecting </w:t>
-      </w:r>
-      <w:proofErr w:type="spellStart"/>
-      <w:r>
-        <w:t>DbContext</w:t>
-      </w:r>
-      <w:proofErr w:type="spellEnd"/>
-      <w:r>
-        <w:t xml:space="preserve"> into our application.</w:t>
+        <w:t>Understanding Dependency Injection and Injecting DbContext into our application.</w:t>
       </w:r>
     </w:p>
     <w:p>
@@ -448,23 +341,10 @@
         </w:numPr>
       </w:pPr>
       <w:r>
-        <w:t xml:space="preserve">Inject a service to </w:t>
-      </w:r>
-      <w:proofErr w:type="spellStart"/>
-      <w:r>
-        <w:t>Program.cs</w:t>
-      </w:r>
-      <w:proofErr w:type="spellEnd"/>
-      <w:r>
-        <w:t xml:space="preserve">, inject the </w:t>
-      </w:r>
-      <w:proofErr w:type="spellStart"/>
-      <w:r>
-        <w:t>DbContext</w:t>
-      </w:r>
-      <w:proofErr w:type="spellEnd"/>
-      <w:r>
-        <w:t xml:space="preserve"> class</w:t>
+        <w:t>Inject a service to Program.cs</w:t>
+      </w:r>
+      <w:r>
+        <w:t>, inject the DbContext class</w:t>
       </w:r>
     </w:p>
     <w:p>
@@ -560,15 +440,7 @@
         </w:numPr>
       </w:pPr>
       <w:r>
-        <w:t xml:space="preserve">Right click on the Controllers folder, go to the Add menu and click on Controller. Go to the API from the </w:t>
-      </w:r>
-      <w:proofErr w:type="gramStart"/>
-      <w:r>
-        <w:t>left hand</w:t>
-      </w:r>
-      <w:proofErr w:type="gramEnd"/>
-      <w:r>
-        <w:t xml:space="preserve"> side and choose API Controller – Empty, then click the Add button to add a controller</w:t>
+        <w:t>Right click on the Controllers folder, go to the Add menu and click on Controller. Go to the API from the left hand side and choose API Controller – Empty, then click the Add button to add a controller</w:t>
       </w:r>
     </w:p>
     <w:p>
@@ -580,21 +452,11 @@
         </w:numPr>
       </w:pPr>
       <w:r>
-        <w:t xml:space="preserve">Now we </w:t>
-      </w:r>
-      <w:proofErr w:type="gramStart"/>
-      <w:r>
-        <w:t>have to</w:t>
-      </w:r>
-      <w:proofErr w:type="gramEnd"/>
-      <w:r>
-        <w:t xml:space="preserve"> specify the name of the controller and as you know, it has to be suffixed with the keyword controller so that the application can identify this class as a controller class. Example: </w:t>
-      </w:r>
-      <w:proofErr w:type="spellStart"/>
+        <w:t xml:space="preserve">Now we have to specify the name of the controller and as you know, it has to be suffixed with the keyword controller so that the application can identify this class as a controller class. Example: </w:t>
+      </w:r>
       <w:r>
         <w:t>CategoriesController.cs</w:t>
       </w:r>
-      <w:proofErr w:type="spellEnd"/>
     </w:p>
     <w:p>
       <w:pPr>
@@ -605,15 +467,7 @@
         </w:numPr>
       </w:pPr>
       <w:r>
-        <w:t xml:space="preserve">Using Dependency Injection (DI), now we can use the </w:t>
-      </w:r>
-      <w:proofErr w:type="spellStart"/>
-      <w:r>
-        <w:t>DbContext</w:t>
-      </w:r>
-      <w:proofErr w:type="spellEnd"/>
-      <w:r>
-        <w:t xml:space="preserve"> inside the controller thru constructor</w:t>
+        <w:t>Using Dependency Injection (DI), now we can use the DbContext inside the controller thru constructor</w:t>
       </w:r>
     </w:p>
     <w:p>
@@ -651,31 +505,7 @@
           <w:sz w:val="19"/>
           <w:szCs w:val="19"/>
         </w:rPr>
-        <w:t xml:space="preserve">using </w:t>
-      </w:r>
-      <w:proofErr w:type="spellStart"/>
-      <w:proofErr w:type="gramStart"/>
-      <w:r>
-        <w:rPr>
-          <w:rFonts w:ascii="Consolas" w:hAnsi="Consolas" w:cs="Cascadia Mono"/>
-          <w:color w:val="000000"/>
-          <w:kern w:val="0"/>
-          <w:sz w:val="19"/>
-          <w:szCs w:val="19"/>
-        </w:rPr>
-        <w:t>Microsoft.AspNetCore.Http</w:t>
-      </w:r>
-      <w:proofErr w:type="spellEnd"/>
-      <w:proofErr w:type="gramEnd"/>
-      <w:r>
-        <w:rPr>
-          <w:rFonts w:ascii="Consolas" w:hAnsi="Consolas" w:cs="Cascadia Mono"/>
-          <w:color w:val="000000"/>
-          <w:kern w:val="0"/>
-          <w:sz w:val="19"/>
-          <w:szCs w:val="19"/>
-        </w:rPr>
-        <w:t>;</w:t>
+        <w:t>using Microsoft.AspNetCore.Http;</w:t>
       </w:r>
     </w:p>
     <w:p>
@@ -701,31 +531,7 @@
           <w:sz w:val="19"/>
           <w:szCs w:val="19"/>
         </w:rPr>
-        <w:t xml:space="preserve">using </w:t>
-      </w:r>
-      <w:proofErr w:type="spellStart"/>
-      <w:proofErr w:type="gramStart"/>
-      <w:r>
-        <w:rPr>
-          <w:rFonts w:ascii="Consolas" w:hAnsi="Consolas" w:cs="Cascadia Mono"/>
-          <w:color w:val="000000"/>
-          <w:kern w:val="0"/>
-          <w:sz w:val="19"/>
-          <w:szCs w:val="19"/>
-        </w:rPr>
-        <w:t>Microsoft.AspNetCore.Mvc</w:t>
-      </w:r>
-      <w:proofErr w:type="spellEnd"/>
-      <w:proofErr w:type="gramEnd"/>
-      <w:r>
-        <w:rPr>
-          <w:rFonts w:ascii="Consolas" w:hAnsi="Consolas" w:cs="Cascadia Mono"/>
-          <w:color w:val="000000"/>
-          <w:kern w:val="0"/>
-          <w:sz w:val="19"/>
-          <w:szCs w:val="19"/>
-        </w:rPr>
-        <w:t>;</w:t>
+        <w:t>using Microsoft.AspNetCore.Mvc;</w:t>
       </w:r>
     </w:p>
     <w:p>
@@ -751,42 +557,8 @@
           <w:sz w:val="19"/>
           <w:szCs w:val="19"/>
         </w:rPr>
-        <w:t xml:space="preserve">using </w:t>
-      </w:r>
-      <w:proofErr w:type="spellStart"/>
-      <w:r>
-        <w:rPr>
-          <w:rFonts w:ascii="Consolas" w:hAnsi="Consolas" w:cs="Cascadia Mono"/>
-          <w:color w:val="000000"/>
-          <w:kern w:val="0"/>
-          <w:sz w:val="19"/>
-          <w:szCs w:val="19"/>
-        </w:rPr>
-        <w:t>PersonalExpenses.API.</w:t>
-      </w:r>
-      <w:proofErr w:type="gramStart"/>
-      <w:r>
-        <w:rPr>
-          <w:rFonts w:ascii="Consolas" w:hAnsi="Consolas" w:cs="Cascadia Mono"/>
-          <w:color w:val="000000"/>
-          <w:kern w:val="0"/>
-          <w:sz w:val="19"/>
-          <w:szCs w:val="19"/>
-        </w:rPr>
-        <w:t>Data</w:t>
-      </w:r>
-      <w:proofErr w:type="spellEnd"/>
-      <w:r>
-        <w:rPr>
-          <w:rFonts w:ascii="Consolas" w:hAnsi="Consolas" w:cs="Cascadia Mono"/>
-          <w:color w:val="000000"/>
-          <w:kern w:val="0"/>
-          <w:sz w:val="19"/>
-          <w:szCs w:val="19"/>
-        </w:rPr>
-        <w:t>;</w:t>
-      </w:r>
-      <w:proofErr w:type="gramEnd"/>
+        <w:t>using PersonalExpenses.API.Data;</w:t>
+      </w:r>
     </w:p>
     <w:p>
       <w:pPr>
@@ -811,31 +583,7 @@
           <w:sz w:val="19"/>
           <w:szCs w:val="19"/>
         </w:rPr>
-        <w:t xml:space="preserve">using </w:t>
-      </w:r>
-      <w:proofErr w:type="spellStart"/>
-      <w:proofErr w:type="gramStart"/>
-      <w:r>
-        <w:rPr>
-          <w:rFonts w:ascii="Consolas" w:hAnsi="Consolas" w:cs="Cascadia Mono"/>
-          <w:color w:val="000000"/>
-          <w:kern w:val="0"/>
-          <w:sz w:val="19"/>
-          <w:szCs w:val="19"/>
-        </w:rPr>
-        <w:t>PersonalExpenses.API.Models.Domain</w:t>
-      </w:r>
-      <w:proofErr w:type="spellEnd"/>
-      <w:proofErr w:type="gramEnd"/>
-      <w:r>
-        <w:rPr>
-          <w:rFonts w:ascii="Consolas" w:hAnsi="Consolas" w:cs="Cascadia Mono"/>
-          <w:color w:val="000000"/>
-          <w:kern w:val="0"/>
-          <w:sz w:val="19"/>
-          <w:szCs w:val="19"/>
-        </w:rPr>
-        <w:t>;</w:t>
+        <w:t>using PersonalExpenses.API.Models.Domain;</w:t>
       </w:r>
     </w:p>
     <w:p>
@@ -877,20 +625,8 @@
           <w:sz w:val="19"/>
           <w:szCs w:val="19"/>
         </w:rPr>
-        <w:t xml:space="preserve">namespace </w:t>
-      </w:r>
-      <w:proofErr w:type="spellStart"/>
-      <w:r>
-        <w:rPr>
-          <w:rFonts w:ascii="Consolas" w:hAnsi="Consolas" w:cs="Cascadia Mono"/>
-          <w:color w:val="000000"/>
-          <w:kern w:val="0"/>
-          <w:sz w:val="19"/>
-          <w:szCs w:val="19"/>
-        </w:rPr>
-        <w:t>PersonalExpenses.API.Controllers</w:t>
-      </w:r>
-      <w:proofErr w:type="spellEnd"/>
+        <w:t>namespace PersonalExpenses.API.Controllers</w:t>
+      </w:r>
     </w:p>
     <w:p>
       <w:pPr>
@@ -968,29 +704,7 @@
           <w:sz w:val="19"/>
           <w:szCs w:val="19"/>
         </w:rPr>
-        <w:t xml:space="preserve">    [Route("</w:t>
-      </w:r>
-      <w:proofErr w:type="spellStart"/>
-      <w:r>
-        <w:rPr>
-          <w:rFonts w:ascii="Consolas" w:hAnsi="Consolas" w:cs="Cascadia Mono"/>
-          <w:color w:val="000000"/>
-          <w:kern w:val="0"/>
-          <w:sz w:val="19"/>
-          <w:szCs w:val="19"/>
-        </w:rPr>
-        <w:t>api</w:t>
-      </w:r>
-      <w:proofErr w:type="spellEnd"/>
-      <w:r>
-        <w:rPr>
-          <w:rFonts w:ascii="Consolas" w:hAnsi="Consolas" w:cs="Cascadia Mono"/>
-          <w:color w:val="000000"/>
-          <w:kern w:val="0"/>
-          <w:sz w:val="19"/>
-          <w:szCs w:val="19"/>
-        </w:rPr>
-        <w:t>/[controller]")]</w:t>
+        <w:t xml:space="preserve">    [Route("api/[controller]")]</w:t>
       </w:r>
     </w:p>
     <w:p>
@@ -1016,29 +730,7 @@
           <w:sz w:val="19"/>
           <w:szCs w:val="19"/>
         </w:rPr>
-        <w:t xml:space="preserve">    [</w:t>
-      </w:r>
-      <w:proofErr w:type="spellStart"/>
-      <w:r>
-        <w:rPr>
-          <w:rFonts w:ascii="Consolas" w:hAnsi="Consolas" w:cs="Cascadia Mono"/>
-          <w:color w:val="000000"/>
-          <w:kern w:val="0"/>
-          <w:sz w:val="19"/>
-          <w:szCs w:val="19"/>
-        </w:rPr>
-        <w:t>ApiController</w:t>
-      </w:r>
-      <w:proofErr w:type="spellEnd"/>
-      <w:r>
-        <w:rPr>
-          <w:rFonts w:ascii="Consolas" w:hAnsi="Consolas" w:cs="Cascadia Mono"/>
-          <w:color w:val="000000"/>
-          <w:kern w:val="0"/>
-          <w:sz w:val="19"/>
-          <w:szCs w:val="19"/>
-        </w:rPr>
-        <w:t>]</w:t>
+        <w:t xml:space="preserve">    [ApiController]</w:t>
       </w:r>
     </w:p>
     <w:p>
@@ -1064,54 +756,8 @@
           <w:sz w:val="19"/>
           <w:szCs w:val="19"/>
         </w:rPr>
-        <w:t xml:space="preserve">    public class </w:t>
-      </w:r>
-      <w:proofErr w:type="spellStart"/>
-      <w:proofErr w:type="gramStart"/>
-      <w:r>
-        <w:rPr>
-          <w:rFonts w:ascii="Consolas" w:hAnsi="Consolas" w:cs="Cascadia Mono"/>
-          <w:color w:val="000000"/>
-          <w:kern w:val="0"/>
-          <w:sz w:val="19"/>
-          <w:szCs w:val="19"/>
-        </w:rPr>
-        <w:t>CategoriesController</w:t>
-      </w:r>
-      <w:proofErr w:type="spellEnd"/>
-      <w:r>
-        <w:rPr>
-          <w:rFonts w:ascii="Consolas" w:hAnsi="Consolas" w:cs="Cascadia Mono"/>
-          <w:color w:val="000000"/>
-          <w:kern w:val="0"/>
-          <w:sz w:val="19"/>
-          <w:szCs w:val="19"/>
-        </w:rPr>
-        <w:t xml:space="preserve"> :</w:t>
-      </w:r>
-      <w:proofErr w:type="gramEnd"/>
-      <w:r>
-        <w:rPr>
-          <w:rFonts w:ascii="Consolas" w:hAnsi="Consolas" w:cs="Cascadia Mono"/>
-          <w:color w:val="000000"/>
-          <w:kern w:val="0"/>
-          <w:sz w:val="19"/>
-          <w:szCs w:val="19"/>
-        </w:rPr>
-        <w:t xml:space="preserve"> </w:t>
-      </w:r>
-      <w:proofErr w:type="spellStart"/>
-      <w:r>
-        <w:rPr>
-          <w:rFonts w:ascii="Consolas" w:hAnsi="Consolas" w:cs="Cascadia Mono"/>
-          <w:color w:val="000000"/>
-          <w:kern w:val="0"/>
-          <w:sz w:val="19"/>
-          <w:szCs w:val="19"/>
-        </w:rPr>
-        <w:t>ControllerBase</w:t>
-      </w:r>
-      <w:proofErr w:type="spellEnd"/>
+        <w:t xml:space="preserve">    public class CategoriesController : ControllerBase</w:t>
+      </w:r>
     </w:p>
     <w:p>
       <w:pPr>
@@ -1162,76 +808,8 @@
           <w:sz w:val="19"/>
           <w:szCs w:val="19"/>
         </w:rPr>
-        <w:t xml:space="preserve">        private </w:t>
-      </w:r>
-      <w:proofErr w:type="spellStart"/>
-      <w:r>
-        <w:rPr>
-          <w:rFonts w:ascii="Consolas" w:hAnsi="Consolas" w:cs="Cascadia Mono"/>
-          <w:color w:val="000000"/>
-          <w:kern w:val="0"/>
-          <w:sz w:val="19"/>
-          <w:szCs w:val="19"/>
-        </w:rPr>
-        <w:t>readonly</w:t>
-      </w:r>
-      <w:proofErr w:type="spellEnd"/>
-      <w:r>
-        <w:rPr>
-          <w:rFonts w:ascii="Consolas" w:hAnsi="Consolas" w:cs="Cascadia Mono"/>
-          <w:color w:val="000000"/>
-          <w:kern w:val="0"/>
-          <w:sz w:val="19"/>
-          <w:szCs w:val="19"/>
-        </w:rPr>
-        <w:t xml:space="preserve"> </w:t>
-      </w:r>
-      <w:proofErr w:type="spellStart"/>
-      <w:r>
-        <w:rPr>
-          <w:rFonts w:ascii="Consolas" w:hAnsi="Consolas" w:cs="Cascadia Mono"/>
-          <w:color w:val="000000"/>
-          <w:kern w:val="0"/>
-          <w:sz w:val="19"/>
-          <w:szCs w:val="19"/>
-        </w:rPr>
-        <w:t>PersonalExpensesDbContext</w:t>
-      </w:r>
-      <w:proofErr w:type="spellEnd"/>
-      <w:r>
-        <w:rPr>
-          <w:rFonts w:ascii="Consolas" w:hAnsi="Consolas" w:cs="Cascadia Mono"/>
-          <w:color w:val="000000"/>
-          <w:kern w:val="0"/>
-          <w:sz w:val="19"/>
-          <w:szCs w:val="19"/>
-        </w:rPr>
-        <w:t xml:space="preserve"> </w:t>
-      </w:r>
-      <w:proofErr w:type="spellStart"/>
-      <w:proofErr w:type="gramStart"/>
-      <w:r>
-        <w:rPr>
-          <w:rFonts w:ascii="Consolas" w:hAnsi="Consolas" w:cs="Cascadia Mono"/>
-          <w:color w:val="000000"/>
-          <w:kern w:val="0"/>
-          <w:sz w:val="19"/>
-          <w:szCs w:val="19"/>
-        </w:rPr>
-        <w:t>dbContext</w:t>
-      </w:r>
-      <w:proofErr w:type="spellEnd"/>
-      <w:r>
-        <w:rPr>
-          <w:rFonts w:ascii="Consolas" w:hAnsi="Consolas" w:cs="Cascadia Mono"/>
-          <w:color w:val="000000"/>
-          <w:kern w:val="0"/>
-          <w:sz w:val="19"/>
-          <w:szCs w:val="19"/>
-        </w:rPr>
-        <w:t>;</w:t>
-      </w:r>
-      <w:proofErr w:type="gramEnd"/>
+        <w:t xml:space="preserve">        private readonly PersonalExpensesDbContext dbContext;</w:t>
+      </w:r>
     </w:p>
     <w:p>
       <w:pPr>
@@ -1272,75 +850,7 @@
           <w:sz w:val="19"/>
           <w:szCs w:val="19"/>
         </w:rPr>
-        <w:t xml:space="preserve">        public </w:t>
-      </w:r>
-      <w:proofErr w:type="spellStart"/>
-      <w:proofErr w:type="gramStart"/>
-      <w:r>
-        <w:rPr>
-          <w:rFonts w:ascii="Consolas" w:hAnsi="Consolas" w:cs="Cascadia Mono"/>
-          <w:color w:val="000000"/>
-          <w:kern w:val="0"/>
-          <w:sz w:val="19"/>
-          <w:szCs w:val="19"/>
-        </w:rPr>
-        <w:t>CategoriesController</w:t>
-      </w:r>
-      <w:proofErr w:type="spellEnd"/>
-      <w:r>
-        <w:rPr>
-          <w:rFonts w:ascii="Consolas" w:hAnsi="Consolas" w:cs="Cascadia Mono"/>
-          <w:color w:val="000000"/>
-          <w:kern w:val="0"/>
-          <w:sz w:val="19"/>
-          <w:szCs w:val="19"/>
-        </w:rPr>
-        <w:t>(</w:t>
-      </w:r>
-      <w:proofErr w:type="spellStart"/>
-      <w:proofErr w:type="gramEnd"/>
-      <w:r>
-        <w:rPr>
-          <w:rFonts w:ascii="Consolas" w:hAnsi="Consolas" w:cs="Cascadia Mono"/>
-          <w:color w:val="000000"/>
-          <w:kern w:val="0"/>
-          <w:sz w:val="19"/>
-          <w:szCs w:val="19"/>
-        </w:rPr>
-        <w:t>PersonalExpensesDbContext</w:t>
-      </w:r>
-      <w:proofErr w:type="spellEnd"/>
-      <w:r>
-        <w:rPr>
-          <w:rFonts w:ascii="Consolas" w:hAnsi="Consolas" w:cs="Cascadia Mono"/>
-          <w:color w:val="000000"/>
-          <w:kern w:val="0"/>
-          <w:sz w:val="19"/>
-          <w:szCs w:val="19"/>
-        </w:rPr>
-        <w:t xml:space="preserve"> </w:t>
-      </w:r>
-      <w:proofErr w:type="spellStart"/>
-      <w:r>
-        <w:rPr>
-          <w:rFonts w:ascii="Consolas" w:hAnsi="Consolas" w:cs="Cascadia Mono"/>
-          <w:color w:val="000000"/>
-          <w:kern w:val="0"/>
-          <w:sz w:val="19"/>
-          <w:szCs w:val="19"/>
-        </w:rPr>
-        <w:t>dbContext</w:t>
-      </w:r>
-      <w:proofErr w:type="spellEnd"/>
-      <w:r>
-        <w:rPr>
-          <w:rFonts w:ascii="Consolas" w:hAnsi="Consolas" w:cs="Cascadia Mono"/>
-          <w:color w:val="000000"/>
-          <w:kern w:val="0"/>
-          <w:sz w:val="19"/>
-          <w:szCs w:val="19"/>
-        </w:rPr>
-        <w:t>)</w:t>
+        <w:t xml:space="preserve">        public CategoriesController(PersonalExpensesDbContext dbContext)</w:t>
       </w:r>
     </w:p>
     <w:p>
@@ -1392,53 +902,7 @@
           <w:sz w:val="19"/>
           <w:szCs w:val="19"/>
         </w:rPr>
-        <w:t xml:space="preserve">            </w:t>
-      </w:r>
-      <w:proofErr w:type="spellStart"/>
-      <w:proofErr w:type="gramStart"/>
-      <w:r>
-        <w:rPr>
-          <w:rFonts w:ascii="Consolas" w:hAnsi="Consolas" w:cs="Cascadia Mono"/>
-          <w:color w:val="000000"/>
-          <w:kern w:val="0"/>
-          <w:sz w:val="19"/>
-          <w:szCs w:val="19"/>
-        </w:rPr>
-        <w:t>this.dbContext</w:t>
-      </w:r>
-      <w:proofErr w:type="spellEnd"/>
-      <w:proofErr w:type="gramEnd"/>
-      <w:r>
-        <w:rPr>
-          <w:rFonts w:ascii="Consolas" w:hAnsi="Consolas" w:cs="Cascadia Mono"/>
-          <w:color w:val="000000"/>
-          <w:kern w:val="0"/>
-          <w:sz w:val="19"/>
-          <w:szCs w:val="19"/>
-        </w:rPr>
-        <w:t xml:space="preserve"> = </w:t>
-      </w:r>
-      <w:proofErr w:type="spellStart"/>
-      <w:r>
-        <w:rPr>
-          <w:rFonts w:ascii="Consolas" w:hAnsi="Consolas" w:cs="Cascadia Mono"/>
-          <w:color w:val="000000"/>
-          <w:kern w:val="0"/>
-          <w:sz w:val="19"/>
-          <w:szCs w:val="19"/>
-        </w:rPr>
-        <w:t>dbContext</w:t>
-      </w:r>
-      <w:proofErr w:type="spellEnd"/>
-      <w:r>
-        <w:rPr>
-          <w:rFonts w:ascii="Consolas" w:hAnsi="Consolas" w:cs="Cascadia Mono"/>
-          <w:color w:val="000000"/>
-          <w:kern w:val="0"/>
-          <w:sz w:val="19"/>
-          <w:szCs w:val="19"/>
-        </w:rPr>
-        <w:t>;</w:t>
+        <w:t xml:space="preserve">            this.dbContext = dbContext;</w:t>
       </w:r>
     </w:p>
     <w:p>
@@ -1558,29 +1022,7 @@
           <w:sz w:val="19"/>
           <w:szCs w:val="19"/>
         </w:rPr>
-        <w:t xml:space="preserve">        [</w:t>
-      </w:r>
-      <w:proofErr w:type="spellStart"/>
-      <w:r>
-        <w:rPr>
-          <w:rFonts w:ascii="Consolas" w:hAnsi="Consolas" w:cs="Cascadia Mono"/>
-          <w:color w:val="000000"/>
-          <w:kern w:val="0"/>
-          <w:sz w:val="19"/>
-          <w:szCs w:val="19"/>
-        </w:rPr>
-        <w:t>HttpGet</w:t>
-      </w:r>
-      <w:proofErr w:type="spellEnd"/>
-      <w:r>
-        <w:rPr>
-          <w:rFonts w:ascii="Consolas" w:hAnsi="Consolas" w:cs="Cascadia Mono"/>
-          <w:color w:val="000000"/>
-          <w:kern w:val="0"/>
-          <w:sz w:val="19"/>
-          <w:szCs w:val="19"/>
-        </w:rPr>
-        <w:t>]</w:t>
+        <w:t xml:space="preserve">        [HttpGet]</w:t>
       </w:r>
     </w:p>
     <w:p>
@@ -1606,63 +1048,7 @@
           <w:sz w:val="19"/>
           <w:szCs w:val="19"/>
         </w:rPr>
-        <w:t xml:space="preserve">        public </w:t>
-      </w:r>
-      <w:proofErr w:type="spellStart"/>
-      <w:r>
-        <w:rPr>
-          <w:rFonts w:ascii="Consolas" w:hAnsi="Consolas" w:cs="Cascadia Mono"/>
-          <w:color w:val="000000"/>
-          <w:kern w:val="0"/>
-          <w:sz w:val="19"/>
-          <w:szCs w:val="19"/>
-        </w:rPr>
-        <w:t>IActionResult</w:t>
-      </w:r>
-      <w:proofErr w:type="spellEnd"/>
-      <w:r>
-        <w:rPr>
-          <w:rFonts w:ascii="Consolas" w:hAnsi="Consolas" w:cs="Cascadia Mono"/>
-          <w:color w:val="000000"/>
-          <w:kern w:val="0"/>
-          <w:sz w:val="19"/>
-          <w:szCs w:val="19"/>
-        </w:rPr>
-        <w:t xml:space="preserve"> </w:t>
-      </w:r>
-      <w:proofErr w:type="spellStart"/>
-      <w:proofErr w:type="gramStart"/>
-      <w:r>
-        <w:rPr>
-          <w:rFonts w:ascii="Consolas" w:hAnsi="Consolas" w:cs="Cascadia Mono"/>
-          <w:color w:val="000000"/>
-          <w:kern w:val="0"/>
-          <w:sz w:val="19"/>
-          <w:szCs w:val="19"/>
-        </w:rPr>
-        <w:t>GetAll</w:t>
-      </w:r>
-      <w:proofErr w:type="spellEnd"/>
-      <w:r>
-        <w:rPr>
-          <w:rFonts w:ascii="Consolas" w:hAnsi="Consolas" w:cs="Cascadia Mono"/>
-          <w:color w:val="000000"/>
-          <w:kern w:val="0"/>
-          <w:sz w:val="19"/>
-          <w:szCs w:val="19"/>
-        </w:rPr>
-        <w:t>(</w:t>
-      </w:r>
-      <w:proofErr w:type="gramEnd"/>
-      <w:r>
-        <w:rPr>
-          <w:rFonts w:ascii="Consolas" w:hAnsi="Consolas" w:cs="Cascadia Mono"/>
-          <w:color w:val="000000"/>
-          <w:kern w:val="0"/>
-          <w:sz w:val="19"/>
-          <w:szCs w:val="19"/>
-        </w:rPr>
-        <w:t>)</w:t>
+        <w:t xml:space="preserve">        public IActionResult GetAll()</w:t>
       </w:r>
     </w:p>
     <w:p>
@@ -1714,31 +1100,7 @@
           <w:sz w:val="19"/>
           <w:szCs w:val="19"/>
         </w:rPr>
-        <w:t xml:space="preserve">            var categories = </w:t>
-      </w:r>
-      <w:proofErr w:type="spellStart"/>
-      <w:proofErr w:type="gramStart"/>
-      <w:r>
-        <w:rPr>
-          <w:rFonts w:ascii="Consolas" w:hAnsi="Consolas" w:cs="Cascadia Mono"/>
-          <w:color w:val="000000"/>
-          <w:kern w:val="0"/>
-          <w:sz w:val="19"/>
-          <w:szCs w:val="19"/>
-        </w:rPr>
-        <w:t>dbContext.Categories.ToList</w:t>
-      </w:r>
-      <w:proofErr w:type="spellEnd"/>
-      <w:proofErr w:type="gramEnd"/>
-      <w:r>
-        <w:rPr>
-          <w:rFonts w:ascii="Consolas" w:hAnsi="Consolas" w:cs="Cascadia Mono"/>
-          <w:color w:val="000000"/>
-          <w:kern w:val="0"/>
-          <w:sz w:val="19"/>
-          <w:szCs w:val="19"/>
-        </w:rPr>
-        <w:t>();</w:t>
+        <w:t xml:space="preserve">            var categories = dbContext.Categories.ToList();</w:t>
       </w:r>
     </w:p>
     <w:p>
@@ -1780,20 +1142,8 @@
           <w:sz w:val="19"/>
           <w:szCs w:val="19"/>
         </w:rPr>
-        <w:t xml:space="preserve">            return Ok(categories</w:t>
-      </w:r>
-      <w:proofErr w:type="gramStart"/>
-      <w:r>
-        <w:rPr>
-          <w:rFonts w:ascii="Consolas" w:hAnsi="Consolas" w:cs="Cascadia Mono"/>
-          <w:color w:val="000000"/>
-          <w:kern w:val="0"/>
-          <w:sz w:val="19"/>
-          <w:szCs w:val="19"/>
-        </w:rPr>
-        <w:t>);</w:t>
-      </w:r>
-      <w:proofErr w:type="gramEnd"/>
+        <w:t xml:space="preserve">            return Ok(categories);</w:t>
+      </w:r>
     </w:p>
     <w:p>
       <w:pPr>
@@ -1897,15 +1247,7 @@
         </w:numPr>
       </w:pPr>
       <w:r>
-        <w:t xml:space="preserve">Get Region </w:t>
-      </w:r>
-      <w:proofErr w:type="gramStart"/>
-      <w:r>
-        <w:t>By</w:t>
-      </w:r>
-      <w:proofErr w:type="gramEnd"/>
-      <w:r>
-        <w:t xml:space="preserve"> Id Action Method</w:t>
+        <w:t>Get Region By Id Action Method</w:t>
       </w:r>
     </w:p>
     <w:p>
@@ -1962,25 +1304,7 @@
           <w:sz w:val="18"/>
           <w:szCs w:val="18"/>
         </w:rPr>
-        <w:t>[</w:t>
-      </w:r>
-      <w:proofErr w:type="spellStart"/>
-      <w:r>
-        <w:rPr>
-          <w:rFonts w:ascii="Consolas" w:hAnsi="Consolas"/>
-          <w:sz w:val="18"/>
-          <w:szCs w:val="18"/>
-        </w:rPr>
-        <w:t>HttpGet</w:t>
-      </w:r>
-      <w:proofErr w:type="spellEnd"/>
-      <w:r>
-        <w:rPr>
-          <w:rFonts w:ascii="Consolas" w:hAnsi="Consolas"/>
-          <w:sz w:val="18"/>
-          <w:szCs w:val="18"/>
-        </w:rPr>
-        <w:t>]</w:t>
+        <w:t>[HttpGet]</w:t>
       </w:r>
     </w:p>
     <w:p>
@@ -1999,27 +1323,7 @@
           <w:sz w:val="18"/>
           <w:szCs w:val="18"/>
         </w:rPr>
-        <w:t>[Route("{</w:t>
-      </w:r>
-      <w:proofErr w:type="spellStart"/>
-      <w:proofErr w:type="gramStart"/>
-      <w:r>
-        <w:rPr>
-          <w:rFonts w:ascii="Consolas" w:hAnsi="Consolas"/>
-          <w:sz w:val="18"/>
-          <w:szCs w:val="18"/>
-        </w:rPr>
-        <w:t>id:Guid</w:t>
-      </w:r>
-      <w:proofErr w:type="spellEnd"/>
-      <w:proofErr w:type="gramEnd"/>
-      <w:r>
-        <w:rPr>
-          <w:rFonts w:ascii="Consolas" w:hAnsi="Consolas"/>
-          <w:sz w:val="18"/>
-          <w:szCs w:val="18"/>
-        </w:rPr>
-        <w:t>}")]</w:t>
+        <w:t>[Route("{id:Guid}")]</w:t>
       </w:r>
     </w:p>
     <w:p>
@@ -2038,61 +1342,7 @@
           <w:sz w:val="18"/>
           <w:szCs w:val="18"/>
         </w:rPr>
-        <w:t xml:space="preserve">public </w:t>
-      </w:r>
-      <w:proofErr w:type="spellStart"/>
-      <w:r>
-        <w:rPr>
-          <w:rFonts w:ascii="Consolas" w:hAnsi="Consolas"/>
-          <w:sz w:val="18"/>
-          <w:szCs w:val="18"/>
-        </w:rPr>
-        <w:t>IActionResult</w:t>
-      </w:r>
-      <w:proofErr w:type="spellEnd"/>
-      <w:r>
-        <w:rPr>
-          <w:rFonts w:ascii="Consolas" w:hAnsi="Consolas"/>
-          <w:sz w:val="18"/>
-          <w:szCs w:val="18"/>
-        </w:rPr>
-        <w:t xml:space="preserve"> GetById([</w:t>
-      </w:r>
-      <w:proofErr w:type="spellStart"/>
-      <w:r>
-        <w:rPr>
-          <w:rFonts w:ascii="Consolas" w:hAnsi="Consolas"/>
-          <w:sz w:val="18"/>
-          <w:szCs w:val="18"/>
-        </w:rPr>
-        <w:t>FromRoute</w:t>
-      </w:r>
-      <w:proofErr w:type="spellEnd"/>
-      <w:r>
-        <w:rPr>
-          <w:rFonts w:ascii="Consolas" w:hAnsi="Consolas"/>
-          <w:sz w:val="18"/>
-          <w:szCs w:val="18"/>
-        </w:rPr>
-        <w:t xml:space="preserve">] </w:t>
-      </w:r>
-      <w:proofErr w:type="spellStart"/>
-      <w:r>
-        <w:rPr>
-          <w:rFonts w:ascii="Consolas" w:hAnsi="Consolas"/>
-          <w:sz w:val="18"/>
-          <w:szCs w:val="18"/>
-        </w:rPr>
-        <w:t>Guid</w:t>
-      </w:r>
-      <w:proofErr w:type="spellEnd"/>
-      <w:r>
-        <w:rPr>
-          <w:rFonts w:ascii="Consolas" w:hAnsi="Consolas"/>
-          <w:sz w:val="18"/>
-          <w:szCs w:val="18"/>
-        </w:rPr>
-        <w:t xml:space="preserve"> id)</w:t>
+        <w:t>public IActionResult GetById([FromRoute] Guid id)</w:t>
       </w:r>
     </w:p>
     <w:p>
@@ -2130,27 +1380,7 @@
           <w:sz w:val="18"/>
           <w:szCs w:val="18"/>
         </w:rPr>
-        <w:t xml:space="preserve">    //var category = </w:t>
-      </w:r>
-      <w:proofErr w:type="spellStart"/>
-      <w:proofErr w:type="gramStart"/>
-      <w:r>
-        <w:rPr>
-          <w:rFonts w:ascii="Consolas" w:hAnsi="Consolas"/>
-          <w:sz w:val="18"/>
-          <w:szCs w:val="18"/>
-        </w:rPr>
-        <w:t>dbContext.Categories.Find</w:t>
-      </w:r>
-      <w:proofErr w:type="spellEnd"/>
-      <w:proofErr w:type="gramEnd"/>
-      <w:r>
-        <w:rPr>
-          <w:rFonts w:ascii="Consolas" w:hAnsi="Consolas"/>
-          <w:sz w:val="18"/>
-          <w:szCs w:val="18"/>
-        </w:rPr>
-        <w:t>(id);</w:t>
+        <w:t xml:space="preserve">    //var category = dbContext.Categories.Find(id);</w:t>
       </w:r>
     </w:p>
     <w:p>
@@ -2169,45 +1399,7 @@
           <w:sz w:val="18"/>
           <w:szCs w:val="18"/>
         </w:rPr>
-        <w:t xml:space="preserve">    var category = </w:t>
-      </w:r>
-      <w:proofErr w:type="spellStart"/>
-      <w:proofErr w:type="gramStart"/>
-      <w:r>
-        <w:rPr>
-          <w:rFonts w:ascii="Consolas" w:hAnsi="Consolas"/>
-          <w:sz w:val="18"/>
-          <w:szCs w:val="18"/>
-        </w:rPr>
-        <w:t>dbContext.Categories.FirstOrDefault</w:t>
-      </w:r>
-      <w:proofErr w:type="spellEnd"/>
-      <w:proofErr w:type="gramEnd"/>
-      <w:r>
-        <w:rPr>
-          <w:rFonts w:ascii="Consolas" w:hAnsi="Consolas"/>
-          <w:sz w:val="18"/>
-          <w:szCs w:val="18"/>
-        </w:rPr>
-        <w:t xml:space="preserve">(x =&gt; </w:t>
-      </w:r>
-      <w:proofErr w:type="spellStart"/>
-      <w:r>
-        <w:rPr>
-          <w:rFonts w:ascii="Consolas" w:hAnsi="Consolas"/>
-          <w:sz w:val="18"/>
-          <w:szCs w:val="18"/>
-        </w:rPr>
-        <w:t>x.Id</w:t>
-      </w:r>
-      <w:proofErr w:type="spellEnd"/>
-      <w:r>
-        <w:rPr>
-          <w:rFonts w:ascii="Consolas" w:hAnsi="Consolas"/>
-          <w:sz w:val="18"/>
-          <w:szCs w:val="18"/>
-        </w:rPr>
-        <w:t xml:space="preserve"> == id);</w:t>
+        <w:t xml:space="preserve">    var category = dbContext.Categories.FirstOrDefault(x =&gt; x.Id == id);</w:t>
       </w:r>
     </w:p>
     <w:p>
@@ -2275,35 +1467,7 @@
           <w:sz w:val="18"/>
           <w:szCs w:val="18"/>
         </w:rPr>
-        <w:t xml:space="preserve">        return </w:t>
-      </w:r>
-      <w:proofErr w:type="spellStart"/>
-      <w:proofErr w:type="gramStart"/>
-      <w:r>
-        <w:rPr>
-          <w:rFonts w:ascii="Consolas" w:hAnsi="Consolas"/>
-          <w:sz w:val="18"/>
-          <w:szCs w:val="18"/>
-        </w:rPr>
-        <w:t>NotFound</w:t>
-      </w:r>
-      <w:proofErr w:type="spellEnd"/>
-      <w:r>
-        <w:rPr>
-          <w:rFonts w:ascii="Consolas" w:hAnsi="Consolas"/>
-          <w:sz w:val="18"/>
-          <w:szCs w:val="18"/>
-        </w:rPr>
-        <w:t>(</w:t>
-      </w:r>
-      <w:proofErr w:type="gramEnd"/>
-      <w:r>
-        <w:rPr>
-          <w:rFonts w:ascii="Consolas" w:hAnsi="Consolas"/>
-          <w:sz w:val="18"/>
-          <w:szCs w:val="18"/>
-        </w:rPr>
-        <w:t>);</w:t>
+        <w:t xml:space="preserve">        return NotFound();</w:t>
       </w:r>
     </w:p>
     <w:p>
@@ -2341,18 +1505,8 @@
           <w:sz w:val="18"/>
           <w:szCs w:val="18"/>
         </w:rPr>
-        <w:t xml:space="preserve">    return Ok(category</w:t>
-      </w:r>
-      <w:proofErr w:type="gramStart"/>
-      <w:r>
-        <w:rPr>
-          <w:rFonts w:ascii="Consolas" w:hAnsi="Consolas"/>
-          <w:sz w:val="18"/>
-          <w:szCs w:val="18"/>
-        </w:rPr>
-        <w:t>);</w:t>
-      </w:r>
-      <w:proofErr w:type="gramEnd"/>
+        <w:t xml:space="preserve">    return Ok(category);</w:t>
+      </w:r>
     </w:p>
     <w:p>
       <w:pPr>
@@ -2566,25 +1720,7 @@
           <w:sz w:val="18"/>
           <w:szCs w:val="18"/>
         </w:rPr>
-        <w:t xml:space="preserve">        [</w:t>
-      </w:r>
-      <w:proofErr w:type="spellStart"/>
-      <w:r>
-        <w:rPr>
-          <w:rFonts w:ascii="Consolas" w:hAnsi="Consolas"/>
-          <w:sz w:val="18"/>
-          <w:szCs w:val="18"/>
-        </w:rPr>
-        <w:t>HttpGet</w:t>
-      </w:r>
-      <w:proofErr w:type="spellEnd"/>
-      <w:r>
-        <w:rPr>
-          <w:rFonts w:ascii="Consolas" w:hAnsi="Consolas"/>
-          <w:sz w:val="18"/>
-          <w:szCs w:val="18"/>
-        </w:rPr>
-        <w:t>]</w:t>
+        <w:t xml:space="preserve">        [HttpGet]</w:t>
       </w:r>
     </w:p>
     <w:p>
@@ -2619,53 +1755,7 @@
           <w:sz w:val="18"/>
           <w:szCs w:val="18"/>
         </w:rPr>
-        <w:t>&lt;</w:t>
-      </w:r>
-      <w:proofErr w:type="spellStart"/>
-      <w:r>
-        <w:rPr>
-          <w:rFonts w:ascii="Consolas" w:hAnsi="Consolas"/>
-          <w:sz w:val="18"/>
-          <w:szCs w:val="18"/>
-        </w:rPr>
-        <w:t>IActionResult</w:t>
-      </w:r>
-      <w:proofErr w:type="spellEnd"/>
-      <w:r>
-        <w:rPr>
-          <w:rFonts w:ascii="Consolas" w:hAnsi="Consolas"/>
-          <w:sz w:val="18"/>
-          <w:szCs w:val="18"/>
-        </w:rPr>
-        <w:t xml:space="preserve">&gt; </w:t>
-      </w:r>
-      <w:proofErr w:type="spellStart"/>
-      <w:proofErr w:type="gramStart"/>
-      <w:r>
-        <w:rPr>
-          <w:rFonts w:ascii="Consolas" w:hAnsi="Consolas"/>
-          <w:sz w:val="18"/>
-          <w:szCs w:val="18"/>
-        </w:rPr>
-        <w:t>GetAll</w:t>
-      </w:r>
-      <w:proofErr w:type="spellEnd"/>
-      <w:r>
-        <w:rPr>
-          <w:rFonts w:ascii="Consolas" w:hAnsi="Consolas"/>
-          <w:sz w:val="18"/>
-          <w:szCs w:val="18"/>
-        </w:rPr>
-        <w:t>(</w:t>
-      </w:r>
-      <w:proofErr w:type="gramEnd"/>
-      <w:r>
-        <w:rPr>
-          <w:rFonts w:ascii="Consolas" w:hAnsi="Consolas"/>
-          <w:sz w:val="18"/>
-          <w:szCs w:val="18"/>
-        </w:rPr>
-        <w:t>)</w:t>
+        <w:t>&lt;IActionResult&gt; GetAll()</w:t>
       </w:r>
     </w:p>
     <w:p>
@@ -2719,25 +1809,7 @@
           <w:sz w:val="18"/>
           <w:szCs w:val="18"/>
         </w:rPr>
-        <w:t xml:space="preserve">            var </w:t>
-      </w:r>
-      <w:proofErr w:type="spellStart"/>
-      <w:r>
-        <w:rPr>
-          <w:rFonts w:ascii="Consolas" w:hAnsi="Consolas"/>
-          <w:sz w:val="18"/>
-          <w:szCs w:val="18"/>
-        </w:rPr>
-        <w:t>categoriesDomain</w:t>
-      </w:r>
-      <w:proofErr w:type="spellEnd"/>
-      <w:r>
-        <w:rPr>
-          <w:rFonts w:ascii="Consolas" w:hAnsi="Consolas"/>
-          <w:sz w:val="18"/>
-          <w:szCs w:val="18"/>
-        </w:rPr>
-        <w:t xml:space="preserve"> = </w:t>
+        <w:t xml:space="preserve">            var categoriesDomain = </w:t>
       </w:r>
       <w:r>
         <w:rPr>
@@ -2748,8 +1820,6 @@
         </w:rPr>
         <w:t xml:space="preserve">await </w:t>
       </w:r>
-      <w:proofErr w:type="spellStart"/>
-      <w:proofErr w:type="gramStart"/>
       <w:r>
         <w:rPr>
           <w:rFonts w:ascii="Consolas" w:hAnsi="Consolas"/>
@@ -2767,8 +1837,6 @@
         </w:rPr>
         <w:t>ToListAsync</w:t>
       </w:r>
-      <w:proofErr w:type="spellEnd"/>
-      <w:proofErr w:type="gramEnd"/>
       <w:r>
         <w:rPr>
           <w:rFonts w:ascii="Consolas" w:hAnsi="Consolas"/>
@@ -2839,107 +1907,25 @@
           <w:sz w:val="18"/>
           <w:szCs w:val="18"/>
         </w:rPr>
-        <w:t xml:space="preserve">            var </w:t>
-      </w:r>
-      <w:proofErr w:type="spellStart"/>
-      <w:r>
-        <w:rPr>
-          <w:rFonts w:ascii="Consolas" w:hAnsi="Consolas"/>
-          <w:sz w:val="18"/>
-          <w:szCs w:val="18"/>
-        </w:rPr>
-        <w:t>categoriesDto</w:t>
-      </w:r>
-      <w:proofErr w:type="spellEnd"/>
-      <w:r>
-        <w:rPr>
-          <w:rFonts w:ascii="Consolas" w:hAnsi="Consolas"/>
-          <w:sz w:val="18"/>
-          <w:szCs w:val="18"/>
-        </w:rPr>
-        <w:t xml:space="preserve"> = new List&lt;</w:t>
-      </w:r>
-      <w:proofErr w:type="spellStart"/>
-      <w:r>
-        <w:rPr>
-          <w:rFonts w:ascii="Consolas" w:hAnsi="Consolas"/>
-          <w:sz w:val="18"/>
-          <w:szCs w:val="18"/>
-        </w:rPr>
-        <w:t>CategoryDto</w:t>
-      </w:r>
-      <w:proofErr w:type="spellEnd"/>
-      <w:proofErr w:type="gramStart"/>
-      <w:r>
-        <w:rPr>
-          <w:rFonts w:ascii="Consolas" w:hAnsi="Consolas"/>
-          <w:sz w:val="18"/>
-          <w:szCs w:val="18"/>
-        </w:rPr>
-        <w:t>&gt;(</w:t>
-      </w:r>
-      <w:proofErr w:type="gramEnd"/>
-      <w:r>
-        <w:rPr>
-          <w:rFonts w:ascii="Consolas" w:hAnsi="Consolas"/>
-          <w:sz w:val="18"/>
-          <w:szCs w:val="18"/>
-        </w:rPr>
-        <w:t>);</w:t>
-      </w:r>
-    </w:p>
-    <w:p>
-      <w:pPr>
-        <w:spacing w:after="0"/>
-        <w:rPr>
-          <w:rFonts w:ascii="Consolas" w:hAnsi="Consolas"/>
-          <w:sz w:val="18"/>
-          <w:szCs w:val="18"/>
-        </w:rPr>
-      </w:pPr>
-      <w:r>
-        <w:rPr>
-          <w:rFonts w:ascii="Consolas" w:hAnsi="Consolas"/>
-          <w:sz w:val="18"/>
-          <w:szCs w:val="18"/>
-        </w:rPr>
-        <w:t xml:space="preserve">            foreach (var </w:t>
-      </w:r>
-      <w:proofErr w:type="spellStart"/>
-      <w:r>
-        <w:rPr>
-          <w:rFonts w:ascii="Consolas" w:hAnsi="Consolas"/>
-          <w:sz w:val="18"/>
-          <w:szCs w:val="18"/>
-        </w:rPr>
-        <w:t>categoryDomain</w:t>
-      </w:r>
-      <w:proofErr w:type="spellEnd"/>
-      <w:r>
-        <w:rPr>
-          <w:rFonts w:ascii="Consolas" w:hAnsi="Consolas"/>
-          <w:sz w:val="18"/>
-          <w:szCs w:val="18"/>
-        </w:rPr>
-        <w:t xml:space="preserve"> in </w:t>
-      </w:r>
-      <w:proofErr w:type="spellStart"/>
-      <w:r>
-        <w:rPr>
-          <w:rFonts w:ascii="Consolas" w:hAnsi="Consolas"/>
-          <w:sz w:val="18"/>
-          <w:szCs w:val="18"/>
-        </w:rPr>
-        <w:t>categoriesDomain</w:t>
-      </w:r>
-      <w:proofErr w:type="spellEnd"/>
-      <w:r>
-        <w:rPr>
-          <w:rFonts w:ascii="Consolas" w:hAnsi="Consolas"/>
-          <w:sz w:val="18"/>
-          <w:szCs w:val="18"/>
-        </w:rPr>
-        <w:t xml:space="preserve">) </w:t>
+        <w:t xml:space="preserve">            var categoriesDto = new List&lt;CategoryDto&gt;();</w:t>
+      </w:r>
+    </w:p>
+    <w:p>
+      <w:pPr>
+        <w:spacing w:after="0"/>
+        <w:rPr>
+          <w:rFonts w:ascii="Consolas" w:hAnsi="Consolas"/>
+          <w:sz w:val="18"/>
+          <w:szCs w:val="18"/>
+        </w:rPr>
+      </w:pPr>
+      <w:r>
+        <w:rPr>
+          <w:rFonts w:ascii="Consolas" w:hAnsi="Consolas"/>
+          <w:sz w:val="18"/>
+          <w:szCs w:val="18"/>
+        </w:rPr>
+        <w:t xml:space="preserve">            foreach (var categoryDomain in categoriesDomain) </w:t>
       </w:r>
     </w:p>
     <w:p>
@@ -2975,53 +1961,7 @@
           <w:sz w:val="18"/>
           <w:szCs w:val="18"/>
         </w:rPr>
-        <w:t xml:space="preserve">                </w:t>
-      </w:r>
-      <w:proofErr w:type="spellStart"/>
-      <w:r>
-        <w:rPr>
-          <w:rFonts w:ascii="Consolas" w:hAnsi="Consolas"/>
-          <w:sz w:val="18"/>
-          <w:szCs w:val="18"/>
-        </w:rPr>
-        <w:t>categoriesDto.Add</w:t>
-      </w:r>
-      <w:proofErr w:type="spellEnd"/>
-      <w:r>
-        <w:rPr>
-          <w:rFonts w:ascii="Consolas" w:hAnsi="Consolas"/>
-          <w:sz w:val="18"/>
-          <w:szCs w:val="18"/>
-        </w:rPr>
-        <w:t xml:space="preserve">(new </w:t>
-      </w:r>
-      <w:proofErr w:type="spellStart"/>
-      <w:proofErr w:type="gramStart"/>
-      <w:r>
-        <w:rPr>
-          <w:rFonts w:ascii="Consolas" w:hAnsi="Consolas"/>
-          <w:sz w:val="18"/>
-          <w:szCs w:val="18"/>
-        </w:rPr>
-        <w:t>CategoryDto</w:t>
-      </w:r>
-      <w:proofErr w:type="spellEnd"/>
-      <w:r>
-        <w:rPr>
-          <w:rFonts w:ascii="Consolas" w:hAnsi="Consolas"/>
-          <w:sz w:val="18"/>
-          <w:szCs w:val="18"/>
-        </w:rPr>
-        <w:t>(</w:t>
-      </w:r>
-      <w:proofErr w:type="gramEnd"/>
-      <w:r>
-        <w:rPr>
-          <w:rFonts w:ascii="Consolas" w:hAnsi="Consolas"/>
-          <w:sz w:val="18"/>
-          <w:szCs w:val="18"/>
-        </w:rPr>
-        <w:t>)</w:t>
+        <w:t xml:space="preserve">                categoriesDto.Add(new CategoryDto()</w:t>
       </w:r>
     </w:p>
     <w:p>
@@ -3057,162 +1997,62 @@
           <w:sz w:val="18"/>
           <w:szCs w:val="18"/>
         </w:rPr>
-        <w:t xml:space="preserve">                    Id = </w:t>
-      </w:r>
-      <w:proofErr w:type="spellStart"/>
-      <w:r>
-        <w:rPr>
-          <w:rFonts w:ascii="Consolas" w:hAnsi="Consolas"/>
-          <w:sz w:val="18"/>
-          <w:szCs w:val="18"/>
-        </w:rPr>
-        <w:t>categoryDomain.Id</w:t>
-      </w:r>
-      <w:proofErr w:type="spellEnd"/>
-      <w:r>
-        <w:rPr>
-          <w:rFonts w:ascii="Consolas" w:hAnsi="Consolas"/>
-          <w:sz w:val="18"/>
-          <w:szCs w:val="18"/>
-        </w:rPr>
-        <w:t>,</w:t>
-      </w:r>
-    </w:p>
-    <w:p>
-      <w:pPr>
-        <w:spacing w:after="0"/>
-        <w:rPr>
-          <w:rFonts w:ascii="Consolas" w:hAnsi="Consolas"/>
-          <w:sz w:val="18"/>
-          <w:szCs w:val="18"/>
-        </w:rPr>
-      </w:pPr>
-      <w:r>
-        <w:rPr>
-          <w:rFonts w:ascii="Consolas" w:hAnsi="Consolas"/>
-          <w:sz w:val="18"/>
-          <w:szCs w:val="18"/>
-        </w:rPr>
-        <w:t xml:space="preserve">                    </w:t>
-      </w:r>
-      <w:proofErr w:type="spellStart"/>
-      <w:r>
-        <w:rPr>
-          <w:rFonts w:ascii="Consolas" w:hAnsi="Consolas"/>
-          <w:sz w:val="18"/>
-          <w:szCs w:val="18"/>
-        </w:rPr>
-        <w:t>Abbr</w:t>
-      </w:r>
-      <w:proofErr w:type="spellEnd"/>
-      <w:r>
-        <w:rPr>
-          <w:rFonts w:ascii="Consolas" w:hAnsi="Consolas"/>
-          <w:sz w:val="18"/>
-          <w:szCs w:val="18"/>
-        </w:rPr>
-        <w:t xml:space="preserve"> = </w:t>
-      </w:r>
-      <w:proofErr w:type="spellStart"/>
-      <w:r>
-        <w:rPr>
-          <w:rFonts w:ascii="Consolas" w:hAnsi="Consolas"/>
-          <w:sz w:val="18"/>
-          <w:szCs w:val="18"/>
-        </w:rPr>
-        <w:t>categoryDomain.Abbr</w:t>
-      </w:r>
-      <w:proofErr w:type="spellEnd"/>
-      <w:r>
-        <w:rPr>
-          <w:rFonts w:ascii="Consolas" w:hAnsi="Consolas"/>
-          <w:sz w:val="18"/>
-          <w:szCs w:val="18"/>
-        </w:rPr>
-        <w:t>,</w:t>
-      </w:r>
-    </w:p>
-    <w:p>
-      <w:pPr>
-        <w:spacing w:after="0"/>
-        <w:rPr>
-          <w:rFonts w:ascii="Consolas" w:hAnsi="Consolas"/>
-          <w:sz w:val="18"/>
-          <w:szCs w:val="18"/>
-        </w:rPr>
-      </w:pPr>
-      <w:r>
-        <w:rPr>
-          <w:rFonts w:ascii="Consolas" w:hAnsi="Consolas"/>
-          <w:sz w:val="18"/>
-          <w:szCs w:val="18"/>
-        </w:rPr>
-        <w:t xml:space="preserve">                    Name = </w:t>
-      </w:r>
-      <w:proofErr w:type="spellStart"/>
-      <w:r>
-        <w:rPr>
-          <w:rFonts w:ascii="Consolas" w:hAnsi="Consolas"/>
-          <w:sz w:val="18"/>
-          <w:szCs w:val="18"/>
-        </w:rPr>
-        <w:t>categoryDomain.Name</w:t>
-      </w:r>
-      <w:proofErr w:type="spellEnd"/>
-      <w:r>
-        <w:rPr>
-          <w:rFonts w:ascii="Consolas" w:hAnsi="Consolas"/>
-          <w:sz w:val="18"/>
-          <w:szCs w:val="18"/>
-        </w:rPr>
-        <w:t>,</w:t>
-      </w:r>
-    </w:p>
-    <w:p>
-      <w:pPr>
-        <w:spacing w:after="0"/>
-        <w:rPr>
-          <w:rFonts w:ascii="Consolas" w:hAnsi="Consolas"/>
-          <w:sz w:val="18"/>
-          <w:szCs w:val="18"/>
-        </w:rPr>
-      </w:pPr>
-      <w:r>
-        <w:rPr>
-          <w:rFonts w:ascii="Consolas" w:hAnsi="Consolas"/>
-          <w:sz w:val="18"/>
-          <w:szCs w:val="18"/>
-        </w:rPr>
-        <w:t xml:space="preserve">                    </w:t>
-      </w:r>
-      <w:proofErr w:type="spellStart"/>
-      <w:r>
-        <w:rPr>
-          <w:rFonts w:ascii="Consolas" w:hAnsi="Consolas"/>
-          <w:sz w:val="18"/>
-          <w:szCs w:val="18"/>
-        </w:rPr>
-        <w:t>CategoyImageUrl</w:t>
-      </w:r>
-      <w:proofErr w:type="spellEnd"/>
-      <w:r>
-        <w:rPr>
-          <w:rFonts w:ascii="Consolas" w:hAnsi="Consolas"/>
-          <w:sz w:val="18"/>
-          <w:szCs w:val="18"/>
-        </w:rPr>
-        <w:t xml:space="preserve"> = </w:t>
-      </w:r>
-      <w:proofErr w:type="spellStart"/>
-      <w:r>
-        <w:rPr>
-          <w:rFonts w:ascii="Consolas" w:hAnsi="Consolas"/>
-          <w:sz w:val="18"/>
-          <w:szCs w:val="18"/>
-        </w:rPr>
-        <w:t>categoryDomain.CategoyImageUrl</w:t>
-      </w:r>
-      <w:proofErr w:type="spellEnd"/>
+        <w:t xml:space="preserve">                    Id = categoryDomain.Id,</w:t>
+      </w:r>
+    </w:p>
+    <w:p>
+      <w:pPr>
+        <w:spacing w:after="0"/>
+        <w:rPr>
+          <w:rFonts w:ascii="Consolas" w:hAnsi="Consolas"/>
+          <w:sz w:val="18"/>
+          <w:szCs w:val="18"/>
+        </w:rPr>
+      </w:pPr>
+      <w:r>
+        <w:rPr>
+          <w:rFonts w:ascii="Consolas" w:hAnsi="Consolas"/>
+          <w:sz w:val="18"/>
+          <w:szCs w:val="18"/>
+        </w:rPr>
+        <w:t xml:space="preserve">                    Abbr = categoryDomain.Abbr,</w:t>
+      </w:r>
+    </w:p>
+    <w:p>
+      <w:pPr>
+        <w:spacing w:after="0"/>
+        <w:rPr>
+          <w:rFonts w:ascii="Consolas" w:hAnsi="Consolas"/>
+          <w:sz w:val="18"/>
+          <w:szCs w:val="18"/>
+        </w:rPr>
+      </w:pPr>
+      <w:r>
+        <w:rPr>
+          <w:rFonts w:ascii="Consolas" w:hAnsi="Consolas"/>
+          <w:sz w:val="18"/>
+          <w:szCs w:val="18"/>
+        </w:rPr>
+        <w:t xml:space="preserve">                    Name = categoryDomain.Name,</w:t>
+      </w:r>
+    </w:p>
+    <w:p>
+      <w:pPr>
+        <w:spacing w:after="0"/>
+        <w:rPr>
+          <w:rFonts w:ascii="Consolas" w:hAnsi="Consolas"/>
+          <w:sz w:val="18"/>
+          <w:szCs w:val="18"/>
+        </w:rPr>
+      </w:pPr>
+      <w:r>
+        <w:rPr>
+          <w:rFonts w:ascii="Consolas" w:hAnsi="Consolas"/>
+          <w:sz w:val="18"/>
+          <w:szCs w:val="18"/>
+        </w:rPr>
+        <w:t xml:space="preserve">                    CategoyImageUrl = categoryDomain.CategoyImageUrl</w:t>
+      </w:r>
     </w:p>
     <w:p>
       <w:pPr>
@@ -3321,28 +2161,8 @@
           <w:sz w:val="18"/>
           <w:szCs w:val="18"/>
         </w:rPr>
-        <w:t xml:space="preserve">            return Ok(</w:t>
-      </w:r>
-      <w:proofErr w:type="spellStart"/>
-      <w:r>
-        <w:rPr>
-          <w:rFonts w:ascii="Consolas" w:hAnsi="Consolas"/>
-          <w:sz w:val="18"/>
-          <w:szCs w:val="18"/>
-        </w:rPr>
-        <w:t>categoriesDto</w:t>
-      </w:r>
-      <w:proofErr w:type="spellEnd"/>
-      <w:proofErr w:type="gramStart"/>
-      <w:r>
-        <w:rPr>
-          <w:rFonts w:ascii="Consolas" w:hAnsi="Consolas"/>
-          <w:sz w:val="18"/>
-          <w:szCs w:val="18"/>
-        </w:rPr>
-        <w:t>);</w:t>
-      </w:r>
-      <w:proofErr w:type="gramEnd"/>
+        <w:t xml:space="preserve">            return Ok(categoriesDto);</w:t>
+      </w:r>
     </w:p>
     <w:p>
       <w:pPr>
@@ -3372,23 +2192,7 @@
         <w:spacing w:after="0"/>
       </w:pPr>
       <w:r>
-        <w:t>Three things that we did above, we made the function asynchronous. We wrapped the result (</w:t>
-      </w:r>
-      <w:proofErr w:type="spellStart"/>
-      <w:r>
-        <w:t>IActionResult</w:t>
-      </w:r>
-      <w:proofErr w:type="spellEnd"/>
-      <w:r>
-        <w:t xml:space="preserve">) inside a </w:t>
-      </w:r>
-      <w:proofErr w:type="gramStart"/>
-      <w:r>
-        <w:t>Task</w:t>
-      </w:r>
-      <w:proofErr w:type="gramEnd"/>
-      <w:r>
-        <w:t xml:space="preserve"> and we awaited on the individual calls that we wanted to be asynchronous.</w:t>
+        <w:t>Three things that we did above, we made the function asynchronous. We wrapped the result (IActionResult) inside a Task and we awaited on the individual calls that we wanted to be asynchronous.</w:t>
       </w:r>
     </w:p>
     <w:p>
@@ -3543,11 +2347,9 @@
                       <wps:txbx>
                         <w:txbxContent>
                           <w:p>
-                            <w:proofErr w:type="spellStart"/>
                             <w:r>
                               <w:t>DbContext</w:t>
                             </w:r>
-                            <w:proofErr w:type="spellEnd"/>
                           </w:p>
                         </w:txbxContent>
                       </wps:txbx>
@@ -3576,11 +2378,9 @@
                 <v:textbox>
                   <w:txbxContent>
                     <w:p>
-                      <w:proofErr w:type="spellStart"/>
                       <w:r>
                         <w:t>DbContext</w:t>
                       </w:r>
-                      <w:proofErr w:type="spellEnd"/>
                     </w:p>
                   </w:txbxContent>
                 </v:textbox>
@@ -4272,31 +3072,7 @@
         <w:spacing w:after="0"/>
       </w:pPr>
       <w:r>
-        <w:t xml:space="preserve">If you remember your application </w:t>
-      </w:r>
-      <w:proofErr w:type="gramStart"/>
-      <w:r>
-        <w:t>now</w:t>
-      </w:r>
-      <w:proofErr w:type="gramEnd"/>
-      <w:r>
-        <w:t xml:space="preserve"> we have the </w:t>
-      </w:r>
-      <w:proofErr w:type="spellStart"/>
-      <w:r>
-        <w:t>Dbcontext</w:t>
-      </w:r>
-      <w:proofErr w:type="spellEnd"/>
-      <w:r>
-        <w:t xml:space="preserve"> class injected inside the controller and it is the controller who is directly talking to the database using that </w:t>
-      </w:r>
-      <w:proofErr w:type="spellStart"/>
-      <w:r>
-        <w:t>dbcontext</w:t>
-      </w:r>
-      <w:proofErr w:type="spellEnd"/>
-      <w:r>
-        <w:t>. That is also a wrong practice and using the repository design pattern, we can eliminate that by adding an abstraction layer in between.</w:t>
+        <w:t>If you remember your application now we have the Dbcontext class injected inside the controller and it is the controller who is directly talking to the database using that dbcontext. That is also a wrong practice and using the repository design pattern, we can eliminate that by adding an abstraction layer in between.</w:t>
       </w:r>
     </w:p>
     <w:p>
@@ -4310,73 +3086,28 @@
       </w:pPr>
       <w:r>
         <w:lastRenderedPageBreak/>
-        <w:t xml:space="preserve">Repositories can be added in between the controller and the database so that all the operations on the database </w:t>
-      </w:r>
-      <w:proofErr w:type="gramStart"/>
-      <w:r>
-        <w:t>is</w:t>
-      </w:r>
-      <w:proofErr w:type="gramEnd"/>
-      <w:r>
-        <w:t xml:space="preserve"> then handled by the repository. The </w:t>
-      </w:r>
-      <w:proofErr w:type="spellStart"/>
-      <w:r>
-        <w:t>Dbcontext</w:t>
-      </w:r>
-      <w:proofErr w:type="spellEnd"/>
-      <w:r>
-        <w:t xml:space="preserve"> class is injected inside the repository rather than inside the controller, and it is </w:t>
-      </w:r>
-    </w:p>
-    <w:p>
-      <w:pPr>
-        <w:spacing w:after="0"/>
-      </w:pPr>
-      <w:r>
-        <w:t xml:space="preserve">the repository that then injects in the controller. </w:t>
-      </w:r>
-      <w:proofErr w:type="gramStart"/>
-      <w:r>
-        <w:t>So</w:t>
-      </w:r>
-      <w:proofErr w:type="gramEnd"/>
-      <w:r>
-        <w:t xml:space="preserve"> the controller will use the repository instead of using the </w:t>
-      </w:r>
-      <w:proofErr w:type="spellStart"/>
-      <w:r>
-        <w:t>dbcontext</w:t>
-      </w:r>
-      <w:proofErr w:type="spellEnd"/>
-      <w:r>
-        <w:t>. By doing that, the controller now has no awareness of what's being called through the DBCONTEXT, whether it's a SQL Server database or a MongoDB database, it has no idea about it.</w:t>
-      </w:r>
-    </w:p>
-    <w:p>
-      <w:pPr>
-        <w:spacing w:after="0"/>
-      </w:pPr>
-    </w:p>
-    <w:p>
-      <w:pPr>
-        <w:spacing w:after="0"/>
-      </w:pPr>
-      <w:proofErr w:type="gramStart"/>
-      <w:r>
-        <w:t>Controller</w:t>
-      </w:r>
-      <w:proofErr w:type="gramEnd"/>
-      <w:r>
-        <w:t xml:space="preserve"> is just using the interface method exposed by the interface repository and the implementation is hidden behind the implementation repository. Using that, you can switch the logic and the data stores behind the implementation repository. For example, you can use entity framework core to store your changes in a database, or you can just use an in-memory database by creating another implementation repository. </w:t>
-      </w:r>
-      <w:proofErr w:type="gramStart"/>
-      <w:r>
-        <w:t>All of</w:t>
-      </w:r>
-      <w:proofErr w:type="gramEnd"/>
-      <w:r>
-        <w:t xml:space="preserve"> those changes are happening behind the repository and the controller has no knowledge about the data stores at all.</w:t>
+        <w:t xml:space="preserve">Repositories can be added in between the controller and the database so that all the operations on the database is then handled by the repository. The Dbcontext class is injected inside the repository rather than inside the controller, and it is </w:t>
+      </w:r>
+    </w:p>
+    <w:p>
+      <w:pPr>
+        <w:spacing w:after="0"/>
+      </w:pPr>
+      <w:r>
+        <w:t>the repository that then injects in the controller. So the controller will use the repository instead of using the dbcontext. By doing that, the controller now has no awareness of what's being called through the DBCONTEXT, whether it's a SQL Server database or a MongoDB database, it has no idea about it.</w:t>
+      </w:r>
+    </w:p>
+    <w:p>
+      <w:pPr>
+        <w:spacing w:after="0"/>
+      </w:pPr>
+    </w:p>
+    <w:p>
+      <w:pPr>
+        <w:spacing w:after="0"/>
+      </w:pPr>
+      <w:r>
+        <w:t>Controller is just using the interface method exposed by the interface repository and the implementation is hidden behind the implementation repository. Using that, you can switch the logic and the data stores behind the implementation repository. For example, you can use entity framework core to store your changes in a database, or you can just use an in-memory database by creating another implementation repository. All of those changes are happening behind the repository and the controller has no knowledge about the data stores at all.</w:t>
       </w:r>
     </w:p>
     <w:p>
@@ -4603,15 +3334,7 @@
     </w:p>
     <w:p>
       <w:r>
-        <w:t xml:space="preserve">It </w:t>
-      </w:r>
-      <w:proofErr w:type="gramStart"/>
-      <w:r>
-        <w:t>can also be easily be</w:t>
-      </w:r>
-      <w:proofErr w:type="gramEnd"/>
-      <w:r>
-        <w:t xml:space="preserve"> integrated into your application using NuGet packages and configured using its fluent API.</w:t>
+        <w:t>It can also be easily be integrated into your application using NuGet packages and configured using its fluent API.</w:t>
       </w:r>
     </w:p>
     <w:p>
@@ -4665,15 +3388,7 @@
         </w:numPr>
       </w:pPr>
       <w:r>
-        <w:t xml:space="preserve">Browse for a package called Automapper by Jimmy </w:t>
-      </w:r>
-      <w:proofErr w:type="spellStart"/>
-      <w:r>
-        <w:t>Boggard</w:t>
-      </w:r>
-      <w:proofErr w:type="spellEnd"/>
-      <w:r>
-        <w:t xml:space="preserve"> – A convention-based object-object mapper.</w:t>
+        <w:t>Browse for a package called Automapper by Jimmy Boggard – A convention-based object-object mapper.</w:t>
       </w:r>
     </w:p>
     <w:p>
@@ -4813,6 +3528,147 @@
       </w:pPr>
       <w:r>
         <w:t>Expenses Domain Model will have Frequency and Category Property</w:t>
+      </w:r>
+    </w:p>
+    <w:p>
+      <w:pPr>
+        <w:rPr>
+          <w:b/>
+          <w:bCs/>
+        </w:rPr>
+      </w:pPr>
+      <w:r>
+        <w:rPr>
+          <w:b/>
+          <w:bCs/>
+        </w:rPr>
+        <w:t>Securing our ASP.NET Core API – Authentication and Authorization JWT Tokens</w:t>
+      </w:r>
+    </w:p>
+    <w:p>
+      <w:pPr>
+        <w:pStyle w:val="ListParagraph"/>
+        <w:numPr>
+          <w:ilvl w:val="0"/>
+          <w:numId w:val="4"/>
+        </w:numPr>
+      </w:pPr>
+      <w:r>
+        <w:t>Setting Up Authentication – Install NuGet Packages</w:t>
+      </w:r>
+      <w:r>
+        <w:t>:</w:t>
+      </w:r>
+    </w:p>
+    <w:p>
+      <w:pPr>
+        <w:pStyle w:val="ListParagraph"/>
+        <w:numPr>
+          <w:ilvl w:val="1"/>
+          <w:numId w:val="4"/>
+        </w:numPr>
+      </w:pPr>
+      <w:r>
+        <w:t>Microsoft.AspNetCore.Authentication.JwtBearer</w:t>
+      </w:r>
+    </w:p>
+    <w:p>
+      <w:pPr>
+        <w:pStyle w:val="ListParagraph"/>
+        <w:numPr>
+          <w:ilvl w:val="1"/>
+          <w:numId w:val="4"/>
+        </w:numPr>
+      </w:pPr>
+      <w:r>
+        <w:t>Microsoft.IdentityModel.Tokens</w:t>
+      </w:r>
+    </w:p>
+    <w:p>
+      <w:pPr>
+        <w:pStyle w:val="ListParagraph"/>
+        <w:numPr>
+          <w:ilvl w:val="1"/>
+          <w:numId w:val="4"/>
+        </w:numPr>
+      </w:pPr>
+      <w:r>
+        <w:t>System.IdentityModel.Tokens.Jwt</w:t>
+      </w:r>
+    </w:p>
+    <w:p>
+      <w:pPr>
+        <w:pStyle w:val="ListParagraph"/>
+        <w:numPr>
+          <w:ilvl w:val="1"/>
+          <w:numId w:val="4"/>
+        </w:numPr>
+      </w:pPr>
+      <w:r>
+        <w:t>Microsoft.AspNetCore.Identity.EntityFrameworkCore</w:t>
+      </w:r>
+    </w:p>
+    <w:p>
+      <w:pPr>
+        <w:rPr>
+          <w:b/>
+          <w:bCs/>
+        </w:rPr>
+      </w:pPr>
+      <w:r>
+        <w:rPr>
+          <w:b/>
+          <w:bCs/>
+        </w:rPr>
+        <w:t>Setting Up Auth Database</w:t>
+      </w:r>
+    </w:p>
+    <w:p>
+      <w:pPr>
+        <w:pStyle w:val="ListParagraph"/>
+        <w:numPr>
+          <w:ilvl w:val="0"/>
+          <w:numId w:val="4"/>
+        </w:numPr>
+      </w:pPr>
+      <w:r>
+        <w:t>Create New Connection String</w:t>
+      </w:r>
+    </w:p>
+    <w:p>
+      <w:pPr>
+        <w:pStyle w:val="ListParagraph"/>
+        <w:numPr>
+          <w:ilvl w:val="0"/>
+          <w:numId w:val="4"/>
+        </w:numPr>
+      </w:pPr>
+      <w:r>
+        <w:t>Create New DbContext with Roles (Seed Data)</w:t>
+      </w:r>
+    </w:p>
+    <w:p>
+      <w:pPr>
+        <w:pStyle w:val="ListParagraph"/>
+        <w:numPr>
+          <w:ilvl w:val="0"/>
+          <w:numId w:val="4"/>
+        </w:numPr>
+      </w:pPr>
+      <w:r>
+        <w:t>Inject DbContext and Identity (ASP.NET Core Identity)</w:t>
+      </w:r>
+    </w:p>
+    <w:p>
+      <w:pPr>
+        <w:pStyle w:val="ListParagraph"/>
+        <w:numPr>
+          <w:ilvl w:val="0"/>
+          <w:numId w:val="4"/>
+        </w:numPr>
+      </w:pPr>
+      <w:r>
+        <w:t>Run EF Core Migrations</w:t>
       </w:r>
     </w:p>
     <w:p>
@@ -4879,7 +3735,7 @@
         <w:rFonts w:ascii="Symbol" w:hAnsi="Symbol" w:hint="default"/>
       </w:rPr>
     </w:lvl>
-    <w:lvl w:ilvl="1" w:tplc="04090003" w:tentative="1">
+    <w:lvl w:ilvl="1" w:tplc="04090003">
       <w:start w:val="1"/>
       <w:numFmt w:val="bullet"/>
       <w:lvlText w:val="o"/>
@@ -4977,6 +3833,118 @@
     </w:lvl>
   </w:abstractNum>
   <w:abstractNum w:abstractNumId="1" w15:restartNumberingAfterBreak="0">
+    <w:nsid w:val="0BB672FF"/>
+    <w:multiLevelType w:val="hybridMultilevel"/>
+    <w:tmpl w:val="2B20D89E"/>
+    <w:lvl w:ilvl="0" w:tplc="8030585C">
+      <w:numFmt w:val="bullet"/>
+      <w:lvlText w:val="-"/>
+      <w:lvlJc w:val="left"/>
+      <w:pPr>
+        <w:ind w:left="720" w:hanging="360"/>
+      </w:pPr>
+      <w:rPr>
+        <w:rFonts w:ascii="Calibri" w:eastAsiaTheme="minorHAnsi" w:hAnsi="Calibri" w:cs="Calibri" w:hint="default"/>
+      </w:rPr>
+    </w:lvl>
+    <w:lvl w:ilvl="1" w:tplc="04090003" w:tentative="1">
+      <w:start w:val="1"/>
+      <w:numFmt w:val="bullet"/>
+      <w:lvlText w:val="o"/>
+      <w:lvlJc w:val="left"/>
+      <w:pPr>
+        <w:ind w:left="1440" w:hanging="360"/>
+      </w:pPr>
+      <w:rPr>
+        <w:rFonts w:ascii="Courier New" w:hAnsi="Courier New" w:cs="Courier New" w:hint="default"/>
+      </w:rPr>
+    </w:lvl>
+    <w:lvl w:ilvl="2" w:tplc="04090005" w:tentative="1">
+      <w:start w:val="1"/>
+      <w:numFmt w:val="bullet"/>
+      <w:lvlText w:val=""/>
+      <w:lvlJc w:val="left"/>
+      <w:pPr>
+        <w:ind w:left="2160" w:hanging="360"/>
+      </w:pPr>
+      <w:rPr>
+        <w:rFonts w:ascii="Wingdings" w:hAnsi="Wingdings" w:hint="default"/>
+      </w:rPr>
+    </w:lvl>
+    <w:lvl w:ilvl="3" w:tplc="04090001" w:tentative="1">
+      <w:start w:val="1"/>
+      <w:numFmt w:val="bullet"/>
+      <w:lvlText w:val=""/>
+      <w:lvlJc w:val="left"/>
+      <w:pPr>
+        <w:ind w:left="2880" w:hanging="360"/>
+      </w:pPr>
+      <w:rPr>
+        <w:rFonts w:ascii="Symbol" w:hAnsi="Symbol" w:hint="default"/>
+      </w:rPr>
+    </w:lvl>
+    <w:lvl w:ilvl="4" w:tplc="04090003" w:tentative="1">
+      <w:start w:val="1"/>
+      <w:numFmt w:val="bullet"/>
+      <w:lvlText w:val="o"/>
+      <w:lvlJc w:val="left"/>
+      <w:pPr>
+        <w:ind w:left="3600" w:hanging="360"/>
+      </w:pPr>
+      <w:rPr>
+        <w:rFonts w:ascii="Courier New" w:hAnsi="Courier New" w:cs="Courier New" w:hint="default"/>
+      </w:rPr>
+    </w:lvl>
+    <w:lvl w:ilvl="5" w:tplc="04090005" w:tentative="1">
+      <w:start w:val="1"/>
+      <w:numFmt w:val="bullet"/>
+      <w:lvlText w:val=""/>
+      <w:lvlJc w:val="left"/>
+      <w:pPr>
+        <w:ind w:left="4320" w:hanging="360"/>
+      </w:pPr>
+      <w:rPr>
+        <w:rFonts w:ascii="Wingdings" w:hAnsi="Wingdings" w:hint="default"/>
+      </w:rPr>
+    </w:lvl>
+    <w:lvl w:ilvl="6" w:tplc="04090001" w:tentative="1">
+      <w:start w:val="1"/>
+      <w:numFmt w:val="bullet"/>
+      <w:lvlText w:val=""/>
+      <w:lvlJc w:val="left"/>
+      <w:pPr>
+        <w:ind w:left="5040" w:hanging="360"/>
+      </w:pPr>
+      <w:rPr>
+        <w:rFonts w:ascii="Symbol" w:hAnsi="Symbol" w:hint="default"/>
+      </w:rPr>
+    </w:lvl>
+    <w:lvl w:ilvl="7" w:tplc="04090003" w:tentative="1">
+      <w:start w:val="1"/>
+      <w:numFmt w:val="bullet"/>
+      <w:lvlText w:val="o"/>
+      <w:lvlJc w:val="left"/>
+      <w:pPr>
+        <w:ind w:left="5760" w:hanging="360"/>
+      </w:pPr>
+      <w:rPr>
+        <w:rFonts w:ascii="Courier New" w:hAnsi="Courier New" w:cs="Courier New" w:hint="default"/>
+      </w:rPr>
+    </w:lvl>
+    <w:lvl w:ilvl="8" w:tplc="04090005" w:tentative="1">
+      <w:start w:val="1"/>
+      <w:numFmt w:val="bullet"/>
+      <w:lvlText w:val=""/>
+      <w:lvlJc w:val="left"/>
+      <w:pPr>
+        <w:ind w:left="6480" w:hanging="360"/>
+      </w:pPr>
+      <w:rPr>
+        <w:rFonts w:ascii="Wingdings" w:hAnsi="Wingdings" w:hint="default"/>
+      </w:rPr>
+    </w:lvl>
+  </w:abstractNum>
+  <w:abstractNum w:abstractNumId="2" w15:restartNumberingAfterBreak="0">
     <w:nsid w:val="352F787B"/>
     <w:multiLevelType w:val="hybridMultilevel"/>
     <w:tmpl w:val="F96C4A6E"/>
@@ -5065,7 +4033,7 @@
       </w:pPr>
     </w:lvl>
   </w:abstractNum>
-  <w:abstractNum w:abstractNumId="2" w15:restartNumberingAfterBreak="0">
+  <w:abstractNum w:abstractNumId="3" w15:restartNumberingAfterBreak="0">
     <w:nsid w:val="52D6191A"/>
     <w:multiLevelType w:val="hybridMultilevel"/>
     <w:tmpl w:val="6AC2F2FE"/>
@@ -5154,7 +4122,7 @@
       </w:pPr>
     </w:lvl>
   </w:abstractNum>
-  <w:abstractNum w:abstractNumId="3" w15:restartNumberingAfterBreak="0">
+  <w:abstractNum w:abstractNumId="4" w15:restartNumberingAfterBreak="0">
     <w:nsid w:val="7DAF6E8F"/>
     <w:multiLevelType w:val="hybridMultilevel"/>
     <w:tmpl w:val="729E7BA0"/>
@@ -5247,16 +4215,19 @@
     </w:lvl>
   </w:abstractNum>
   <w:num w:numId="1" w16cid:durableId="201942728">
-    <w:abstractNumId w:val="1"/>
+    <w:abstractNumId w:val="2"/>
   </w:num>
   <w:num w:numId="2" w16cid:durableId="935864134">
-    <w:abstractNumId w:val="3"/>
+    <w:abstractNumId w:val="4"/>
   </w:num>
   <w:num w:numId="3" w16cid:durableId="1991403698">
-    <w:abstractNumId w:val="2"/>
+    <w:abstractNumId w:val="3"/>
   </w:num>
   <w:num w:numId="4" w16cid:durableId="1312251683">
     <w:abstractNumId w:val="0"/>
+  </w:num>
+  <w:num w:numId="5" w16cid:durableId="1787769306">
+    <w:abstractNumId w:val="1"/>
   </w:num>
 </w:numbering>
 </file>

</xml_diff>